<commit_message>
Added extra, objectives & tasks
</commit_message>
<xml_diff>
--- a/Software Testing G00359990.docx
+++ b/Software Testing G00359990.docx
@@ -40,13 +40,7 @@
         <w:rPr>
           <w:rFonts w:asciiTheme="majorHAnsi" w:hAnsiTheme="majorHAnsi" w:cstheme="majorHAnsi"/>
         </w:rPr>
-        <w:t xml:space="preserve">Test Plan Template: </w:t>
-      </w:r>
-      <w:r>
-        <w:rPr>
-          <w:rFonts w:asciiTheme="majorHAnsi" w:hAnsiTheme="majorHAnsi" w:cstheme="majorHAnsi"/>
-        </w:rPr>
-        <w:t>Pixel Wizard</w:t>
+        <w:t>Test Plan Template: Pixel Wizard</w:t>
       </w:r>
     </w:p>
     <w:p>
@@ -252,7 +246,7 @@
     </w:p>
     <w:sdt>
       <w:sdtPr>
-        <w:id w:val="1616941435"/>
+        <w:id w:val="1725716528"/>
         <w:docPartObj>
           <w:docPartGallery w:val="Table of Contents"/>
           <w:docPartUnique/>
@@ -274,20 +268,384 @@
         <w:p>
           <w:pPr>
             <w:pStyle w:val="TOCHeading"/>
-            <w:ind w:left="3600"/>
+          </w:pPr>
+          <w:r>
+            <w:t>Table of Contents</w:t>
+          </w:r>
+        </w:p>
+        <w:p>
+          <w:pPr>
+            <w:pStyle w:val="TOC1"/>
+            <w:tabs>
+              <w:tab w:val="right" w:leader="dot" w:pos="9016"/>
+            </w:tabs>
             <w:rPr>
-              <w:rFonts w:asciiTheme="minorHAnsi" w:eastAsiaTheme="minorHAnsi" w:hAnsiTheme="minorHAnsi" w:cstheme="minorBidi"/>
-              <w:color w:val="auto"/>
-              <w:sz w:val="22"/>
-              <w:szCs w:val="22"/>
-              <w:lang w:val="en-IE"/>
+              <w:rFonts w:cstheme="minorBidi"/>
+              <w:noProof/>
+              <w:lang w:val="en-IE" w:eastAsia="en-IE"/>
             </w:rPr>
           </w:pPr>
           <w:r>
-            <w:t>Contents</w:t>
+            <w:fldChar w:fldCharType="begin"/>
+          </w:r>
+          <w:r>
+            <w:instrText xml:space="preserve"> TOC \o "1-3" \h \z \u </w:instrText>
+          </w:r>
+          <w:r>
+            <w:fldChar w:fldCharType="separate"/>
+          </w:r>
+          <w:hyperlink w:anchor="_Toc39596530" w:history="1">
+            <w:r>
+              <w:rPr>
+                <w:rStyle w:val="Hyperlink"/>
+                <w:noProof/>
+              </w:rPr>
+              <w:t>1.0 INTRODUCTION</w:t>
+            </w:r>
+            <w:r>
+              <w:rPr>
+                <w:noProof/>
+                <w:webHidden/>
+              </w:rPr>
+              <w:tab/>
+            </w:r>
+            <w:r>
+              <w:rPr>
+                <w:noProof/>
+                <w:webHidden/>
+              </w:rPr>
+              <w:fldChar w:fldCharType="begin"/>
+            </w:r>
+            <w:r>
+              <w:rPr>
+                <w:noProof/>
+                <w:webHidden/>
+              </w:rPr>
+              <w:instrText xml:space="preserve"> PAGEREF _Toc39596530 \h </w:instrText>
+            </w:r>
+            <w:r>
+              <w:rPr>
+                <w:noProof/>
+                <w:webHidden/>
+              </w:rPr>
+            </w:r>
+            <w:r>
+              <w:rPr>
+                <w:noProof/>
+                <w:webHidden/>
+              </w:rPr>
+              <w:fldChar w:fldCharType="separate"/>
+            </w:r>
+            <w:r>
+              <w:rPr>
+                <w:noProof/>
+                <w:webHidden/>
+              </w:rPr>
+              <w:t>3</w:t>
+            </w:r>
+            <w:r>
+              <w:rPr>
+                <w:noProof/>
+                <w:webHidden/>
+              </w:rPr>
+              <w:fldChar w:fldCharType="end"/>
+            </w:r>
+          </w:hyperlink>
+        </w:p>
+        <w:p>
+          <w:pPr>
+            <w:pStyle w:val="TOC3"/>
+            <w:tabs>
+              <w:tab w:val="right" w:leader="dot" w:pos="9016"/>
+            </w:tabs>
+            <w:rPr>
+              <w:rFonts w:eastAsiaTheme="minorEastAsia"/>
+              <w:noProof/>
+              <w:lang w:eastAsia="en-IE"/>
+            </w:rPr>
+          </w:pPr>
+          <w:hyperlink w:anchor="_Toc39596531" w:history="1">
+            <w:r>
+              <w:rPr>
+                <w:rStyle w:val="Hyperlink"/>
+                <w:noProof/>
+                <w:shd w:val="clear" w:color="auto" w:fill="FFFFFF"/>
+              </w:rPr>
+              <w:t>2.1 Objectives</w:t>
+            </w:r>
+            <w:r>
+              <w:rPr>
+                <w:noProof/>
+                <w:webHidden/>
+              </w:rPr>
+              <w:tab/>
+            </w:r>
+            <w:r>
+              <w:rPr>
+                <w:noProof/>
+                <w:webHidden/>
+              </w:rPr>
+              <w:fldChar w:fldCharType="begin"/>
+            </w:r>
+            <w:r>
+              <w:rPr>
+                <w:noProof/>
+                <w:webHidden/>
+              </w:rPr>
+              <w:instrText xml:space="preserve"> PAGEREF _Toc39596531 \h </w:instrText>
+            </w:r>
+            <w:r>
+              <w:rPr>
+                <w:noProof/>
+                <w:webHidden/>
+              </w:rPr>
+            </w:r>
+            <w:r>
+              <w:rPr>
+                <w:noProof/>
+                <w:webHidden/>
+              </w:rPr>
+              <w:fldChar w:fldCharType="separate"/>
+            </w:r>
+            <w:r>
+              <w:rPr>
+                <w:noProof/>
+                <w:webHidden/>
+              </w:rPr>
+              <w:t>4</w:t>
+            </w:r>
+            <w:r>
+              <w:rPr>
+                <w:noProof/>
+                <w:webHidden/>
+              </w:rPr>
+              <w:fldChar w:fldCharType="end"/>
+            </w:r>
+          </w:hyperlink>
+        </w:p>
+        <w:p>
+          <w:pPr>
+            <w:pStyle w:val="TOC3"/>
+            <w:tabs>
+              <w:tab w:val="right" w:leader="dot" w:pos="9016"/>
+            </w:tabs>
+            <w:rPr>
+              <w:rFonts w:eastAsiaTheme="minorEastAsia"/>
+              <w:noProof/>
+              <w:lang w:eastAsia="en-IE"/>
+            </w:rPr>
+          </w:pPr>
+          <w:hyperlink w:anchor="_Toc39596532" w:history="1">
+            <w:r>
+              <w:rPr>
+                <w:rStyle w:val="Hyperlink"/>
+                <w:noProof/>
+                <w:shd w:val="clear" w:color="auto" w:fill="FFFFFF"/>
+              </w:rPr>
+              <w:t>2.2 Tasks</w:t>
+            </w:r>
+            <w:r>
+              <w:rPr>
+                <w:noProof/>
+                <w:webHidden/>
+              </w:rPr>
+              <w:tab/>
+            </w:r>
+            <w:r>
+              <w:rPr>
+                <w:noProof/>
+                <w:webHidden/>
+              </w:rPr>
+              <w:fldChar w:fldCharType="begin"/>
+            </w:r>
+            <w:r>
+              <w:rPr>
+                <w:noProof/>
+                <w:webHidden/>
+              </w:rPr>
+              <w:instrText xml:space="preserve"> PAGEREF _Toc39596532 \h </w:instrText>
+            </w:r>
+            <w:r>
+              <w:rPr>
+                <w:noProof/>
+                <w:webHidden/>
+              </w:rPr>
+            </w:r>
+            <w:r>
+              <w:rPr>
+                <w:noProof/>
+                <w:webHidden/>
+              </w:rPr>
+              <w:fldChar w:fldCharType="separate"/>
+            </w:r>
+            <w:r>
+              <w:rPr>
+                <w:noProof/>
+                <w:webHidden/>
+              </w:rPr>
+              <w:t>4</w:t>
+            </w:r>
+            <w:r>
+              <w:rPr>
+                <w:noProof/>
+                <w:webHidden/>
+              </w:rPr>
+              <w:fldChar w:fldCharType="end"/>
+            </w:r>
+          </w:hyperlink>
+        </w:p>
+        <w:p>
+          <w:pPr>
+            <w:pStyle w:val="TOC3"/>
+            <w:tabs>
+              <w:tab w:val="right" w:leader="dot" w:pos="9016"/>
+            </w:tabs>
+            <w:rPr>
+              <w:rFonts w:eastAsiaTheme="minorEastAsia"/>
+              <w:noProof/>
+              <w:lang w:eastAsia="en-IE"/>
+            </w:rPr>
+          </w:pPr>
+          <w:hyperlink w:anchor="_Toc39596533" w:history="1">
+            <w:r>
+              <w:rPr>
+                <w:rStyle w:val="Hyperlink"/>
+                <w:noProof/>
+                <w:lang w:val="en-US"/>
+              </w:rPr>
+              <w:t>3.1 General</w:t>
+            </w:r>
+            <w:r>
+              <w:rPr>
+                <w:noProof/>
+                <w:webHidden/>
+              </w:rPr>
+              <w:tab/>
+            </w:r>
+            <w:r>
+              <w:rPr>
+                <w:noProof/>
+                <w:webHidden/>
+              </w:rPr>
+              <w:fldChar w:fldCharType="begin"/>
+            </w:r>
+            <w:r>
+              <w:rPr>
+                <w:noProof/>
+                <w:webHidden/>
+              </w:rPr>
+              <w:instrText xml:space="preserve"> PAGEREF _Toc39596533 \h </w:instrText>
+            </w:r>
+            <w:r>
+              <w:rPr>
+                <w:noProof/>
+                <w:webHidden/>
+              </w:rPr>
+            </w:r>
+            <w:r>
+              <w:rPr>
+                <w:noProof/>
+                <w:webHidden/>
+              </w:rPr>
+              <w:fldChar w:fldCharType="separate"/>
+            </w:r>
+            <w:r>
+              <w:rPr>
+                <w:noProof/>
+                <w:webHidden/>
+              </w:rPr>
+              <w:t>5</w:t>
+            </w:r>
+            <w:r>
+              <w:rPr>
+                <w:noProof/>
+                <w:webHidden/>
+              </w:rPr>
+              <w:fldChar w:fldCharType="end"/>
+            </w:r>
+          </w:hyperlink>
+        </w:p>
+        <w:p>
+          <w:pPr>
+            <w:pStyle w:val="TOC3"/>
+            <w:tabs>
+              <w:tab w:val="right" w:leader="dot" w:pos="9016"/>
+            </w:tabs>
+            <w:rPr>
+              <w:rFonts w:eastAsiaTheme="minorEastAsia"/>
+              <w:noProof/>
+              <w:lang w:eastAsia="en-IE"/>
+            </w:rPr>
+          </w:pPr>
+          <w:hyperlink w:anchor="_Toc39596534" w:history="1">
+            <w:r>
+              <w:rPr>
+                <w:rStyle w:val="Hyperlink"/>
+                <w:noProof/>
+                <w:lang w:val="en-US"/>
+              </w:rPr>
+              <w:t>3.2 Tactics</w:t>
+            </w:r>
+            <w:r>
+              <w:rPr>
+                <w:noProof/>
+                <w:webHidden/>
+              </w:rPr>
+              <w:tab/>
+            </w:r>
+            <w:r>
+              <w:rPr>
+                <w:noProof/>
+                <w:webHidden/>
+              </w:rPr>
+              <w:fldChar w:fldCharType="begin"/>
+            </w:r>
+            <w:r>
+              <w:rPr>
+                <w:noProof/>
+                <w:webHidden/>
+              </w:rPr>
+              <w:instrText xml:space="preserve"> PAGEREF _Toc39596534 \h </w:instrText>
+            </w:r>
+            <w:r>
+              <w:rPr>
+                <w:noProof/>
+                <w:webHidden/>
+              </w:rPr>
+            </w:r>
+            <w:r>
+              <w:rPr>
+                <w:noProof/>
+                <w:webHidden/>
+              </w:rPr>
+              <w:fldChar w:fldCharType="separate"/>
+            </w:r>
+            <w:r>
+              <w:rPr>
+                <w:noProof/>
+                <w:webHidden/>
+              </w:rPr>
+              <w:t>5</w:t>
+            </w:r>
+            <w:r>
+              <w:rPr>
+                <w:noProof/>
+                <w:webHidden/>
+              </w:rPr>
+              <w:fldChar w:fldCharType="end"/>
+            </w:r>
+          </w:hyperlink>
+        </w:p>
+        <w:p>
+          <w:r>
+            <w:rPr>
+              <w:b/>
+              <w:bCs/>
+              <w:noProof/>
+            </w:rPr>
+            <w:fldChar w:fldCharType="end"/>
           </w:r>
         </w:p>
-        <w:p/>
       </w:sdtContent>
     </w:sdt>
     <w:p>
@@ -468,39 +826,8 @@
     </w:p>
     <w:p>
       <w:pPr>
-        <w:rPr>
-          <w:lang w:val="en-GB"/>
-        </w:rPr>
-      </w:pPr>
-    </w:p>
-    <w:p>
-      <w:pPr>
-        <w:rPr>
-          <w:lang w:val="en-GB"/>
-        </w:rPr>
-      </w:pPr>
-    </w:p>
-    <w:p>
-      <w:pPr>
-        <w:rPr>
-          <w:lang w:val="en-GB"/>
-        </w:rPr>
-      </w:pPr>
-    </w:p>
-    <w:p>
-      <w:pPr>
-        <w:rPr>
-          <w:lang w:val="en-GB"/>
-        </w:rPr>
-      </w:pPr>
-    </w:p>
-    <w:p>
-      <w:pPr>
-        <w:pStyle w:val="TOCHeading"/>
-        <w:numPr>
-          <w:ilvl w:val="0"/>
-          <w:numId w:val="1"/>
-        </w:numPr>
+        <w:pStyle w:val="Heading1"/>
+        <w:ind w:left="2880"/>
         <w:rPr>
           <w:sz w:val="28"/>
           <w:szCs w:val="28"/>
@@ -512,37 +839,265 @@
           <w:szCs w:val="28"/>
         </w:rPr>
         <w:lastRenderedPageBreak/>
+        <w:t xml:space="preserve"> </w:t>
+      </w:r>
+      <w:r>
+        <w:rPr>
+          <w:sz w:val="28"/>
+          <w:szCs w:val="28"/>
+        </w:rPr>
+        <w:t xml:space="preserve">       </w:t>
+      </w:r>
+      <w:bookmarkStart w:id="0" w:name="_Toc39596530"/>
+      <w:r>
+        <w:rPr>
+          <w:sz w:val="28"/>
+          <w:szCs w:val="28"/>
+        </w:rPr>
+        <w:t xml:space="preserve">1.0 </w:t>
+      </w:r>
+      <w:r>
+        <w:rPr>
+          <w:sz w:val="28"/>
+          <w:szCs w:val="28"/>
+        </w:rPr>
         <w:t>INTRODUCTION</w:t>
       </w:r>
-    </w:p>
-    <w:p>
-      <w:pPr>
-        <w:rPr>
-          <w:rFonts w:ascii="Segoe UI" w:hAnsi="Segoe UI" w:cs="Segoe UI"/>
-          <w:color w:val="24292E"/>
-          <w:shd w:val="clear" w:color="auto" w:fill="FFFFFF"/>
-        </w:rPr>
-      </w:pPr>
-    </w:p>
-    <w:p>
-      <w:pPr>
-        <w:rPr>
-          <w:rFonts w:ascii="Segoe UI" w:hAnsi="Segoe UI" w:cs="Segoe UI"/>
-          <w:color w:val="24292E"/>
-          <w:sz w:val="20"/>
-          <w:szCs w:val="20"/>
-          <w:shd w:val="clear" w:color="auto" w:fill="FFFFFF"/>
-        </w:rPr>
-      </w:pPr>
-      <w:r>
-        <w:rPr>
-          <w:rFonts w:ascii="Segoe UI" w:hAnsi="Segoe UI" w:cs="Segoe UI"/>
-          <w:color w:val="24292E"/>
-          <w:sz w:val="20"/>
-          <w:szCs w:val="20"/>
-          <w:shd w:val="clear" w:color="auto" w:fill="FFFFFF"/>
-        </w:rPr>
-        <w:t>This assignment is focused on creating a test plan for a 2-Dimensional shooter game called Pixel Wizard. The main theme is set in a forest. The background is used repeatably to make the level seem longer. On the top left and right of game play there is health representations for both player and enemy. These are displayed by red and blue diamonds. Players have an opportunity to increase their health using a health pickup which is located on a platform in game play. There are three characters to this game, they are player, enemy and boss. These characters are programmed to attack. The main theme of this game is "kill or be killed". If the player is successful, they will progress to other levels and hopefully win the game overall.</w:t>
+      <w:bookmarkEnd w:id="0"/>
+    </w:p>
+    <w:p>
+      <w:pPr>
+        <w:rPr>
+          <w:rFonts w:ascii="Segoe UI" w:hAnsi="Segoe UI" w:cs="Segoe UI"/>
+          <w:color w:val="24292E"/>
+          <w:shd w:val="clear" w:color="auto" w:fill="FFFFFF"/>
+        </w:rPr>
+      </w:pPr>
+    </w:p>
+    <w:p>
+      <w:pPr>
+        <w:jc w:val="center"/>
+        <w:rPr>
+          <w:rFonts w:ascii="Segoe UI" w:hAnsi="Segoe UI" w:cs="Segoe UI"/>
+          <w:b/>
+          <w:bCs/>
+          <w:color w:val="24292E"/>
+          <w:sz w:val="20"/>
+          <w:szCs w:val="20"/>
+          <w:shd w:val="clear" w:color="auto" w:fill="FFFFFF"/>
+        </w:rPr>
+      </w:pPr>
+      <w:r>
+        <w:rPr>
+          <w:rFonts w:ascii="Segoe UI" w:hAnsi="Segoe UI" w:cs="Segoe UI"/>
+          <w:b/>
+          <w:bCs/>
+          <w:color w:val="24292E"/>
+          <w:sz w:val="20"/>
+          <w:szCs w:val="20"/>
+          <w:shd w:val="clear" w:color="auto" w:fill="FFFFFF"/>
+        </w:rPr>
+        <w:t>This test plan describes the testing approach and overall framework that will drive the testing of the “Pixel Wizard” 2D application.</w:t>
+      </w:r>
+    </w:p>
+    <w:p>
+      <w:pPr>
+        <w:rPr>
+          <w:rFonts w:ascii="Segoe UI" w:hAnsi="Segoe UI" w:cs="Segoe UI"/>
+          <w:color w:val="24292E"/>
+          <w:sz w:val="20"/>
+          <w:szCs w:val="20"/>
+          <w:shd w:val="clear" w:color="auto" w:fill="FFFFFF"/>
+        </w:rPr>
+      </w:pPr>
+    </w:p>
+    <w:p>
+      <w:pPr>
+        <w:rPr>
+          <w:rFonts w:ascii="Segoe UI" w:hAnsi="Segoe UI" w:cs="Segoe UI"/>
+          <w:color w:val="24292E"/>
+          <w:sz w:val="20"/>
+          <w:szCs w:val="20"/>
+          <w:shd w:val="clear" w:color="auto" w:fill="FFFFFF"/>
+        </w:rPr>
+      </w:pPr>
+      <w:r>
+        <w:rPr>
+          <w:rFonts w:ascii="Segoe UI" w:hAnsi="Segoe UI" w:cs="Segoe UI"/>
+          <w:color w:val="24292E"/>
+          <w:sz w:val="20"/>
+          <w:szCs w:val="20"/>
+          <w:shd w:val="clear" w:color="auto" w:fill="FFFFFF"/>
+        </w:rPr>
+        <w:t>The c</w:t>
+      </w:r>
+      <w:r>
+        <w:rPr>
+          <w:rFonts w:ascii="Segoe UI" w:hAnsi="Segoe UI" w:cs="Segoe UI"/>
+          <w:color w:val="24292E"/>
+          <w:sz w:val="20"/>
+          <w:szCs w:val="20"/>
+          <w:shd w:val="clear" w:color="auto" w:fill="FFFFFF"/>
+        </w:rPr>
+        <w:t>ustomer want</w:t>
+      </w:r>
+      <w:r>
+        <w:rPr>
+          <w:rFonts w:ascii="Segoe UI" w:hAnsi="Segoe UI" w:cs="Segoe UI"/>
+          <w:color w:val="24292E"/>
+          <w:sz w:val="20"/>
+          <w:szCs w:val="20"/>
+          <w:shd w:val="clear" w:color="auto" w:fill="FFFFFF"/>
+        </w:rPr>
+        <w:t>s</w:t>
+      </w:r>
+      <w:r>
+        <w:rPr>
+          <w:rFonts w:ascii="Segoe UI" w:hAnsi="Segoe UI" w:cs="Segoe UI"/>
+          <w:color w:val="24292E"/>
+          <w:sz w:val="20"/>
+          <w:szCs w:val="20"/>
+          <w:shd w:val="clear" w:color="auto" w:fill="FFFFFF"/>
+        </w:rPr>
+        <w:t xml:space="preserve"> a perfect game, which passes the full cycle of manual testing. Given the specificity of the application it is very important to have the same quality as portrayed in the appendix 2 documentation.</w:t>
+      </w:r>
+    </w:p>
+    <w:p>
+      <w:pPr>
+        <w:rPr>
+          <w:rFonts w:ascii="Segoe UI" w:hAnsi="Segoe UI" w:cs="Segoe UI"/>
+          <w:color w:val="24292E"/>
+          <w:sz w:val="20"/>
+          <w:szCs w:val="20"/>
+          <w:shd w:val="clear" w:color="auto" w:fill="FFFFFF"/>
+        </w:rPr>
+      </w:pPr>
+      <w:r>
+        <w:rPr>
+          <w:rFonts w:ascii="Segoe UI" w:hAnsi="Segoe UI" w:cs="Segoe UI"/>
+          <w:color w:val="24292E"/>
+          <w:sz w:val="20"/>
+          <w:szCs w:val="20"/>
+          <w:shd w:val="clear" w:color="auto" w:fill="FFFFFF"/>
+        </w:rPr>
+        <w:t xml:space="preserve">The test plan has been created to facilitate communication within the team members. It describes approaches and methodology that will apply to the unit, integration and system testing of the game design document. It includes the objectives, test responsibilities, entry and exit criteria, scope, schedule major milestones and approach. This document has clearly identified what the test deliverables will be and what is deemed in and out of scope. </w:t>
+      </w:r>
+    </w:p>
+    <w:p>
+      <w:pPr>
+        <w:rPr>
+          <w:rFonts w:ascii="Segoe UI" w:hAnsi="Segoe UI" w:cs="Segoe UI"/>
+          <w:color w:val="24292E"/>
+          <w:sz w:val="20"/>
+          <w:szCs w:val="20"/>
+          <w:shd w:val="clear" w:color="auto" w:fill="FFFFFF"/>
+        </w:rPr>
+      </w:pPr>
+    </w:p>
+    <w:p>
+      <w:pPr>
+        <w:rPr>
+          <w:rFonts w:ascii="Segoe UI" w:hAnsi="Segoe UI" w:cs="Segoe UI"/>
+          <w:i/>
+          <w:iCs/>
+          <w:color w:val="24292E"/>
+          <w:sz w:val="20"/>
+          <w:szCs w:val="20"/>
+          <w:shd w:val="clear" w:color="auto" w:fill="FFFFFF"/>
+        </w:rPr>
+      </w:pPr>
+      <w:r>
+        <w:rPr>
+          <w:rFonts w:ascii="Segoe UI" w:hAnsi="Segoe UI" w:cs="Segoe UI"/>
+          <w:i/>
+          <w:iCs/>
+          <w:color w:val="24292E"/>
+          <w:sz w:val="20"/>
+          <w:szCs w:val="20"/>
+          <w:shd w:val="clear" w:color="auto" w:fill="FFFFFF"/>
+        </w:rPr>
+        <w:t>Brief overview of the application itself</w:t>
+      </w:r>
+    </w:p>
+    <w:p>
+      <w:pPr>
+        <w:rPr>
+          <w:rFonts w:ascii="Segoe UI" w:hAnsi="Segoe UI" w:cs="Segoe UI"/>
+          <w:color w:val="24292E"/>
+          <w:sz w:val="20"/>
+          <w:szCs w:val="20"/>
+          <w:shd w:val="clear" w:color="auto" w:fill="FFFFFF"/>
+        </w:rPr>
+      </w:pPr>
+      <w:r>
+        <w:rPr>
+          <w:rFonts w:ascii="Segoe UI" w:hAnsi="Segoe UI" w:cs="Segoe UI"/>
+          <w:color w:val="24292E"/>
+          <w:sz w:val="20"/>
+          <w:szCs w:val="20"/>
+          <w:shd w:val="clear" w:color="auto" w:fill="FFFFFF"/>
+        </w:rPr>
+        <w:t>This</w:t>
+      </w:r>
+      <w:r>
+        <w:rPr>
+          <w:rFonts w:ascii="Segoe UI" w:hAnsi="Segoe UI" w:cs="Segoe UI"/>
+          <w:color w:val="24292E"/>
+          <w:sz w:val="20"/>
+          <w:szCs w:val="20"/>
+          <w:shd w:val="clear" w:color="auto" w:fill="FFFFFF"/>
+        </w:rPr>
+        <w:t xml:space="preserve"> goal</w:t>
+      </w:r>
+      <w:r>
+        <w:rPr>
+          <w:rFonts w:ascii="Segoe UI" w:hAnsi="Segoe UI" w:cs="Segoe UI"/>
+          <w:color w:val="24292E"/>
+          <w:sz w:val="20"/>
+          <w:szCs w:val="20"/>
+          <w:shd w:val="clear" w:color="auto" w:fill="FFFFFF"/>
+        </w:rPr>
+        <w:t xml:space="preserve"> is focused on creating a test plan</w:t>
+      </w:r>
+      <w:r>
+        <w:rPr>
+          <w:rFonts w:ascii="Segoe UI" w:hAnsi="Segoe UI" w:cs="Segoe UI"/>
+          <w:color w:val="24292E"/>
+          <w:sz w:val="20"/>
+          <w:szCs w:val="20"/>
+          <w:shd w:val="clear" w:color="auto" w:fill="FFFFFF"/>
+        </w:rPr>
+        <w:t xml:space="preserve"> document</w:t>
+      </w:r>
+      <w:r>
+        <w:rPr>
+          <w:rFonts w:ascii="Segoe UI" w:hAnsi="Segoe UI" w:cs="Segoe UI"/>
+          <w:color w:val="24292E"/>
+          <w:sz w:val="20"/>
+          <w:szCs w:val="20"/>
+          <w:shd w:val="clear" w:color="auto" w:fill="FFFFFF"/>
+        </w:rPr>
+        <w:t xml:space="preserve"> for a 2-Dimensional shooter game called Pixel Wizard. The main theme is set in a forest. The background is used repeatably to make the level seem longer. On the top left and right of game play there is health representations for both player and enemy. These are displayed by red and blue diamonds. Players have an opportunity to increase their health using a health pickup which is located on a platform in game play. There are three characters to this game, they are player, enemy and boss. These characters are programmed to attack. The main theme of this game is "kill or be killed". If the player is successful, they will progress to other levels and </w:t>
+      </w:r>
+      <w:r>
+        <w:rPr>
+          <w:rFonts w:ascii="Segoe UI" w:hAnsi="Segoe UI" w:cs="Segoe UI"/>
+          <w:color w:val="24292E"/>
+          <w:sz w:val="20"/>
+          <w:szCs w:val="20"/>
+          <w:shd w:val="clear" w:color="auto" w:fill="FFFFFF"/>
+        </w:rPr>
+        <w:t>soon</w:t>
+      </w:r>
+      <w:r>
+        <w:rPr>
+          <w:rFonts w:ascii="Segoe UI" w:hAnsi="Segoe UI" w:cs="Segoe UI"/>
+          <w:color w:val="24292E"/>
+          <w:sz w:val="20"/>
+          <w:szCs w:val="20"/>
+          <w:shd w:val="clear" w:color="auto" w:fill="FFFFFF"/>
+        </w:rPr>
+        <w:t xml:space="preserve"> win the game overall.</w:t>
       </w:r>
       <w:r>
         <w:rPr>
@@ -628,127 +1183,6 @@
         </w:rPr>
         <w:t>The way in which the player controls the game entities is relatively simple which will cause no confusion to the player. Control is different for both laptop and mobile phone.</w:t>
       </w:r>
-    </w:p>
-    <w:p>
-      <w:pPr>
-        <w:rPr>
-          <w:rFonts w:ascii="Segoe UI" w:hAnsi="Segoe UI" w:cs="Segoe UI"/>
-          <w:color w:val="24292E"/>
-          <w:sz w:val="20"/>
-          <w:szCs w:val="20"/>
-          <w:shd w:val="clear" w:color="auto" w:fill="FFFFFF"/>
-        </w:rPr>
-      </w:pPr>
-    </w:p>
-    <w:p>
-      <w:pPr>
-        <w:rPr>
-          <w:rFonts w:ascii="Segoe UI" w:hAnsi="Segoe UI" w:cs="Segoe UI"/>
-          <w:color w:val="24292E"/>
-          <w:sz w:val="20"/>
-          <w:szCs w:val="20"/>
-          <w:shd w:val="clear" w:color="auto" w:fill="FFFFFF"/>
-        </w:rPr>
-      </w:pPr>
-    </w:p>
-    <w:p>
-      <w:pPr>
-        <w:rPr>
-          <w:rFonts w:ascii="Segoe UI" w:hAnsi="Segoe UI" w:cs="Segoe UI"/>
-          <w:color w:val="24292E"/>
-          <w:sz w:val="20"/>
-          <w:szCs w:val="20"/>
-          <w:shd w:val="clear" w:color="auto" w:fill="FFFFFF"/>
-        </w:rPr>
-      </w:pPr>
-    </w:p>
-    <w:p>
-      <w:pPr>
-        <w:rPr>
-          <w:rFonts w:ascii="Segoe UI" w:hAnsi="Segoe UI" w:cs="Segoe UI"/>
-          <w:color w:val="24292E"/>
-          <w:sz w:val="20"/>
-          <w:szCs w:val="20"/>
-          <w:shd w:val="clear" w:color="auto" w:fill="FFFFFF"/>
-        </w:rPr>
-      </w:pPr>
-    </w:p>
-    <w:p>
-      <w:pPr>
-        <w:rPr>
-          <w:rFonts w:ascii="Segoe UI" w:hAnsi="Segoe UI" w:cs="Segoe UI"/>
-          <w:color w:val="24292E"/>
-          <w:sz w:val="20"/>
-          <w:szCs w:val="20"/>
-          <w:shd w:val="clear" w:color="auto" w:fill="FFFFFF"/>
-        </w:rPr>
-      </w:pPr>
-    </w:p>
-    <w:p>
-      <w:pPr>
-        <w:rPr>
-          <w:rFonts w:ascii="Segoe UI" w:hAnsi="Segoe UI" w:cs="Segoe UI"/>
-          <w:color w:val="24292E"/>
-          <w:sz w:val="20"/>
-          <w:szCs w:val="20"/>
-          <w:shd w:val="clear" w:color="auto" w:fill="FFFFFF"/>
-        </w:rPr>
-      </w:pPr>
-    </w:p>
-    <w:p>
-      <w:pPr>
-        <w:rPr>
-          <w:rFonts w:ascii="Segoe UI" w:hAnsi="Segoe UI" w:cs="Segoe UI"/>
-          <w:color w:val="24292E"/>
-          <w:sz w:val="20"/>
-          <w:szCs w:val="20"/>
-          <w:shd w:val="clear" w:color="auto" w:fill="FFFFFF"/>
-        </w:rPr>
-      </w:pPr>
-    </w:p>
-    <w:p>
-      <w:pPr>
-        <w:rPr>
-          <w:rFonts w:ascii="Segoe UI" w:hAnsi="Segoe UI" w:cs="Segoe UI"/>
-          <w:color w:val="24292E"/>
-          <w:sz w:val="20"/>
-          <w:szCs w:val="20"/>
-          <w:shd w:val="clear" w:color="auto" w:fill="FFFFFF"/>
-        </w:rPr>
-      </w:pPr>
-    </w:p>
-    <w:p>
-      <w:pPr>
-        <w:rPr>
-          <w:rFonts w:ascii="Segoe UI" w:hAnsi="Segoe UI" w:cs="Segoe UI"/>
-          <w:color w:val="24292E"/>
-          <w:sz w:val="20"/>
-          <w:szCs w:val="20"/>
-          <w:shd w:val="clear" w:color="auto" w:fill="FFFFFF"/>
-        </w:rPr>
-      </w:pPr>
-    </w:p>
-    <w:p>
-      <w:pPr>
-        <w:rPr>
-          <w:rFonts w:ascii="Segoe UI" w:hAnsi="Segoe UI" w:cs="Segoe UI"/>
-          <w:color w:val="24292E"/>
-          <w:sz w:val="20"/>
-          <w:szCs w:val="20"/>
-          <w:shd w:val="clear" w:color="auto" w:fill="FFFFFF"/>
-        </w:rPr>
-      </w:pPr>
-    </w:p>
-    <w:p>
-      <w:pPr>
-        <w:rPr>
-          <w:rFonts w:ascii="Segoe UI" w:hAnsi="Segoe UI" w:cs="Segoe UI"/>
-          <w:color w:val="24292E"/>
-          <w:sz w:val="20"/>
-          <w:szCs w:val="20"/>
-          <w:shd w:val="clear" w:color="auto" w:fill="FFFFFF"/>
-        </w:rPr>
-      </w:pPr>
     </w:p>
     <w:p>
       <w:pPr>
@@ -808,8 +1242,11 @@
     <w:sdt>
       <w:sdtPr>
         <w:rPr>
+          <w:rFonts w:asciiTheme="minorHAnsi" w:eastAsiaTheme="minorHAnsi" w:hAnsiTheme="minorHAnsi" w:cstheme="minorBidi"/>
+          <w:color w:val="auto"/>
           <w:sz w:val="28"/>
           <w:szCs w:val="28"/>
+          <w:lang w:val="en-IE"/>
         </w:rPr>
         <w:id w:val="-27339275"/>
         <w:docPartObj>
@@ -819,14 +1256,11 @@
       </w:sdtPr>
       <w:sdtEndPr>
         <w:rPr>
-          <w:rFonts w:asciiTheme="minorHAnsi" w:eastAsiaTheme="minorHAnsi" w:hAnsiTheme="minorHAnsi" w:cstheme="minorBidi"/>
           <w:b/>
           <w:bCs/>
           <w:noProof/>
-          <w:color w:val="auto"/>
           <w:sz w:val="22"/>
           <w:szCs w:val="22"/>
-          <w:lang w:val="en-IE"/>
         </w:rPr>
       </w:sdtEndPr>
       <w:sdtContent>
@@ -835,15 +1269,14 @@
             <w:pStyle w:val="TOCHeading"/>
             <w:ind w:left="2160" w:firstLine="720"/>
             <w:rPr>
-              <w:rFonts w:asciiTheme="minorHAnsi" w:eastAsiaTheme="minorHAnsi" w:hAnsiTheme="minorHAnsi" w:cstheme="minorBidi"/>
-              <w:color w:val="auto"/>
+              <w:rStyle w:val="Heading1Char"/>
               <w:sz w:val="28"/>
               <w:szCs w:val="28"/>
-              <w:lang w:val="en-IE"/>
             </w:rPr>
           </w:pPr>
           <w:r>
             <w:rPr>
+              <w:rStyle w:val="Heading1Char"/>
               <w:sz w:val="28"/>
               <w:szCs w:val="28"/>
             </w:rPr>
@@ -863,39 +1296,30 @@
     </w:sdt>
     <w:p>
       <w:pPr>
-        <w:rPr>
-          <w:rFonts w:ascii="Segoe UI" w:hAnsi="Segoe UI" w:cs="Segoe UI"/>
-          <w:b/>
-          <w:bCs/>
-          <w:color w:val="24292E"/>
-          <w:sz w:val="20"/>
-          <w:szCs w:val="20"/>
-          <w:shd w:val="clear" w:color="auto" w:fill="FFFFFF"/>
-        </w:rPr>
-      </w:pPr>
-      <w:r>
-        <w:rPr>
-          <w:rFonts w:ascii="Segoe UI" w:hAnsi="Segoe UI" w:cs="Segoe UI"/>
-          <w:b/>
-          <w:bCs/>
-          <w:color w:val="24292E"/>
-          <w:sz w:val="20"/>
-          <w:szCs w:val="20"/>
+        <w:pStyle w:val="Heading3"/>
+        <w:rPr>
+          <w:shd w:val="clear" w:color="auto" w:fill="FFFFFF"/>
+        </w:rPr>
+      </w:pPr>
+      <w:bookmarkStart w:id="1" w:name="_Toc39596531"/>
+      <w:r>
+        <w:rPr>
           <w:shd w:val="clear" w:color="auto" w:fill="FFFFFF"/>
         </w:rPr>
         <w:t>2.1 O</w:t>
       </w:r>
       <w:r>
         <w:rPr>
-          <w:rFonts w:ascii="Segoe UI" w:hAnsi="Segoe UI" w:cs="Segoe UI"/>
-          <w:b/>
-          <w:bCs/>
-          <w:color w:val="24292E"/>
-          <w:sz w:val="20"/>
-          <w:szCs w:val="20"/>
-          <w:shd w:val="clear" w:color="auto" w:fill="FFFFFF"/>
-        </w:rPr>
-        <w:t xml:space="preserve">bjectives </w:t>
+          <w:shd w:val="clear" w:color="auto" w:fill="FFFFFF"/>
+        </w:rPr>
+        <w:t>bjectives</w:t>
+      </w:r>
+      <w:bookmarkEnd w:id="1"/>
+      <w:r>
+        <w:rPr>
+          <w:shd w:val="clear" w:color="auto" w:fill="FFFFFF"/>
+        </w:rPr>
+        <w:t xml:space="preserve"> </w:t>
       </w:r>
     </w:p>
     <w:p>
@@ -976,7 +1400,7 @@
           <w:szCs w:val="20"/>
           <w:lang w:eastAsia="en-IE"/>
         </w:rPr>
-        <w:t>To prevent defects.</w:t>
+        <w:t>To make sure that the result meets the business and user requirements.</w:t>
       </w:r>
     </w:p>
     <w:p>
@@ -1003,27 +1427,7 @@
           <w:szCs w:val="20"/>
           <w:lang w:eastAsia="en-IE"/>
         </w:rPr>
-        <w:t xml:space="preserve">To make sure that </w:t>
-      </w:r>
-      <w:r>
-        <w:rPr>
-          <w:rFonts w:ascii="Segoe UI" w:eastAsia="Times New Roman" w:hAnsi="Segoe UI" w:cs="Segoe UI"/>
-          <w:color w:val="24292E"/>
-          <w:sz w:val="20"/>
-          <w:szCs w:val="20"/>
-          <w:lang w:eastAsia="en-IE"/>
-        </w:rPr>
-        <w:t>the result</w:t>
-      </w:r>
-      <w:r>
-        <w:rPr>
-          <w:rFonts w:ascii="Segoe UI" w:eastAsia="Times New Roman" w:hAnsi="Segoe UI" w:cs="Segoe UI"/>
-          <w:color w:val="24292E"/>
-          <w:sz w:val="20"/>
-          <w:szCs w:val="20"/>
-          <w:lang w:eastAsia="en-IE"/>
-        </w:rPr>
-        <w:t xml:space="preserve"> meets the business and user requirements.</w:t>
+        <w:t>To ensure that the application satisfies the client.</w:t>
       </w:r>
     </w:p>
     <w:p>
@@ -1050,7 +1454,7 @@
           <w:szCs w:val="20"/>
           <w:lang w:eastAsia="en-IE"/>
         </w:rPr>
-        <w:t>To ensure that the application satisfies the client.</w:t>
+        <w:t>To gain the confidence of the customers by providing them a quality product.</w:t>
       </w:r>
     </w:p>
     <w:p>
@@ -1077,7 +1481,7 @@
           <w:szCs w:val="20"/>
           <w:lang w:eastAsia="en-IE"/>
         </w:rPr>
-        <w:t>To gain the confidence of the customers by providing them a quality product.</w:t>
+        <w:t>Find as many software defects as possible.</w:t>
       </w:r>
     </w:p>
     <w:p>
@@ -1098,13 +1502,23 @@
       </w:pPr>
       <w:r>
         <w:rPr>
-          <w:rFonts w:ascii="Segoe UI" w:eastAsia="Times New Roman" w:hAnsi="Segoe UI" w:cs="Segoe UI"/>
-          <w:color w:val="24292E"/>
-          <w:sz w:val="20"/>
-          <w:szCs w:val="20"/>
-          <w:lang w:eastAsia="en-IE"/>
-        </w:rPr>
-        <w:t>Find as many software defects as possible.</w:t>
+          <w:rFonts w:ascii="Segoe UI" w:hAnsi="Segoe UI" w:cs="Segoe UI"/>
+          <w:color w:val="24292E"/>
+          <w:sz w:val="20"/>
+          <w:szCs w:val="20"/>
+          <w:shd w:val="clear" w:color="auto" w:fill="FFFFFF"/>
+        </w:rPr>
+        <w:t>Result</w:t>
+      </w:r>
+      <w:r>
+        <w:rPr>
+          <w:rFonts w:ascii="Segoe UI" w:hAnsi="Segoe UI" w:cs="Segoe UI"/>
+          <w:color w:val="24292E"/>
+          <w:sz w:val="20"/>
+          <w:szCs w:val="20"/>
+          <w:shd w:val="clear" w:color="auto" w:fill="FFFFFF"/>
+        </w:rPr>
+        <w:t xml:space="preserve"> should be a production-ready software.</w:t>
       </w:r>
     </w:p>
     <w:p>
@@ -1172,135 +1586,26 @@
     </w:p>
     <w:p>
       <w:pPr>
-        <w:rPr>
-          <w:rFonts w:ascii="Segoe UI" w:hAnsi="Segoe UI" w:cs="Segoe UI"/>
-          <w:b/>
-          <w:bCs/>
-          <w:color w:val="24292E"/>
-          <w:sz w:val="20"/>
-          <w:szCs w:val="20"/>
-          <w:shd w:val="clear" w:color="auto" w:fill="FFFFFF"/>
-        </w:rPr>
-      </w:pPr>
-      <w:r>
-        <w:rPr>
-          <w:rFonts w:ascii="Segoe UI" w:hAnsi="Segoe UI" w:cs="Segoe UI"/>
-          <w:b/>
-          <w:bCs/>
-          <w:color w:val="24292E"/>
-          <w:sz w:val="20"/>
-          <w:szCs w:val="20"/>
-          <w:shd w:val="clear" w:color="auto" w:fill="FFFFFF"/>
-        </w:rPr>
-        <w:t>2.</w:t>
-      </w:r>
-      <w:r>
-        <w:rPr>
-          <w:rFonts w:ascii="Segoe UI" w:hAnsi="Segoe UI" w:cs="Segoe UI"/>
-          <w:b/>
-          <w:bCs/>
-          <w:color w:val="24292E"/>
-          <w:sz w:val="20"/>
-          <w:szCs w:val="20"/>
-          <w:shd w:val="clear" w:color="auto" w:fill="FFFFFF"/>
-        </w:rPr>
-        <w:t>2</w:t>
-      </w:r>
-      <w:r>
-        <w:rPr>
-          <w:rFonts w:ascii="Segoe UI" w:hAnsi="Segoe UI" w:cs="Segoe UI"/>
-          <w:b/>
-          <w:bCs/>
-          <w:color w:val="24292E"/>
-          <w:sz w:val="20"/>
-          <w:szCs w:val="20"/>
-          <w:shd w:val="clear" w:color="auto" w:fill="FFFFFF"/>
-        </w:rPr>
-        <w:t xml:space="preserve"> </w:t>
-      </w:r>
-      <w:r>
-        <w:rPr>
-          <w:rFonts w:ascii="Segoe UI" w:hAnsi="Segoe UI" w:cs="Segoe UI"/>
-          <w:b/>
-          <w:bCs/>
-          <w:color w:val="24292E"/>
-          <w:sz w:val="20"/>
-          <w:szCs w:val="20"/>
-          <w:shd w:val="clear" w:color="auto" w:fill="FFFFFF"/>
-        </w:rPr>
-        <w:t>Tasks</w:t>
-      </w:r>
-    </w:p>
-    <w:p>
-      <w:pPr>
-        <w:pStyle w:val="ListParagraph"/>
+        <w:pStyle w:val="Heading3"/>
+        <w:rPr>
+          <w:rFonts w:eastAsiaTheme="minorHAnsi"/>
+          <w:shd w:val="clear" w:color="auto" w:fill="FFFFFF"/>
+        </w:rPr>
+      </w:pPr>
+      <w:bookmarkStart w:id="2" w:name="_Toc39596532"/>
+      <w:r>
+        <w:rPr>
+          <w:shd w:val="clear" w:color="auto" w:fill="FFFFFF"/>
+        </w:rPr>
+        <w:t>2.2 Tasks</w:t>
+      </w:r>
+      <w:bookmarkEnd w:id="2"/>
+    </w:p>
+    <w:p>
+      <w:pPr>
         <w:numPr>
           <w:ilvl w:val="0"/>
-          <w:numId w:val="5"/>
-        </w:numPr>
-        <w:spacing w:after="0" w:line="240" w:lineRule="auto"/>
-        <w:rPr>
-          <w:rFonts w:ascii="Times New Roman" w:eastAsia="Times New Roman" w:hAnsi="Times New Roman" w:cs="Times New Roman"/>
-          <w:sz w:val="20"/>
-          <w:szCs w:val="20"/>
-          <w:lang w:eastAsia="en-IE"/>
-        </w:rPr>
-      </w:pPr>
-      <w:r>
-        <w:rPr>
-          <w:rFonts w:ascii="Segoe UI" w:eastAsia="Times New Roman" w:hAnsi="Segoe UI" w:cs="Segoe UI"/>
-          <w:color w:val="24292E"/>
-          <w:sz w:val="20"/>
-          <w:szCs w:val="20"/>
-          <w:shd w:val="clear" w:color="auto" w:fill="FFFFFF"/>
-          <w:lang w:eastAsia="en-IE"/>
-        </w:rPr>
-        <w:t xml:space="preserve">Test opening main menu functionality and check if all buttons work as </w:t>
-      </w:r>
-      <w:r>
-        <w:rPr>
-          <w:rFonts w:ascii="Segoe UI" w:eastAsia="Times New Roman" w:hAnsi="Segoe UI" w:cs="Segoe UI"/>
-          <w:color w:val="24292E"/>
-          <w:sz w:val="20"/>
-          <w:szCs w:val="20"/>
-          <w:shd w:val="clear" w:color="auto" w:fill="FFFFFF"/>
-          <w:lang w:eastAsia="en-IE"/>
-        </w:rPr>
-        <w:t>expected.</w:t>
-      </w:r>
-    </w:p>
-    <w:p>
-      <w:pPr>
-        <w:numPr>
-          <w:ilvl w:val="0"/>
-          <w:numId w:val="4"/>
-        </w:numPr>
-        <w:shd w:val="clear" w:color="auto" w:fill="FFFFFF"/>
-        <w:spacing w:before="100" w:beforeAutospacing="1" w:after="100" w:afterAutospacing="1" w:line="240" w:lineRule="auto"/>
-        <w:rPr>
-          <w:rFonts w:ascii="Segoe UI" w:eastAsia="Times New Roman" w:hAnsi="Segoe UI" w:cs="Segoe UI"/>
-          <w:color w:val="24292E"/>
-          <w:sz w:val="20"/>
-          <w:szCs w:val="20"/>
-          <w:lang w:eastAsia="en-IE"/>
-        </w:rPr>
-      </w:pPr>
-      <w:r>
-        <w:rPr>
-          <w:rFonts w:ascii="Segoe UI" w:eastAsia="Times New Roman" w:hAnsi="Segoe UI" w:cs="Segoe UI"/>
-          <w:color w:val="24292E"/>
-          <w:sz w:val="20"/>
-          <w:szCs w:val="20"/>
-          <w:lang w:eastAsia="en-IE"/>
-        </w:rPr>
-        <w:t>Play game - should take the player into the game and the player will begin at Level 1.</w:t>
-      </w:r>
-    </w:p>
-    <w:p>
-      <w:pPr>
-        <w:numPr>
-          <w:ilvl w:val="0"/>
-          <w:numId w:val="4"/>
+          <w:numId w:val="6"/>
         </w:numPr>
         <w:shd w:val="clear" w:color="auto" w:fill="FFFFFF"/>
         <w:spacing w:before="60" w:after="100" w:afterAutospacing="1" w:line="240" w:lineRule="auto"/>
@@ -1314,20 +1619,20 @@
       </w:pPr>
       <w:r>
         <w:rPr>
-          <w:rFonts w:ascii="Segoe UI" w:eastAsia="Times New Roman" w:hAnsi="Segoe UI" w:cs="Segoe UI"/>
-          <w:color w:val="24292E"/>
-          <w:sz w:val="20"/>
-          <w:szCs w:val="20"/>
-          <w:lang w:eastAsia="en-IE"/>
-        </w:rPr>
-        <w:t>Settings - should navigate to another page which will allow the player to edit game settings.</w:t>
+          <w:rFonts w:ascii="Segoe UI" w:hAnsi="Segoe UI" w:cs="Segoe UI"/>
+          <w:color w:val="24292E"/>
+          <w:sz w:val="20"/>
+          <w:szCs w:val="20"/>
+          <w:shd w:val="clear" w:color="auto" w:fill="FFFFFF"/>
+        </w:rPr>
+        <w:t>Ideally one test must be carried out at a time to avoid tracking errors or bugs arising.</w:t>
       </w:r>
     </w:p>
     <w:p>
       <w:pPr>
         <w:numPr>
           <w:ilvl w:val="0"/>
-          <w:numId w:val="4"/>
+          <w:numId w:val="6"/>
         </w:numPr>
         <w:shd w:val="clear" w:color="auto" w:fill="FFFFFF"/>
         <w:spacing w:before="60" w:after="100" w:afterAutospacing="1" w:line="240" w:lineRule="auto"/>
@@ -1341,20 +1646,42 @@
       </w:pPr>
       <w:r>
         <w:rPr>
-          <w:rFonts w:ascii="Segoe UI" w:eastAsia="Times New Roman" w:hAnsi="Segoe UI" w:cs="Segoe UI"/>
-          <w:color w:val="24292E"/>
-          <w:sz w:val="20"/>
-          <w:szCs w:val="20"/>
-          <w:lang w:eastAsia="en-IE"/>
-        </w:rPr>
-        <w:t>Load game - This should allow the player to choose which level to load.</w:t>
+          <w:rFonts w:ascii="Segoe UI" w:hAnsi="Segoe UI" w:cs="Segoe UI"/>
+          <w:color w:val="24292E"/>
+          <w:sz w:val="20"/>
+          <w:szCs w:val="20"/>
+          <w:shd w:val="clear" w:color="auto" w:fill="FFFFFF"/>
+        </w:rPr>
+        <w:t xml:space="preserve">Small, </w:t>
+      </w:r>
+      <w:proofErr w:type="gramStart"/>
+      <w:r>
+        <w:rPr>
+          <w:rFonts w:ascii="Segoe UI" w:hAnsi="Segoe UI" w:cs="Segoe UI"/>
+          <w:color w:val="24292E"/>
+          <w:sz w:val="20"/>
+          <w:szCs w:val="20"/>
+          <w:shd w:val="clear" w:color="auto" w:fill="FFFFFF"/>
+        </w:rPr>
+        <w:t>clear</w:t>
+      </w:r>
+      <w:proofErr w:type="gramEnd"/>
+      <w:r>
+        <w:rPr>
+          <w:rFonts w:ascii="Segoe UI" w:hAnsi="Segoe UI" w:cs="Segoe UI"/>
+          <w:color w:val="24292E"/>
+          <w:sz w:val="20"/>
+          <w:szCs w:val="20"/>
+          <w:shd w:val="clear" w:color="auto" w:fill="FFFFFF"/>
+        </w:rPr>
+        <w:t xml:space="preserve"> and non-complex test cases should be written.</w:t>
       </w:r>
     </w:p>
     <w:p>
       <w:pPr>
         <w:numPr>
           <w:ilvl w:val="0"/>
-          <w:numId w:val="4"/>
+          <w:numId w:val="6"/>
         </w:numPr>
         <w:shd w:val="clear" w:color="auto" w:fill="FFFFFF"/>
         <w:spacing w:before="60" w:after="100" w:afterAutospacing="1" w:line="240" w:lineRule="auto"/>
@@ -1368,20 +1695,20 @@
       </w:pPr>
       <w:r>
         <w:rPr>
-          <w:rFonts w:ascii="Segoe UI" w:eastAsia="Times New Roman" w:hAnsi="Segoe UI" w:cs="Segoe UI"/>
-          <w:color w:val="24292E"/>
-          <w:sz w:val="20"/>
-          <w:szCs w:val="20"/>
-          <w:lang w:eastAsia="en-IE"/>
-        </w:rPr>
-        <w:t>Delete game - should allow players to delete game history.</w:t>
+          <w:rFonts w:ascii="Segoe UI" w:hAnsi="Segoe UI" w:cs="Segoe UI"/>
+          <w:color w:val="24292E"/>
+          <w:sz w:val="20"/>
+          <w:szCs w:val="20"/>
+          <w:shd w:val="clear" w:color="auto" w:fill="FFFFFF"/>
+        </w:rPr>
+        <w:t>Exit criteria and test closure must be fully thought out.</w:t>
       </w:r>
     </w:p>
     <w:p>
       <w:pPr>
         <w:numPr>
           <w:ilvl w:val="0"/>
-          <w:numId w:val="4"/>
+          <w:numId w:val="6"/>
         </w:numPr>
         <w:shd w:val="clear" w:color="auto" w:fill="FFFFFF"/>
         <w:spacing w:before="60" w:after="100" w:afterAutospacing="1" w:line="240" w:lineRule="auto"/>
@@ -1395,48 +1722,267 @@
       </w:pPr>
       <w:r>
         <w:rPr>
+          <w:rFonts w:ascii="Segoe UI" w:hAnsi="Segoe UI" w:cs="Segoe UI"/>
+          <w:color w:val="24292E"/>
+          <w:sz w:val="20"/>
+          <w:szCs w:val="20"/>
+          <w:shd w:val="clear" w:color="auto" w:fill="FFFFFF"/>
+        </w:rPr>
+        <w:t xml:space="preserve">Testing must be carried out at an early stage to leave time for possible critical errors. </w:t>
+      </w:r>
+    </w:p>
+    <w:p>
+      <w:pPr>
+        <w:numPr>
+          <w:ilvl w:val="0"/>
+          <w:numId w:val="6"/>
+        </w:numPr>
+        <w:shd w:val="clear" w:color="auto" w:fill="FFFFFF"/>
+        <w:spacing w:before="60" w:after="100" w:afterAutospacing="1" w:line="240" w:lineRule="auto"/>
+        <w:rPr>
           <w:rFonts w:ascii="Segoe UI" w:eastAsia="Times New Roman" w:hAnsi="Segoe UI" w:cs="Segoe UI"/>
           <w:color w:val="24292E"/>
           <w:sz w:val="20"/>
           <w:szCs w:val="20"/>
           <w:lang w:eastAsia="en-IE"/>
         </w:rPr>
-        <w:t>Exit game - should quit the application.</w:t>
-      </w:r>
-    </w:p>
-    <w:p>
-      <w:pPr>
-        <w:rPr>
-          <w:rFonts w:ascii="Segoe UI" w:hAnsi="Segoe UI" w:cs="Segoe UI"/>
+      </w:pPr>
+      <w:r>
+        <w:rPr>
+          <w:rFonts w:ascii="Segoe UI" w:hAnsi="Segoe UI" w:cs="Segoe UI"/>
+          <w:color w:val="24292E"/>
+          <w:sz w:val="20"/>
+          <w:szCs w:val="20"/>
+          <w:shd w:val="clear" w:color="auto" w:fill="FFFFFF"/>
+        </w:rPr>
+        <w:t>Different independent test cases must be carried out to avoid pesticide paradox.</w:t>
+      </w:r>
+    </w:p>
+    <w:p>
+      <w:pPr>
+        <w:numPr>
+          <w:ilvl w:val="0"/>
+          <w:numId w:val="6"/>
+        </w:numPr>
+        <w:shd w:val="clear" w:color="auto" w:fill="FFFFFF"/>
+        <w:spacing w:before="60" w:after="100" w:afterAutospacing="1" w:line="240" w:lineRule="auto"/>
+        <w:rPr>
+          <w:rFonts w:ascii="Segoe UI" w:eastAsia="Times New Roman" w:hAnsi="Segoe UI" w:cs="Segoe UI"/>
+          <w:color w:val="24292E"/>
+          <w:sz w:val="20"/>
+          <w:szCs w:val="20"/>
+          <w:lang w:eastAsia="en-IE"/>
+        </w:rPr>
+      </w:pPr>
+      <w:r>
+        <w:rPr>
+          <w:rFonts w:ascii="Segoe UI" w:hAnsi="Segoe UI" w:cs="Segoe UI"/>
+          <w:color w:val="24292E"/>
+          <w:sz w:val="20"/>
+          <w:szCs w:val="20"/>
+          <w:shd w:val="clear" w:color="auto" w:fill="FFFFFF"/>
+        </w:rPr>
+        <w:t>Work must be evenly divided amongst testers.</w:t>
+      </w:r>
+    </w:p>
+    <w:p>
+      <w:pPr>
+        <w:numPr>
+          <w:ilvl w:val="0"/>
+          <w:numId w:val="6"/>
+        </w:numPr>
+        <w:shd w:val="clear" w:color="auto" w:fill="FFFFFF"/>
+        <w:spacing w:before="60" w:after="100" w:afterAutospacing="1" w:line="240" w:lineRule="auto"/>
+        <w:rPr>
+          <w:rFonts w:ascii="Segoe UI" w:eastAsia="Times New Roman" w:hAnsi="Segoe UI" w:cs="Segoe UI"/>
+          <w:color w:val="24292E"/>
+          <w:sz w:val="20"/>
+          <w:szCs w:val="20"/>
+          <w:lang w:eastAsia="en-IE"/>
+        </w:rPr>
+      </w:pPr>
+      <w:r>
+        <w:rPr>
+          <w:rFonts w:ascii="Segoe UI" w:hAnsi="Segoe UI" w:cs="Segoe UI"/>
+          <w:color w:val="24292E"/>
+          <w:sz w:val="20"/>
+          <w:szCs w:val="20"/>
+          <w:shd w:val="clear" w:color="auto" w:fill="FFFFFF"/>
+        </w:rPr>
+        <w:t xml:space="preserve">If problems arise, they must be </w:t>
+      </w:r>
+      <w:r>
+        <w:rPr>
+          <w:rFonts w:ascii="Segoe UI" w:hAnsi="Segoe UI" w:cs="Segoe UI"/>
+          <w:color w:val="24292E"/>
+          <w:sz w:val="20"/>
+          <w:szCs w:val="20"/>
+          <w:shd w:val="clear" w:color="auto" w:fill="FFFFFF"/>
+        </w:rPr>
+        <w:t>recorded</w:t>
+      </w:r>
+      <w:r>
+        <w:rPr>
+          <w:rFonts w:ascii="Segoe UI" w:hAnsi="Segoe UI" w:cs="Segoe UI"/>
+          <w:color w:val="24292E"/>
+          <w:sz w:val="20"/>
+          <w:szCs w:val="20"/>
+          <w:shd w:val="clear" w:color="auto" w:fill="FFFFFF"/>
+        </w:rPr>
+        <w:t xml:space="preserve"> and solved</w:t>
+      </w:r>
+      <w:r>
+        <w:rPr>
+          <w:rFonts w:ascii="Segoe UI" w:hAnsi="Segoe UI" w:cs="Segoe UI"/>
+          <w:color w:val="24292E"/>
+          <w:sz w:val="20"/>
+          <w:szCs w:val="20"/>
+          <w:shd w:val="clear" w:color="auto" w:fill="FFFFFF"/>
+        </w:rPr>
+        <w:t xml:space="preserve"> quickly</w:t>
+      </w:r>
+      <w:r>
+        <w:rPr>
+          <w:rFonts w:ascii="Segoe UI" w:hAnsi="Segoe UI" w:cs="Segoe UI"/>
+          <w:color w:val="24292E"/>
+          <w:sz w:val="20"/>
+          <w:szCs w:val="20"/>
+          <w:shd w:val="clear" w:color="auto" w:fill="FFFFFF"/>
+        </w:rPr>
+        <w:t>.</w:t>
+      </w:r>
+    </w:p>
+    <w:p>
+      <w:pPr>
+        <w:numPr>
+          <w:ilvl w:val="0"/>
+          <w:numId w:val="6"/>
+        </w:numPr>
+        <w:shd w:val="clear" w:color="auto" w:fill="FFFFFF"/>
+        <w:spacing w:before="60" w:after="100" w:afterAutospacing="1" w:line="240" w:lineRule="auto"/>
+        <w:rPr>
+          <w:rFonts w:ascii="Segoe UI" w:eastAsia="Times New Roman" w:hAnsi="Segoe UI" w:cs="Segoe UI"/>
+          <w:color w:val="24292E"/>
+          <w:sz w:val="20"/>
+          <w:szCs w:val="20"/>
+          <w:lang w:eastAsia="en-IE"/>
+        </w:rPr>
+      </w:pPr>
+      <w:r>
+        <w:rPr>
+          <w:rFonts w:ascii="Segoe UI" w:hAnsi="Segoe UI" w:cs="Segoe UI"/>
+          <w:color w:val="24292E"/>
+          <w:sz w:val="20"/>
+          <w:szCs w:val="20"/>
+          <w:shd w:val="clear" w:color="auto" w:fill="FFFFFF"/>
+        </w:rPr>
+        <w:t xml:space="preserve">Main components of the </w:t>
+      </w:r>
+      <w:r>
+        <w:rPr>
+          <w:rFonts w:ascii="Segoe UI" w:hAnsi="Segoe UI" w:cs="Segoe UI"/>
+          <w:color w:val="24292E"/>
+          <w:sz w:val="20"/>
+          <w:szCs w:val="20"/>
+          <w:shd w:val="clear" w:color="auto" w:fill="FFFFFF"/>
+        </w:rPr>
+        <w:t>game</w:t>
+      </w:r>
+      <w:r>
+        <w:rPr>
+          <w:rFonts w:ascii="Segoe UI" w:hAnsi="Segoe UI" w:cs="Segoe UI"/>
+          <w:color w:val="24292E"/>
+          <w:sz w:val="20"/>
+          <w:szCs w:val="20"/>
+          <w:shd w:val="clear" w:color="auto" w:fill="FFFFFF"/>
+        </w:rPr>
+        <w:t xml:space="preserve"> must be tested individually and then tested again when combined with the rest of the application. </w:t>
+      </w:r>
+    </w:p>
+    <w:p>
+      <w:pPr>
+        <w:numPr>
+          <w:ilvl w:val="0"/>
+          <w:numId w:val="6"/>
+        </w:numPr>
+        <w:shd w:val="clear" w:color="auto" w:fill="FFFFFF"/>
+        <w:spacing w:before="60" w:after="100" w:afterAutospacing="1" w:line="240" w:lineRule="auto"/>
+        <w:rPr>
+          <w:rFonts w:ascii="Segoe UI" w:eastAsia="Times New Roman" w:hAnsi="Segoe UI" w:cs="Segoe UI"/>
+          <w:color w:val="24292E"/>
+          <w:sz w:val="20"/>
+          <w:szCs w:val="20"/>
+          <w:lang w:eastAsia="en-IE"/>
+        </w:rPr>
+      </w:pPr>
+      <w:r>
+        <w:rPr>
+          <w:rFonts w:ascii="Segoe UI" w:hAnsi="Segoe UI" w:cs="Segoe UI"/>
+          <w:color w:val="24292E"/>
+          <w:sz w:val="20"/>
+          <w:szCs w:val="20"/>
+          <w:shd w:val="clear" w:color="auto" w:fill="FFFFFF"/>
+        </w:rPr>
+        <w:t>Post testing must be fully done when application is complete.</w:t>
+      </w:r>
+    </w:p>
+    <w:p>
+      <w:pPr>
+        <w:shd w:val="clear" w:color="auto" w:fill="FFFFFF"/>
+        <w:spacing w:before="60" w:after="100" w:afterAutospacing="1" w:line="240" w:lineRule="auto"/>
+        <w:rPr>
+          <w:rFonts w:ascii="Segoe UI" w:eastAsia="Times New Roman" w:hAnsi="Segoe UI" w:cs="Segoe UI"/>
+          <w:color w:val="24292E"/>
+          <w:sz w:val="20"/>
+          <w:szCs w:val="20"/>
+          <w:lang w:eastAsia="en-IE"/>
+        </w:rPr>
+      </w:pPr>
+    </w:p>
+    <w:p>
+      <w:pPr>
+        <w:shd w:val="clear" w:color="auto" w:fill="FFFFFF"/>
+        <w:spacing w:before="60" w:after="100" w:afterAutospacing="1" w:line="240" w:lineRule="auto"/>
+        <w:ind w:left="360"/>
+        <w:rPr>
+          <w:rFonts w:ascii="Segoe UI" w:eastAsia="Times New Roman" w:hAnsi="Segoe UI" w:cs="Segoe UI"/>
+          <w:color w:val="24292E"/>
+          <w:sz w:val="20"/>
+          <w:szCs w:val="20"/>
+          <w:lang w:eastAsia="en-IE"/>
+        </w:rPr>
+      </w:pPr>
+    </w:p>
+    <w:p>
+      <w:pPr>
+        <w:rPr>
+          <w:rFonts w:ascii="Segoe UI" w:eastAsia="Times New Roman" w:hAnsi="Segoe UI" w:cs="Segoe UI"/>
+          <w:color w:val="24292E"/>
+          <w:sz w:val="20"/>
+          <w:szCs w:val="20"/>
+          <w:lang w:eastAsia="en-IE"/>
+        </w:rPr>
+      </w:pPr>
+    </w:p>
+    <w:p>
+      <w:pPr>
+        <w:rPr>
           <w:b/>
           <w:bCs/>
-          <w:color w:val="24292E"/>
-          <w:sz w:val="20"/>
-          <w:szCs w:val="20"/>
-          <w:shd w:val="clear" w:color="auto" w:fill="FFFFFF"/>
-        </w:rPr>
-      </w:pPr>
-      <w:r>
-        <w:rPr>
-          <w:rFonts w:ascii="Segoe UI" w:hAnsi="Segoe UI" w:cs="Segoe UI"/>
+          <w:sz w:val="20"/>
+          <w:szCs w:val="20"/>
+          <w:lang w:val="en-US"/>
+        </w:rPr>
+      </w:pPr>
+    </w:p>
+    <w:p>
+      <w:pPr>
+        <w:rPr>
           <w:b/>
           <w:bCs/>
-          <w:color w:val="24292E"/>
-          <w:sz w:val="20"/>
-          <w:szCs w:val="20"/>
-          <w:shd w:val="clear" w:color="auto" w:fill="FFFFFF"/>
-        </w:rPr>
-        <w:t xml:space="preserve"> </w:t>
-      </w:r>
-    </w:p>
-    <w:p>
-      <w:pPr>
-        <w:rPr>
-          <w:rFonts w:ascii="Segoe UI" w:eastAsia="Times New Roman" w:hAnsi="Segoe UI" w:cs="Segoe UI"/>
-          <w:color w:val="24292E"/>
-          <w:sz w:val="20"/>
-          <w:szCs w:val="20"/>
-          <w:lang w:eastAsia="en-IE"/>
+          <w:sz w:val="20"/>
+          <w:szCs w:val="20"/>
+          <w:lang w:val="en-US"/>
         </w:rPr>
       </w:pPr>
     </w:p>
@@ -1450,6 +1996,220 @@
           <w:lang w:val="en-US"/>
         </w:rPr>
       </w:pPr>
+    </w:p>
+    <w:p>
+      <w:pPr>
+        <w:rPr>
+          <w:b/>
+          <w:bCs/>
+          <w:sz w:val="20"/>
+          <w:szCs w:val="20"/>
+          <w:lang w:val="en-US"/>
+        </w:rPr>
+      </w:pPr>
+    </w:p>
+    <w:p>
+      <w:pPr>
+        <w:rPr>
+          <w:b/>
+          <w:bCs/>
+          <w:sz w:val="20"/>
+          <w:szCs w:val="20"/>
+          <w:lang w:val="en-US"/>
+        </w:rPr>
+      </w:pPr>
+    </w:p>
+    <w:p>
+      <w:pPr>
+        <w:rPr>
+          <w:b/>
+          <w:bCs/>
+          <w:sz w:val="20"/>
+          <w:szCs w:val="20"/>
+          <w:lang w:val="en-US"/>
+        </w:rPr>
+      </w:pPr>
+    </w:p>
+    <w:p>
+      <w:pPr>
+        <w:rPr>
+          <w:b/>
+          <w:bCs/>
+          <w:sz w:val="20"/>
+          <w:szCs w:val="20"/>
+          <w:lang w:val="en-US"/>
+        </w:rPr>
+      </w:pPr>
+    </w:p>
+    <w:p>
+      <w:pPr>
+        <w:rPr>
+          <w:b/>
+          <w:bCs/>
+          <w:sz w:val="20"/>
+          <w:szCs w:val="20"/>
+          <w:lang w:val="en-US"/>
+        </w:rPr>
+      </w:pPr>
+    </w:p>
+    <w:sdt>
+      <w:sdtPr>
+        <w:rPr>
+          <w:rFonts w:asciiTheme="minorHAnsi" w:eastAsiaTheme="minorHAnsi" w:hAnsiTheme="minorHAnsi" w:cstheme="minorBidi"/>
+          <w:color w:val="auto"/>
+          <w:sz w:val="28"/>
+          <w:szCs w:val="28"/>
+          <w:lang w:val="en-IE"/>
+        </w:rPr>
+        <w:id w:val="-1485319639"/>
+        <w:docPartObj>
+          <w:docPartGallery w:val="Table of Contents"/>
+          <w:docPartUnique/>
+        </w:docPartObj>
+      </w:sdtPr>
+      <w:sdtEndPr>
+        <w:rPr>
+          <w:b/>
+          <w:bCs/>
+          <w:noProof/>
+          <w:sz w:val="22"/>
+          <w:szCs w:val="22"/>
+        </w:rPr>
+      </w:sdtEndPr>
+      <w:sdtContent>
+        <w:p>
+          <w:pPr>
+            <w:pStyle w:val="TOCHeading"/>
+            <w:ind w:left="2880" w:firstLine="720"/>
+            <w:rPr>
+              <w:rStyle w:val="Heading1Char"/>
+              <w:sz w:val="28"/>
+              <w:szCs w:val="28"/>
+            </w:rPr>
+          </w:pPr>
+          <w:r>
+            <w:rPr>
+              <w:rStyle w:val="Heading1Char"/>
+              <w:sz w:val="28"/>
+              <w:szCs w:val="28"/>
+            </w:rPr>
+            <w:t>3</w:t>
+          </w:r>
+          <w:r>
+            <w:rPr>
+              <w:rStyle w:val="Heading1Char"/>
+              <w:sz w:val="28"/>
+              <w:szCs w:val="28"/>
+            </w:rPr>
+            <w:t xml:space="preserve">.0 </w:t>
+          </w:r>
+          <w:r>
+            <w:rPr>
+              <w:rStyle w:val="Heading1Char"/>
+              <w:sz w:val="28"/>
+              <w:szCs w:val="28"/>
+            </w:rPr>
+            <w:t>SCOPE</w:t>
+          </w:r>
+        </w:p>
+        <w:p>
+          <w:pPr>
+            <w:rPr>
+              <w:b/>
+              <w:bCs/>
+              <w:noProof/>
+            </w:rPr>
+          </w:pPr>
+        </w:p>
+      </w:sdtContent>
+    </w:sdt>
+    <w:p>
+      <w:pPr>
+        <w:pStyle w:val="Heading3"/>
+        <w:rPr>
+          <w:lang w:val="en-US"/>
+        </w:rPr>
+      </w:pPr>
+      <w:bookmarkStart w:id="3" w:name="_Toc39596533"/>
+      <w:r>
+        <w:rPr>
+          <w:lang w:val="en-US"/>
+        </w:rPr>
+        <w:t xml:space="preserve">3.1 </w:t>
+      </w:r>
+      <w:r>
+        <w:rPr>
+          <w:lang w:val="en-US"/>
+        </w:rPr>
+        <w:t>General</w:t>
+      </w:r>
+      <w:bookmarkEnd w:id="3"/>
+    </w:p>
+    <w:p>
+      <w:pPr>
+        <w:rPr>
+          <w:i/>
+          <w:iCs/>
+          <w:sz w:val="20"/>
+          <w:szCs w:val="20"/>
+          <w:lang w:val="en-US"/>
+        </w:rPr>
+      </w:pPr>
+      <w:r>
+        <w:rPr>
+          <w:i/>
+          <w:iCs/>
+          <w:sz w:val="20"/>
+          <w:szCs w:val="20"/>
+          <w:lang w:val="en-US"/>
+        </w:rPr>
+        <w:t>What will be tested</w:t>
+      </w:r>
+    </w:p>
+    <w:p>
+      <w:pPr>
+        <w:rPr>
+          <w:b/>
+          <w:bCs/>
+          <w:sz w:val="20"/>
+          <w:szCs w:val="20"/>
+          <w:lang w:val="en-US"/>
+        </w:rPr>
+      </w:pPr>
+    </w:p>
+    <w:p>
+      <w:pPr>
+        <w:pStyle w:val="Heading3"/>
+        <w:rPr>
+          <w:lang w:val="en-US"/>
+        </w:rPr>
+      </w:pPr>
+      <w:bookmarkStart w:id="4" w:name="_Toc39596534"/>
+      <w:r>
+        <w:rPr>
+          <w:lang w:val="en-US"/>
+        </w:rPr>
+        <w:t xml:space="preserve">3.2 </w:t>
+      </w:r>
+      <w:r>
+        <w:rPr>
+          <w:lang w:val="en-US"/>
+        </w:rPr>
+        <w:t>Ta</w:t>
+      </w:r>
+      <w:r>
+        <w:rPr>
+          <w:lang w:val="en-US"/>
+        </w:rPr>
+        <w:t>c</w:t>
+      </w:r>
+      <w:r>
+        <w:rPr>
+          <w:lang w:val="en-US"/>
+        </w:rPr>
+        <w:t>tics</w:t>
+      </w:r>
+      <w:bookmarkEnd w:id="4"/>
     </w:p>
     <w:sectPr>
       <w:footerReference w:type="default" r:id="rId9"/>
@@ -1625,6 +2385,7 @@
                                 <w:calendar w:val="gregorian"/>
                               </w:date>
                             </w:sdtPr>
+                            <w:sdtEndPr/>
                             <w:sdtContent>
                               <w:p>
                                 <w:pPr>
@@ -1699,6 +2460,7 @@
                           <w:calendar w:val="gregorian"/>
                         </w:date>
                       </w:sdtPr>
+                      <w:sdtEndPr/>
                       <w:sdtContent>
                         <w:p>
                           <w:pPr>
@@ -2546,6 +3308,119 @@
       </w:pPr>
     </w:lvl>
   </w:abstractNum>
+  <w:abstractNum w:abstractNumId="5" w15:restartNumberingAfterBreak="0">
+    <w:nsid w:val="7F13513B"/>
+    <w:multiLevelType w:val="hybridMultilevel"/>
+    <w:tmpl w:val="EFCE48FC"/>
+    <w:lvl w:ilvl="0" w:tplc="18090001">
+      <w:start w:val="1"/>
+      <w:numFmt w:val="bullet"/>
+      <w:lvlText w:val=""/>
+      <w:lvlJc w:val="left"/>
+      <w:pPr>
+        <w:ind w:left="360" w:hanging="360"/>
+      </w:pPr>
+      <w:rPr>
+        <w:rFonts w:ascii="Symbol" w:hAnsi="Symbol" w:hint="default"/>
+      </w:rPr>
+    </w:lvl>
+    <w:lvl w:ilvl="1" w:tplc="18090003" w:tentative="1">
+      <w:start w:val="1"/>
+      <w:numFmt w:val="bullet"/>
+      <w:lvlText w:val="o"/>
+      <w:lvlJc w:val="left"/>
+      <w:pPr>
+        <w:ind w:left="1080" w:hanging="360"/>
+      </w:pPr>
+      <w:rPr>
+        <w:rFonts w:ascii="Courier New" w:hAnsi="Courier New" w:cs="Courier New" w:hint="default"/>
+      </w:rPr>
+    </w:lvl>
+    <w:lvl w:ilvl="2" w:tplc="18090005" w:tentative="1">
+      <w:start w:val="1"/>
+      <w:numFmt w:val="bullet"/>
+      <w:lvlText w:val=""/>
+      <w:lvlJc w:val="left"/>
+      <w:pPr>
+        <w:ind w:left="1800" w:hanging="360"/>
+      </w:pPr>
+      <w:rPr>
+        <w:rFonts w:ascii="Wingdings" w:hAnsi="Wingdings" w:hint="default"/>
+      </w:rPr>
+    </w:lvl>
+    <w:lvl w:ilvl="3" w:tplc="18090001" w:tentative="1">
+      <w:start w:val="1"/>
+      <w:numFmt w:val="bullet"/>
+      <w:lvlText w:val=""/>
+      <w:lvlJc w:val="left"/>
+      <w:pPr>
+        <w:ind w:left="2520" w:hanging="360"/>
+      </w:pPr>
+      <w:rPr>
+        <w:rFonts w:ascii="Symbol" w:hAnsi="Symbol" w:hint="default"/>
+      </w:rPr>
+    </w:lvl>
+    <w:lvl w:ilvl="4" w:tplc="18090003" w:tentative="1">
+      <w:start w:val="1"/>
+      <w:numFmt w:val="bullet"/>
+      <w:lvlText w:val="o"/>
+      <w:lvlJc w:val="left"/>
+      <w:pPr>
+        <w:ind w:left="3240" w:hanging="360"/>
+      </w:pPr>
+      <w:rPr>
+        <w:rFonts w:ascii="Courier New" w:hAnsi="Courier New" w:cs="Courier New" w:hint="default"/>
+      </w:rPr>
+    </w:lvl>
+    <w:lvl w:ilvl="5" w:tplc="18090005" w:tentative="1">
+      <w:start w:val="1"/>
+      <w:numFmt w:val="bullet"/>
+      <w:lvlText w:val=""/>
+      <w:lvlJc w:val="left"/>
+      <w:pPr>
+        <w:ind w:left="3960" w:hanging="360"/>
+      </w:pPr>
+      <w:rPr>
+        <w:rFonts w:ascii="Wingdings" w:hAnsi="Wingdings" w:hint="default"/>
+      </w:rPr>
+    </w:lvl>
+    <w:lvl w:ilvl="6" w:tplc="18090001" w:tentative="1">
+      <w:start w:val="1"/>
+      <w:numFmt w:val="bullet"/>
+      <w:lvlText w:val=""/>
+      <w:lvlJc w:val="left"/>
+      <w:pPr>
+        <w:ind w:left="4680" w:hanging="360"/>
+      </w:pPr>
+      <w:rPr>
+        <w:rFonts w:ascii="Symbol" w:hAnsi="Symbol" w:hint="default"/>
+      </w:rPr>
+    </w:lvl>
+    <w:lvl w:ilvl="7" w:tplc="18090003" w:tentative="1">
+      <w:start w:val="1"/>
+      <w:numFmt w:val="bullet"/>
+      <w:lvlText w:val="o"/>
+      <w:lvlJc w:val="left"/>
+      <w:pPr>
+        <w:ind w:left="5400" w:hanging="360"/>
+      </w:pPr>
+      <w:rPr>
+        <w:rFonts w:ascii="Courier New" w:hAnsi="Courier New" w:cs="Courier New" w:hint="default"/>
+      </w:rPr>
+    </w:lvl>
+    <w:lvl w:ilvl="8" w:tplc="18090005" w:tentative="1">
+      <w:start w:val="1"/>
+      <w:numFmt w:val="bullet"/>
+      <w:lvlText w:val=""/>
+      <w:lvlJc w:val="left"/>
+      <w:pPr>
+        <w:ind w:left="6120" w:hanging="360"/>
+      </w:pPr>
+      <w:rPr>
+        <w:rFonts w:ascii="Wingdings" w:hAnsi="Wingdings" w:hint="default"/>
+      </w:rPr>
+    </w:lvl>
+  </w:abstractNum>
   <w:num w:numId="1">
     <w:abstractNumId w:val="3"/>
   </w:num>
@@ -2560,6 +3435,9 @@
   </w:num>
   <w:num w:numId="5">
     <w:abstractNumId w:val="0"/>
+  </w:num>
+  <w:num w:numId="6">
+    <w:abstractNumId w:val="5"/>
   </w:num>
 </w:numbering>
 </file>
@@ -3073,7 +3951,6 @@
   <w:style w:type="character" w:default="1" w:styleId="DefaultParagraphFont">
     <w:name w:val="Default Paragraph Font"/>
     <w:uiPriority w:val="1"/>
-    <w:semiHidden/>
     <w:unhideWhenUsed/>
   </w:style>
   <w:style w:type="table" w:default="1" w:styleId="TableNormal">
@@ -3290,6 +4167,63 @@
       <w:ind w:left="720"/>
       <w:contextualSpacing/>
     </w:pPr>
+  </w:style>
+  <w:style w:type="paragraph" w:styleId="TOC3">
+    <w:name w:val="toc 3"/>
+    <w:basedOn w:val="Normal"/>
+    <w:next w:val="Normal"/>
+    <w:autoRedefine/>
+    <w:uiPriority w:val="39"/>
+    <w:unhideWhenUsed/>
+    <w:rsid w:val="00F803D7"/>
+    <w:pPr>
+      <w:spacing w:after="100"/>
+      <w:ind w:left="440"/>
+    </w:pPr>
+  </w:style>
+  <w:style w:type="character" w:styleId="Hyperlink">
+    <w:name w:val="Hyperlink"/>
+    <w:basedOn w:val="DefaultParagraphFont"/>
+    <w:uiPriority w:val="99"/>
+    <w:unhideWhenUsed/>
+    <w:rsid w:val="00F803D7"/>
+    <w:rPr>
+      <w:color w:val="0563C1" w:themeColor="hyperlink"/>
+      <w:u w:val="single"/>
+    </w:rPr>
+  </w:style>
+  <w:style w:type="paragraph" w:styleId="TOC2">
+    <w:name w:val="toc 2"/>
+    <w:basedOn w:val="Normal"/>
+    <w:next w:val="Normal"/>
+    <w:autoRedefine/>
+    <w:uiPriority w:val="39"/>
+    <w:unhideWhenUsed/>
+    <w:rsid w:val="00F803D7"/>
+    <w:pPr>
+      <w:spacing w:after="100"/>
+      <w:ind w:left="220"/>
+    </w:pPr>
+    <w:rPr>
+      <w:rFonts w:eastAsiaTheme="minorEastAsia" w:cs="Times New Roman"/>
+      <w:lang w:val="en-US"/>
+    </w:rPr>
+  </w:style>
+  <w:style w:type="paragraph" w:styleId="TOC1">
+    <w:name w:val="toc 1"/>
+    <w:basedOn w:val="Normal"/>
+    <w:next w:val="Normal"/>
+    <w:autoRedefine/>
+    <w:uiPriority w:val="39"/>
+    <w:unhideWhenUsed/>
+    <w:rsid w:val="00F803D7"/>
+    <w:pPr>
+      <w:spacing w:after="100"/>
+    </w:pPr>
+    <w:rPr>
+      <w:rFonts w:eastAsiaTheme="minorEastAsia" w:cs="Times New Roman"/>
+      <w:lang w:val="en-US"/>
+    </w:rPr>
   </w:style>
 </w:styles>
 </file>
@@ -3613,7 +4547,7 @@
 </file>
 
 <file path=customXml/itemProps2.xml><?xml version="1.0" encoding="utf-8"?>
-<ds:datastoreItem xmlns:ds="http://schemas.openxmlformats.org/officeDocument/2006/customXml" ds:itemID="{002F9E27-60FE-4E37-BDD2-5AB184E0FFAF}">
+<ds:datastoreItem xmlns:ds="http://schemas.openxmlformats.org/officeDocument/2006/customXml" ds:itemID="{86E3FC77-8F91-413A-B183-E8A2F22CD41F}">
   <ds:schemaRefs>
     <ds:schemaRef ds:uri="http://schemas.openxmlformats.org/officeDocument/2006/bibliography"/>
   </ds:schemaRefs>

</xml_diff>

<commit_message>
System & integraton testing
</commit_message>
<xml_diff>
--- a/Software Testing G00359990.docx
+++ b/Software Testing G00359990.docx
@@ -79,6 +79,34 @@
       <w:pPr>
         <w:rPr>
           <w:rFonts w:asciiTheme="majorHAnsi" w:hAnsiTheme="majorHAnsi" w:cstheme="majorHAnsi"/>
+          <w:lang w:val="en-US"/>
+        </w:rPr>
+      </w:pPr>
+      <w:r>
+        <w:rPr>
+          <w:rFonts w:asciiTheme="majorHAnsi" w:hAnsiTheme="majorHAnsi" w:cstheme="majorHAnsi"/>
+          <w:lang w:val="en-US"/>
+        </w:rPr>
+        <w:t>Jane Murphy</w:t>
+      </w:r>
+    </w:p>
+    <w:p>
+      <w:pPr>
+        <w:rPr>
+          <w:rFonts w:asciiTheme="majorHAnsi" w:hAnsiTheme="majorHAnsi" w:cstheme="majorHAnsi"/>
+        </w:rPr>
+      </w:pPr>
+      <w:r>
+        <w:rPr>
+          <w:rFonts w:asciiTheme="majorHAnsi" w:hAnsiTheme="majorHAnsi" w:cstheme="majorHAnsi"/>
+        </w:rPr>
+        <w:t>Olivia Simpson</w:t>
+      </w:r>
+    </w:p>
+    <w:p>
+      <w:pPr>
+        <w:rPr>
+          <w:rFonts w:asciiTheme="majorHAnsi" w:hAnsiTheme="majorHAnsi" w:cstheme="majorHAnsi"/>
           <w:lang w:val="en-GB"/>
         </w:rPr>
       </w:pPr>
@@ -89,6 +117,166 @@
         </w:rPr>
         <w:t>05/05/2020</w:t>
       </w:r>
+    </w:p>
+    <w:p>
+      <w:pPr>
+        <w:rPr>
+          <w:rFonts w:asciiTheme="majorHAnsi" w:hAnsiTheme="majorHAnsi" w:cstheme="majorHAnsi"/>
+          <w:lang w:val="en-GB"/>
+        </w:rPr>
+      </w:pPr>
+    </w:p>
+    <w:p>
+      <w:pPr>
+        <w:rPr>
+          <w:rFonts w:asciiTheme="majorHAnsi" w:hAnsiTheme="majorHAnsi" w:cstheme="majorHAnsi"/>
+          <w:lang w:val="en-GB"/>
+        </w:rPr>
+      </w:pPr>
+    </w:p>
+    <w:p>
+      <w:pPr>
+        <w:rPr>
+          <w:rFonts w:asciiTheme="majorHAnsi" w:hAnsiTheme="majorHAnsi" w:cstheme="majorHAnsi"/>
+          <w:lang w:val="en-GB"/>
+        </w:rPr>
+      </w:pPr>
+    </w:p>
+    <w:p>
+      <w:pPr>
+        <w:rPr>
+          <w:rFonts w:asciiTheme="majorHAnsi" w:hAnsiTheme="majorHAnsi" w:cstheme="majorHAnsi"/>
+          <w:lang w:val="en-GB"/>
+        </w:rPr>
+      </w:pPr>
+    </w:p>
+    <w:p>
+      <w:pPr>
+        <w:rPr>
+          <w:rFonts w:asciiTheme="majorHAnsi" w:hAnsiTheme="majorHAnsi" w:cstheme="majorHAnsi"/>
+          <w:lang w:val="en-GB"/>
+        </w:rPr>
+      </w:pPr>
+    </w:p>
+    <w:p>
+      <w:pPr>
+        <w:rPr>
+          <w:rFonts w:asciiTheme="majorHAnsi" w:hAnsiTheme="majorHAnsi" w:cstheme="majorHAnsi"/>
+          <w:lang w:val="en-GB"/>
+        </w:rPr>
+      </w:pPr>
+    </w:p>
+    <w:p>
+      <w:pPr>
+        <w:rPr>
+          <w:rFonts w:asciiTheme="majorHAnsi" w:hAnsiTheme="majorHAnsi" w:cstheme="majorHAnsi"/>
+          <w:lang w:val="en-GB"/>
+        </w:rPr>
+      </w:pPr>
+    </w:p>
+    <w:p>
+      <w:pPr>
+        <w:rPr>
+          <w:rFonts w:asciiTheme="majorHAnsi" w:hAnsiTheme="majorHAnsi" w:cstheme="majorHAnsi"/>
+          <w:lang w:val="en-GB"/>
+        </w:rPr>
+      </w:pPr>
+    </w:p>
+    <w:p>
+      <w:pPr>
+        <w:rPr>
+          <w:rFonts w:asciiTheme="majorHAnsi" w:hAnsiTheme="majorHAnsi" w:cstheme="majorHAnsi"/>
+          <w:lang w:val="en-GB"/>
+        </w:rPr>
+      </w:pPr>
+    </w:p>
+    <w:p>
+      <w:pPr>
+        <w:rPr>
+          <w:rFonts w:asciiTheme="majorHAnsi" w:hAnsiTheme="majorHAnsi" w:cstheme="majorHAnsi"/>
+          <w:lang w:val="en-GB"/>
+        </w:rPr>
+      </w:pPr>
+    </w:p>
+    <w:p>
+      <w:pPr>
+        <w:rPr>
+          <w:rFonts w:asciiTheme="majorHAnsi" w:hAnsiTheme="majorHAnsi" w:cstheme="majorHAnsi"/>
+          <w:lang w:val="en-GB"/>
+        </w:rPr>
+      </w:pPr>
+    </w:p>
+    <w:p>
+      <w:pPr>
+        <w:rPr>
+          <w:rFonts w:asciiTheme="majorHAnsi" w:hAnsiTheme="majorHAnsi" w:cstheme="majorHAnsi"/>
+          <w:lang w:val="en-GB"/>
+        </w:rPr>
+      </w:pPr>
+    </w:p>
+    <w:p>
+      <w:pPr>
+        <w:rPr>
+          <w:rFonts w:asciiTheme="majorHAnsi" w:hAnsiTheme="majorHAnsi" w:cstheme="majorHAnsi"/>
+          <w:lang w:val="en-GB"/>
+        </w:rPr>
+      </w:pPr>
+    </w:p>
+    <w:p>
+      <w:pPr>
+        <w:rPr>
+          <w:rFonts w:asciiTheme="majorHAnsi" w:hAnsiTheme="majorHAnsi" w:cstheme="majorHAnsi"/>
+          <w:lang w:val="en-GB"/>
+        </w:rPr>
+      </w:pPr>
+    </w:p>
+    <w:p>
+      <w:pPr>
+        <w:rPr>
+          <w:rFonts w:asciiTheme="majorHAnsi" w:hAnsiTheme="majorHAnsi" w:cstheme="majorHAnsi"/>
+          <w:lang w:val="en-GB"/>
+        </w:rPr>
+      </w:pPr>
+    </w:p>
+    <w:p>
+      <w:pPr>
+        <w:rPr>
+          <w:rFonts w:asciiTheme="majorHAnsi" w:hAnsiTheme="majorHAnsi" w:cstheme="majorHAnsi"/>
+          <w:lang w:val="en-GB"/>
+        </w:rPr>
+      </w:pPr>
+    </w:p>
+    <w:p>
+      <w:pPr>
+        <w:rPr>
+          <w:rFonts w:asciiTheme="majorHAnsi" w:hAnsiTheme="majorHAnsi" w:cstheme="majorHAnsi"/>
+          <w:lang w:val="en-GB"/>
+        </w:rPr>
+      </w:pPr>
+    </w:p>
+    <w:p>
+      <w:pPr>
+        <w:rPr>
+          <w:rFonts w:asciiTheme="majorHAnsi" w:hAnsiTheme="majorHAnsi" w:cstheme="majorHAnsi"/>
+          <w:lang w:val="en-GB"/>
+        </w:rPr>
+      </w:pPr>
+    </w:p>
+    <w:p>
+      <w:pPr>
+        <w:rPr>
+          <w:rFonts w:asciiTheme="majorHAnsi" w:hAnsiTheme="majorHAnsi" w:cstheme="majorHAnsi"/>
+          <w:lang w:val="en-GB"/>
+        </w:rPr>
+      </w:pPr>
+    </w:p>
+    <w:p>
+      <w:pPr>
+        <w:rPr>
+          <w:rFonts w:asciiTheme="majorHAnsi" w:hAnsiTheme="majorHAnsi" w:cstheme="majorHAnsi"/>
+          <w:lang w:val="en-GB"/>
+        </w:rPr>
+      </w:pPr>
     </w:p>
     <w:p>
       <w:pPr>
@@ -128,6 +316,13 @@
           <w:r>
             <w:t>Table of Contents</w:t>
           </w:r>
+        </w:p>
+        <w:p>
+          <w:pPr>
+            <w:rPr>
+              <w:lang w:val="en-US"/>
+            </w:rPr>
+          </w:pPr>
         </w:p>
         <w:p>
           <w:pPr>
@@ -150,7 +345,7 @@
           <w:r>
             <w:fldChar w:fldCharType="separate"/>
           </w:r>
-          <w:hyperlink w:anchor="_Toc39690774" w:history="1">
+          <w:hyperlink w:anchor="_Toc40175180" w:history="1">
             <w:r>
               <w:rPr>
                 <w:rStyle w:val="Hyperlink"/>
@@ -177,7 +372,7 @@
                 <w:noProof/>
                 <w:webHidden/>
               </w:rPr>
-              <w:instrText xml:space="preserve"> PAGEREF _Toc39690774 \h </w:instrText>
+              <w:instrText xml:space="preserve"> PAGEREF _Toc40175180 \h </w:instrText>
             </w:r>
             <w:r>
               <w:rPr>
@@ -220,7 +415,7 @@
               <w:lang w:eastAsia="en-IE"/>
             </w:rPr>
           </w:pPr>
-          <w:hyperlink w:anchor="_Toc39690775" w:history="1">
+          <w:hyperlink w:anchor="_Toc40175181" w:history="1">
             <w:r>
               <w:rPr>
                 <w:rStyle w:val="Hyperlink"/>
@@ -248,7 +443,7 @@
                 <w:noProof/>
                 <w:webHidden/>
               </w:rPr>
-              <w:instrText xml:space="preserve"> PAGEREF _Toc39690775 \h </w:instrText>
+              <w:instrText xml:space="preserve"> PAGEREF _Toc40175181 \h </w:instrText>
             </w:r>
             <w:r>
               <w:rPr>
@@ -291,7 +486,7 @@
               <w:lang w:eastAsia="en-IE"/>
             </w:rPr>
           </w:pPr>
-          <w:hyperlink w:anchor="_Toc39690776" w:history="1">
+          <w:hyperlink w:anchor="_Toc40175182" w:history="1">
             <w:r>
               <w:rPr>
                 <w:rStyle w:val="Hyperlink"/>
@@ -319,7 +514,7 @@
                 <w:noProof/>
                 <w:webHidden/>
               </w:rPr>
-              <w:instrText xml:space="preserve"> PAGEREF _Toc39690776 \h </w:instrText>
+              <w:instrText xml:space="preserve"> PAGEREF _Toc40175182 \h </w:instrText>
             </w:r>
             <w:r>
               <w:rPr>
@@ -362,7 +557,7 @@
               <w:lang w:eastAsia="en-IE"/>
             </w:rPr>
           </w:pPr>
-          <w:hyperlink w:anchor="_Toc39690777" w:history="1">
+          <w:hyperlink w:anchor="_Toc40175183" w:history="1">
             <w:r>
               <w:rPr>
                 <w:rStyle w:val="Hyperlink"/>
@@ -390,7 +585,7 @@
                 <w:noProof/>
                 <w:webHidden/>
               </w:rPr>
-              <w:instrText xml:space="preserve"> PAGEREF _Toc39690777 \h </w:instrText>
+              <w:instrText xml:space="preserve"> PAGEREF _Toc40175183 \h </w:instrText>
             </w:r>
             <w:r>
               <w:rPr>
@@ -433,7 +628,7 @@
               <w:lang w:eastAsia="en-IE"/>
             </w:rPr>
           </w:pPr>
-          <w:hyperlink w:anchor="_Toc39690778" w:history="1">
+          <w:hyperlink w:anchor="_Toc40175184" w:history="1">
             <w:r>
               <w:rPr>
                 <w:rStyle w:val="Hyperlink"/>
@@ -461,7 +656,7 @@
                 <w:noProof/>
                 <w:webHidden/>
               </w:rPr>
-              <w:instrText xml:space="preserve"> PAGEREF _Toc39690778 \h </w:instrText>
+              <w:instrText xml:space="preserve"> PAGEREF _Toc40175184 \h </w:instrText>
             </w:r>
             <w:r>
               <w:rPr>
@@ -504,7 +699,7 @@
               <w:lang w:eastAsia="en-IE"/>
             </w:rPr>
           </w:pPr>
-          <w:hyperlink w:anchor="_Toc39690779" w:history="1">
+          <w:hyperlink w:anchor="_Toc40175185" w:history="1">
             <w:r>
               <w:rPr>
                 <w:rStyle w:val="Hyperlink"/>
@@ -532,7 +727,7 @@
                 <w:noProof/>
                 <w:webHidden/>
               </w:rPr>
-              <w:instrText xml:space="preserve"> PAGEREF _Toc39690779 \h </w:instrText>
+              <w:instrText xml:space="preserve"> PAGEREF _Toc40175185 \h </w:instrText>
             </w:r>
             <w:r>
               <w:rPr>
@@ -564,6 +759,77 @@
           </w:hyperlink>
         </w:p>
         <w:p>
+          <w:pPr>
+            <w:pStyle w:val="TOC3"/>
+            <w:tabs>
+              <w:tab w:val="right" w:leader="dot" w:pos="9016"/>
+            </w:tabs>
+            <w:rPr>
+              <w:rFonts w:eastAsiaTheme="minorEastAsia"/>
+              <w:noProof/>
+              <w:lang w:eastAsia="en-IE"/>
+            </w:rPr>
+          </w:pPr>
+          <w:hyperlink w:anchor="_Toc40175186" w:history="1">
+            <w:r>
+              <w:rPr>
+                <w:rStyle w:val="Hyperlink"/>
+                <w:noProof/>
+                <w:lang w:val="en-US"/>
+              </w:rPr>
+              <w:t>4.2 System &amp; integration</w:t>
+            </w:r>
+            <w:r>
+              <w:rPr>
+                <w:noProof/>
+                <w:webHidden/>
+              </w:rPr>
+              <w:tab/>
+            </w:r>
+            <w:r>
+              <w:rPr>
+                <w:noProof/>
+                <w:webHidden/>
+              </w:rPr>
+              <w:fldChar w:fldCharType="begin"/>
+            </w:r>
+            <w:r>
+              <w:rPr>
+                <w:noProof/>
+                <w:webHidden/>
+              </w:rPr>
+              <w:instrText xml:space="preserve"> PAGEREF _Toc40175186 \h </w:instrText>
+            </w:r>
+            <w:r>
+              <w:rPr>
+                <w:noProof/>
+                <w:webHidden/>
+              </w:rPr>
+            </w:r>
+            <w:r>
+              <w:rPr>
+                <w:noProof/>
+                <w:webHidden/>
+              </w:rPr>
+              <w:fldChar w:fldCharType="separate"/>
+            </w:r>
+            <w:r>
+              <w:rPr>
+                <w:noProof/>
+                <w:webHidden/>
+              </w:rPr>
+              <w:t>7</w:t>
+            </w:r>
+            <w:r>
+              <w:rPr>
+                <w:noProof/>
+                <w:webHidden/>
+              </w:rPr>
+              <w:fldChar w:fldCharType="end"/>
+            </w:r>
+          </w:hyperlink>
+        </w:p>
+        <w:p>
           <w:r>
             <w:rPr>
               <w:b/>
@@ -669,6 +935,62 @@
     </w:p>
     <w:p>
       <w:pPr>
+        <w:rPr>
+          <w:lang w:val="en-GB"/>
+        </w:rPr>
+      </w:pPr>
+    </w:p>
+    <w:p>
+      <w:pPr>
+        <w:rPr>
+          <w:lang w:val="en-GB"/>
+        </w:rPr>
+      </w:pPr>
+    </w:p>
+    <w:p>
+      <w:pPr>
+        <w:rPr>
+          <w:lang w:val="en-GB"/>
+        </w:rPr>
+      </w:pPr>
+    </w:p>
+    <w:p>
+      <w:pPr>
+        <w:rPr>
+          <w:lang w:val="en-GB"/>
+        </w:rPr>
+      </w:pPr>
+    </w:p>
+    <w:p>
+      <w:pPr>
+        <w:rPr>
+          <w:lang w:val="en-GB"/>
+        </w:rPr>
+      </w:pPr>
+    </w:p>
+    <w:p>
+      <w:pPr>
+        <w:rPr>
+          <w:lang w:val="en-GB"/>
+        </w:rPr>
+      </w:pPr>
+    </w:p>
+    <w:p>
+      <w:pPr>
+        <w:rPr>
+          <w:lang w:val="en-GB"/>
+        </w:rPr>
+      </w:pPr>
+    </w:p>
+    <w:p>
+      <w:pPr>
+        <w:rPr>
+          <w:lang w:val="en-GB"/>
+        </w:rPr>
+      </w:pPr>
+    </w:p>
+    <w:p>
+      <w:pPr>
         <w:pStyle w:val="Heading1"/>
         <w:ind w:left="2880"/>
         <w:rPr>
@@ -691,7 +1013,7 @@
         </w:rPr>
         <w:t xml:space="preserve">       </w:t>
       </w:r>
-      <w:bookmarkStart w:id="0" w:name="_Toc39690774"/>
+      <w:bookmarkStart w:id="0" w:name="_Toc40175180"/>
       <w:r>
         <w:rPr>
           <w:sz w:val="28"/>
@@ -904,7 +1226,23 @@
           <w:color w:val="24292E"/>
           <w:shd w:val="clear" w:color="auto" w:fill="FFFFFF"/>
         </w:rPr>
-        <w:t xml:space="preserve"> for a 2-Dimensional shooter game called Pixel Wizard. The main theme is set in a forest. The background is used repeatably to make the level seem longer. On the top left and right of game play there is health representations for both player and enemy. These are displayed by red and blue diamonds. Players have an opportunity to increase their health using a health pickup which is located on a platform in game play. There are three characters to this game, they are player, enemy and boss. These characters are programmed to attack. The main theme of this game is "kill or be killed". If the player is successful, they will progress to other levels and </w:t>
+        <w:t xml:space="preserve"> for a 2-Dimensional</w:t>
+      </w:r>
+      <w:r>
+        <w:rPr>
+          <w:rFonts w:asciiTheme="majorHAnsi" w:hAnsiTheme="majorHAnsi" w:cstheme="majorHAnsi"/>
+          <w:color w:val="24292E"/>
+          <w:shd w:val="clear" w:color="auto" w:fill="FFFFFF"/>
+        </w:rPr>
+        <w:t xml:space="preserve"> horizontal scrolling</w:t>
+      </w:r>
+      <w:r>
+        <w:rPr>
+          <w:rFonts w:asciiTheme="majorHAnsi" w:hAnsiTheme="majorHAnsi" w:cstheme="majorHAnsi"/>
+          <w:color w:val="24292E"/>
+          <w:shd w:val="clear" w:color="auto" w:fill="FFFFFF"/>
+        </w:rPr>
+        <w:t xml:space="preserve"> shooter game called Pixel Wizard. The main theme is set in a forest. The background is used repeatably to make the level seem longer. On the top left and right of game play there is health representations for both player and enemy. These are displayed by red and blue diamonds. Players have an opportunity to increase their health using a health pickup which is located on a platform in game play. There are three characters to this game, they are player, enemy and boss. These characters are programmed to attack. The main theme of this game is "kill or be killed". If the player is successful, they will progress to other levels and </w:t>
       </w:r>
       <w:r>
         <w:rPr>
@@ -1106,7 +1444,7 @@
           <w:shd w:val="clear" w:color="auto" w:fill="FFFFFF"/>
         </w:rPr>
       </w:pPr>
-      <w:bookmarkStart w:id="1" w:name="_Toc39690775"/>
+      <w:bookmarkStart w:id="1" w:name="_Toc40175181"/>
       <w:r>
         <w:rPr>
           <w:shd w:val="clear" w:color="auto" w:fill="FFFFFF"/>
@@ -1365,7 +1703,7 @@
           <w:shd w:val="clear" w:color="auto" w:fill="FFFFFF"/>
         </w:rPr>
       </w:pPr>
-      <w:bookmarkStart w:id="2" w:name="_Toc39690776"/>
+      <w:bookmarkStart w:id="2" w:name="_Toc40175182"/>
       <w:r>
         <w:rPr>
           <w:shd w:val="clear" w:color="auto" w:fill="FFFFFF"/>
@@ -1635,6 +1973,37 @@
         </w:rPr>
         <w:t>All in scope material must be fully tested by the test team</w:t>
       </w:r>
+      <w:r>
+        <w:rPr>
+          <w:rFonts w:asciiTheme="majorHAnsi" w:hAnsiTheme="majorHAnsi" w:cstheme="majorHAnsi"/>
+          <w:color w:val="24292E"/>
+          <w:shd w:val="clear" w:color="auto" w:fill="FFFFFF"/>
+        </w:rPr>
+        <w:t>.</w:t>
+      </w:r>
+    </w:p>
+    <w:p>
+      <w:pPr>
+        <w:numPr>
+          <w:ilvl w:val="0"/>
+          <w:numId w:val="6"/>
+        </w:numPr>
+        <w:shd w:val="clear" w:color="auto" w:fill="FFFFFF"/>
+        <w:spacing w:before="60" w:after="100" w:afterAutospacing="1" w:line="240" w:lineRule="auto"/>
+        <w:rPr>
+          <w:rFonts w:asciiTheme="majorHAnsi" w:eastAsia="Times New Roman" w:hAnsiTheme="majorHAnsi" w:cstheme="majorHAnsi"/>
+          <w:color w:val="24292E"/>
+          <w:lang w:eastAsia="en-IE"/>
+        </w:rPr>
+      </w:pPr>
+      <w:r>
+        <w:rPr>
+          <w:rFonts w:asciiTheme="majorHAnsi" w:hAnsiTheme="majorHAnsi" w:cstheme="majorHAnsi"/>
+          <w:color w:val="24292E"/>
+          <w:shd w:val="clear" w:color="auto" w:fill="FFFFFF"/>
+        </w:rPr>
+        <w:t>Regression testing must be carried out with every addition of code.</w:t>
+      </w:r>
     </w:p>
     <w:p>
       <w:pPr>
@@ -1671,17 +2040,6 @@
           <w:sz w:val="20"/>
           <w:szCs w:val="20"/>
           <w:lang w:eastAsia="en-IE"/>
-        </w:rPr>
-      </w:pPr>
-    </w:p>
-    <w:p>
-      <w:pPr>
-        <w:rPr>
-          <w:b/>
-          <w:bCs/>
-          <w:sz w:val="20"/>
-          <w:szCs w:val="20"/>
-          <w:lang w:val="en-US"/>
         </w:rPr>
       </w:pPr>
     </w:p>
@@ -1824,7 +2182,7 @@
           <w:lang w:val="en-US"/>
         </w:rPr>
       </w:pPr>
-      <w:bookmarkStart w:id="3" w:name="_Toc39690777"/>
+      <w:bookmarkStart w:id="3" w:name="_Toc40175183"/>
       <w:r>
         <w:rPr>
           <w:lang w:val="en-US"/>
@@ -2826,7 +3184,7 @@
           <w:lang w:val="en-US"/>
         </w:rPr>
       </w:pPr>
-      <w:bookmarkStart w:id="4" w:name="_Toc39690778"/>
+      <w:bookmarkStart w:id="4" w:name="_Toc40175184"/>
       <w:r>
         <w:rPr>
           <w:lang w:val="en-US"/>
@@ -3122,7 +3480,7 @@
         </w:p>
       </w:sdtContent>
     </w:sdt>
-    <w:bookmarkStart w:id="5" w:name="_Toc39690779" w:displacedByCustomXml="next"/>
+    <w:bookmarkStart w:id="5" w:name="_Toc40175185" w:displacedByCustomXml="next"/>
     <w:sdt>
       <w:sdtPr>
         <w:rPr>
@@ -3130,6 +3488,7 @@
           <w:color w:val="auto"/>
           <w:sz w:val="28"/>
           <w:szCs w:val="28"/>
+          <w:lang w:val="en-US"/>
         </w:rPr>
         <w:id w:val="1398485662"/>
         <w:docPartObj>
@@ -3146,7 +3505,6 @@
           <w:color w:val="2F5496" w:themeColor="accent1" w:themeShade="BF"/>
           <w:sz w:val="32"/>
           <w:szCs w:val="32"/>
-          <w:lang w:val="en-US"/>
         </w:rPr>
       </w:sdtEndPr>
       <w:sdtContent>
@@ -3161,13 +3519,7 @@
             <w:rPr>
               <w:lang w:val="en-US"/>
             </w:rPr>
-            <w:t>4.1</w:t>
-          </w:r>
-          <w:r>
-            <w:rPr>
-              <w:lang w:val="en-US"/>
-            </w:rPr>
-            <w:t xml:space="preserve"> </w:t>
+            <w:t xml:space="preserve">4.1 </w:t>
           </w:r>
           <w:r>
             <w:rPr>
@@ -3377,7 +3729,23 @@
           <w:rFonts w:asciiTheme="majorHAnsi" w:hAnsiTheme="majorHAnsi" w:cstheme="majorHAnsi"/>
           <w:lang w:val="en-US"/>
         </w:rPr>
-        <w:t xml:space="preserve">the most popular C# unit testing frameworks is NUnit. </w:t>
+        <w:t xml:space="preserve">the most popular C# unit testing frameworks is </w:t>
+      </w:r>
+      <w:proofErr w:type="spellStart"/>
+      <w:r>
+        <w:rPr>
+          <w:rFonts w:asciiTheme="majorHAnsi" w:hAnsiTheme="majorHAnsi" w:cstheme="majorHAnsi"/>
+          <w:lang w:val="en-US"/>
+        </w:rPr>
+        <w:t>NUnit</w:t>
+      </w:r>
+      <w:proofErr w:type="spellEnd"/>
+      <w:r>
+        <w:rPr>
+          <w:rFonts w:asciiTheme="majorHAnsi" w:hAnsiTheme="majorHAnsi" w:cstheme="majorHAnsi"/>
+          <w:lang w:val="en-US"/>
+        </w:rPr>
+        <w:t xml:space="preserve">. </w:t>
       </w:r>
       <w:r>
         <w:rPr>
@@ -3386,38 +3754,6 @@
         </w:rPr>
         <w:t xml:space="preserve">It is an open-source unit testing framework for the .NET framework and Mono. It serves the exact same purpose as Junit does in the java world. </w:t>
       </w:r>
-    </w:p>
-    <w:p>
-      <w:pPr>
-        <w:rPr>
-          <w:rFonts w:asciiTheme="majorHAnsi" w:hAnsiTheme="majorHAnsi" w:cstheme="majorHAnsi"/>
-          <w:lang w:val="en-US"/>
-        </w:rPr>
-      </w:pPr>
-    </w:p>
-    <w:p>
-      <w:pPr>
-        <w:rPr>
-          <w:rFonts w:asciiTheme="majorHAnsi" w:hAnsiTheme="majorHAnsi" w:cstheme="majorHAnsi"/>
-          <w:lang w:val="en-US"/>
-        </w:rPr>
-      </w:pPr>
-    </w:p>
-    <w:p>
-      <w:pPr>
-        <w:rPr>
-          <w:rFonts w:asciiTheme="majorHAnsi" w:hAnsiTheme="majorHAnsi" w:cstheme="majorHAnsi"/>
-          <w:lang w:val="en-US"/>
-        </w:rPr>
-      </w:pPr>
-    </w:p>
-    <w:p>
-      <w:pPr>
-        <w:rPr>
-          <w:rFonts w:asciiTheme="majorHAnsi" w:hAnsiTheme="majorHAnsi" w:cstheme="majorHAnsi"/>
-          <w:lang w:val="en-US"/>
-        </w:rPr>
-      </w:pPr>
     </w:p>
     <w:p>
       <w:pPr>
@@ -3428,6 +3764,7 @@
           <w:lang w:val="en-US"/>
         </w:rPr>
       </w:pPr>
+      <w:proofErr w:type="spellStart"/>
       <w:r>
         <w:rPr>
           <w:rFonts w:asciiTheme="majorHAnsi" w:hAnsiTheme="majorHAnsi" w:cstheme="majorHAnsi"/>
@@ -3435,7 +3772,17 @@
           <w:iCs/>
           <w:lang w:val="en-US"/>
         </w:rPr>
-        <w:t>NUnit features</w:t>
+        <w:t>NUnit</w:t>
+      </w:r>
+      <w:proofErr w:type="spellEnd"/>
+      <w:r>
+        <w:rPr>
+          <w:rFonts w:asciiTheme="majorHAnsi" w:hAnsiTheme="majorHAnsi" w:cstheme="majorHAnsi"/>
+          <w:i/>
+          <w:iCs/>
+          <w:lang w:val="en-US"/>
+        </w:rPr>
+        <w:t xml:space="preserve"> features</w:t>
       </w:r>
     </w:p>
     <w:p>
@@ -3554,13 +3901,21 @@
           <w:lang w:val="en-US"/>
         </w:rPr>
       </w:pPr>
-      <w:r>
-        <w:rPr>
-          <w:rFonts w:asciiTheme="majorHAnsi" w:hAnsiTheme="majorHAnsi" w:cstheme="majorHAnsi"/>
-          <w:lang w:val="en-US"/>
-        </w:rPr>
-        <w:lastRenderedPageBreak/>
-        <w:t xml:space="preserve">NUnit has a strong support for </w:t>
+      <w:proofErr w:type="spellStart"/>
+      <w:r>
+        <w:rPr>
+          <w:rFonts w:asciiTheme="majorHAnsi" w:hAnsiTheme="majorHAnsi" w:cstheme="majorHAnsi"/>
+          <w:lang w:val="en-US"/>
+        </w:rPr>
+        <w:t>NUnit</w:t>
+      </w:r>
+      <w:proofErr w:type="spellEnd"/>
+      <w:r>
+        <w:rPr>
+          <w:rFonts w:asciiTheme="majorHAnsi" w:hAnsiTheme="majorHAnsi" w:cstheme="majorHAnsi"/>
+          <w:lang w:val="en-US"/>
+        </w:rPr>
+        <w:t xml:space="preserve"> has a strong support for </w:t>
       </w:r>
       <w:r>
         <w:rPr>
@@ -3671,6 +4026,7 @@
           <w:szCs w:val="20"/>
           <w:shd w:val="clear" w:color="auto" w:fill="FFFFFF"/>
         </w:rPr>
+        <w:lastRenderedPageBreak/>
         <w:t>Methodology</w:t>
       </w:r>
     </w:p>
@@ -3794,7 +4150,23 @@
           <w:rFonts w:asciiTheme="majorHAnsi" w:hAnsiTheme="majorHAnsi" w:cstheme="majorHAnsi"/>
           <w:lang w:val="en-US"/>
         </w:rPr>
-        <w:t xml:space="preserve"> Testing can be done manually, automated or by using NUnit.</w:t>
+        <w:t xml:space="preserve"> Testing can be done manually, automated or by using </w:t>
+      </w:r>
+      <w:proofErr w:type="spellStart"/>
+      <w:r>
+        <w:rPr>
+          <w:rFonts w:asciiTheme="majorHAnsi" w:hAnsiTheme="majorHAnsi" w:cstheme="majorHAnsi"/>
+          <w:lang w:val="en-US"/>
+        </w:rPr>
+        <w:t>NUnit</w:t>
+      </w:r>
+      <w:proofErr w:type="spellEnd"/>
+      <w:r>
+        <w:rPr>
+          <w:rFonts w:asciiTheme="majorHAnsi" w:hAnsiTheme="majorHAnsi" w:cstheme="majorHAnsi"/>
+          <w:lang w:val="en-US"/>
+        </w:rPr>
+        <w:t>.</w:t>
       </w:r>
     </w:p>
     <w:p>
@@ -3848,7 +4220,14 @@
           <w:rFonts w:asciiTheme="majorHAnsi" w:hAnsiTheme="majorHAnsi" w:cstheme="majorHAnsi"/>
           <w:lang w:val="en-US"/>
         </w:rPr>
-        <w:t xml:space="preserve"> writer – Jane Murphy</w:t>
+        <w:t xml:space="preserve"> writer – </w:t>
+      </w:r>
+      <w:r>
+        <w:rPr>
+          <w:rFonts w:asciiTheme="majorHAnsi" w:hAnsiTheme="majorHAnsi" w:cstheme="majorHAnsi"/>
+          <w:lang w:val="en-US"/>
+        </w:rPr>
+        <w:t>Grace Keane</w:t>
       </w:r>
     </w:p>
     <w:p>
@@ -3864,7 +4243,22 @@
           <w:rFonts w:asciiTheme="majorHAnsi" w:hAnsiTheme="majorHAnsi" w:cstheme="majorHAnsi"/>
           <w:lang w:val="en-US"/>
         </w:rPr>
-        <w:t>Tester – Grace Keane</w:t>
+        <w:t xml:space="preserve">Tester – </w:t>
+      </w:r>
+      <w:r>
+        <w:rPr>
+          <w:rFonts w:asciiTheme="majorHAnsi" w:hAnsiTheme="majorHAnsi" w:cstheme="majorHAnsi"/>
+          <w:lang w:val="en-US"/>
+        </w:rPr>
+        <w:t>Jane Murphy</w:t>
+      </w:r>
+      <w:r>
+        <w:rPr>
+          <w:rFonts w:asciiTheme="majorHAnsi" w:hAnsiTheme="majorHAnsi" w:cstheme="majorHAnsi"/>
+          <w:u w:val="single"/>
+          <w:lang w:val="en-US"/>
+        </w:rPr>
+        <w:t xml:space="preserve"> </w:t>
       </w:r>
     </w:p>
     <w:p>
@@ -3972,6 +4366,63 @@
           <w:lang w:val="en-US"/>
         </w:rPr>
       </w:pPr>
+      <w:proofErr w:type="spellStart"/>
+      <w:r>
+        <w:rPr>
+          <w:rFonts w:asciiTheme="majorHAnsi" w:hAnsiTheme="majorHAnsi" w:cstheme="majorHAnsi"/>
+          <w:lang w:val="en-US"/>
+        </w:rPr>
+        <w:t>NUnit</w:t>
+      </w:r>
+      <w:proofErr w:type="spellEnd"/>
+      <w:r>
+        <w:rPr>
+          <w:rFonts w:asciiTheme="majorHAnsi" w:hAnsiTheme="majorHAnsi" w:cstheme="majorHAnsi"/>
+          <w:lang w:val="en-US"/>
+        </w:rPr>
+        <w:t xml:space="preserve"> can be used to test score outcomes</w:t>
+      </w:r>
+      <w:r>
+        <w:rPr>
+          <w:rFonts w:asciiTheme="majorHAnsi" w:hAnsiTheme="majorHAnsi" w:cstheme="majorHAnsi"/>
+          <w:lang w:val="en-US"/>
+        </w:rPr>
+        <w:t xml:space="preserve"> using </w:t>
+      </w:r>
+      <w:r>
+        <w:rPr>
+          <w:rFonts w:asciiTheme="majorHAnsi" w:hAnsiTheme="majorHAnsi" w:cstheme="majorHAnsi"/>
+          <w:lang w:val="en-US"/>
+        </w:rPr>
+        <w:t xml:space="preserve">the </w:t>
+      </w:r>
+      <w:r>
+        <w:rPr>
+          <w:rFonts w:asciiTheme="majorHAnsi" w:hAnsiTheme="majorHAnsi" w:cstheme="majorHAnsi"/>
+          <w:lang w:val="en-US"/>
+        </w:rPr>
+        <w:t>console</w:t>
+      </w:r>
+      <w:r>
+        <w:rPr>
+          <w:rFonts w:asciiTheme="majorHAnsi" w:hAnsiTheme="majorHAnsi" w:cstheme="majorHAnsi"/>
+          <w:lang w:val="en-US"/>
+        </w:rPr>
+        <w:t>.</w:t>
+      </w:r>
+    </w:p>
+    <w:p>
+      <w:pPr>
+        <w:pStyle w:val="ListParagraph"/>
+        <w:numPr>
+          <w:ilvl w:val="0"/>
+          <w:numId w:val="13"/>
+        </w:numPr>
+        <w:rPr>
+          <w:rFonts w:asciiTheme="majorHAnsi" w:hAnsiTheme="majorHAnsi" w:cstheme="majorHAnsi"/>
+          <w:lang w:val="en-US"/>
+        </w:rPr>
+      </w:pPr>
       <w:r>
         <w:rPr>
           <w:rFonts w:asciiTheme="majorHAnsi" w:hAnsiTheme="majorHAnsi" w:cstheme="majorHAnsi"/>
@@ -3984,68 +4435,373 @@
           <w:rFonts w:asciiTheme="majorHAnsi" w:hAnsiTheme="majorHAnsi" w:cstheme="majorHAnsi"/>
           <w:lang w:val="en-US"/>
         </w:rPr>
-        <w:t xml:space="preserve">change to the application, unit tests must test updated data. </w:t>
-      </w:r>
-    </w:p>
-    <w:p>
-      <w:pPr>
-        <w:shd w:val="clear" w:color="auto" w:fill="FFFFFF"/>
-        <w:spacing w:before="60" w:after="100" w:afterAutospacing="1" w:line="240" w:lineRule="auto"/>
-        <w:rPr>
+        <w:t xml:space="preserve">change to the application, </w:t>
+      </w:r>
+      <w:r>
+        <w:rPr>
+          <w:rFonts w:asciiTheme="majorHAnsi" w:hAnsiTheme="majorHAnsi" w:cstheme="majorHAnsi"/>
+          <w:lang w:val="en-US"/>
+        </w:rPr>
+        <w:t>regression</w:t>
+      </w:r>
+      <w:r>
+        <w:rPr>
+          <w:rFonts w:asciiTheme="majorHAnsi" w:hAnsiTheme="majorHAnsi" w:cstheme="majorHAnsi"/>
+          <w:lang w:val="en-US"/>
+        </w:rPr>
+        <w:t xml:space="preserve"> tests must test updated data. </w:t>
+      </w:r>
+    </w:p>
+    <w:p>
+      <w:pPr>
+        <w:pStyle w:val="ListParagraph"/>
+        <w:numPr>
+          <w:ilvl w:val="0"/>
+          <w:numId w:val="13"/>
+        </w:numPr>
+        <w:rPr>
+          <w:rFonts w:asciiTheme="majorHAnsi" w:hAnsiTheme="majorHAnsi" w:cstheme="majorHAnsi"/>
+          <w:lang w:val="en-US"/>
+        </w:rPr>
+      </w:pPr>
+      <w:r>
+        <w:rPr>
+          <w:rFonts w:asciiTheme="majorHAnsi" w:hAnsiTheme="majorHAnsi" w:cstheme="majorHAnsi"/>
+          <w:lang w:val="en-US"/>
+        </w:rPr>
+        <w:t>Software must be tested in small unity before being system tested.</w:t>
+      </w:r>
+    </w:p>
+    <w:p>
+      <w:pPr>
+        <w:pStyle w:val="ListParagraph"/>
+        <w:ind w:left="360"/>
+        <w:rPr>
+          <w:rFonts w:asciiTheme="majorHAnsi" w:hAnsiTheme="majorHAnsi" w:cstheme="majorHAnsi"/>
+          <w:lang w:val="en-US"/>
+        </w:rPr>
+      </w:pPr>
+    </w:p>
+    <w:bookmarkStart w:id="6" w:name="_Toc40175186" w:displacedByCustomXml="next"/>
+    <w:sdt>
+      <w:sdtPr>
+        <w:rPr>
+          <w:rFonts w:asciiTheme="minorHAnsi" w:eastAsiaTheme="minorHAnsi" w:hAnsiTheme="minorHAnsi" w:cstheme="minorBidi"/>
+          <w:color w:val="auto"/>
+          <w:sz w:val="28"/>
+          <w:szCs w:val="28"/>
+          <w:lang w:val="en-US"/>
+        </w:rPr>
+        <w:id w:val="-375778384"/>
+        <w:docPartObj>
+          <w:docPartGallery w:val="Table of Contents"/>
+          <w:docPartUnique/>
+        </w:docPartObj>
+      </w:sdtPr>
+      <w:sdtEndPr>
+        <w:rPr>
+          <w:rFonts w:asciiTheme="majorHAnsi" w:eastAsiaTheme="majorEastAsia" w:hAnsiTheme="majorHAnsi" w:cstheme="majorBidi"/>
           <w:b/>
           <w:bCs/>
-          <w:sz w:val="20"/>
-          <w:szCs w:val="20"/>
-          <w:lang w:val="en-US"/>
-        </w:rPr>
-      </w:pPr>
-    </w:p>
-    <w:p>
-      <w:pPr>
-        <w:pStyle w:val="Heading3"/>
-        <w:rPr>
-          <w:lang w:val="en-US"/>
-        </w:rPr>
-      </w:pPr>
-    </w:p>
-    <w:p>
-      <w:pPr>
-        <w:rPr>
-          <w:lang w:val="en-US"/>
-        </w:rPr>
-      </w:pPr>
-    </w:p>
-    <w:p>
-      <w:pPr>
-        <w:rPr>
-          <w:lang w:val="en-US"/>
-        </w:rPr>
-      </w:pPr>
-    </w:p>
-    <w:p>
-      <w:pPr>
-        <w:rPr>
-          <w:lang w:val="en-US"/>
-        </w:rPr>
-      </w:pPr>
-    </w:p>
-    <w:p>
-      <w:pPr>
-        <w:rPr>
-          <w:lang w:val="en-US"/>
-        </w:rPr>
-      </w:pPr>
-    </w:p>
-    <w:p>
-      <w:pPr>
-        <w:rPr>
-          <w:lang w:val="en-US"/>
-        </w:rPr>
-      </w:pPr>
-      <w:r>
-        <w:rPr>
-          <w:lang w:val="en-US"/>
-        </w:rPr>
+          <w:noProof/>
+          <w:color w:val="1F3763" w:themeColor="accent1" w:themeShade="7F"/>
+          <w:sz w:val="24"/>
+          <w:szCs w:val="24"/>
+          <w:lang w:val="en-IE"/>
+        </w:rPr>
+      </w:sdtEndPr>
+      <w:sdtContent>
+        <w:p>
+          <w:pPr>
+            <w:pStyle w:val="Heading3"/>
+            <w:rPr>
+              <w:lang w:val="en-US"/>
+            </w:rPr>
+          </w:pPr>
+          <w:r>
+            <w:rPr>
+              <w:lang w:val="en-US"/>
+            </w:rPr>
+            <w:t xml:space="preserve">4.2 </w:t>
+          </w:r>
+          <w:r>
+            <w:rPr>
+              <w:lang w:val="en-US"/>
+            </w:rPr>
+            <w:t>System</w:t>
+          </w:r>
+          <w:r>
+            <w:rPr>
+              <w:lang w:val="en-US"/>
+            </w:rPr>
+            <w:t xml:space="preserve"> &amp; </w:t>
+          </w:r>
+          <w:r>
+            <w:rPr>
+              <w:lang w:val="en-US"/>
+            </w:rPr>
+            <w:t>integration</w:t>
+          </w:r>
+        </w:p>
+      </w:sdtContent>
+    </w:sdt>
+    <w:bookmarkEnd w:id="6" w:displacedByCustomXml="prev"/>
+    <w:p>
+      <w:pPr>
+        <w:rPr>
+          <w:rFonts w:asciiTheme="majorHAnsi" w:hAnsiTheme="majorHAnsi" w:cstheme="majorHAnsi"/>
+          <w:lang w:val="en-US"/>
+        </w:rPr>
+      </w:pPr>
+    </w:p>
+    <w:p>
+      <w:pPr>
+        <w:rPr>
+          <w:rFonts w:asciiTheme="majorHAnsi" w:hAnsiTheme="majorHAnsi" w:cstheme="majorHAnsi"/>
+          <w:b/>
+          <w:bCs/>
+          <w:lang w:val="en-US"/>
+        </w:rPr>
+      </w:pPr>
+      <w:r>
+        <w:rPr>
+          <w:rFonts w:asciiTheme="majorHAnsi" w:hAnsiTheme="majorHAnsi" w:cstheme="majorHAnsi"/>
+          <w:b/>
+          <w:bCs/>
+          <w:lang w:val="en-US"/>
+        </w:rPr>
+        <w:t>System testing</w:t>
+      </w:r>
+    </w:p>
+    <w:p>
+      <w:pPr>
+        <w:rPr>
+          <w:rFonts w:asciiTheme="majorHAnsi" w:hAnsiTheme="majorHAnsi" w:cstheme="majorHAnsi"/>
+          <w:lang w:val="en-US"/>
+        </w:rPr>
+      </w:pPr>
+      <w:r>
+        <w:rPr>
+          <w:rFonts w:asciiTheme="majorHAnsi" w:hAnsiTheme="majorHAnsi" w:cstheme="majorHAnsi"/>
+          <w:shd w:val="clear" w:color="auto" w:fill="FFFFFF"/>
+        </w:rPr>
+        <w:t>System testing is testing conducted on a complete integrated system to evaluate the system's compliance with its specified requirements. </w:t>
+      </w:r>
+      <w:r>
+        <w:rPr>
+          <w:rFonts w:asciiTheme="majorHAnsi" w:hAnsiTheme="majorHAnsi" w:cstheme="majorHAnsi"/>
+          <w:shd w:val="clear" w:color="auto" w:fill="FFFFFF"/>
+        </w:rPr>
+        <w:t>System testing is usually the last test to be carried out on a software project/ application.</w:t>
+      </w:r>
+    </w:p>
+    <w:p>
+      <w:pPr>
+        <w:rPr>
+          <w:b/>
+          <w:bCs/>
+          <w:lang w:val="en-US"/>
+        </w:rPr>
+      </w:pPr>
+      <w:r>
+        <w:rPr>
+          <w:rFonts w:asciiTheme="majorHAnsi" w:hAnsiTheme="majorHAnsi" w:cstheme="majorHAnsi"/>
+          <w:b/>
+          <w:bCs/>
+          <w:lang w:val="en-US"/>
+        </w:rPr>
+        <w:t>Integration testing</w:t>
+      </w:r>
+    </w:p>
+    <w:p>
+      <w:pPr>
+        <w:rPr>
+          <w:rFonts w:asciiTheme="majorHAnsi" w:hAnsiTheme="majorHAnsi" w:cstheme="majorHAnsi"/>
+          <w:lang w:val="en-US"/>
+        </w:rPr>
+      </w:pPr>
+      <w:r>
+        <w:rPr>
+          <w:rFonts w:asciiTheme="majorHAnsi" w:hAnsiTheme="majorHAnsi" w:cstheme="majorHAnsi"/>
+          <w:shd w:val="clear" w:color="auto" w:fill="FFFFFF"/>
+        </w:rPr>
+        <w:t xml:space="preserve">Integration testing </w:t>
+      </w:r>
+      <w:r>
+        <w:rPr>
+          <w:rFonts w:asciiTheme="majorHAnsi" w:hAnsiTheme="majorHAnsi" w:cstheme="majorHAnsi"/>
+        </w:rPr>
+        <w:t>tests interfaces between components and interactions to different parts of a systems such as an operating system, file system and hardware or interfaces between systems.</w:t>
+      </w:r>
+      <w:r>
+        <w:rPr>
+          <w:rFonts w:asciiTheme="majorHAnsi" w:hAnsiTheme="majorHAnsi" w:cstheme="majorHAnsi"/>
+          <w:shd w:val="clear" w:color="auto" w:fill="FFFFFF"/>
+        </w:rPr>
+        <w:t xml:space="preserve"> It occurs after unit testing and before validation testing. </w:t>
+      </w:r>
+    </w:p>
+    <w:p>
+      <w:pPr>
+        <w:rPr>
+          <w:rFonts w:asciiTheme="majorHAnsi" w:hAnsiTheme="majorHAnsi" w:cstheme="majorHAnsi"/>
+          <w:lang w:val="en-US"/>
+        </w:rPr>
+      </w:pPr>
+    </w:p>
+    <w:p>
+      <w:pPr>
+        <w:rPr>
+          <w:rFonts w:asciiTheme="majorHAnsi" w:hAnsiTheme="majorHAnsi" w:cstheme="majorHAnsi"/>
+        </w:rPr>
+      </w:pPr>
+      <w:r>
+        <w:rPr>
+          <w:rFonts w:asciiTheme="majorHAnsi" w:hAnsiTheme="majorHAnsi" w:cstheme="majorHAnsi"/>
+          <w:b/>
+          <w:bCs/>
+          <w:lang w:val="en-US"/>
+        </w:rPr>
+        <w:t>Participants:</w:t>
+      </w:r>
+      <w:r>
+        <w:rPr>
+          <w:b/>
+          <w:bCs/>
+          <w:lang w:val="en-US"/>
+        </w:rPr>
+        <w:t xml:space="preserve"> </w:t>
+      </w:r>
+      <w:r>
+        <w:rPr>
+          <w:rFonts w:asciiTheme="majorHAnsi" w:hAnsiTheme="majorHAnsi" w:cstheme="majorHAnsi"/>
+          <w:lang w:val="en-US"/>
+        </w:rPr>
+        <w:t>Jane Murphy</w:t>
+      </w:r>
+      <w:r>
+        <w:rPr>
+          <w:rFonts w:asciiTheme="majorHAnsi" w:hAnsiTheme="majorHAnsi" w:cstheme="majorHAnsi"/>
+          <w:lang w:val="en-US"/>
+        </w:rPr>
+        <w:t xml:space="preserve">, </w:t>
+      </w:r>
+      <w:r>
+        <w:rPr>
+          <w:rFonts w:asciiTheme="majorHAnsi" w:hAnsiTheme="majorHAnsi" w:cstheme="majorHAnsi"/>
+        </w:rPr>
+        <w:t>Olivia Simpson</w:t>
+      </w:r>
+    </w:p>
+    <w:p>
+      <w:pPr>
+        <w:rPr>
+          <w:lang w:val="en-US"/>
+        </w:rPr>
+      </w:pPr>
+      <w:r>
+        <w:rPr>
+          <w:rFonts w:asciiTheme="majorHAnsi" w:hAnsiTheme="majorHAnsi" w:cstheme="majorHAnsi"/>
+          <w:lang w:val="en-US"/>
+        </w:rPr>
+        <w:t xml:space="preserve">System testing - </w:t>
+      </w:r>
+      <w:r>
+        <w:rPr>
+          <w:rFonts w:asciiTheme="majorHAnsi" w:hAnsiTheme="majorHAnsi" w:cstheme="majorHAnsi"/>
+          <w:lang w:val="en-US"/>
+        </w:rPr>
+        <w:t>Jane Murphy</w:t>
+      </w:r>
+    </w:p>
+    <w:p>
+      <w:pPr>
+        <w:rPr>
+          <w:rFonts w:asciiTheme="majorHAnsi" w:hAnsiTheme="majorHAnsi" w:cstheme="majorHAnsi"/>
+          <w:lang w:val="en-US"/>
+        </w:rPr>
+      </w:pPr>
+      <w:r>
+        <w:rPr>
+          <w:rFonts w:asciiTheme="majorHAnsi" w:hAnsiTheme="majorHAnsi" w:cstheme="majorHAnsi"/>
+          <w:lang w:val="en-US"/>
+        </w:rPr>
+        <w:t xml:space="preserve">Integration testing - </w:t>
+      </w:r>
+      <w:r>
+        <w:rPr>
+          <w:rFonts w:asciiTheme="majorHAnsi" w:hAnsiTheme="majorHAnsi" w:cstheme="majorHAnsi"/>
+        </w:rPr>
+        <w:t>Olivia Simpson</w:t>
+      </w:r>
+    </w:p>
+    <w:p>
+      <w:pPr>
+        <w:rPr>
+          <w:lang w:val="en-US"/>
+        </w:rPr>
+      </w:pPr>
+    </w:p>
+    <w:p>
+      <w:pPr>
+        <w:rPr>
+          <w:b/>
+          <w:bCs/>
+          <w:lang w:val="en-US"/>
+        </w:rPr>
+      </w:pPr>
+      <w:r>
+        <w:rPr>
+          <w:rFonts w:ascii="Segoe UI" w:hAnsi="Segoe UI" w:cs="Segoe UI"/>
+          <w:b/>
+          <w:bCs/>
+          <w:color w:val="24292E"/>
+          <w:sz w:val="20"/>
+          <w:szCs w:val="20"/>
+          <w:shd w:val="clear" w:color="auto" w:fill="FFFFFF"/>
+        </w:rPr>
+        <w:t>Methodology</w:t>
+      </w:r>
+    </w:p>
+    <w:p>
+      <w:pPr>
+        <w:rPr>
+          <w:lang w:val="en-US"/>
+        </w:rPr>
+      </w:pPr>
+    </w:p>
+    <w:p>
+      <w:pPr>
+        <w:rPr>
+          <w:lang w:val="en-US"/>
+        </w:rPr>
+      </w:pPr>
+    </w:p>
+    <w:p>
+      <w:pPr>
+        <w:rPr>
+          <w:lang w:val="en-US"/>
+        </w:rPr>
+      </w:pPr>
+    </w:p>
+    <w:p>
+      <w:pPr>
+        <w:rPr>
+          <w:lang w:val="en-US"/>
+        </w:rPr>
+      </w:pPr>
+    </w:p>
+    <w:p>
+      <w:pPr>
+        <w:rPr>
+          <w:lang w:val="en-US"/>
+        </w:rPr>
+      </w:pPr>
+      <w:r>
+        <w:rPr>
+          <w:lang w:val="en-US"/>
+        </w:rPr>
+        <w:lastRenderedPageBreak/>
         <w:t>EXTRA</w:t>
       </w:r>
     </w:p>
@@ -7329,7 +8085,7 @@
 </file>
 
 <file path=customXml/itemProps2.xml><?xml version="1.0" encoding="utf-8"?>
-<ds:datastoreItem xmlns:ds="http://schemas.openxmlformats.org/officeDocument/2006/customXml" ds:itemID="{9102594D-91C7-496B-9021-5D5DAB7D9A8F}">
+<ds:datastoreItem xmlns:ds="http://schemas.openxmlformats.org/officeDocument/2006/customXml" ds:itemID="{BAFDA7DC-A020-45F8-8E34-FC801675C2D1}">
   <ds:schemaRefs>
     <ds:schemaRef ds:uri="http://schemas.openxmlformats.org/officeDocument/2006/bibliography"/>
   </ds:schemaRefs>

</xml_diff>

<commit_message>
System & integration testing done
</commit_message>
<xml_diff>
--- a/Software Testing G00359990.docx
+++ b/Software Testing G00359990.docx
@@ -1755,7 +1755,25 @@
           <w:color w:val="24292E"/>
           <w:shd w:val="clear" w:color="auto" w:fill="FFFFFF"/>
         </w:rPr>
-        <w:t>Small, clear and non-complex test cases should be written.</w:t>
+        <w:t xml:space="preserve">Small, </w:t>
+      </w:r>
+      <w:proofErr w:type="gramStart"/>
+      <w:r>
+        <w:rPr>
+          <w:rFonts w:asciiTheme="majorHAnsi" w:hAnsiTheme="majorHAnsi" w:cstheme="majorHAnsi"/>
+          <w:color w:val="24292E"/>
+          <w:shd w:val="clear" w:color="auto" w:fill="FFFFFF"/>
+        </w:rPr>
+        <w:t>clear</w:t>
+      </w:r>
+      <w:proofErr w:type="gramEnd"/>
+      <w:r>
+        <w:rPr>
+          <w:rFonts w:asciiTheme="majorHAnsi" w:hAnsiTheme="majorHAnsi" w:cstheme="majorHAnsi"/>
+          <w:color w:val="24292E"/>
+          <w:shd w:val="clear" w:color="auto" w:fill="FFFFFF"/>
+        </w:rPr>
+        <w:t xml:space="preserve"> and non-complex test cases should be written.</w:t>
       </w:r>
     </w:p>
     <w:p>
@@ -4542,6 +4560,12 @@
             </w:rPr>
             <w:t>integration</w:t>
           </w:r>
+          <w:r>
+            <w:rPr>
+              <w:lang w:val="en-US"/>
+            </w:rPr>
+            <w:t xml:space="preserve"> testing</w:t>
+          </w:r>
         </w:p>
       </w:sdtContent>
     </w:sdt>
@@ -4718,7 +4742,6 @@
       <w:pPr>
         <w:rPr>
           <w:rFonts w:asciiTheme="majorHAnsi" w:hAnsiTheme="majorHAnsi" w:cstheme="majorHAnsi"/>
-          <w:lang w:val="en-US"/>
         </w:rPr>
       </w:pPr>
       <w:r>
@@ -4733,6 +4756,32 @@
           <w:rFonts w:asciiTheme="majorHAnsi" w:hAnsiTheme="majorHAnsi" w:cstheme="majorHAnsi"/>
         </w:rPr>
         <w:t>Olivia Simpson</w:t>
+      </w:r>
+    </w:p>
+    <w:p>
+      <w:pPr>
+        <w:rPr>
+          <w:rFonts w:asciiTheme="majorHAnsi" w:hAnsiTheme="majorHAnsi" w:cstheme="majorHAnsi"/>
+          <w:lang w:val="en-US"/>
+        </w:rPr>
+      </w:pPr>
+      <w:r>
+        <w:rPr>
+          <w:rFonts w:asciiTheme="majorHAnsi" w:hAnsiTheme="majorHAnsi" w:cstheme="majorHAnsi"/>
+        </w:rPr>
+        <w:t>Test scripts</w:t>
+      </w:r>
+      <w:r>
+        <w:rPr>
+          <w:rFonts w:asciiTheme="majorHAnsi" w:hAnsiTheme="majorHAnsi" w:cstheme="majorHAnsi"/>
+        </w:rPr>
+        <w:t xml:space="preserve"> implementation &amp; design</w:t>
+      </w:r>
+      <w:r>
+        <w:rPr>
+          <w:rFonts w:asciiTheme="majorHAnsi" w:hAnsiTheme="majorHAnsi" w:cstheme="majorHAnsi"/>
+        </w:rPr>
+        <w:t xml:space="preserve"> – Grace Keane</w:t>
       </w:r>
     </w:p>
     <w:p>
@@ -4766,42 +4815,414 @@
     <w:p>
       <w:pPr>
         <w:rPr>
-          <w:lang w:val="en-US"/>
-        </w:rPr>
-      </w:pPr>
-    </w:p>
-    <w:p>
-      <w:pPr>
-        <w:rPr>
-          <w:lang w:val="en-US"/>
-        </w:rPr>
-      </w:pPr>
-    </w:p>
-    <w:p>
-      <w:pPr>
-        <w:rPr>
-          <w:lang w:val="en-US"/>
-        </w:rPr>
-      </w:pPr>
-    </w:p>
-    <w:p>
-      <w:pPr>
-        <w:rPr>
-          <w:lang w:val="en-US"/>
-        </w:rPr>
-      </w:pPr>
-    </w:p>
-    <w:p>
-      <w:pPr>
-        <w:rPr>
-          <w:lang w:val="en-US"/>
-        </w:rPr>
-      </w:pPr>
-      <w:r>
-        <w:rPr>
-          <w:lang w:val="en-US"/>
+          <w:rFonts w:asciiTheme="majorHAnsi" w:hAnsiTheme="majorHAnsi" w:cstheme="majorHAnsi"/>
+          <w:shd w:val="clear" w:color="auto" w:fill="FFFFFF"/>
+        </w:rPr>
+      </w:pPr>
+      <w:r>
+        <w:rPr>
+          <w:rFonts w:asciiTheme="majorHAnsi" w:hAnsiTheme="majorHAnsi" w:cstheme="majorHAnsi"/>
+          <w:shd w:val="clear" w:color="auto" w:fill="FFFFFF"/>
+        </w:rPr>
+        <w:t>I</w:t>
+      </w:r>
+      <w:r>
+        <w:rPr>
+          <w:rFonts w:asciiTheme="majorHAnsi" w:hAnsiTheme="majorHAnsi" w:cstheme="majorHAnsi"/>
+          <w:shd w:val="clear" w:color="auto" w:fill="FFFFFF"/>
+        </w:rPr>
+        <w:t>ntegration testing </w:t>
+      </w:r>
+      <w:r>
+        <w:rPr>
+          <w:rFonts w:asciiTheme="majorHAnsi" w:hAnsiTheme="majorHAnsi" w:cstheme="majorHAnsi"/>
+          <w:shd w:val="clear" w:color="auto" w:fill="FFFFFF"/>
+        </w:rPr>
+        <w:t>should be</w:t>
+      </w:r>
+      <w:r>
+        <w:rPr>
+          <w:rFonts w:asciiTheme="majorHAnsi" w:hAnsiTheme="majorHAnsi" w:cstheme="majorHAnsi"/>
+          <w:shd w:val="clear" w:color="auto" w:fill="FFFFFF"/>
+        </w:rPr>
+        <w:t> carried out after unit testing. Once all the individual units are created and tested,</w:t>
+      </w:r>
+      <w:r>
+        <w:rPr>
+          <w:rFonts w:asciiTheme="majorHAnsi" w:hAnsiTheme="majorHAnsi" w:cstheme="majorHAnsi"/>
+          <w:shd w:val="clear" w:color="auto" w:fill="FFFFFF"/>
+        </w:rPr>
+        <w:t xml:space="preserve"> then</w:t>
+      </w:r>
+      <w:r>
+        <w:rPr>
+          <w:rFonts w:asciiTheme="majorHAnsi" w:hAnsiTheme="majorHAnsi" w:cstheme="majorHAnsi"/>
+          <w:shd w:val="clear" w:color="auto" w:fill="FFFFFF"/>
+        </w:rPr>
+        <w:t> start combining those tested modules and start performing the integrated testing. The main goal here is to test the interfaces between the units/modules</w:t>
+      </w:r>
+      <w:r>
+        <w:rPr>
+          <w:rFonts w:asciiTheme="majorHAnsi" w:hAnsiTheme="majorHAnsi" w:cstheme="majorHAnsi"/>
+          <w:shd w:val="clear" w:color="auto" w:fill="FFFFFF"/>
+        </w:rPr>
+        <w:t>.</w:t>
+      </w:r>
+    </w:p>
+    <w:p>
+      <w:pPr>
+        <w:rPr>
+          <w:rFonts w:asciiTheme="majorHAnsi" w:hAnsiTheme="majorHAnsi" w:cstheme="majorHAnsi"/>
+          <w:i/>
+          <w:iCs/>
+        </w:rPr>
+      </w:pPr>
+      <w:r>
+        <w:rPr>
+          <w:rFonts w:asciiTheme="majorHAnsi" w:hAnsiTheme="majorHAnsi" w:cstheme="majorHAnsi"/>
+          <w:i/>
+          <w:iCs/>
+          <w:shd w:val="clear" w:color="auto" w:fill="FFFFFF"/>
         </w:rPr>
         <w:lastRenderedPageBreak/>
+        <w:t>How can Integration testing be carried out</w:t>
+      </w:r>
+      <w:r>
+        <w:rPr>
+          <w:rFonts w:asciiTheme="majorHAnsi" w:hAnsiTheme="majorHAnsi" w:cstheme="majorHAnsi"/>
+          <w:i/>
+          <w:iCs/>
+          <w:shd w:val="clear" w:color="auto" w:fill="FFFFFF"/>
+        </w:rPr>
+        <w:t>?</w:t>
+      </w:r>
+    </w:p>
+    <w:p>
+      <w:pPr>
+        <w:pStyle w:val="ListParagraph"/>
+        <w:numPr>
+          <w:ilvl w:val="0"/>
+          <w:numId w:val="15"/>
+        </w:numPr>
+        <w:spacing w:before="100" w:beforeAutospacing="1" w:after="100" w:afterAutospacing="1" w:line="240" w:lineRule="auto"/>
+        <w:jc w:val="both"/>
+        <w:rPr>
+          <w:rFonts w:asciiTheme="majorHAnsi" w:hAnsiTheme="majorHAnsi" w:cstheme="majorHAnsi"/>
+        </w:rPr>
+      </w:pPr>
+      <w:r>
+        <w:rPr>
+          <w:rFonts w:asciiTheme="majorHAnsi" w:hAnsiTheme="majorHAnsi" w:cstheme="majorHAnsi"/>
+        </w:rPr>
+        <w:t>Prepare the test integration plan</w:t>
+      </w:r>
+    </w:p>
+    <w:p>
+      <w:pPr>
+        <w:pStyle w:val="ListParagraph"/>
+        <w:numPr>
+          <w:ilvl w:val="0"/>
+          <w:numId w:val="15"/>
+        </w:numPr>
+        <w:spacing w:before="100" w:beforeAutospacing="1" w:after="100" w:afterAutospacing="1" w:line="240" w:lineRule="auto"/>
+        <w:jc w:val="both"/>
+        <w:rPr>
+          <w:rFonts w:asciiTheme="majorHAnsi" w:hAnsiTheme="majorHAnsi" w:cstheme="majorHAnsi"/>
+        </w:rPr>
+      </w:pPr>
+      <w:r>
+        <w:rPr>
+          <w:rFonts w:asciiTheme="majorHAnsi" w:hAnsiTheme="majorHAnsi" w:cstheme="majorHAnsi"/>
+        </w:rPr>
+        <w:t>Decide on the type of integration testing approach</w:t>
+      </w:r>
+    </w:p>
+    <w:p>
+      <w:pPr>
+        <w:pStyle w:val="ListParagraph"/>
+        <w:numPr>
+          <w:ilvl w:val="0"/>
+          <w:numId w:val="15"/>
+        </w:numPr>
+        <w:spacing w:before="100" w:beforeAutospacing="1" w:after="100" w:afterAutospacing="1" w:line="240" w:lineRule="auto"/>
+        <w:jc w:val="both"/>
+        <w:rPr>
+          <w:rFonts w:asciiTheme="majorHAnsi" w:hAnsiTheme="majorHAnsi" w:cstheme="majorHAnsi"/>
+        </w:rPr>
+      </w:pPr>
+      <w:r>
+        <w:rPr>
+          <w:rFonts w:asciiTheme="majorHAnsi" w:hAnsiTheme="majorHAnsi" w:cstheme="majorHAnsi"/>
+        </w:rPr>
+        <w:t>Design</w:t>
+      </w:r>
+      <w:r>
+        <w:rPr>
+          <w:rFonts w:asciiTheme="majorHAnsi" w:hAnsiTheme="majorHAnsi" w:cstheme="majorHAnsi"/>
+        </w:rPr>
+        <w:t xml:space="preserve"> test cases</w:t>
+      </w:r>
+      <w:r>
+        <w:rPr>
+          <w:rFonts w:asciiTheme="majorHAnsi" w:hAnsiTheme="majorHAnsi" w:cstheme="majorHAnsi"/>
+        </w:rPr>
+        <w:t>, test scenarios and test scripts accordingly</w:t>
+      </w:r>
+    </w:p>
+    <w:p>
+      <w:pPr>
+        <w:pStyle w:val="ListParagraph"/>
+        <w:numPr>
+          <w:ilvl w:val="0"/>
+          <w:numId w:val="15"/>
+        </w:numPr>
+        <w:spacing w:before="100" w:beforeAutospacing="1" w:after="100" w:afterAutospacing="1" w:line="240" w:lineRule="auto"/>
+        <w:jc w:val="both"/>
+        <w:rPr>
+          <w:rFonts w:asciiTheme="majorHAnsi" w:hAnsiTheme="majorHAnsi" w:cstheme="majorHAnsi"/>
+        </w:rPr>
+      </w:pPr>
+      <w:r>
+        <w:rPr>
+          <w:rFonts w:asciiTheme="majorHAnsi" w:hAnsiTheme="majorHAnsi" w:cstheme="majorHAnsi"/>
+        </w:rPr>
+        <w:t>Deploy the chosen modules together and get the integration tests running</w:t>
+      </w:r>
+    </w:p>
+    <w:p>
+      <w:pPr>
+        <w:pStyle w:val="ListParagraph"/>
+        <w:numPr>
+          <w:ilvl w:val="0"/>
+          <w:numId w:val="15"/>
+        </w:numPr>
+        <w:spacing w:before="100" w:beforeAutospacing="1" w:after="100" w:afterAutospacing="1" w:line="240" w:lineRule="auto"/>
+        <w:jc w:val="both"/>
+        <w:rPr>
+          <w:rFonts w:asciiTheme="majorHAnsi" w:hAnsiTheme="majorHAnsi" w:cstheme="majorHAnsi"/>
+        </w:rPr>
+      </w:pPr>
+      <w:r>
+        <w:rPr>
+          <w:rFonts w:asciiTheme="majorHAnsi" w:hAnsiTheme="majorHAnsi" w:cstheme="majorHAnsi"/>
+        </w:rPr>
+        <w:t>Track the defects and record the test results of tests</w:t>
+      </w:r>
+    </w:p>
+    <w:p>
+      <w:pPr>
+        <w:pStyle w:val="ListParagraph"/>
+        <w:numPr>
+          <w:ilvl w:val="0"/>
+          <w:numId w:val="15"/>
+        </w:numPr>
+        <w:spacing w:before="100" w:beforeAutospacing="1" w:after="100" w:afterAutospacing="1" w:line="240" w:lineRule="auto"/>
+        <w:jc w:val="both"/>
+        <w:rPr>
+          <w:rFonts w:asciiTheme="majorHAnsi" w:hAnsiTheme="majorHAnsi" w:cstheme="majorHAnsi"/>
+        </w:rPr>
+      </w:pPr>
+      <w:r>
+        <w:rPr>
+          <w:rFonts w:asciiTheme="majorHAnsi" w:hAnsiTheme="majorHAnsi" w:cstheme="majorHAnsi"/>
+        </w:rPr>
+        <w:t>Repeat the above steps until the complete system is tested</w:t>
+      </w:r>
+    </w:p>
+    <w:p>
+      <w:pPr>
+        <w:pStyle w:val="ListParagraph"/>
+        <w:spacing w:before="100" w:beforeAutospacing="1" w:after="100" w:afterAutospacing="1" w:line="240" w:lineRule="auto"/>
+        <w:ind w:left="360"/>
+        <w:jc w:val="both"/>
+        <w:rPr>
+          <w:rFonts w:asciiTheme="majorHAnsi" w:hAnsiTheme="majorHAnsi" w:cstheme="majorHAnsi"/>
+        </w:rPr>
+      </w:pPr>
+    </w:p>
+    <w:p>
+      <w:pPr>
+        <w:rPr>
+          <w:rFonts w:asciiTheme="majorHAnsi" w:hAnsiTheme="majorHAnsi" w:cstheme="majorHAnsi"/>
+          <w:lang w:val="en-US"/>
+        </w:rPr>
+      </w:pPr>
+      <w:r>
+        <w:rPr>
+          <w:rFonts w:asciiTheme="majorHAnsi" w:hAnsiTheme="majorHAnsi" w:cstheme="majorHAnsi"/>
+        </w:rPr>
+        <w:t xml:space="preserve">System testing of </w:t>
+      </w:r>
+      <w:r>
+        <w:rPr>
+          <w:rFonts w:asciiTheme="majorHAnsi" w:hAnsiTheme="majorHAnsi" w:cstheme="majorHAnsi"/>
+        </w:rPr>
+        <w:t>software is</w:t>
+      </w:r>
+      <w:r>
+        <w:rPr>
+          <w:rFonts w:asciiTheme="majorHAnsi" w:hAnsiTheme="majorHAnsi" w:cstheme="majorHAnsi"/>
+        </w:rPr>
+        <w:t xml:space="preserve"> to be</w:t>
+      </w:r>
+      <w:r>
+        <w:rPr>
+          <w:rFonts w:asciiTheme="majorHAnsi" w:hAnsiTheme="majorHAnsi" w:cstheme="majorHAnsi"/>
+        </w:rPr>
+        <w:t xml:space="preserve"> testing conducted on a complete</w:t>
+      </w:r>
+      <w:r>
+        <w:rPr>
+          <w:rFonts w:asciiTheme="majorHAnsi" w:hAnsiTheme="majorHAnsi" w:cstheme="majorHAnsi"/>
+        </w:rPr>
+        <w:t xml:space="preserve"> and </w:t>
+      </w:r>
+      <w:r>
+        <w:rPr>
+          <w:rFonts w:asciiTheme="majorHAnsi" w:hAnsiTheme="majorHAnsi" w:cstheme="majorHAnsi"/>
+        </w:rPr>
+        <w:t>integrated system to evaluate the system's compliance with its specified requirements.</w:t>
+      </w:r>
+      <w:r>
+        <w:rPr>
+          <w:rFonts w:asciiTheme="majorHAnsi" w:hAnsiTheme="majorHAnsi" w:cstheme="majorHAnsi"/>
+        </w:rPr>
+        <w:t xml:space="preserve"> It is the very last test to be carried out on this “Pixel wizard application”</w:t>
+      </w:r>
+      <w:r>
+        <w:rPr>
+          <w:rFonts w:asciiTheme="majorHAnsi" w:hAnsiTheme="majorHAnsi" w:cstheme="majorHAnsi"/>
+        </w:rPr>
+        <w:t xml:space="preserve">. </w:t>
+      </w:r>
+      <w:r>
+        <w:rPr>
+          <w:rFonts w:asciiTheme="majorHAnsi" w:hAnsiTheme="majorHAnsi" w:cstheme="majorHAnsi"/>
+        </w:rPr>
+        <w:t xml:space="preserve"> </w:t>
+      </w:r>
+      <w:r>
+        <w:rPr>
+          <w:rFonts w:asciiTheme="majorHAnsi" w:hAnsiTheme="majorHAnsi" w:cstheme="majorHAnsi"/>
+          <w:shd w:val="clear" w:color="auto" w:fill="FFFFFF"/>
+        </w:rPr>
+        <w:t>System testing includes functional &amp; non- functional testing and is performed by the testers</w:t>
+      </w:r>
+      <w:r>
+        <w:rPr>
+          <w:rFonts w:asciiTheme="majorHAnsi" w:hAnsiTheme="majorHAnsi" w:cstheme="majorHAnsi"/>
+          <w:shd w:val="clear" w:color="auto" w:fill="FFFFFF"/>
+        </w:rPr>
+        <w:t>.</w:t>
+      </w:r>
+      <w:r>
+        <w:rPr>
+          <w:rFonts w:asciiTheme="majorHAnsi" w:hAnsiTheme="majorHAnsi" w:cstheme="majorHAnsi"/>
+          <w:shd w:val="clear" w:color="auto" w:fill="FFFFFF"/>
+        </w:rPr>
+        <w:t xml:space="preserve"> </w:t>
+      </w:r>
+      <w:r>
+        <w:rPr>
+          <w:rFonts w:asciiTheme="majorHAnsi" w:hAnsiTheme="majorHAnsi" w:cstheme="majorHAnsi"/>
+          <w:shd w:val="clear" w:color="auto" w:fill="FFFFFF"/>
+        </w:rPr>
+        <w:t>System Testing is done after Integration Testing. This plays an important role in delivering a high-quality product.</w:t>
+      </w:r>
+    </w:p>
+    <w:p>
+      <w:pPr>
+        <w:rPr>
+          <w:lang w:val="en-US"/>
+        </w:rPr>
+      </w:pPr>
+    </w:p>
+    <w:sdt>
+      <w:sdtPr>
+        <w:rPr>
+          <w:rFonts w:asciiTheme="minorHAnsi" w:eastAsiaTheme="minorHAnsi" w:hAnsiTheme="minorHAnsi" w:cstheme="minorBidi"/>
+          <w:color w:val="auto"/>
+          <w:sz w:val="28"/>
+          <w:szCs w:val="28"/>
+          <w:lang w:val="en-US"/>
+        </w:rPr>
+        <w:id w:val="-1318103397"/>
+        <w:docPartObj>
+          <w:docPartGallery w:val="Table of Contents"/>
+          <w:docPartUnique/>
+        </w:docPartObj>
+      </w:sdtPr>
+      <w:sdtEndPr>
+        <w:rPr>
+          <w:rFonts w:asciiTheme="majorHAnsi" w:eastAsiaTheme="majorEastAsia" w:hAnsiTheme="majorHAnsi" w:cstheme="majorBidi"/>
+          <w:b/>
+          <w:bCs/>
+          <w:noProof/>
+          <w:color w:val="1F3763" w:themeColor="accent1" w:themeShade="7F"/>
+          <w:sz w:val="24"/>
+          <w:szCs w:val="24"/>
+          <w:lang w:val="en-IE"/>
+        </w:rPr>
+      </w:sdtEndPr>
+      <w:sdtContent>
+        <w:p>
+          <w:pPr>
+            <w:pStyle w:val="Heading3"/>
+            <w:rPr>
+              <w:lang w:val="en-US"/>
+            </w:rPr>
+          </w:pPr>
+          <w:r>
+            <w:rPr>
+              <w:lang w:val="en-US"/>
+            </w:rPr>
+            <w:t>4.</w:t>
+          </w:r>
+          <w:r>
+            <w:rPr>
+              <w:lang w:val="en-US"/>
+            </w:rPr>
+            <w:t>3</w:t>
+          </w:r>
+          <w:r>
+            <w:rPr>
+              <w:lang w:val="en-US"/>
+            </w:rPr>
+            <w:t xml:space="preserve"> </w:t>
+          </w:r>
+          <w:r>
+            <w:rPr>
+              <w:lang w:val="en-US"/>
+            </w:rPr>
+            <w:t>Performance and stress testing</w:t>
+          </w:r>
+        </w:p>
+      </w:sdtContent>
+    </w:sdt>
+    <w:p>
+      <w:pPr>
+        <w:rPr>
+          <w:lang w:val="en-US"/>
+        </w:rPr>
+      </w:pPr>
+    </w:p>
+    <w:p>
+      <w:pPr>
+        <w:rPr>
+          <w:lang w:val="en-US"/>
+        </w:rPr>
+      </w:pPr>
+    </w:p>
+    <w:p>
+      <w:pPr>
+        <w:rPr>
+          <w:lang w:val="en-US"/>
+        </w:rPr>
+      </w:pPr>
+      <w:r>
+        <w:rPr>
+          <w:lang w:val="en-US"/>
+        </w:rPr>
         <w:t>EXTRA</w:t>
       </w:r>
     </w:p>
@@ -5948,6 +6369,96 @@
     </w:lvl>
   </w:abstractNum>
   <w:abstractNum w:abstractNumId="4" w15:restartNumberingAfterBreak="0">
+    <w:nsid w:val="1C9E0D49"/>
+    <w:multiLevelType w:val="hybridMultilevel"/>
+    <w:tmpl w:val="B238B328"/>
+    <w:lvl w:ilvl="0" w:tplc="938C0280">
+      <w:start w:val="1"/>
+      <w:numFmt w:val="decimal"/>
+      <w:lvlText w:val="%1)"/>
+      <w:lvlJc w:val="left"/>
+      <w:pPr>
+        <w:ind w:left="360" w:hanging="360"/>
+      </w:pPr>
+      <w:rPr>
+        <w:b w:val="0"/>
+        <w:bCs w:val="0"/>
+      </w:rPr>
+    </w:lvl>
+    <w:lvl w:ilvl="1" w:tplc="18090019" w:tentative="1">
+      <w:start w:val="1"/>
+      <w:numFmt w:val="lowerLetter"/>
+      <w:lvlText w:val="%2."/>
+      <w:lvlJc w:val="left"/>
+      <w:pPr>
+        <w:ind w:left="1080" w:hanging="360"/>
+      </w:pPr>
+    </w:lvl>
+    <w:lvl w:ilvl="2" w:tplc="1809001B" w:tentative="1">
+      <w:start w:val="1"/>
+      <w:numFmt w:val="lowerRoman"/>
+      <w:lvlText w:val="%3."/>
+      <w:lvlJc w:val="right"/>
+      <w:pPr>
+        <w:ind w:left="1800" w:hanging="180"/>
+      </w:pPr>
+    </w:lvl>
+    <w:lvl w:ilvl="3" w:tplc="1809000F" w:tentative="1">
+      <w:start w:val="1"/>
+      <w:numFmt w:val="decimal"/>
+      <w:lvlText w:val="%4."/>
+      <w:lvlJc w:val="left"/>
+      <w:pPr>
+        <w:ind w:left="2520" w:hanging="360"/>
+      </w:pPr>
+    </w:lvl>
+    <w:lvl w:ilvl="4" w:tplc="18090019" w:tentative="1">
+      <w:start w:val="1"/>
+      <w:numFmt w:val="lowerLetter"/>
+      <w:lvlText w:val="%5."/>
+      <w:lvlJc w:val="left"/>
+      <w:pPr>
+        <w:ind w:left="3240" w:hanging="360"/>
+      </w:pPr>
+    </w:lvl>
+    <w:lvl w:ilvl="5" w:tplc="1809001B" w:tentative="1">
+      <w:start w:val="1"/>
+      <w:numFmt w:val="lowerRoman"/>
+      <w:lvlText w:val="%6."/>
+      <w:lvlJc w:val="right"/>
+      <w:pPr>
+        <w:ind w:left="3960" w:hanging="180"/>
+      </w:pPr>
+    </w:lvl>
+    <w:lvl w:ilvl="6" w:tplc="1809000F" w:tentative="1">
+      <w:start w:val="1"/>
+      <w:numFmt w:val="decimal"/>
+      <w:lvlText w:val="%7."/>
+      <w:lvlJc w:val="left"/>
+      <w:pPr>
+        <w:ind w:left="4680" w:hanging="360"/>
+      </w:pPr>
+    </w:lvl>
+    <w:lvl w:ilvl="7" w:tplc="18090019" w:tentative="1">
+      <w:start w:val="1"/>
+      <w:numFmt w:val="lowerLetter"/>
+      <w:lvlText w:val="%8."/>
+      <w:lvlJc w:val="left"/>
+      <w:pPr>
+        <w:ind w:left="5400" w:hanging="360"/>
+      </w:pPr>
+    </w:lvl>
+    <w:lvl w:ilvl="8" w:tplc="1809001B" w:tentative="1">
+      <w:start w:val="1"/>
+      <w:numFmt w:val="lowerRoman"/>
+      <w:lvlText w:val="%9."/>
+      <w:lvlJc w:val="right"/>
+      <w:pPr>
+        <w:ind w:left="6120" w:hanging="180"/>
+      </w:pPr>
+    </w:lvl>
+  </w:abstractNum>
+  <w:abstractNum w:abstractNumId="5" w15:restartNumberingAfterBreak="0">
     <w:nsid w:val="3DFB74E7"/>
     <w:multiLevelType w:val="hybridMultilevel"/>
     <w:tmpl w:val="BF5849A8"/>
@@ -6033,7 +6544,7 @@
       </w:pPr>
     </w:lvl>
   </w:abstractNum>
-  <w:abstractNum w:abstractNumId="5" w15:restartNumberingAfterBreak="0">
+  <w:abstractNum w:abstractNumId="6" w15:restartNumberingAfterBreak="0">
     <w:nsid w:val="4BCB6871"/>
     <w:multiLevelType w:val="hybridMultilevel"/>
     <w:tmpl w:val="CE366FB8"/>
@@ -6146,7 +6657,7 @@
       </w:rPr>
     </w:lvl>
   </w:abstractNum>
-  <w:abstractNum w:abstractNumId="6" w15:restartNumberingAfterBreak="0">
+  <w:abstractNum w:abstractNumId="7" w15:restartNumberingAfterBreak="0">
     <w:nsid w:val="55B60005"/>
     <w:multiLevelType w:val="hybridMultilevel"/>
     <w:tmpl w:val="B77EFF4C"/>
@@ -6259,7 +6770,156 @@
       </w:rPr>
     </w:lvl>
   </w:abstractNum>
-  <w:abstractNum w:abstractNumId="7" w15:restartNumberingAfterBreak="0">
+  <w:abstractNum w:abstractNumId="8" w15:restartNumberingAfterBreak="0">
+    <w:nsid w:val="66325895"/>
+    <w:multiLevelType w:val="multilevel"/>
+    <w:tmpl w:val="4D62052E"/>
+    <w:lvl w:ilvl="0">
+      <w:start w:val="1"/>
+      <w:numFmt w:val="bullet"/>
+      <w:lvlText w:val=""/>
+      <w:lvlJc w:val="left"/>
+      <w:pPr>
+        <w:tabs>
+          <w:tab w:val="num" w:pos="720"/>
+        </w:tabs>
+        <w:ind w:left="720" w:hanging="360"/>
+      </w:pPr>
+      <w:rPr>
+        <w:rFonts w:ascii="Symbol" w:hAnsi="Symbol" w:hint="default"/>
+        <w:sz w:val="20"/>
+      </w:rPr>
+    </w:lvl>
+    <w:lvl w:ilvl="1" w:tentative="1">
+      <w:start w:val="1"/>
+      <w:numFmt w:val="bullet"/>
+      <w:lvlText w:val="o"/>
+      <w:lvlJc w:val="left"/>
+      <w:pPr>
+        <w:tabs>
+          <w:tab w:val="num" w:pos="1440"/>
+        </w:tabs>
+        <w:ind w:left="1440" w:hanging="360"/>
+      </w:pPr>
+      <w:rPr>
+        <w:rFonts w:ascii="Courier New" w:hAnsi="Courier New" w:hint="default"/>
+        <w:sz w:val="20"/>
+      </w:rPr>
+    </w:lvl>
+    <w:lvl w:ilvl="2" w:tentative="1">
+      <w:start w:val="1"/>
+      <w:numFmt w:val="bullet"/>
+      <w:lvlText w:val=""/>
+      <w:lvlJc w:val="left"/>
+      <w:pPr>
+        <w:tabs>
+          <w:tab w:val="num" w:pos="2160"/>
+        </w:tabs>
+        <w:ind w:left="2160" w:hanging="360"/>
+      </w:pPr>
+      <w:rPr>
+        <w:rFonts w:ascii="Wingdings" w:hAnsi="Wingdings" w:hint="default"/>
+        <w:sz w:val="20"/>
+      </w:rPr>
+    </w:lvl>
+    <w:lvl w:ilvl="3" w:tentative="1">
+      <w:start w:val="1"/>
+      <w:numFmt w:val="bullet"/>
+      <w:lvlText w:val=""/>
+      <w:lvlJc w:val="left"/>
+      <w:pPr>
+        <w:tabs>
+          <w:tab w:val="num" w:pos="2880"/>
+        </w:tabs>
+        <w:ind w:left="2880" w:hanging="360"/>
+      </w:pPr>
+      <w:rPr>
+        <w:rFonts w:ascii="Wingdings" w:hAnsi="Wingdings" w:hint="default"/>
+        <w:sz w:val="20"/>
+      </w:rPr>
+    </w:lvl>
+    <w:lvl w:ilvl="4" w:tentative="1">
+      <w:start w:val="1"/>
+      <w:numFmt w:val="bullet"/>
+      <w:lvlText w:val=""/>
+      <w:lvlJc w:val="left"/>
+      <w:pPr>
+        <w:tabs>
+          <w:tab w:val="num" w:pos="3600"/>
+        </w:tabs>
+        <w:ind w:left="3600" w:hanging="360"/>
+      </w:pPr>
+      <w:rPr>
+        <w:rFonts w:ascii="Wingdings" w:hAnsi="Wingdings" w:hint="default"/>
+        <w:sz w:val="20"/>
+      </w:rPr>
+    </w:lvl>
+    <w:lvl w:ilvl="5" w:tentative="1">
+      <w:start w:val="1"/>
+      <w:numFmt w:val="bullet"/>
+      <w:lvlText w:val=""/>
+      <w:lvlJc w:val="left"/>
+      <w:pPr>
+        <w:tabs>
+          <w:tab w:val="num" w:pos="4320"/>
+        </w:tabs>
+        <w:ind w:left="4320" w:hanging="360"/>
+      </w:pPr>
+      <w:rPr>
+        <w:rFonts w:ascii="Wingdings" w:hAnsi="Wingdings" w:hint="default"/>
+        <w:sz w:val="20"/>
+      </w:rPr>
+    </w:lvl>
+    <w:lvl w:ilvl="6" w:tentative="1">
+      <w:start w:val="1"/>
+      <w:numFmt w:val="bullet"/>
+      <w:lvlText w:val=""/>
+      <w:lvlJc w:val="left"/>
+      <w:pPr>
+        <w:tabs>
+          <w:tab w:val="num" w:pos="5040"/>
+        </w:tabs>
+        <w:ind w:left="5040" w:hanging="360"/>
+      </w:pPr>
+      <w:rPr>
+        <w:rFonts w:ascii="Wingdings" w:hAnsi="Wingdings" w:hint="default"/>
+        <w:sz w:val="20"/>
+      </w:rPr>
+    </w:lvl>
+    <w:lvl w:ilvl="7" w:tentative="1">
+      <w:start w:val="1"/>
+      <w:numFmt w:val="bullet"/>
+      <w:lvlText w:val=""/>
+      <w:lvlJc w:val="left"/>
+      <w:pPr>
+        <w:tabs>
+          <w:tab w:val="num" w:pos="5760"/>
+        </w:tabs>
+        <w:ind w:left="5760" w:hanging="360"/>
+      </w:pPr>
+      <w:rPr>
+        <w:rFonts w:ascii="Wingdings" w:hAnsi="Wingdings" w:hint="default"/>
+        <w:sz w:val="20"/>
+      </w:rPr>
+    </w:lvl>
+    <w:lvl w:ilvl="8" w:tentative="1">
+      <w:start w:val="1"/>
+      <w:numFmt w:val="bullet"/>
+      <w:lvlText w:val=""/>
+      <w:lvlJc w:val="left"/>
+      <w:pPr>
+        <w:tabs>
+          <w:tab w:val="num" w:pos="6480"/>
+        </w:tabs>
+        <w:ind w:left="6480" w:hanging="360"/>
+      </w:pPr>
+      <w:rPr>
+        <w:rFonts w:ascii="Wingdings" w:hAnsi="Wingdings" w:hint="default"/>
+        <w:sz w:val="20"/>
+      </w:rPr>
+    </w:lvl>
+  </w:abstractNum>
+  <w:abstractNum w:abstractNumId="9" w15:restartNumberingAfterBreak="0">
     <w:nsid w:val="67917247"/>
     <w:multiLevelType w:val="hybridMultilevel"/>
     <w:tmpl w:val="CA92D0D0"/>
@@ -6372,7 +7032,7 @@
       </w:rPr>
     </w:lvl>
   </w:abstractNum>
-  <w:abstractNum w:abstractNumId="8" w15:restartNumberingAfterBreak="0">
+  <w:abstractNum w:abstractNumId="10" w15:restartNumberingAfterBreak="0">
     <w:nsid w:val="69662FC9"/>
     <w:multiLevelType w:val="multilevel"/>
     <w:tmpl w:val="EFB6D604"/>
@@ -6485,7 +7145,7 @@
       </w:rPr>
     </w:lvl>
   </w:abstractNum>
-  <w:abstractNum w:abstractNumId="9" w15:restartNumberingAfterBreak="0">
+  <w:abstractNum w:abstractNumId="11" w15:restartNumberingAfterBreak="0">
     <w:nsid w:val="6EDF3097"/>
     <w:multiLevelType w:val="multilevel"/>
     <w:tmpl w:val="7F7C1EF8"/>
@@ -6598,7 +7258,7 @@
       </w:pPr>
     </w:lvl>
   </w:abstractNum>
-  <w:abstractNum w:abstractNumId="10" w15:restartNumberingAfterBreak="0">
+  <w:abstractNum w:abstractNumId="12" w15:restartNumberingAfterBreak="0">
     <w:nsid w:val="721155BC"/>
     <w:multiLevelType w:val="hybridMultilevel"/>
     <w:tmpl w:val="A622DAA2"/>
@@ -6711,7 +7371,7 @@
       </w:rPr>
     </w:lvl>
   </w:abstractNum>
-  <w:abstractNum w:abstractNumId="11" w15:restartNumberingAfterBreak="0">
+  <w:abstractNum w:abstractNumId="13" w15:restartNumberingAfterBreak="0">
     <w:nsid w:val="7F13513B"/>
     <w:multiLevelType w:val="hybridMultilevel"/>
     <w:tmpl w:val="EFCE48FC"/>
@@ -6824,7 +7484,7 @@
       </w:rPr>
     </w:lvl>
   </w:abstractNum>
-  <w:abstractNum w:abstractNumId="12" w15:restartNumberingAfterBreak="0">
+  <w:abstractNum w:abstractNumId="14" w15:restartNumberingAfterBreak="0">
     <w:nsid w:val="7F21594B"/>
     <w:multiLevelType w:val="hybridMultilevel"/>
     <w:tmpl w:val="AF42F7A4"/>
@@ -6938,13 +7598,13 @@
     </w:lvl>
   </w:abstractNum>
   <w:num w:numId="1">
-    <w:abstractNumId w:val="8"/>
+    <w:abstractNumId w:val="10"/>
   </w:num>
   <w:num w:numId="2">
     <w:abstractNumId w:val="1"/>
   </w:num>
   <w:num w:numId="3">
-    <w:abstractNumId w:val="9"/>
+    <w:abstractNumId w:val="11"/>
   </w:num>
   <w:num w:numId="4">
     <w:abstractNumId w:val="2"/>
@@ -6953,27 +7613,33 @@
     <w:abstractNumId w:val="0"/>
   </w:num>
   <w:num w:numId="6">
-    <w:abstractNumId w:val="11"/>
+    <w:abstractNumId w:val="13"/>
   </w:num>
   <w:num w:numId="7">
     <w:abstractNumId w:val="3"/>
   </w:num>
   <w:num w:numId="8">
+    <w:abstractNumId w:val="14"/>
+  </w:num>
+  <w:num w:numId="9">
+    <w:abstractNumId w:val="6"/>
+  </w:num>
+  <w:num w:numId="10">
     <w:abstractNumId w:val="12"/>
   </w:num>
-  <w:num w:numId="9">
+  <w:num w:numId="11">
+    <w:abstractNumId w:val="7"/>
+  </w:num>
+  <w:num w:numId="12">
+    <w:abstractNumId w:val="9"/>
+  </w:num>
+  <w:num w:numId="13">
     <w:abstractNumId w:val="5"/>
   </w:num>
-  <w:num w:numId="10">
-    <w:abstractNumId w:val="10"/>
+  <w:num w:numId="14">
+    <w:abstractNumId w:val="8"/>
   </w:num>
-  <w:num w:numId="11">
-    <w:abstractNumId w:val="6"/>
-  </w:num>
-  <w:num w:numId="12">
-    <w:abstractNumId w:val="7"/>
-  </w:num>
-  <w:num w:numId="13">
+  <w:num w:numId="15">
     <w:abstractNumId w:val="4"/>
   </w:num>
 </w:numbering>
@@ -8085,7 +8751,7 @@
 </file>
 
 <file path=customXml/itemProps2.xml><?xml version="1.0" encoding="utf-8"?>
-<ds:datastoreItem xmlns:ds="http://schemas.openxmlformats.org/officeDocument/2006/customXml" ds:itemID="{BAFDA7DC-A020-45F8-8E34-FC801675C2D1}">
+<ds:datastoreItem xmlns:ds="http://schemas.openxmlformats.org/officeDocument/2006/customXml" ds:itemID="{245BAA5C-5FAD-407A-A1B7-184DAE8BAA75}">
   <ds:schemaRefs>
     <ds:schemaRef ds:uri="http://schemas.openxmlformats.org/officeDocument/2006/bibliography"/>
   </ds:schemaRefs>

</xml_diff>

<commit_message>
Performance and Stress Testing done
</commit_message>
<xml_diff>
--- a/Software Testing G00359990.docx
+++ b/Software Testing G00359990.docx
@@ -117,14 +117,6 @@
         </w:rPr>
         <w:t>05/05/2020</w:t>
       </w:r>
-    </w:p>
-    <w:p>
-      <w:pPr>
-        <w:rPr>
-          <w:rFonts w:asciiTheme="majorHAnsi" w:hAnsiTheme="majorHAnsi" w:cstheme="majorHAnsi"/>
-          <w:lang w:val="en-GB"/>
-        </w:rPr>
-      </w:pPr>
     </w:p>
     <w:p>
       <w:pPr>
@@ -345,7 +337,7 @@
           <w:r>
             <w:fldChar w:fldCharType="separate"/>
           </w:r>
-          <w:hyperlink w:anchor="_Toc40175180" w:history="1">
+          <w:hyperlink w:anchor="_Toc40188482" w:history="1">
             <w:r>
               <w:rPr>
                 <w:rStyle w:val="Hyperlink"/>
@@ -372,7 +364,7 @@
                 <w:noProof/>
                 <w:webHidden/>
               </w:rPr>
-              <w:instrText xml:space="preserve"> PAGEREF _Toc40175180 \h </w:instrText>
+              <w:instrText xml:space="preserve"> PAGEREF _Toc40188482 \h </w:instrText>
             </w:r>
             <w:r>
               <w:rPr>
@@ -415,7 +407,7 @@
               <w:lang w:eastAsia="en-IE"/>
             </w:rPr>
           </w:pPr>
-          <w:hyperlink w:anchor="_Toc40175181" w:history="1">
+          <w:hyperlink w:anchor="_Toc40188483" w:history="1">
             <w:r>
               <w:rPr>
                 <w:rStyle w:val="Hyperlink"/>
@@ -443,7 +435,7 @@
                 <w:noProof/>
                 <w:webHidden/>
               </w:rPr>
-              <w:instrText xml:space="preserve"> PAGEREF _Toc40175181 \h </w:instrText>
+              <w:instrText xml:space="preserve"> PAGEREF _Toc40188483 \h </w:instrText>
             </w:r>
             <w:r>
               <w:rPr>
@@ -486,7 +478,7 @@
               <w:lang w:eastAsia="en-IE"/>
             </w:rPr>
           </w:pPr>
-          <w:hyperlink w:anchor="_Toc40175182" w:history="1">
+          <w:hyperlink w:anchor="_Toc40188484" w:history="1">
             <w:r>
               <w:rPr>
                 <w:rStyle w:val="Hyperlink"/>
@@ -514,7 +506,7 @@
                 <w:noProof/>
                 <w:webHidden/>
               </w:rPr>
-              <w:instrText xml:space="preserve"> PAGEREF _Toc40175182 \h </w:instrText>
+              <w:instrText xml:space="preserve"> PAGEREF _Toc40188484 \h </w:instrText>
             </w:r>
             <w:r>
               <w:rPr>
@@ -557,7 +549,7 @@
               <w:lang w:eastAsia="en-IE"/>
             </w:rPr>
           </w:pPr>
-          <w:hyperlink w:anchor="_Toc40175183" w:history="1">
+          <w:hyperlink w:anchor="_Toc40188485" w:history="1">
             <w:r>
               <w:rPr>
                 <w:rStyle w:val="Hyperlink"/>
@@ -585,7 +577,7 @@
                 <w:noProof/>
                 <w:webHidden/>
               </w:rPr>
-              <w:instrText xml:space="preserve"> PAGEREF _Toc40175183 \h </w:instrText>
+              <w:instrText xml:space="preserve"> PAGEREF _Toc40188485 \h </w:instrText>
             </w:r>
             <w:r>
               <w:rPr>
@@ -628,7 +620,7 @@
               <w:lang w:eastAsia="en-IE"/>
             </w:rPr>
           </w:pPr>
-          <w:hyperlink w:anchor="_Toc40175184" w:history="1">
+          <w:hyperlink w:anchor="_Toc40188486" w:history="1">
             <w:r>
               <w:rPr>
                 <w:rStyle w:val="Hyperlink"/>
@@ -656,7 +648,7 @@
                 <w:noProof/>
                 <w:webHidden/>
               </w:rPr>
-              <w:instrText xml:space="preserve"> PAGEREF _Toc40175184 \h </w:instrText>
+              <w:instrText xml:space="preserve"> PAGEREF _Toc40188486 \h </w:instrText>
             </w:r>
             <w:r>
               <w:rPr>
@@ -699,7 +691,7 @@
               <w:lang w:eastAsia="en-IE"/>
             </w:rPr>
           </w:pPr>
-          <w:hyperlink w:anchor="_Toc40175185" w:history="1">
+          <w:hyperlink w:anchor="_Toc40188487" w:history="1">
             <w:r>
               <w:rPr>
                 <w:rStyle w:val="Hyperlink"/>
@@ -727,7 +719,7 @@
                 <w:noProof/>
                 <w:webHidden/>
               </w:rPr>
-              <w:instrText xml:space="preserve"> PAGEREF _Toc40175185 \h </w:instrText>
+              <w:instrText xml:space="preserve"> PAGEREF _Toc40188487 \h </w:instrText>
             </w:r>
             <w:r>
               <w:rPr>
@@ -770,14 +762,14 @@
               <w:lang w:eastAsia="en-IE"/>
             </w:rPr>
           </w:pPr>
-          <w:hyperlink w:anchor="_Toc40175186" w:history="1">
+          <w:hyperlink w:anchor="_Toc40188488" w:history="1">
             <w:r>
               <w:rPr>
                 <w:rStyle w:val="Hyperlink"/>
                 <w:noProof/>
                 <w:lang w:val="en-US"/>
               </w:rPr>
-              <w:t>4.2 System &amp; integration</w:t>
+              <w:t>4.2 System &amp; integration testing</w:t>
             </w:r>
             <w:r>
               <w:rPr>
@@ -798,7 +790,7 @@
                 <w:noProof/>
                 <w:webHidden/>
               </w:rPr>
-              <w:instrText xml:space="preserve"> PAGEREF _Toc40175186 \h </w:instrText>
+              <w:instrText xml:space="preserve"> PAGEREF _Toc40188488 \h </w:instrText>
             </w:r>
             <w:r>
               <w:rPr>
@@ -830,6 +822,290 @@
           </w:hyperlink>
         </w:p>
         <w:p>
+          <w:pPr>
+            <w:pStyle w:val="TOC3"/>
+            <w:tabs>
+              <w:tab w:val="right" w:leader="dot" w:pos="9016"/>
+            </w:tabs>
+            <w:rPr>
+              <w:rFonts w:eastAsiaTheme="minorEastAsia"/>
+              <w:noProof/>
+              <w:lang w:eastAsia="en-IE"/>
+            </w:rPr>
+          </w:pPr>
+          <w:hyperlink w:anchor="_Toc40188489" w:history="1">
+            <w:r>
+              <w:rPr>
+                <w:rStyle w:val="Hyperlink"/>
+                <w:noProof/>
+                <w:lang w:val="en-US"/>
+              </w:rPr>
+              <w:t>4.3 Performance and stress testing</w:t>
+            </w:r>
+            <w:r>
+              <w:rPr>
+                <w:noProof/>
+                <w:webHidden/>
+              </w:rPr>
+              <w:tab/>
+            </w:r>
+            <w:r>
+              <w:rPr>
+                <w:noProof/>
+                <w:webHidden/>
+              </w:rPr>
+              <w:fldChar w:fldCharType="begin"/>
+            </w:r>
+            <w:r>
+              <w:rPr>
+                <w:noProof/>
+                <w:webHidden/>
+              </w:rPr>
+              <w:instrText xml:space="preserve"> PAGEREF _Toc40188489 \h </w:instrText>
+            </w:r>
+            <w:r>
+              <w:rPr>
+                <w:noProof/>
+                <w:webHidden/>
+              </w:rPr>
+            </w:r>
+            <w:r>
+              <w:rPr>
+                <w:noProof/>
+                <w:webHidden/>
+              </w:rPr>
+              <w:fldChar w:fldCharType="separate"/>
+            </w:r>
+            <w:r>
+              <w:rPr>
+                <w:noProof/>
+                <w:webHidden/>
+              </w:rPr>
+              <w:t>8</w:t>
+            </w:r>
+            <w:r>
+              <w:rPr>
+                <w:noProof/>
+                <w:webHidden/>
+              </w:rPr>
+              <w:fldChar w:fldCharType="end"/>
+            </w:r>
+          </w:hyperlink>
+        </w:p>
+        <w:p>
+          <w:pPr>
+            <w:pStyle w:val="TOC3"/>
+            <w:tabs>
+              <w:tab w:val="right" w:leader="dot" w:pos="9016"/>
+            </w:tabs>
+            <w:rPr>
+              <w:rFonts w:eastAsiaTheme="minorEastAsia"/>
+              <w:noProof/>
+              <w:lang w:eastAsia="en-IE"/>
+            </w:rPr>
+          </w:pPr>
+          <w:hyperlink w:anchor="_Toc40188490" w:history="1">
+            <w:r>
+              <w:rPr>
+                <w:rStyle w:val="Hyperlink"/>
+                <w:noProof/>
+                <w:lang w:val="en-US"/>
+              </w:rPr>
+              <w:t>4.4 Batch testing</w:t>
+            </w:r>
+            <w:r>
+              <w:rPr>
+                <w:noProof/>
+                <w:webHidden/>
+              </w:rPr>
+              <w:tab/>
+            </w:r>
+            <w:r>
+              <w:rPr>
+                <w:noProof/>
+                <w:webHidden/>
+              </w:rPr>
+              <w:fldChar w:fldCharType="begin"/>
+            </w:r>
+            <w:r>
+              <w:rPr>
+                <w:noProof/>
+                <w:webHidden/>
+              </w:rPr>
+              <w:instrText xml:space="preserve"> PAGEREF _Toc40188490 \h </w:instrText>
+            </w:r>
+            <w:r>
+              <w:rPr>
+                <w:noProof/>
+                <w:webHidden/>
+              </w:rPr>
+            </w:r>
+            <w:r>
+              <w:rPr>
+                <w:noProof/>
+                <w:webHidden/>
+              </w:rPr>
+              <w:fldChar w:fldCharType="separate"/>
+            </w:r>
+            <w:r>
+              <w:rPr>
+                <w:noProof/>
+                <w:webHidden/>
+              </w:rPr>
+              <w:t>9</w:t>
+            </w:r>
+            <w:r>
+              <w:rPr>
+                <w:noProof/>
+                <w:webHidden/>
+              </w:rPr>
+              <w:fldChar w:fldCharType="end"/>
+            </w:r>
+          </w:hyperlink>
+        </w:p>
+        <w:p>
+          <w:pPr>
+            <w:pStyle w:val="TOC3"/>
+            <w:tabs>
+              <w:tab w:val="right" w:leader="dot" w:pos="9016"/>
+            </w:tabs>
+            <w:rPr>
+              <w:rFonts w:eastAsiaTheme="minorEastAsia"/>
+              <w:noProof/>
+              <w:lang w:eastAsia="en-IE"/>
+            </w:rPr>
+          </w:pPr>
+          <w:hyperlink w:anchor="_Toc40188491" w:history="1">
+            <w:r>
+              <w:rPr>
+                <w:rStyle w:val="Hyperlink"/>
+                <w:noProof/>
+                <w:lang w:val="en-US"/>
+              </w:rPr>
+              <w:t>4.5 Automated regression testing</w:t>
+            </w:r>
+            <w:r>
+              <w:rPr>
+                <w:noProof/>
+                <w:webHidden/>
+              </w:rPr>
+              <w:tab/>
+            </w:r>
+            <w:r>
+              <w:rPr>
+                <w:noProof/>
+                <w:webHidden/>
+              </w:rPr>
+              <w:fldChar w:fldCharType="begin"/>
+            </w:r>
+            <w:r>
+              <w:rPr>
+                <w:noProof/>
+                <w:webHidden/>
+              </w:rPr>
+              <w:instrText xml:space="preserve"> PAGEREF _Toc40188491 \h </w:instrText>
+            </w:r>
+            <w:r>
+              <w:rPr>
+                <w:noProof/>
+                <w:webHidden/>
+              </w:rPr>
+            </w:r>
+            <w:r>
+              <w:rPr>
+                <w:noProof/>
+                <w:webHidden/>
+              </w:rPr>
+              <w:fldChar w:fldCharType="separate"/>
+            </w:r>
+            <w:r>
+              <w:rPr>
+                <w:noProof/>
+                <w:webHidden/>
+              </w:rPr>
+              <w:t>9</w:t>
+            </w:r>
+            <w:r>
+              <w:rPr>
+                <w:noProof/>
+                <w:webHidden/>
+              </w:rPr>
+              <w:fldChar w:fldCharType="end"/>
+            </w:r>
+          </w:hyperlink>
+        </w:p>
+        <w:p>
+          <w:pPr>
+            <w:pStyle w:val="TOC2"/>
+            <w:tabs>
+              <w:tab w:val="right" w:leader="dot" w:pos="9016"/>
+            </w:tabs>
+            <w:rPr>
+              <w:rFonts w:cstheme="minorBidi"/>
+              <w:noProof/>
+              <w:lang w:val="en-IE" w:eastAsia="en-IE"/>
+            </w:rPr>
+          </w:pPr>
+          <w:hyperlink w:anchor="_Toc40188492" w:history="1">
+            <w:r>
+              <w:rPr>
+                <w:rStyle w:val="Hyperlink"/>
+                <w:rFonts w:ascii="Segoe UI" w:hAnsi="Segoe UI" w:cs="Segoe UI"/>
+                <w:noProof/>
+              </w:rPr>
+              <w:t>PRE-SUBMISSION:</w:t>
+            </w:r>
+            <w:r>
+              <w:rPr>
+                <w:noProof/>
+                <w:webHidden/>
+              </w:rPr>
+              <w:tab/>
+            </w:r>
+            <w:r>
+              <w:rPr>
+                <w:noProof/>
+                <w:webHidden/>
+              </w:rPr>
+              <w:fldChar w:fldCharType="begin"/>
+            </w:r>
+            <w:r>
+              <w:rPr>
+                <w:noProof/>
+                <w:webHidden/>
+              </w:rPr>
+              <w:instrText xml:space="preserve"> PAGEREF _Toc40188492 \h </w:instrText>
+            </w:r>
+            <w:r>
+              <w:rPr>
+                <w:noProof/>
+                <w:webHidden/>
+              </w:rPr>
+            </w:r>
+            <w:r>
+              <w:rPr>
+                <w:noProof/>
+                <w:webHidden/>
+              </w:rPr>
+              <w:fldChar w:fldCharType="separate"/>
+            </w:r>
+            <w:r>
+              <w:rPr>
+                <w:noProof/>
+                <w:webHidden/>
+              </w:rPr>
+              <w:t>9</w:t>
+            </w:r>
+            <w:r>
+              <w:rPr>
+                <w:noProof/>
+                <w:webHidden/>
+              </w:rPr>
+              <w:fldChar w:fldCharType="end"/>
+            </w:r>
+          </w:hyperlink>
+        </w:p>
+        <w:p>
           <w:r>
             <w:rPr>
               <w:b/>
@@ -984,13 +1260,6 @@
     </w:p>
     <w:p>
       <w:pPr>
-        <w:rPr>
-          <w:lang w:val="en-GB"/>
-        </w:rPr>
-      </w:pPr>
-    </w:p>
-    <w:p>
-      <w:pPr>
         <w:pStyle w:val="Heading1"/>
         <w:ind w:left="2880"/>
         <w:rPr>
@@ -1003,7 +1272,6 @@
           <w:sz w:val="28"/>
           <w:szCs w:val="28"/>
         </w:rPr>
-        <w:lastRenderedPageBreak/>
         <w:t xml:space="preserve"> </w:t>
       </w:r>
       <w:r>
@@ -1013,7 +1281,7 @@
         </w:rPr>
         <w:t xml:space="preserve">       </w:t>
       </w:r>
-      <w:bookmarkStart w:id="0" w:name="_Toc40175180"/>
+      <w:bookmarkStart w:id="0" w:name="_Toc40188482"/>
       <w:r>
         <w:rPr>
           <w:sz w:val="28"/>
@@ -1412,16 +1680,12 @@
             <w:pStyle w:val="TOCHeading"/>
             <w:ind w:left="2160" w:firstLine="720"/>
             <w:rPr>
-              <w:rStyle w:val="Heading1Char"/>
-              <w:sz w:val="28"/>
-              <w:szCs w:val="28"/>
+              <w:rStyle w:val="Heading2Char"/>
             </w:rPr>
           </w:pPr>
           <w:r>
             <w:rPr>
-              <w:rStyle w:val="Heading1Char"/>
-              <w:sz w:val="28"/>
-              <w:szCs w:val="28"/>
+              <w:rStyle w:val="Heading2Char"/>
             </w:rPr>
             <w:t>2.0 OBJECTIVES AND TASKS</w:t>
           </w:r>
@@ -1444,7 +1708,7 @@
           <w:shd w:val="clear" w:color="auto" w:fill="FFFFFF"/>
         </w:rPr>
       </w:pPr>
-      <w:bookmarkStart w:id="1" w:name="_Toc40175181"/>
+      <w:bookmarkStart w:id="1" w:name="_Toc40188483"/>
       <w:r>
         <w:rPr>
           <w:shd w:val="clear" w:color="auto" w:fill="FFFFFF"/>
@@ -1703,7 +1967,7 @@
           <w:shd w:val="clear" w:color="auto" w:fill="FFFFFF"/>
         </w:rPr>
       </w:pPr>
-      <w:bookmarkStart w:id="2" w:name="_Toc40175182"/>
+      <w:bookmarkStart w:id="2" w:name="_Toc40188484"/>
       <w:r>
         <w:rPr>
           <w:shd w:val="clear" w:color="auto" w:fill="FFFFFF"/>
@@ -1755,25 +2019,7 @@
           <w:color w:val="24292E"/>
           <w:shd w:val="clear" w:color="auto" w:fill="FFFFFF"/>
         </w:rPr>
-        <w:t xml:space="preserve">Small, </w:t>
-      </w:r>
-      <w:proofErr w:type="gramStart"/>
-      <w:r>
-        <w:rPr>
-          <w:rFonts w:asciiTheme="majorHAnsi" w:hAnsiTheme="majorHAnsi" w:cstheme="majorHAnsi"/>
-          <w:color w:val="24292E"/>
-          <w:shd w:val="clear" w:color="auto" w:fill="FFFFFF"/>
-        </w:rPr>
-        <w:t>clear</w:t>
-      </w:r>
-      <w:proofErr w:type="gramEnd"/>
-      <w:r>
-        <w:rPr>
-          <w:rFonts w:asciiTheme="majorHAnsi" w:hAnsiTheme="majorHAnsi" w:cstheme="majorHAnsi"/>
-          <w:color w:val="24292E"/>
-          <w:shd w:val="clear" w:color="auto" w:fill="FFFFFF"/>
-        </w:rPr>
-        <w:t xml:space="preserve"> and non-complex test cases should be written.</w:t>
+        <w:t>Small, clear and non-complex test cases should be written.</w:t>
       </w:r>
     </w:p>
     <w:p>
@@ -2058,17 +2304,6 @@
           <w:sz w:val="20"/>
           <w:szCs w:val="20"/>
           <w:lang w:eastAsia="en-IE"/>
-        </w:rPr>
-      </w:pPr>
-    </w:p>
-    <w:p>
-      <w:pPr>
-        <w:rPr>
-          <w:b/>
-          <w:bCs/>
-          <w:sz w:val="20"/>
-          <w:szCs w:val="20"/>
-          <w:lang w:val="en-US"/>
         </w:rPr>
       </w:pPr>
     </w:p>
@@ -2166,18 +2401,14 @@
         <w:p>
           <w:pPr>
             <w:pStyle w:val="TOCHeading"/>
-            <w:ind w:left="2880" w:firstLine="720"/>
+            <w:ind w:left="3600"/>
             <w:rPr>
-              <w:rStyle w:val="Heading1Char"/>
-              <w:sz w:val="28"/>
-              <w:szCs w:val="28"/>
+              <w:rStyle w:val="Heading2Char"/>
             </w:rPr>
           </w:pPr>
           <w:r>
             <w:rPr>
-              <w:rStyle w:val="Heading1Char"/>
-              <w:sz w:val="28"/>
-              <w:szCs w:val="28"/>
+              <w:rStyle w:val="Heading2Char"/>
             </w:rPr>
             <w:t>3.0 SCOPE</w:t>
           </w:r>
@@ -2200,7 +2431,7 @@
           <w:lang w:val="en-US"/>
         </w:rPr>
       </w:pPr>
-      <w:bookmarkStart w:id="3" w:name="_Toc40175183"/>
+      <w:bookmarkStart w:id="3" w:name="_Toc40188485"/>
       <w:r>
         <w:rPr>
           <w:lang w:val="en-US"/>
@@ -2847,12 +3078,9 @@
     <w:p>
       <w:pPr>
         <w:pStyle w:val="ListParagraph"/>
-        <w:numPr>
-          <w:ilvl w:val="1"/>
-          <w:numId w:val="9"/>
-        </w:numPr>
         <w:shd w:val="clear" w:color="auto" w:fill="FFFFFF"/>
         <w:spacing w:before="60" w:after="100" w:afterAutospacing="1" w:line="240" w:lineRule="auto"/>
+        <w:ind w:left="360"/>
         <w:rPr>
           <w:b/>
           <w:bCs/>
@@ -2861,16 +3089,6 @@
           <w:lang w:val="en-US"/>
         </w:rPr>
       </w:pPr>
-      <w:r>
-        <w:rPr>
-          <w:rFonts w:ascii="Segoe UI" w:eastAsia="Times New Roman" w:hAnsi="Segoe UI" w:cs="Segoe UI"/>
-          <w:color w:val="24292E"/>
-          <w:sz w:val="20"/>
-          <w:szCs w:val="20"/>
-          <w:lang w:eastAsia="en-IE"/>
-        </w:rPr>
-        <w:t>Test player navigation with correct key specified in document.</w:t>
-      </w:r>
     </w:p>
     <w:p>
       <w:pPr>
@@ -2897,7 +3115,7 @@
           <w:szCs w:val="20"/>
           <w:lang w:eastAsia="en-IE"/>
         </w:rPr>
-        <w:t>Test crouch defence mechanism.</w:t>
+        <w:t>Test player navigation with correct key specified in document.</w:t>
       </w:r>
     </w:p>
     <w:p>
@@ -2925,7 +3143,7 @@
           <w:szCs w:val="20"/>
           <w:lang w:eastAsia="en-IE"/>
         </w:rPr>
-        <w:t>Test jump mechanism.</w:t>
+        <w:t>Test crouch defence mechanism.</w:t>
       </w:r>
     </w:p>
     <w:p>
@@ -2953,7 +3171,7 @@
           <w:szCs w:val="20"/>
           <w:lang w:eastAsia="en-IE"/>
         </w:rPr>
-        <w:t>Test if player can shoot using key specified.</w:t>
+        <w:t>Test jump mechanism.</w:t>
       </w:r>
     </w:p>
     <w:p>
@@ -2981,7 +3199,7 @@
           <w:szCs w:val="20"/>
           <w:lang w:eastAsia="en-IE"/>
         </w:rPr>
-        <w:t>Note if enemy can shoot at player.</w:t>
+        <w:t>Test if player can shoot using key specified.</w:t>
       </w:r>
     </w:p>
     <w:p>
@@ -3009,7 +3227,7 @@
           <w:szCs w:val="20"/>
           <w:lang w:eastAsia="en-IE"/>
         </w:rPr>
-        <w:t>If player gets hit by an enemy’s bullet check if health score decreases.</w:t>
+        <w:t>Note if enemy can shoot at player.</w:t>
       </w:r>
     </w:p>
     <w:p>
@@ -3037,7 +3255,7 @@
           <w:szCs w:val="20"/>
           <w:lang w:eastAsia="en-IE"/>
         </w:rPr>
-        <w:t>If enemy gets hit by the players bullet check if health score decreases.</w:t>
+        <w:t>If player gets hit by an enemy’s bullet check if health score decreases.</w:t>
       </w:r>
     </w:p>
     <w:p>
@@ -3065,17 +3283,7 @@
           <w:szCs w:val="20"/>
           <w:lang w:eastAsia="en-IE"/>
         </w:rPr>
-        <w:t xml:space="preserve">hit Note can a health increase be accessed by player touching the “+” symbol. </w:t>
-      </w:r>
-      <w:r>
-        <w:rPr>
-          <w:b/>
-          <w:bCs/>
-          <w:sz w:val="20"/>
-          <w:szCs w:val="20"/>
-          <w:lang w:val="en-US"/>
-        </w:rPr>
-        <w:t xml:space="preserve"> </w:t>
+        <w:t>If enemy gets hit by the players bullet check if health score decreases.</w:t>
       </w:r>
     </w:p>
     <w:p>
@@ -3103,7 +3311,17 @@
           <w:szCs w:val="20"/>
           <w:lang w:eastAsia="en-IE"/>
         </w:rPr>
-        <w:t>Test whether player can get hit and eventually die.</w:t>
+        <w:t xml:space="preserve">hit Note can a health increase be accessed by player touching the “+” symbol. </w:t>
+      </w:r>
+      <w:r>
+        <w:rPr>
+          <w:b/>
+          <w:bCs/>
+          <w:sz w:val="20"/>
+          <w:szCs w:val="20"/>
+          <w:lang w:val="en-US"/>
+        </w:rPr>
+        <w:t xml:space="preserve"> </w:t>
       </w:r>
     </w:p>
     <w:p>
@@ -3131,7 +3349,7 @@
           <w:szCs w:val="20"/>
           <w:lang w:eastAsia="en-IE"/>
         </w:rPr>
-        <w:t>Test whether enemy can get hit and eventually die.</w:t>
+        <w:t>Test whether player can get hit and eventually die.</w:t>
       </w:r>
     </w:p>
     <w:p>
@@ -3159,11 +3377,16 @@
           <w:szCs w:val="20"/>
           <w:lang w:eastAsia="en-IE"/>
         </w:rPr>
-        <w:t>Test whether player can move onto next level when level one has been completed successfully.</w:t>
-      </w:r>
-    </w:p>
-    <w:p>
-      <w:pPr>
+        <w:t>Test whether enemy can get hit and eventually die.</w:t>
+      </w:r>
+    </w:p>
+    <w:p>
+      <w:pPr>
+        <w:pStyle w:val="ListParagraph"/>
+        <w:numPr>
+          <w:ilvl w:val="1"/>
+          <w:numId w:val="9"/>
+        </w:numPr>
         <w:shd w:val="clear" w:color="auto" w:fill="FFFFFF"/>
         <w:spacing w:before="60" w:after="100" w:afterAutospacing="1" w:line="240" w:lineRule="auto"/>
         <w:rPr>
@@ -3174,6 +3397,16 @@
           <w:lang w:val="en-US"/>
         </w:rPr>
       </w:pPr>
+      <w:r>
+        <w:rPr>
+          <w:rFonts w:ascii="Segoe UI" w:eastAsia="Times New Roman" w:hAnsi="Segoe UI" w:cs="Segoe UI"/>
+          <w:color w:val="24292E"/>
+          <w:sz w:val="20"/>
+          <w:szCs w:val="20"/>
+          <w:lang w:eastAsia="en-IE"/>
+        </w:rPr>
+        <w:t>Test whether player can move onto next level when level one has been completed successfully.</w:t>
+      </w:r>
     </w:p>
     <w:p>
       <w:pPr>
@@ -3190,6 +3423,19 @@
     </w:p>
     <w:p>
       <w:pPr>
+        <w:shd w:val="clear" w:color="auto" w:fill="FFFFFF"/>
+        <w:spacing w:before="60" w:after="100" w:afterAutospacing="1" w:line="240" w:lineRule="auto"/>
+        <w:rPr>
+          <w:b/>
+          <w:bCs/>
+          <w:sz w:val="20"/>
+          <w:szCs w:val="20"/>
+          <w:lang w:val="en-US"/>
+        </w:rPr>
+      </w:pPr>
+    </w:p>
+    <w:p>
+      <w:pPr>
         <w:rPr>
           <w:lang w:val="en-US"/>
         </w:rPr>
@@ -3202,12 +3448,11 @@
           <w:lang w:val="en-US"/>
         </w:rPr>
       </w:pPr>
-      <w:bookmarkStart w:id="4" w:name="_Toc40175184"/>
-      <w:r>
-        <w:rPr>
-          <w:lang w:val="en-US"/>
-        </w:rPr>
-        <w:lastRenderedPageBreak/>
+      <w:bookmarkStart w:id="4" w:name="_Toc40188486"/>
+      <w:r>
+        <w:rPr>
+          <w:lang w:val="en-US"/>
+        </w:rPr>
         <w:t>3.2 Tactics</w:t>
       </w:r>
       <w:bookmarkEnd w:id="4"/>
@@ -3420,10 +3665,7 @@
     <w:sdt>
       <w:sdtPr>
         <w:rPr>
-          <w:rFonts w:asciiTheme="minorHAnsi" w:eastAsiaTheme="minorHAnsi" w:hAnsiTheme="minorHAnsi" w:cstheme="minorBidi"/>
-          <w:color w:val="auto"/>
-          <w:sz w:val="28"/>
-          <w:szCs w:val="28"/>
+          <w:rFonts w:eastAsiaTheme="minorHAnsi"/>
           <w:lang w:val="en-IE"/>
         </w:rPr>
         <w:id w:val="-771010059"/>
@@ -3434,25 +3676,18 @@
       </w:sdtPr>
       <w:sdtEndPr>
         <w:rPr>
+          <w:rFonts w:asciiTheme="minorHAnsi" w:hAnsiTheme="minorHAnsi" w:cstheme="minorBidi"/>
           <w:b/>
           <w:bCs/>
           <w:noProof/>
+          <w:color w:val="auto"/>
           <w:sz w:val="22"/>
           <w:szCs w:val="22"/>
         </w:rPr>
       </w:sdtEndPr>
       <w:sdtContent>
-        <w:p>
-          <w:pPr>
-            <w:pStyle w:val="TOCHeading"/>
-            <w:ind w:left="2160" w:firstLine="720"/>
-            <w:rPr>
-              <w:rStyle w:val="Heading1Char"/>
-              <w:sz w:val="28"/>
-              <w:szCs w:val="28"/>
-            </w:rPr>
-          </w:pPr>
-          <w:r>
+        <w:sdt>
+          <w:sdtPr>
             <w:rPr>
               <w:rFonts w:asciiTheme="minorHAnsi" w:eastAsiaTheme="minorHAnsi" w:hAnsiTheme="minorHAnsi" w:cstheme="minorBidi"/>
               <w:color w:val="auto"/>
@@ -3460,33 +3695,54 @@
               <w:szCs w:val="28"/>
               <w:lang w:val="en-IE"/>
             </w:rPr>
-            <w:t xml:space="preserve">   </w:t>
-          </w:r>
-          <w:r>
+            <w:id w:val="1677301016"/>
+            <w:docPartObj>
+              <w:docPartGallery w:val="Table of Contents"/>
+              <w:docPartUnique/>
+            </w:docPartObj>
+          </w:sdtPr>
+          <w:sdtEndPr>
             <w:rPr>
-              <w:rStyle w:val="Heading1Char"/>
-              <w:sz w:val="28"/>
-              <w:szCs w:val="28"/>
+              <w:rFonts w:asciiTheme="majorHAnsi" w:eastAsiaTheme="majorEastAsia" w:hAnsiTheme="majorHAnsi" w:cstheme="majorBidi"/>
+              <w:b/>
+              <w:bCs/>
+              <w:noProof/>
+              <w:color w:val="2F5496" w:themeColor="accent1" w:themeShade="BF"/>
+              <w:sz w:val="32"/>
+              <w:szCs w:val="32"/>
+              <w:lang w:val="en-US"/>
             </w:rPr>
-            <w:t>4</w:t>
-          </w:r>
-          <w:r>
-            <w:rPr>
-              <w:rStyle w:val="Heading1Char"/>
-              <w:sz w:val="28"/>
-              <w:szCs w:val="28"/>
-            </w:rPr>
-            <w:t xml:space="preserve">.0 </w:t>
-          </w:r>
-          <w:r>
-            <w:rPr>
-              <w:rStyle w:val="Heading1Char"/>
-              <w:sz w:val="28"/>
-              <w:szCs w:val="28"/>
-            </w:rPr>
-            <w:t>TESTING STRATEGY</w:t>
-          </w:r>
-        </w:p>
+          </w:sdtEndPr>
+          <w:sdtContent>
+            <w:p>
+              <w:pPr>
+                <w:pStyle w:val="TOCHeading"/>
+                <w:ind w:left="2160" w:firstLine="720"/>
+                <w:rPr>
+                  <w:rStyle w:val="Heading1Char"/>
+                  <w:sz w:val="28"/>
+                  <w:szCs w:val="28"/>
+                </w:rPr>
+              </w:pPr>
+              <w:r>
+                <w:rPr>
+                  <w:rFonts w:asciiTheme="minorHAnsi" w:eastAsiaTheme="minorHAnsi" w:hAnsiTheme="minorHAnsi" w:cstheme="minorBidi"/>
+                  <w:color w:val="auto"/>
+                  <w:sz w:val="28"/>
+                  <w:szCs w:val="28"/>
+                  <w:lang w:val="en-IE"/>
+                </w:rPr>
+                <w:t xml:space="preserve">   </w:t>
+              </w:r>
+              <w:r>
+                <w:rPr>
+                  <w:rStyle w:val="Heading2Char"/>
+                </w:rPr>
+                <w:t>4.0 TESTING STRATEGY</w:t>
+              </w:r>
+            </w:p>
+          </w:sdtContent>
+        </w:sdt>
         <w:p>
           <w:pPr>
             <w:rPr>
@@ -3498,7 +3754,7 @@
         </w:p>
       </w:sdtContent>
     </w:sdt>
-    <w:bookmarkStart w:id="5" w:name="_Toc40175185" w:displacedByCustomXml="next"/>
+    <w:bookmarkStart w:id="5" w:name="_Toc40188487" w:displacedByCustomXml="next"/>
     <w:sdt>
       <w:sdtPr>
         <w:rPr>
@@ -3747,23 +4003,7 @@
           <w:rFonts w:asciiTheme="majorHAnsi" w:hAnsiTheme="majorHAnsi" w:cstheme="majorHAnsi"/>
           <w:lang w:val="en-US"/>
         </w:rPr>
-        <w:t xml:space="preserve">the most popular C# unit testing frameworks is </w:t>
-      </w:r>
-      <w:proofErr w:type="spellStart"/>
-      <w:r>
-        <w:rPr>
-          <w:rFonts w:asciiTheme="majorHAnsi" w:hAnsiTheme="majorHAnsi" w:cstheme="majorHAnsi"/>
-          <w:lang w:val="en-US"/>
-        </w:rPr>
-        <w:t>NUnit</w:t>
-      </w:r>
-      <w:proofErr w:type="spellEnd"/>
-      <w:r>
-        <w:rPr>
-          <w:rFonts w:asciiTheme="majorHAnsi" w:hAnsiTheme="majorHAnsi" w:cstheme="majorHAnsi"/>
-          <w:lang w:val="en-US"/>
-        </w:rPr>
-        <w:t xml:space="preserve">. </w:t>
+        <w:t xml:space="preserve">the most popular C# unit testing frameworks is NUnit. </w:t>
       </w:r>
       <w:r>
         <w:rPr>
@@ -3782,7 +4022,6 @@
           <w:lang w:val="en-US"/>
         </w:rPr>
       </w:pPr>
-      <w:proofErr w:type="spellStart"/>
       <w:r>
         <w:rPr>
           <w:rFonts w:asciiTheme="majorHAnsi" w:hAnsiTheme="majorHAnsi" w:cstheme="majorHAnsi"/>
@@ -3790,17 +4029,7 @@
           <w:iCs/>
           <w:lang w:val="en-US"/>
         </w:rPr>
-        <w:t>NUnit</w:t>
-      </w:r>
-      <w:proofErr w:type="spellEnd"/>
-      <w:r>
-        <w:rPr>
-          <w:rFonts w:asciiTheme="majorHAnsi" w:hAnsiTheme="majorHAnsi" w:cstheme="majorHAnsi"/>
-          <w:i/>
-          <w:iCs/>
-          <w:lang w:val="en-US"/>
-        </w:rPr>
-        <w:t xml:space="preserve"> features</w:t>
+        <w:t>NUnit features</w:t>
       </w:r>
     </w:p>
     <w:p>
@@ -3919,21 +4148,12 @@
           <w:lang w:val="en-US"/>
         </w:rPr>
       </w:pPr>
-      <w:proofErr w:type="spellStart"/>
-      <w:r>
-        <w:rPr>
-          <w:rFonts w:asciiTheme="majorHAnsi" w:hAnsiTheme="majorHAnsi" w:cstheme="majorHAnsi"/>
-          <w:lang w:val="en-US"/>
-        </w:rPr>
-        <w:t>NUnit</w:t>
-      </w:r>
-      <w:proofErr w:type="spellEnd"/>
-      <w:r>
-        <w:rPr>
-          <w:rFonts w:asciiTheme="majorHAnsi" w:hAnsiTheme="majorHAnsi" w:cstheme="majorHAnsi"/>
-          <w:lang w:val="en-US"/>
-        </w:rPr>
-        <w:t xml:space="preserve"> has a strong support for </w:t>
+      <w:r>
+        <w:rPr>
+          <w:rFonts w:asciiTheme="majorHAnsi" w:hAnsiTheme="majorHAnsi" w:cstheme="majorHAnsi"/>
+          <w:lang w:val="en-US"/>
+        </w:rPr>
+        <w:t xml:space="preserve">NUnit has a strong support for </w:t>
       </w:r>
       <w:r>
         <w:rPr>
@@ -4044,7 +4264,6 @@
           <w:szCs w:val="20"/>
           <w:shd w:val="clear" w:color="auto" w:fill="FFFFFF"/>
         </w:rPr>
-        <w:lastRenderedPageBreak/>
         <w:t>Methodology</w:t>
       </w:r>
     </w:p>
@@ -4168,23 +4387,7 @@
           <w:rFonts w:asciiTheme="majorHAnsi" w:hAnsiTheme="majorHAnsi" w:cstheme="majorHAnsi"/>
           <w:lang w:val="en-US"/>
         </w:rPr>
-        <w:t xml:space="preserve"> Testing can be done manually, automated or by using </w:t>
-      </w:r>
-      <w:proofErr w:type="spellStart"/>
-      <w:r>
-        <w:rPr>
-          <w:rFonts w:asciiTheme="majorHAnsi" w:hAnsiTheme="majorHAnsi" w:cstheme="majorHAnsi"/>
-          <w:lang w:val="en-US"/>
-        </w:rPr>
-        <w:t>NUnit</w:t>
-      </w:r>
-      <w:proofErr w:type="spellEnd"/>
-      <w:r>
-        <w:rPr>
-          <w:rFonts w:asciiTheme="majorHAnsi" w:hAnsiTheme="majorHAnsi" w:cstheme="majorHAnsi"/>
-          <w:lang w:val="en-US"/>
-        </w:rPr>
-        <w:t>.</w:t>
+        <w:t xml:space="preserve"> Testing can be done manually, automated or by using NUnit.</w:t>
       </w:r>
     </w:p>
     <w:p>
@@ -4384,21 +4587,12 @@
           <w:lang w:val="en-US"/>
         </w:rPr>
       </w:pPr>
-      <w:proofErr w:type="spellStart"/>
-      <w:r>
-        <w:rPr>
-          <w:rFonts w:asciiTheme="majorHAnsi" w:hAnsiTheme="majorHAnsi" w:cstheme="majorHAnsi"/>
-          <w:lang w:val="en-US"/>
-        </w:rPr>
-        <w:t>NUnit</w:t>
-      </w:r>
-      <w:proofErr w:type="spellEnd"/>
-      <w:r>
-        <w:rPr>
-          <w:rFonts w:asciiTheme="majorHAnsi" w:hAnsiTheme="majorHAnsi" w:cstheme="majorHAnsi"/>
-          <w:lang w:val="en-US"/>
-        </w:rPr>
-        <w:t xml:space="preserve"> can be used to test score outcomes</w:t>
+      <w:r>
+        <w:rPr>
+          <w:rFonts w:asciiTheme="majorHAnsi" w:hAnsiTheme="majorHAnsi" w:cstheme="majorHAnsi"/>
+          <w:lang w:val="en-US"/>
+        </w:rPr>
+        <w:t>NUnit can be used to test score outcomes</w:t>
       </w:r>
       <w:r>
         <w:rPr>
@@ -4500,7 +4694,7 @@
         </w:rPr>
       </w:pPr>
     </w:p>
-    <w:bookmarkStart w:id="6" w:name="_Toc40175186" w:displacedByCustomXml="next"/>
+    <w:bookmarkStart w:id="6" w:name="_Toc40188488" w:displacedByCustomXml="next"/>
     <w:sdt>
       <w:sdtPr>
         <w:rPr>
@@ -4669,14 +4863,6 @@
       <w:pPr>
         <w:rPr>
           <w:rFonts w:asciiTheme="majorHAnsi" w:hAnsiTheme="majorHAnsi" w:cstheme="majorHAnsi"/>
-          <w:lang w:val="en-US"/>
-        </w:rPr>
-      </w:pPr>
-    </w:p>
-    <w:p>
-      <w:pPr>
-        <w:rPr>
-          <w:rFonts w:asciiTheme="majorHAnsi" w:hAnsiTheme="majorHAnsi" w:cstheme="majorHAnsi"/>
         </w:rPr>
       </w:pPr>
       <w:r>
@@ -4783,13 +4969,6 @@
         </w:rPr>
         <w:t xml:space="preserve"> – Grace Keane</w:t>
       </w:r>
-    </w:p>
-    <w:p>
-      <w:pPr>
-        <w:rPr>
-          <w:lang w:val="en-US"/>
-        </w:rPr>
-      </w:pPr>
     </w:p>
     <w:p>
       <w:pPr>
@@ -4824,14 +5003,7 @@
           <w:rFonts w:asciiTheme="majorHAnsi" w:hAnsiTheme="majorHAnsi" w:cstheme="majorHAnsi"/>
           <w:shd w:val="clear" w:color="auto" w:fill="FFFFFF"/>
         </w:rPr>
-        <w:t>I</w:t>
-      </w:r>
-      <w:r>
-        <w:rPr>
-          <w:rFonts w:asciiTheme="majorHAnsi" w:hAnsiTheme="majorHAnsi" w:cstheme="majorHAnsi"/>
-          <w:shd w:val="clear" w:color="auto" w:fill="FFFFFF"/>
-        </w:rPr>
-        <w:t>ntegration testing </w:t>
+        <w:t>Integration testing </w:t>
       </w:r>
       <w:r>
         <w:rPr>
@@ -4875,16 +5047,36 @@
           <w:rFonts w:asciiTheme="majorHAnsi" w:hAnsiTheme="majorHAnsi" w:cstheme="majorHAnsi"/>
           <w:i/>
           <w:iCs/>
-        </w:rPr>
-      </w:pPr>
-      <w:r>
+          <w:shd w:val="clear" w:color="auto" w:fill="FFFFFF"/>
+        </w:rPr>
+      </w:pPr>
+    </w:p>
+    <w:p>
+      <w:pPr>
         <w:rPr>
           <w:rFonts w:asciiTheme="majorHAnsi" w:hAnsiTheme="majorHAnsi" w:cstheme="majorHAnsi"/>
           <w:i/>
           <w:iCs/>
           <w:shd w:val="clear" w:color="auto" w:fill="FFFFFF"/>
         </w:rPr>
-        <w:lastRenderedPageBreak/>
+      </w:pPr>
+    </w:p>
+    <w:p>
+      <w:pPr>
+        <w:rPr>
+          <w:rFonts w:asciiTheme="majorHAnsi" w:hAnsiTheme="majorHAnsi" w:cstheme="majorHAnsi"/>
+          <w:i/>
+          <w:iCs/>
+          <w:shd w:val="clear" w:color="auto" w:fill="FFFFFF"/>
+        </w:rPr>
+      </w:pPr>
+      <w:r>
+        <w:rPr>
+          <w:rFonts w:asciiTheme="majorHAnsi" w:hAnsiTheme="majorHAnsi" w:cstheme="majorHAnsi"/>
+          <w:i/>
+          <w:iCs/>
+          <w:shd w:val="clear" w:color="auto" w:fill="FFFFFF"/>
+        </w:rPr>
         <w:t>How can Integration testing be carried out</w:t>
       </w:r>
       <w:r>
@@ -5057,19 +5249,7 @@
         <w:rPr>
           <w:rFonts w:asciiTheme="majorHAnsi" w:hAnsiTheme="majorHAnsi" w:cstheme="majorHAnsi"/>
         </w:rPr>
-        <w:t>software is</w:t>
-      </w:r>
-      <w:r>
-        <w:rPr>
-          <w:rFonts w:asciiTheme="majorHAnsi" w:hAnsiTheme="majorHAnsi" w:cstheme="majorHAnsi"/>
-        </w:rPr>
-        <w:t xml:space="preserve"> to be</w:t>
-      </w:r>
-      <w:r>
-        <w:rPr>
-          <w:rFonts w:asciiTheme="majorHAnsi" w:hAnsiTheme="majorHAnsi" w:cstheme="majorHAnsi"/>
-        </w:rPr>
-        <w:t xml:space="preserve"> testing conducted on a complete</w:t>
+        <w:t>software is to be testing conducted on a complete</w:t>
       </w:r>
       <w:r>
         <w:rPr>
@@ -5106,14 +5286,7 @@
           <w:rFonts w:asciiTheme="majorHAnsi" w:hAnsiTheme="majorHAnsi" w:cstheme="majorHAnsi"/>
           <w:shd w:val="clear" w:color="auto" w:fill="FFFFFF"/>
         </w:rPr>
-        <w:t>System testing includes functional &amp; non- functional testing and is performed by the testers</w:t>
-      </w:r>
-      <w:r>
-        <w:rPr>
-          <w:rFonts w:asciiTheme="majorHAnsi" w:hAnsiTheme="majorHAnsi" w:cstheme="majorHAnsi"/>
-          <w:shd w:val="clear" w:color="auto" w:fill="FFFFFF"/>
-        </w:rPr>
-        <w:t>.</w:t>
+        <w:t>System testing includes functional &amp; non- functional testing and is performed by the testers.</w:t>
       </w:r>
       <w:r>
         <w:rPr>
@@ -5137,6 +5310,7 @@
         </w:rPr>
       </w:pPr>
     </w:p>
+    <w:bookmarkStart w:id="7" w:name="_Toc40188489" w:displacedByCustomXml="next"/>
     <w:sdt>
       <w:sdtPr>
         <w:rPr>
@@ -5147,6 +5321,662 @@
           <w:lang w:val="en-US"/>
         </w:rPr>
         <w:id w:val="-1318103397"/>
+        <w:docPartObj>
+          <w:docPartGallery w:val="Table of Contents"/>
+          <w:docPartUnique/>
+        </w:docPartObj>
+      </w:sdtPr>
+      <w:sdtEndPr>
+        <w:rPr>
+          <w:rFonts w:asciiTheme="majorHAnsi" w:eastAsiaTheme="majorEastAsia" w:hAnsiTheme="majorHAnsi" w:cstheme="majorBidi"/>
+          <w:b/>
+          <w:bCs/>
+          <w:noProof/>
+          <w:color w:val="1F3763" w:themeColor="accent1" w:themeShade="7F"/>
+          <w:sz w:val="24"/>
+          <w:szCs w:val="24"/>
+          <w:lang w:val="en-IE"/>
+        </w:rPr>
+      </w:sdtEndPr>
+      <w:sdtContent>
+        <w:p>
+          <w:pPr>
+            <w:pStyle w:val="Heading3"/>
+            <w:rPr>
+              <w:lang w:val="en-US"/>
+            </w:rPr>
+          </w:pPr>
+          <w:r>
+            <w:rPr>
+              <w:lang w:val="en-US"/>
+            </w:rPr>
+            <w:t>4.3 Performance and stress testing</w:t>
+          </w:r>
+        </w:p>
+      </w:sdtContent>
+    </w:sdt>
+    <w:bookmarkEnd w:id="7" w:displacedByCustomXml="prev"/>
+    <w:p>
+      <w:pPr>
+        <w:rPr>
+          <w:lang w:val="en-US"/>
+        </w:rPr>
+      </w:pPr>
+    </w:p>
+    <w:p>
+      <w:pPr>
+        <w:rPr>
+          <w:b/>
+          <w:bCs/>
+          <w:lang w:val="en-US"/>
+        </w:rPr>
+      </w:pPr>
+      <w:r>
+        <w:rPr>
+          <w:rFonts w:ascii="Segoe UI" w:hAnsi="Segoe UI" w:cs="Segoe UI"/>
+          <w:b/>
+          <w:bCs/>
+          <w:color w:val="24292E"/>
+          <w:sz w:val="20"/>
+          <w:szCs w:val="20"/>
+          <w:shd w:val="clear" w:color="auto" w:fill="FFFFFF"/>
+        </w:rPr>
+        <w:t>Stress testing</w:t>
+      </w:r>
+    </w:p>
+    <w:p>
+      <w:pPr>
+        <w:rPr>
+          <w:lang w:val="en-US"/>
+        </w:rPr>
+      </w:pPr>
+      <w:r>
+        <w:rPr>
+          <w:rFonts w:asciiTheme="majorHAnsi" w:hAnsiTheme="majorHAnsi" w:cstheme="majorHAnsi"/>
+          <w:shd w:val="clear" w:color="auto" w:fill="FFFFFF"/>
+        </w:rPr>
+        <w:t>Stress testing</w:t>
+      </w:r>
+      <w:r>
+        <w:rPr>
+          <w:rFonts w:asciiTheme="majorHAnsi" w:hAnsiTheme="majorHAnsi" w:cstheme="majorHAnsi"/>
+          <w:shd w:val="clear" w:color="auto" w:fill="FFFFFF"/>
+        </w:rPr>
+        <w:t xml:space="preserve"> is the software testing approach for exercising a software system beyond its maximum design load.</w:t>
+      </w:r>
+      <w:r>
+        <w:rPr>
+          <w:rFonts w:asciiTheme="majorHAnsi" w:hAnsiTheme="majorHAnsi" w:cstheme="majorHAnsi"/>
+          <w:shd w:val="clear" w:color="auto" w:fill="FFFFFF"/>
+        </w:rPr>
+        <w:t xml:space="preserve"> Stress testing causes defects to come to light</w:t>
+      </w:r>
+      <w:r>
+        <w:rPr>
+          <w:rFonts w:asciiTheme="majorHAnsi" w:hAnsiTheme="majorHAnsi" w:cstheme="majorHAnsi"/>
+          <w:shd w:val="clear" w:color="auto" w:fill="FFFFFF"/>
+        </w:rPr>
+        <w:t xml:space="preserve"> faster</w:t>
+      </w:r>
+      <w:r>
+        <w:rPr>
+          <w:rFonts w:asciiTheme="majorHAnsi" w:hAnsiTheme="majorHAnsi" w:cstheme="majorHAnsi"/>
+          <w:shd w:val="clear" w:color="auto" w:fill="FFFFFF"/>
+        </w:rPr>
+        <w:t>.</w:t>
+      </w:r>
+    </w:p>
+    <w:p>
+      <w:pPr>
+        <w:rPr>
+          <w:b/>
+          <w:bCs/>
+          <w:lang w:val="en-US"/>
+        </w:rPr>
+      </w:pPr>
+      <w:r>
+        <w:rPr>
+          <w:rFonts w:ascii="Segoe UI" w:hAnsi="Segoe UI" w:cs="Segoe UI"/>
+          <w:b/>
+          <w:bCs/>
+          <w:color w:val="24292E"/>
+          <w:sz w:val="20"/>
+          <w:szCs w:val="20"/>
+          <w:shd w:val="clear" w:color="auto" w:fill="FFFFFF"/>
+        </w:rPr>
+        <w:t>Participants</w:t>
+      </w:r>
+    </w:p>
+    <w:p>
+      <w:pPr>
+        <w:rPr>
+          <w:rFonts w:asciiTheme="majorHAnsi" w:hAnsiTheme="majorHAnsi" w:cstheme="majorHAnsi"/>
+          <w:lang w:val="en-US"/>
+        </w:rPr>
+      </w:pPr>
+      <w:r>
+        <w:rPr>
+          <w:rFonts w:asciiTheme="majorHAnsi" w:hAnsiTheme="majorHAnsi" w:cstheme="majorHAnsi"/>
+          <w:lang w:val="en-US"/>
+        </w:rPr>
+        <w:t xml:space="preserve">Stress testing - </w:t>
+      </w:r>
+      <w:r>
+        <w:rPr>
+          <w:rFonts w:asciiTheme="majorHAnsi" w:hAnsiTheme="majorHAnsi" w:cstheme="majorHAnsi"/>
+          <w:lang w:val="en-US"/>
+        </w:rPr>
+        <w:t>Grace Keane</w:t>
+      </w:r>
+    </w:p>
+    <w:p>
+      <w:pPr>
+        <w:rPr>
+          <w:rFonts w:asciiTheme="majorHAnsi" w:hAnsiTheme="majorHAnsi" w:cstheme="majorHAnsi"/>
+        </w:rPr>
+      </w:pPr>
+      <w:r>
+        <w:rPr>
+          <w:rFonts w:asciiTheme="majorHAnsi" w:hAnsiTheme="majorHAnsi" w:cstheme="majorHAnsi"/>
+          <w:lang w:val="en-US"/>
+        </w:rPr>
+        <w:t xml:space="preserve">Test script implementation - </w:t>
+      </w:r>
+      <w:r>
+        <w:rPr>
+          <w:rFonts w:asciiTheme="majorHAnsi" w:hAnsiTheme="majorHAnsi" w:cstheme="majorHAnsi"/>
+        </w:rPr>
+        <w:t>Olivia Simpson</w:t>
+      </w:r>
+    </w:p>
+    <w:p>
+      <w:pPr>
+        <w:rPr>
+          <w:b/>
+          <w:bCs/>
+          <w:lang w:val="en-US"/>
+        </w:rPr>
+      </w:pPr>
+      <w:r>
+        <w:rPr>
+          <w:rFonts w:ascii="Segoe UI" w:hAnsi="Segoe UI" w:cs="Segoe UI"/>
+          <w:b/>
+          <w:bCs/>
+          <w:color w:val="24292E"/>
+          <w:sz w:val="20"/>
+          <w:szCs w:val="20"/>
+          <w:shd w:val="clear" w:color="auto" w:fill="FFFFFF"/>
+        </w:rPr>
+        <w:t>Methodology</w:t>
+      </w:r>
+    </w:p>
+    <w:p>
+      <w:pPr>
+        <w:rPr>
+          <w:rFonts w:asciiTheme="majorHAnsi" w:hAnsiTheme="majorHAnsi" w:cstheme="majorHAnsi"/>
+          <w:i/>
+          <w:iCs/>
+          <w:lang w:val="en-US"/>
+        </w:rPr>
+      </w:pPr>
+      <w:r>
+        <w:rPr>
+          <w:rFonts w:asciiTheme="majorHAnsi" w:hAnsiTheme="majorHAnsi" w:cstheme="majorHAnsi"/>
+          <w:i/>
+          <w:iCs/>
+          <w:lang w:val="en-US"/>
+        </w:rPr>
+        <w:t>Steps</w:t>
+      </w:r>
+      <w:r>
+        <w:rPr>
+          <w:rFonts w:asciiTheme="majorHAnsi" w:hAnsiTheme="majorHAnsi" w:cstheme="majorHAnsi"/>
+          <w:i/>
+          <w:iCs/>
+          <w:lang w:val="en-US"/>
+        </w:rPr>
+        <w:t xml:space="preserve"> when stress testing</w:t>
+      </w:r>
+    </w:p>
+    <w:p>
+      <w:pPr>
+        <w:rPr>
+          <w:rFonts w:asciiTheme="majorHAnsi" w:hAnsiTheme="majorHAnsi" w:cstheme="majorHAnsi"/>
+          <w:color w:val="222222"/>
+          <w:shd w:val="clear" w:color="auto" w:fill="FFFFFF"/>
+        </w:rPr>
+      </w:pPr>
+      <w:r>
+        <w:rPr>
+          <w:rFonts w:asciiTheme="majorHAnsi" w:hAnsiTheme="majorHAnsi" w:cstheme="majorHAnsi"/>
+          <w:color w:val="222222"/>
+          <w:shd w:val="clear" w:color="auto" w:fill="FFFFFF"/>
+        </w:rPr>
+        <w:t xml:space="preserve">Stress Testing process can be done in 5 major steps: </w:t>
+      </w:r>
+    </w:p>
+    <w:p>
+      <w:pPr>
+        <w:pStyle w:val="ListParagraph"/>
+        <w:numPr>
+          <w:ilvl w:val="0"/>
+          <w:numId w:val="16"/>
+        </w:numPr>
+        <w:rPr>
+          <w:rFonts w:asciiTheme="majorHAnsi" w:hAnsiTheme="majorHAnsi" w:cstheme="majorHAnsi"/>
+          <w:lang w:val="en-US"/>
+        </w:rPr>
+      </w:pPr>
+      <w:r>
+        <w:rPr>
+          <w:rFonts w:asciiTheme="majorHAnsi" w:hAnsiTheme="majorHAnsi" w:cstheme="majorHAnsi"/>
+          <w:color w:val="222222"/>
+          <w:shd w:val="clear" w:color="auto" w:fill="FFFFFF"/>
+        </w:rPr>
+        <w:t xml:space="preserve">Planning the Stress Test. Here you gather the system data, </w:t>
+      </w:r>
+      <w:r>
+        <w:rPr>
+          <w:rFonts w:asciiTheme="majorHAnsi" w:hAnsiTheme="majorHAnsi" w:cstheme="majorHAnsi"/>
+          <w:color w:val="222222"/>
+          <w:shd w:val="clear" w:color="auto" w:fill="FFFFFF"/>
+        </w:rPr>
+        <w:t>analyse</w:t>
+      </w:r>
+      <w:r>
+        <w:rPr>
+          <w:rFonts w:asciiTheme="majorHAnsi" w:hAnsiTheme="majorHAnsi" w:cstheme="majorHAnsi"/>
+          <w:color w:val="222222"/>
+          <w:shd w:val="clear" w:color="auto" w:fill="FFFFFF"/>
+        </w:rPr>
+        <w:t xml:space="preserve"> the system, define the stress test goals. </w:t>
+      </w:r>
+    </w:p>
+    <w:p>
+      <w:pPr>
+        <w:pStyle w:val="ListParagraph"/>
+        <w:numPr>
+          <w:ilvl w:val="0"/>
+          <w:numId w:val="16"/>
+        </w:numPr>
+        <w:rPr>
+          <w:rFonts w:asciiTheme="majorHAnsi" w:hAnsiTheme="majorHAnsi" w:cstheme="majorHAnsi"/>
+          <w:lang w:val="en-US"/>
+        </w:rPr>
+      </w:pPr>
+      <w:r>
+        <w:rPr>
+          <w:rFonts w:asciiTheme="majorHAnsi" w:hAnsiTheme="majorHAnsi" w:cstheme="majorHAnsi"/>
+          <w:color w:val="222222"/>
+          <w:shd w:val="clear" w:color="auto" w:fill="FFFFFF"/>
+        </w:rPr>
+        <w:t>Create Automation Scripts: In this phase,</w:t>
+      </w:r>
+      <w:r>
+        <w:rPr>
+          <w:rFonts w:asciiTheme="majorHAnsi" w:hAnsiTheme="majorHAnsi" w:cstheme="majorHAnsi"/>
+          <w:color w:val="222222"/>
+          <w:shd w:val="clear" w:color="auto" w:fill="FFFFFF"/>
+        </w:rPr>
+        <w:t xml:space="preserve"> </w:t>
+      </w:r>
+      <w:r>
+        <w:rPr>
+          <w:rFonts w:asciiTheme="majorHAnsi" w:hAnsiTheme="majorHAnsi" w:cstheme="majorHAnsi"/>
+          <w:color w:val="222222"/>
+          <w:shd w:val="clear" w:color="auto" w:fill="FFFFFF"/>
+        </w:rPr>
+        <w:t>the Stress testing automation scripts</w:t>
+      </w:r>
+      <w:r>
+        <w:rPr>
+          <w:rFonts w:asciiTheme="majorHAnsi" w:hAnsiTheme="majorHAnsi" w:cstheme="majorHAnsi"/>
+          <w:color w:val="222222"/>
+          <w:shd w:val="clear" w:color="auto" w:fill="FFFFFF"/>
+        </w:rPr>
+        <w:t xml:space="preserve"> should be designed and implemented as well as </w:t>
+      </w:r>
+      <w:r>
+        <w:rPr>
+          <w:rFonts w:asciiTheme="majorHAnsi" w:hAnsiTheme="majorHAnsi" w:cstheme="majorHAnsi"/>
+          <w:color w:val="222222"/>
+          <w:shd w:val="clear" w:color="auto" w:fill="FFFFFF"/>
+        </w:rPr>
+        <w:t>generat</w:t>
+      </w:r>
+      <w:r>
+        <w:rPr>
+          <w:rFonts w:asciiTheme="majorHAnsi" w:hAnsiTheme="majorHAnsi" w:cstheme="majorHAnsi"/>
+          <w:color w:val="222222"/>
+          <w:shd w:val="clear" w:color="auto" w:fill="FFFFFF"/>
+        </w:rPr>
+        <w:t>ing</w:t>
+      </w:r>
+      <w:r>
+        <w:rPr>
+          <w:rFonts w:asciiTheme="majorHAnsi" w:hAnsiTheme="majorHAnsi" w:cstheme="majorHAnsi"/>
+          <w:color w:val="222222"/>
+          <w:shd w:val="clear" w:color="auto" w:fill="FFFFFF"/>
+        </w:rPr>
+        <w:t xml:space="preserve"> the test data for the stress scenarios</w:t>
+      </w:r>
+      <w:r>
+        <w:rPr>
+          <w:rFonts w:asciiTheme="majorHAnsi" w:hAnsiTheme="majorHAnsi" w:cstheme="majorHAnsi"/>
+          <w:color w:val="222222"/>
+          <w:shd w:val="clear" w:color="auto" w:fill="FFFFFF"/>
+        </w:rPr>
+        <w:t>.</w:t>
+      </w:r>
+    </w:p>
+    <w:p>
+      <w:pPr>
+        <w:numPr>
+          <w:ilvl w:val="0"/>
+          <w:numId w:val="16"/>
+        </w:numPr>
+        <w:shd w:val="clear" w:color="auto" w:fill="FFFFFF"/>
+        <w:spacing w:before="100" w:beforeAutospacing="1" w:after="100" w:afterAutospacing="1" w:line="240" w:lineRule="auto"/>
+        <w:rPr>
+          <w:rFonts w:asciiTheme="majorHAnsi" w:eastAsia="Times New Roman" w:hAnsiTheme="majorHAnsi" w:cstheme="majorHAnsi"/>
+          <w:color w:val="222222"/>
+          <w:lang w:eastAsia="en-IE"/>
+        </w:rPr>
+      </w:pPr>
+      <w:r>
+        <w:rPr>
+          <w:rFonts w:asciiTheme="majorHAnsi" w:eastAsia="Times New Roman" w:hAnsiTheme="majorHAnsi" w:cstheme="majorHAnsi"/>
+          <w:color w:val="222222"/>
+          <w:lang w:eastAsia="en-IE"/>
+        </w:rPr>
+        <w:t>Script Execution: In this stage, the Stress testing automation scripts</w:t>
+      </w:r>
+      <w:r>
+        <w:rPr>
+          <w:rFonts w:asciiTheme="majorHAnsi" w:eastAsia="Times New Roman" w:hAnsiTheme="majorHAnsi" w:cstheme="majorHAnsi"/>
+          <w:color w:val="222222"/>
+          <w:lang w:eastAsia="en-IE"/>
+        </w:rPr>
+        <w:t xml:space="preserve"> </w:t>
+      </w:r>
+      <w:r>
+        <w:rPr>
+          <w:rFonts w:asciiTheme="majorHAnsi" w:eastAsia="Times New Roman" w:hAnsiTheme="majorHAnsi" w:cstheme="majorHAnsi"/>
+          <w:color w:val="222222"/>
+          <w:lang w:eastAsia="en-IE"/>
+        </w:rPr>
+        <w:t>should be ran</w:t>
+      </w:r>
+      <w:r>
+        <w:rPr>
+          <w:rFonts w:asciiTheme="majorHAnsi" w:eastAsia="Times New Roman" w:hAnsiTheme="majorHAnsi" w:cstheme="majorHAnsi"/>
+          <w:color w:val="222222"/>
+          <w:lang w:eastAsia="en-IE"/>
+        </w:rPr>
+        <w:t xml:space="preserve"> </w:t>
+      </w:r>
+      <w:r>
+        <w:rPr>
+          <w:rFonts w:asciiTheme="majorHAnsi" w:eastAsia="Times New Roman" w:hAnsiTheme="majorHAnsi" w:cstheme="majorHAnsi"/>
+          <w:color w:val="222222"/>
+          <w:lang w:eastAsia="en-IE"/>
+        </w:rPr>
+        <w:t>results should.</w:t>
+      </w:r>
+    </w:p>
+    <w:p>
+      <w:pPr>
+        <w:numPr>
+          <w:ilvl w:val="0"/>
+          <w:numId w:val="16"/>
+        </w:numPr>
+        <w:shd w:val="clear" w:color="auto" w:fill="FFFFFF"/>
+        <w:spacing w:before="100" w:beforeAutospacing="1" w:after="100" w:afterAutospacing="1" w:line="240" w:lineRule="auto"/>
+        <w:rPr>
+          <w:rFonts w:asciiTheme="majorHAnsi" w:eastAsia="Times New Roman" w:hAnsiTheme="majorHAnsi" w:cstheme="majorHAnsi"/>
+          <w:color w:val="222222"/>
+          <w:lang w:eastAsia="en-IE"/>
+        </w:rPr>
+      </w:pPr>
+      <w:r>
+        <w:rPr>
+          <w:rFonts w:asciiTheme="majorHAnsi" w:eastAsia="Times New Roman" w:hAnsiTheme="majorHAnsi" w:cstheme="majorHAnsi"/>
+          <w:color w:val="222222"/>
+          <w:lang w:eastAsia="en-IE"/>
+        </w:rPr>
+        <w:t xml:space="preserve">Results Analysis: In this stage, you </w:t>
+      </w:r>
+      <w:r>
+        <w:rPr>
+          <w:rFonts w:asciiTheme="majorHAnsi" w:eastAsia="Times New Roman" w:hAnsiTheme="majorHAnsi" w:cstheme="majorHAnsi"/>
+          <w:color w:val="222222"/>
+          <w:lang w:eastAsia="en-IE"/>
+        </w:rPr>
+        <w:t>analyse</w:t>
+      </w:r>
+      <w:r>
+        <w:rPr>
+          <w:rFonts w:asciiTheme="majorHAnsi" w:eastAsia="Times New Roman" w:hAnsiTheme="majorHAnsi" w:cstheme="majorHAnsi"/>
+          <w:color w:val="222222"/>
+          <w:lang w:eastAsia="en-IE"/>
+        </w:rPr>
+        <w:t xml:space="preserve"> the </w:t>
+      </w:r>
+      <w:r>
+        <w:rPr>
+          <w:rFonts w:asciiTheme="majorHAnsi" w:eastAsia="Times New Roman" w:hAnsiTheme="majorHAnsi" w:cstheme="majorHAnsi"/>
+          <w:color w:val="222222"/>
+          <w:lang w:eastAsia="en-IE"/>
+        </w:rPr>
+        <w:t>s</w:t>
+      </w:r>
+      <w:r>
+        <w:rPr>
+          <w:rFonts w:asciiTheme="majorHAnsi" w:eastAsia="Times New Roman" w:hAnsiTheme="majorHAnsi" w:cstheme="majorHAnsi"/>
+          <w:color w:val="222222"/>
+          <w:lang w:eastAsia="en-IE"/>
+        </w:rPr>
+        <w:t xml:space="preserve">tress </w:t>
+      </w:r>
+      <w:r>
+        <w:rPr>
+          <w:rFonts w:asciiTheme="majorHAnsi" w:eastAsia="Times New Roman" w:hAnsiTheme="majorHAnsi" w:cstheme="majorHAnsi"/>
+          <w:color w:val="222222"/>
+          <w:lang w:eastAsia="en-IE"/>
+        </w:rPr>
+        <w:t>t</w:t>
+      </w:r>
+      <w:r>
+        <w:rPr>
+          <w:rFonts w:asciiTheme="majorHAnsi" w:eastAsia="Times New Roman" w:hAnsiTheme="majorHAnsi" w:cstheme="majorHAnsi"/>
+          <w:color w:val="222222"/>
+          <w:lang w:eastAsia="en-IE"/>
+        </w:rPr>
+        <w:t>est results and identify bottlenecks.</w:t>
+      </w:r>
+    </w:p>
+    <w:p>
+      <w:pPr>
+        <w:numPr>
+          <w:ilvl w:val="0"/>
+          <w:numId w:val="16"/>
+        </w:numPr>
+        <w:shd w:val="clear" w:color="auto" w:fill="FFFFFF"/>
+        <w:spacing w:before="100" w:beforeAutospacing="1" w:after="100" w:afterAutospacing="1" w:line="240" w:lineRule="auto"/>
+        <w:rPr>
+          <w:rFonts w:asciiTheme="majorHAnsi" w:eastAsia="Times New Roman" w:hAnsiTheme="majorHAnsi" w:cstheme="majorHAnsi"/>
+          <w:color w:val="222222"/>
+          <w:lang w:eastAsia="en-IE"/>
+        </w:rPr>
+      </w:pPr>
+      <w:r>
+        <w:rPr>
+          <w:rFonts w:asciiTheme="majorHAnsi" w:eastAsia="Times New Roman" w:hAnsiTheme="majorHAnsi" w:cstheme="majorHAnsi"/>
+          <w:color w:val="222222"/>
+          <w:lang w:eastAsia="en-IE"/>
+        </w:rPr>
+        <w:t xml:space="preserve">Tweaking and Optimization: In this stage, </w:t>
+      </w:r>
+      <w:r>
+        <w:rPr>
+          <w:rFonts w:asciiTheme="majorHAnsi" w:eastAsia="Times New Roman" w:hAnsiTheme="majorHAnsi" w:cstheme="majorHAnsi"/>
+          <w:color w:val="222222"/>
+          <w:lang w:eastAsia="en-IE"/>
+        </w:rPr>
+        <w:t xml:space="preserve">the system should be </w:t>
+      </w:r>
+      <w:r>
+        <w:rPr>
+          <w:rFonts w:asciiTheme="majorHAnsi" w:eastAsia="Times New Roman" w:hAnsiTheme="majorHAnsi" w:cstheme="majorHAnsi"/>
+          <w:color w:val="222222"/>
+          <w:lang w:eastAsia="en-IE"/>
+        </w:rPr>
+        <w:t>fine-tune</w:t>
+      </w:r>
+      <w:r>
+        <w:rPr>
+          <w:rFonts w:asciiTheme="majorHAnsi" w:eastAsia="Times New Roman" w:hAnsiTheme="majorHAnsi" w:cstheme="majorHAnsi"/>
+          <w:color w:val="222222"/>
+          <w:lang w:eastAsia="en-IE"/>
+        </w:rPr>
+        <w:t>d</w:t>
+      </w:r>
+      <w:r>
+        <w:rPr>
+          <w:rFonts w:asciiTheme="majorHAnsi" w:eastAsia="Times New Roman" w:hAnsiTheme="majorHAnsi" w:cstheme="majorHAnsi"/>
+          <w:color w:val="222222"/>
+          <w:lang w:eastAsia="en-IE"/>
+        </w:rPr>
+        <w:t>, configurations</w:t>
+      </w:r>
+      <w:r>
+        <w:rPr>
+          <w:rFonts w:asciiTheme="majorHAnsi" w:eastAsia="Times New Roman" w:hAnsiTheme="majorHAnsi" w:cstheme="majorHAnsi"/>
+          <w:color w:val="222222"/>
+          <w:lang w:eastAsia="en-IE"/>
+        </w:rPr>
+        <w:t xml:space="preserve"> changed</w:t>
+      </w:r>
+      <w:r>
+        <w:rPr>
+          <w:rFonts w:asciiTheme="majorHAnsi" w:eastAsia="Times New Roman" w:hAnsiTheme="majorHAnsi" w:cstheme="majorHAnsi"/>
+          <w:color w:val="222222"/>
+          <w:lang w:eastAsia="en-IE"/>
+        </w:rPr>
+        <w:t>, optimize the code with goal</w:t>
+      </w:r>
+      <w:r>
+        <w:rPr>
+          <w:rFonts w:asciiTheme="majorHAnsi" w:eastAsia="Times New Roman" w:hAnsiTheme="majorHAnsi" w:cstheme="majorHAnsi"/>
+          <w:color w:val="222222"/>
+          <w:lang w:eastAsia="en-IE"/>
+        </w:rPr>
+        <w:t>s that</w:t>
+      </w:r>
+      <w:r>
+        <w:rPr>
+          <w:rFonts w:asciiTheme="majorHAnsi" w:eastAsia="Times New Roman" w:hAnsiTheme="majorHAnsi" w:cstheme="majorHAnsi"/>
+          <w:color w:val="222222"/>
+          <w:lang w:eastAsia="en-IE"/>
+        </w:rPr>
+        <w:t xml:space="preserve"> meet the desired benchmark.</w:t>
+      </w:r>
+    </w:p>
+    <w:p>
+      <w:pPr>
+        <w:shd w:val="clear" w:color="auto" w:fill="FFFFFF"/>
+        <w:spacing w:before="100" w:beforeAutospacing="1" w:after="100" w:afterAutospacing="1" w:line="240" w:lineRule="auto"/>
+        <w:rPr>
+          <w:rFonts w:asciiTheme="majorHAnsi" w:eastAsia="Times New Roman" w:hAnsiTheme="majorHAnsi" w:cstheme="majorHAnsi"/>
+          <w:color w:val="222222"/>
+          <w:lang w:eastAsia="en-IE"/>
+        </w:rPr>
+      </w:pPr>
+      <w:r>
+        <w:rPr>
+          <w:rFonts w:asciiTheme="majorHAnsi" w:eastAsia="Times New Roman" w:hAnsiTheme="majorHAnsi" w:cstheme="majorHAnsi"/>
+          <w:color w:val="222222"/>
+          <w:lang w:eastAsia="en-IE"/>
+        </w:rPr>
+        <w:t xml:space="preserve">Stress testing can be done on </w:t>
+      </w:r>
+      <w:r>
+        <w:rPr>
+          <w:rFonts w:asciiTheme="majorHAnsi" w:eastAsia="Times New Roman" w:hAnsiTheme="majorHAnsi" w:cstheme="majorHAnsi"/>
+          <w:color w:val="222222"/>
+          <w:lang w:eastAsia="en-IE"/>
+        </w:rPr>
+        <w:t xml:space="preserve">separate </w:t>
+      </w:r>
+      <w:r>
+        <w:rPr>
+          <w:rFonts w:asciiTheme="majorHAnsi" w:eastAsia="Times New Roman" w:hAnsiTheme="majorHAnsi" w:cstheme="majorHAnsi"/>
+          <w:color w:val="222222"/>
+          <w:lang w:eastAsia="en-IE"/>
+        </w:rPr>
+        <w:t>unit</w:t>
+      </w:r>
+      <w:r>
+        <w:rPr>
+          <w:rFonts w:asciiTheme="majorHAnsi" w:eastAsia="Times New Roman" w:hAnsiTheme="majorHAnsi" w:cstheme="majorHAnsi"/>
+          <w:color w:val="222222"/>
+          <w:lang w:eastAsia="en-IE"/>
+        </w:rPr>
+        <w:t>s</w:t>
+      </w:r>
+      <w:r>
+        <w:rPr>
+          <w:rFonts w:asciiTheme="majorHAnsi" w:eastAsia="Times New Roman" w:hAnsiTheme="majorHAnsi" w:cstheme="majorHAnsi"/>
+          <w:color w:val="222222"/>
+          <w:lang w:eastAsia="en-IE"/>
+        </w:rPr>
+        <w:t xml:space="preserve"> of the application or on the completed </w:t>
+      </w:r>
+      <w:r>
+        <w:rPr>
+          <w:rFonts w:asciiTheme="majorHAnsi" w:eastAsia="Times New Roman" w:hAnsiTheme="majorHAnsi" w:cstheme="majorHAnsi"/>
+          <w:color w:val="222222"/>
+          <w:lang w:eastAsia="en-IE"/>
+        </w:rPr>
+        <w:t xml:space="preserve">finished </w:t>
+      </w:r>
+      <w:r>
+        <w:rPr>
+          <w:rFonts w:asciiTheme="majorHAnsi" w:eastAsia="Times New Roman" w:hAnsiTheme="majorHAnsi" w:cstheme="majorHAnsi"/>
+          <w:color w:val="222222"/>
+          <w:lang w:eastAsia="en-IE"/>
+        </w:rPr>
+        <w:t>software.</w:t>
+      </w:r>
+    </w:p>
+    <w:p>
+      <w:pPr>
+        <w:pStyle w:val="ListParagraph"/>
+        <w:ind w:left="360"/>
+        <w:rPr>
+          <w:rFonts w:asciiTheme="majorHAnsi" w:hAnsiTheme="majorHAnsi" w:cstheme="majorHAnsi"/>
+          <w:lang w:val="en-US"/>
+        </w:rPr>
+      </w:pPr>
+    </w:p>
+    <w:p>
+      <w:pPr>
+        <w:rPr>
+          <w:lang w:val="en-US"/>
+        </w:rPr>
+      </w:pPr>
+    </w:p>
+    <w:bookmarkStart w:id="8" w:name="_Toc40186826" w:displacedByCustomXml="next"/>
+    <w:sdt>
+      <w:sdtPr>
+        <w:rPr>
+          <w:rFonts w:asciiTheme="minorHAnsi" w:eastAsiaTheme="minorHAnsi" w:hAnsiTheme="minorHAnsi" w:cstheme="minorBidi"/>
+          <w:color w:val="auto"/>
+          <w:sz w:val="28"/>
+          <w:szCs w:val="28"/>
+          <w:lang w:val="en-US"/>
+        </w:rPr>
+        <w:id w:val="-1622611029"/>
         <w:docPartObj>
           <w:docPartGallery w:val="Table of Contents"/>
           <w:docPartUnique/>
@@ -5182,7 +6012,7 @@
             <w:rPr>
               <w:lang w:val="en-US"/>
             </w:rPr>
-            <w:t>3</w:t>
+            <w:t>4</w:t>
           </w:r>
           <w:r>
             <w:rPr>
@@ -5194,11 +6024,289 @@
             <w:rPr>
               <w:lang w:val="en-US"/>
             </w:rPr>
-            <w:t>Performance and stress testing</w:t>
+            <w:t>User acceptance testing</w:t>
           </w:r>
         </w:p>
       </w:sdtContent>
     </w:sdt>
+    <w:bookmarkEnd w:id="8" w:displacedByCustomXml="prev"/>
+    <w:p>
+      <w:pPr>
+        <w:rPr>
+          <w:lang w:val="en-US"/>
+        </w:rPr>
+      </w:pPr>
+    </w:p>
+    <w:bookmarkStart w:id="9" w:name="_Toc40188490" w:displacedByCustomXml="next"/>
+    <w:sdt>
+      <w:sdtPr>
+        <w:rPr>
+          <w:rFonts w:asciiTheme="minorHAnsi" w:eastAsiaTheme="minorHAnsi" w:hAnsiTheme="minorHAnsi" w:cstheme="minorBidi"/>
+          <w:color w:val="auto"/>
+          <w:sz w:val="28"/>
+          <w:szCs w:val="28"/>
+          <w:lang w:val="en-US"/>
+        </w:rPr>
+        <w:id w:val="1910119648"/>
+        <w:docPartObj>
+          <w:docPartGallery w:val="Table of Contents"/>
+          <w:docPartUnique/>
+        </w:docPartObj>
+      </w:sdtPr>
+      <w:sdtEndPr>
+        <w:rPr>
+          <w:rFonts w:asciiTheme="majorHAnsi" w:eastAsiaTheme="majorEastAsia" w:hAnsiTheme="majorHAnsi" w:cstheme="majorBidi"/>
+          <w:b/>
+          <w:bCs/>
+          <w:noProof/>
+          <w:color w:val="1F3763" w:themeColor="accent1" w:themeShade="7F"/>
+          <w:sz w:val="24"/>
+          <w:szCs w:val="24"/>
+          <w:lang w:val="en-IE"/>
+        </w:rPr>
+      </w:sdtEndPr>
+      <w:sdtContent>
+        <w:p>
+          <w:pPr>
+            <w:pStyle w:val="Heading3"/>
+            <w:rPr>
+              <w:lang w:val="en-US"/>
+            </w:rPr>
+          </w:pPr>
+          <w:r>
+            <w:rPr>
+              <w:lang w:val="en-US"/>
+            </w:rPr>
+            <w:t>4.</w:t>
+          </w:r>
+          <w:r>
+            <w:rPr>
+              <w:lang w:val="en-US"/>
+            </w:rPr>
+            <w:t>5</w:t>
+          </w:r>
+          <w:r>
+            <w:rPr>
+              <w:lang w:val="en-US"/>
+            </w:rPr>
+            <w:t xml:space="preserve"> Batch testing</w:t>
+          </w:r>
+        </w:p>
+      </w:sdtContent>
+    </w:sdt>
+    <w:bookmarkEnd w:id="9" w:displacedByCustomXml="prev"/>
+    <w:p>
+      <w:pPr>
+        <w:rPr>
+          <w:lang w:val="en-US"/>
+        </w:rPr>
+      </w:pPr>
+    </w:p>
+    <w:bookmarkStart w:id="10" w:name="_Toc40188491" w:displacedByCustomXml="next"/>
+    <w:sdt>
+      <w:sdtPr>
+        <w:rPr>
+          <w:rFonts w:asciiTheme="minorHAnsi" w:eastAsiaTheme="minorHAnsi" w:hAnsiTheme="minorHAnsi" w:cstheme="minorBidi"/>
+          <w:color w:val="auto"/>
+          <w:sz w:val="28"/>
+          <w:szCs w:val="28"/>
+          <w:lang w:val="en-US"/>
+        </w:rPr>
+        <w:id w:val="-1526002889"/>
+        <w:docPartObj>
+          <w:docPartGallery w:val="Table of Contents"/>
+          <w:docPartUnique/>
+        </w:docPartObj>
+      </w:sdtPr>
+      <w:sdtEndPr>
+        <w:rPr>
+          <w:rFonts w:asciiTheme="majorHAnsi" w:eastAsiaTheme="majorEastAsia" w:hAnsiTheme="majorHAnsi" w:cstheme="majorBidi"/>
+          <w:b/>
+          <w:bCs/>
+          <w:noProof/>
+          <w:color w:val="1F3763" w:themeColor="accent1" w:themeShade="7F"/>
+          <w:sz w:val="24"/>
+          <w:szCs w:val="24"/>
+          <w:lang w:val="en-IE"/>
+        </w:rPr>
+      </w:sdtEndPr>
+      <w:sdtContent>
+        <w:p>
+          <w:pPr>
+            <w:pStyle w:val="Heading3"/>
+            <w:rPr>
+              <w:lang w:val="en-US"/>
+            </w:rPr>
+          </w:pPr>
+          <w:r>
+            <w:rPr>
+              <w:lang w:val="en-US"/>
+            </w:rPr>
+            <w:t>4.</w:t>
+          </w:r>
+          <w:r>
+            <w:rPr>
+              <w:lang w:val="en-US"/>
+            </w:rPr>
+            <w:t>6</w:t>
+          </w:r>
+          <w:r>
+            <w:rPr>
+              <w:lang w:val="en-US"/>
+            </w:rPr>
+            <w:t xml:space="preserve"> Automated regression testing</w:t>
+          </w:r>
+        </w:p>
+      </w:sdtContent>
+    </w:sdt>
+    <w:bookmarkEnd w:id="10" w:displacedByCustomXml="prev"/>
+    <w:p>
+      <w:pPr>
+        <w:rPr>
+          <w:lang w:val="en-US"/>
+        </w:rPr>
+      </w:pPr>
+    </w:p>
+    <w:p>
+      <w:pPr>
+        <w:rPr>
+          <w:lang w:val="en-US"/>
+        </w:rPr>
+      </w:pPr>
+    </w:p>
+    <w:p>
+      <w:pPr>
+        <w:rPr>
+          <w:lang w:val="en-US"/>
+        </w:rPr>
+      </w:pPr>
+    </w:p>
+    <w:p>
+      <w:pPr>
+        <w:rPr>
+          <w:lang w:val="en-US"/>
+        </w:rPr>
+      </w:pPr>
+    </w:p>
+    <w:p>
+      <w:pPr>
+        <w:rPr>
+          <w:lang w:val="en-US"/>
+        </w:rPr>
+      </w:pPr>
+    </w:p>
+    <w:p>
+      <w:pPr>
+        <w:rPr>
+          <w:lang w:val="en-US"/>
+        </w:rPr>
+      </w:pPr>
+    </w:p>
+    <w:p>
+      <w:pPr>
+        <w:rPr>
+          <w:lang w:val="en-US"/>
+        </w:rPr>
+      </w:pPr>
+    </w:p>
+    <w:p>
+      <w:pPr>
+        <w:rPr>
+          <w:lang w:val="en-US"/>
+        </w:rPr>
+      </w:pPr>
+    </w:p>
+    <w:p>
+      <w:pPr>
+        <w:rPr>
+          <w:lang w:val="en-US"/>
+        </w:rPr>
+      </w:pPr>
+    </w:p>
+    <w:p>
+      <w:pPr>
+        <w:rPr>
+          <w:lang w:val="en-US"/>
+        </w:rPr>
+      </w:pPr>
+    </w:p>
+    <w:p>
+      <w:pPr>
+        <w:rPr>
+          <w:lang w:val="en-US"/>
+        </w:rPr>
+      </w:pPr>
+    </w:p>
+    <w:p>
+      <w:pPr>
+        <w:rPr>
+          <w:lang w:val="en-US"/>
+        </w:rPr>
+      </w:pPr>
+    </w:p>
+    <w:p>
+      <w:pPr>
+        <w:rPr>
+          <w:lang w:val="en-US"/>
+        </w:rPr>
+      </w:pPr>
+    </w:p>
+    <w:p>
+      <w:pPr>
+        <w:rPr>
+          <w:lang w:val="en-US"/>
+        </w:rPr>
+      </w:pPr>
+    </w:p>
+    <w:p>
+      <w:pPr>
+        <w:rPr>
+          <w:lang w:val="en-US"/>
+        </w:rPr>
+      </w:pPr>
+    </w:p>
+    <w:p>
+      <w:pPr>
+        <w:rPr>
+          <w:lang w:val="en-US"/>
+        </w:rPr>
+      </w:pPr>
+    </w:p>
+    <w:p>
+      <w:pPr>
+        <w:rPr>
+          <w:lang w:val="en-US"/>
+        </w:rPr>
+      </w:pPr>
+    </w:p>
+    <w:p>
+      <w:pPr>
+        <w:pStyle w:val="Heading2"/>
+        <w:shd w:val="clear" w:color="auto" w:fill="FFFFFF"/>
+        <w:textAlignment w:val="baseline"/>
+        <w:rPr>
+          <w:rFonts w:ascii="Segoe UI" w:hAnsi="Segoe UI" w:cs="Segoe UI"/>
+        </w:rPr>
+      </w:pPr>
+      <w:bookmarkStart w:id="11" w:name="_Toc40188492"/>
+      <w:r>
+        <w:rPr>
+          <w:rFonts w:ascii="Segoe UI" w:hAnsi="Segoe UI" w:cs="Segoe UI"/>
+        </w:rPr>
+        <w:t>PRE-SUBMISSION:</w:t>
+      </w:r>
+      <w:bookmarkEnd w:id="11"/>
+    </w:p>
+    <w:p>
+      <w:pPr>
+        <w:pStyle w:val="NormalWeb"/>
+        <w:shd w:val="clear" w:color="auto" w:fill="FFFFFF"/>
+        <w:textAlignment w:val="baseline"/>
+      </w:pPr>
+      <w:r>
+        <w:t>The game is sent to the manufacturer (e.g. SONY, Microsoft) so they will briefly look at it and provide us with some feedback. Pre-submission gets us some idea about the readiness of the game. This is sort of an informal review, if we don’t receive any problem, it doesn’t necessarily mean the game is bug free. We often have a couple of pre-submissions for a brand new game (e.g. our first action game of Jackie Chan Stunt master), and we may skip the pre-submission for the second generation of a previous game title.</w:t>
+      </w:r>
+    </w:p>
     <w:p>
       <w:pPr>
         <w:rPr>
@@ -5265,6 +6373,7 @@
           <w:color w:val="24292E"/>
           <w:shd w:val="clear" w:color="auto" w:fill="FFFFFF"/>
         </w:rPr>
+        <w:lastRenderedPageBreak/>
         <w:t>Be familiar with game rules and test the gameplay against these rules.</w:t>
       </w:r>
     </w:p>
@@ -6459,6 +7568,119 @@
     </w:lvl>
   </w:abstractNum>
   <w:abstractNum w:abstractNumId="5" w15:restartNumberingAfterBreak="0">
+    <w:nsid w:val="2D3B67D5"/>
+    <w:multiLevelType w:val="multilevel"/>
+    <w:tmpl w:val="4A8EBE34"/>
+    <w:lvl w:ilvl="0">
+      <w:start w:val="1"/>
+      <w:numFmt w:val="decimal"/>
+      <w:lvlText w:val="%1."/>
+      <w:lvlJc w:val="left"/>
+      <w:pPr>
+        <w:tabs>
+          <w:tab w:val="num" w:pos="720"/>
+        </w:tabs>
+        <w:ind w:left="720" w:hanging="360"/>
+      </w:pPr>
+    </w:lvl>
+    <w:lvl w:ilvl="1" w:tentative="1">
+      <w:start w:val="1"/>
+      <w:numFmt w:val="decimal"/>
+      <w:lvlText w:val="%2."/>
+      <w:lvlJc w:val="left"/>
+      <w:pPr>
+        <w:tabs>
+          <w:tab w:val="num" w:pos="1440"/>
+        </w:tabs>
+        <w:ind w:left="1440" w:hanging="360"/>
+      </w:pPr>
+    </w:lvl>
+    <w:lvl w:ilvl="2" w:tentative="1">
+      <w:start w:val="1"/>
+      <w:numFmt w:val="decimal"/>
+      <w:lvlText w:val="%3."/>
+      <w:lvlJc w:val="left"/>
+      <w:pPr>
+        <w:tabs>
+          <w:tab w:val="num" w:pos="2160"/>
+        </w:tabs>
+        <w:ind w:left="2160" w:hanging="360"/>
+      </w:pPr>
+    </w:lvl>
+    <w:lvl w:ilvl="3" w:tentative="1">
+      <w:start w:val="1"/>
+      <w:numFmt w:val="decimal"/>
+      <w:lvlText w:val="%4."/>
+      <w:lvlJc w:val="left"/>
+      <w:pPr>
+        <w:tabs>
+          <w:tab w:val="num" w:pos="2880"/>
+        </w:tabs>
+        <w:ind w:left="2880" w:hanging="360"/>
+      </w:pPr>
+    </w:lvl>
+    <w:lvl w:ilvl="4" w:tentative="1">
+      <w:start w:val="1"/>
+      <w:numFmt w:val="decimal"/>
+      <w:lvlText w:val="%5."/>
+      <w:lvlJc w:val="left"/>
+      <w:pPr>
+        <w:tabs>
+          <w:tab w:val="num" w:pos="3600"/>
+        </w:tabs>
+        <w:ind w:left="3600" w:hanging="360"/>
+      </w:pPr>
+    </w:lvl>
+    <w:lvl w:ilvl="5" w:tentative="1">
+      <w:start w:val="1"/>
+      <w:numFmt w:val="decimal"/>
+      <w:lvlText w:val="%6."/>
+      <w:lvlJc w:val="left"/>
+      <w:pPr>
+        <w:tabs>
+          <w:tab w:val="num" w:pos="4320"/>
+        </w:tabs>
+        <w:ind w:left="4320" w:hanging="360"/>
+      </w:pPr>
+    </w:lvl>
+    <w:lvl w:ilvl="6" w:tentative="1">
+      <w:start w:val="1"/>
+      <w:numFmt w:val="decimal"/>
+      <w:lvlText w:val="%7."/>
+      <w:lvlJc w:val="left"/>
+      <w:pPr>
+        <w:tabs>
+          <w:tab w:val="num" w:pos="5040"/>
+        </w:tabs>
+        <w:ind w:left="5040" w:hanging="360"/>
+      </w:pPr>
+    </w:lvl>
+    <w:lvl w:ilvl="7" w:tentative="1">
+      <w:start w:val="1"/>
+      <w:numFmt w:val="decimal"/>
+      <w:lvlText w:val="%8."/>
+      <w:lvlJc w:val="left"/>
+      <w:pPr>
+        <w:tabs>
+          <w:tab w:val="num" w:pos="5760"/>
+        </w:tabs>
+        <w:ind w:left="5760" w:hanging="360"/>
+      </w:pPr>
+    </w:lvl>
+    <w:lvl w:ilvl="8" w:tentative="1">
+      <w:start w:val="1"/>
+      <w:numFmt w:val="decimal"/>
+      <w:lvlText w:val="%9."/>
+      <w:lvlJc w:val="left"/>
+      <w:pPr>
+        <w:tabs>
+          <w:tab w:val="num" w:pos="6480"/>
+        </w:tabs>
+        <w:ind w:left="6480" w:hanging="360"/>
+      </w:pPr>
+    </w:lvl>
+  </w:abstractNum>
+  <w:abstractNum w:abstractNumId="6" w15:restartNumberingAfterBreak="0">
     <w:nsid w:val="3DFB74E7"/>
     <w:multiLevelType w:val="hybridMultilevel"/>
     <w:tmpl w:val="BF5849A8"/>
@@ -6544,7 +7766,7 @@
       </w:pPr>
     </w:lvl>
   </w:abstractNum>
-  <w:abstractNum w:abstractNumId="6" w15:restartNumberingAfterBreak="0">
+  <w:abstractNum w:abstractNumId="7" w15:restartNumberingAfterBreak="0">
     <w:nsid w:val="4BCB6871"/>
     <w:multiLevelType w:val="hybridMultilevel"/>
     <w:tmpl w:val="CE366FB8"/>
@@ -6657,7 +7879,7 @@
       </w:rPr>
     </w:lvl>
   </w:abstractNum>
-  <w:abstractNum w:abstractNumId="7" w15:restartNumberingAfterBreak="0">
+  <w:abstractNum w:abstractNumId="8" w15:restartNumberingAfterBreak="0">
     <w:nsid w:val="55B60005"/>
     <w:multiLevelType w:val="hybridMultilevel"/>
     <w:tmpl w:val="B77EFF4C"/>
@@ -6770,7 +7992,93 @@
       </w:rPr>
     </w:lvl>
   </w:abstractNum>
-  <w:abstractNum w:abstractNumId="8" w15:restartNumberingAfterBreak="0">
+  <w:abstractNum w:abstractNumId="9" w15:restartNumberingAfterBreak="0">
+    <w:nsid w:val="5B7A2E16"/>
+    <w:multiLevelType w:val="hybridMultilevel"/>
+    <w:tmpl w:val="6C6E4330"/>
+    <w:lvl w:ilvl="0" w:tplc="1809000F">
+      <w:start w:val="1"/>
+      <w:numFmt w:val="decimal"/>
+      <w:lvlText w:val="%1."/>
+      <w:lvlJc w:val="left"/>
+      <w:pPr>
+        <w:ind w:left="360" w:hanging="360"/>
+      </w:pPr>
+    </w:lvl>
+    <w:lvl w:ilvl="1" w:tplc="18090019" w:tentative="1">
+      <w:start w:val="1"/>
+      <w:numFmt w:val="lowerLetter"/>
+      <w:lvlText w:val="%2."/>
+      <w:lvlJc w:val="left"/>
+      <w:pPr>
+        <w:ind w:left="1080" w:hanging="360"/>
+      </w:pPr>
+    </w:lvl>
+    <w:lvl w:ilvl="2" w:tplc="1809001B" w:tentative="1">
+      <w:start w:val="1"/>
+      <w:numFmt w:val="lowerRoman"/>
+      <w:lvlText w:val="%3."/>
+      <w:lvlJc w:val="right"/>
+      <w:pPr>
+        <w:ind w:left="1800" w:hanging="180"/>
+      </w:pPr>
+    </w:lvl>
+    <w:lvl w:ilvl="3" w:tplc="1809000F" w:tentative="1">
+      <w:start w:val="1"/>
+      <w:numFmt w:val="decimal"/>
+      <w:lvlText w:val="%4."/>
+      <w:lvlJc w:val="left"/>
+      <w:pPr>
+        <w:ind w:left="2520" w:hanging="360"/>
+      </w:pPr>
+    </w:lvl>
+    <w:lvl w:ilvl="4" w:tplc="18090019" w:tentative="1">
+      <w:start w:val="1"/>
+      <w:numFmt w:val="lowerLetter"/>
+      <w:lvlText w:val="%5."/>
+      <w:lvlJc w:val="left"/>
+      <w:pPr>
+        <w:ind w:left="3240" w:hanging="360"/>
+      </w:pPr>
+    </w:lvl>
+    <w:lvl w:ilvl="5" w:tplc="1809001B" w:tentative="1">
+      <w:start w:val="1"/>
+      <w:numFmt w:val="lowerRoman"/>
+      <w:lvlText w:val="%6."/>
+      <w:lvlJc w:val="right"/>
+      <w:pPr>
+        <w:ind w:left="3960" w:hanging="180"/>
+      </w:pPr>
+    </w:lvl>
+    <w:lvl w:ilvl="6" w:tplc="1809000F" w:tentative="1">
+      <w:start w:val="1"/>
+      <w:numFmt w:val="decimal"/>
+      <w:lvlText w:val="%7."/>
+      <w:lvlJc w:val="left"/>
+      <w:pPr>
+        <w:ind w:left="4680" w:hanging="360"/>
+      </w:pPr>
+    </w:lvl>
+    <w:lvl w:ilvl="7" w:tplc="18090019" w:tentative="1">
+      <w:start w:val="1"/>
+      <w:numFmt w:val="lowerLetter"/>
+      <w:lvlText w:val="%8."/>
+      <w:lvlJc w:val="left"/>
+      <w:pPr>
+        <w:ind w:left="5400" w:hanging="360"/>
+      </w:pPr>
+    </w:lvl>
+    <w:lvl w:ilvl="8" w:tplc="1809001B" w:tentative="1">
+      <w:start w:val="1"/>
+      <w:numFmt w:val="lowerRoman"/>
+      <w:lvlText w:val="%9."/>
+      <w:lvlJc w:val="right"/>
+      <w:pPr>
+        <w:ind w:left="6120" w:hanging="180"/>
+      </w:pPr>
+    </w:lvl>
+  </w:abstractNum>
+  <w:abstractNum w:abstractNumId="10" w15:restartNumberingAfterBreak="0">
     <w:nsid w:val="66325895"/>
     <w:multiLevelType w:val="multilevel"/>
     <w:tmpl w:val="4D62052E"/>
@@ -6919,7 +8227,7 @@
       </w:rPr>
     </w:lvl>
   </w:abstractNum>
-  <w:abstractNum w:abstractNumId="9" w15:restartNumberingAfterBreak="0">
+  <w:abstractNum w:abstractNumId="11" w15:restartNumberingAfterBreak="0">
     <w:nsid w:val="67917247"/>
     <w:multiLevelType w:val="hybridMultilevel"/>
     <w:tmpl w:val="CA92D0D0"/>
@@ -7032,7 +8340,7 @@
       </w:rPr>
     </w:lvl>
   </w:abstractNum>
-  <w:abstractNum w:abstractNumId="10" w15:restartNumberingAfterBreak="0">
+  <w:abstractNum w:abstractNumId="12" w15:restartNumberingAfterBreak="0">
     <w:nsid w:val="69662FC9"/>
     <w:multiLevelType w:val="multilevel"/>
     <w:tmpl w:val="EFB6D604"/>
@@ -7145,7 +8453,7 @@
       </w:rPr>
     </w:lvl>
   </w:abstractNum>
-  <w:abstractNum w:abstractNumId="11" w15:restartNumberingAfterBreak="0">
+  <w:abstractNum w:abstractNumId="13" w15:restartNumberingAfterBreak="0">
     <w:nsid w:val="6EDF3097"/>
     <w:multiLevelType w:val="multilevel"/>
     <w:tmpl w:val="7F7C1EF8"/>
@@ -7258,7 +8566,7 @@
       </w:pPr>
     </w:lvl>
   </w:abstractNum>
-  <w:abstractNum w:abstractNumId="12" w15:restartNumberingAfterBreak="0">
+  <w:abstractNum w:abstractNumId="14" w15:restartNumberingAfterBreak="0">
     <w:nsid w:val="721155BC"/>
     <w:multiLevelType w:val="hybridMultilevel"/>
     <w:tmpl w:val="A622DAA2"/>
@@ -7371,7 +8679,7 @@
       </w:rPr>
     </w:lvl>
   </w:abstractNum>
-  <w:abstractNum w:abstractNumId="13" w15:restartNumberingAfterBreak="0">
+  <w:abstractNum w:abstractNumId="15" w15:restartNumberingAfterBreak="0">
     <w:nsid w:val="7F13513B"/>
     <w:multiLevelType w:val="hybridMultilevel"/>
     <w:tmpl w:val="EFCE48FC"/>
@@ -7484,7 +8792,7 @@
       </w:rPr>
     </w:lvl>
   </w:abstractNum>
-  <w:abstractNum w:abstractNumId="14" w15:restartNumberingAfterBreak="0">
+  <w:abstractNum w:abstractNumId="16" w15:restartNumberingAfterBreak="0">
     <w:nsid w:val="7F21594B"/>
     <w:multiLevelType w:val="hybridMultilevel"/>
     <w:tmpl w:val="AF42F7A4"/>
@@ -7598,13 +8906,13 @@
     </w:lvl>
   </w:abstractNum>
   <w:num w:numId="1">
-    <w:abstractNumId w:val="10"/>
+    <w:abstractNumId w:val="12"/>
   </w:num>
   <w:num w:numId="2">
     <w:abstractNumId w:val="1"/>
   </w:num>
   <w:num w:numId="3">
-    <w:abstractNumId w:val="11"/>
+    <w:abstractNumId w:val="13"/>
   </w:num>
   <w:num w:numId="4">
     <w:abstractNumId w:val="2"/>
@@ -7613,34 +8921,40 @@
     <w:abstractNumId w:val="0"/>
   </w:num>
   <w:num w:numId="6">
-    <w:abstractNumId w:val="13"/>
+    <w:abstractNumId w:val="15"/>
   </w:num>
   <w:num w:numId="7">
     <w:abstractNumId w:val="3"/>
   </w:num>
   <w:num w:numId="8">
+    <w:abstractNumId w:val="16"/>
+  </w:num>
+  <w:num w:numId="9">
+    <w:abstractNumId w:val="7"/>
+  </w:num>
+  <w:num w:numId="10">
     <w:abstractNumId w:val="14"/>
   </w:num>
-  <w:num w:numId="9">
+  <w:num w:numId="11">
+    <w:abstractNumId w:val="8"/>
+  </w:num>
+  <w:num w:numId="12">
+    <w:abstractNumId w:val="11"/>
+  </w:num>
+  <w:num w:numId="13">
     <w:abstractNumId w:val="6"/>
   </w:num>
-  <w:num w:numId="10">
-    <w:abstractNumId w:val="12"/>
-  </w:num>
-  <w:num w:numId="11">
-    <w:abstractNumId w:val="7"/>
-  </w:num>
-  <w:num w:numId="12">
-    <w:abstractNumId w:val="9"/>
-  </w:num>
-  <w:num w:numId="13">
-    <w:abstractNumId w:val="5"/>
-  </w:num>
   <w:num w:numId="14">
-    <w:abstractNumId w:val="8"/>
+    <w:abstractNumId w:val="10"/>
   </w:num>
   <w:num w:numId="15">
     <w:abstractNumId w:val="4"/>
+  </w:num>
+  <w:num w:numId="16">
+    <w:abstractNumId w:val="9"/>
+  </w:num>
+  <w:num w:numId="17">
+    <w:abstractNumId w:val="5"/>
   </w:num>
 </w:numbering>
 </file>
@@ -8429,6 +9743,23 @@
       <w:lang w:val="en-US"/>
     </w:rPr>
   </w:style>
+  <w:style w:type="paragraph" w:styleId="NormalWeb">
+    <w:name w:val="Normal (Web)"/>
+    <w:basedOn w:val="Normal"/>
+    <w:uiPriority w:val="99"/>
+    <w:semiHidden/>
+    <w:unhideWhenUsed/>
+    <w:rsid w:val="002964E3"/>
+    <w:pPr>
+      <w:spacing w:before="100" w:beforeAutospacing="1" w:after="100" w:afterAutospacing="1" w:line="240" w:lineRule="auto"/>
+    </w:pPr>
+    <w:rPr>
+      <w:rFonts w:ascii="Times New Roman" w:eastAsia="Times New Roman" w:hAnsi="Times New Roman" w:cs="Times New Roman"/>
+      <w:sz w:val="24"/>
+      <w:szCs w:val="24"/>
+      <w:lang w:eastAsia="en-IE"/>
+    </w:rPr>
+  </w:style>
 </w:styles>
 </file>
 
@@ -8751,7 +10082,7 @@
 </file>
 
 <file path=customXml/itemProps2.xml><?xml version="1.0" encoding="utf-8"?>
-<ds:datastoreItem xmlns:ds="http://schemas.openxmlformats.org/officeDocument/2006/customXml" ds:itemID="{245BAA5C-5FAD-407A-A1B7-184DAE8BAA75}">
+<ds:datastoreItem xmlns:ds="http://schemas.openxmlformats.org/officeDocument/2006/customXml" ds:itemID="{5699502C-3DE6-4094-AD71-BE9DA3B106DE}">
   <ds:schemaRefs>
     <ds:schemaRef ds:uri="http://schemas.openxmlformats.org/officeDocument/2006/bibliography"/>
   </ds:schemaRefs>

</xml_diff>

<commit_message>
User Acceptance Testing done
</commit_message>
<xml_diff>
--- a/Software Testing G00359990.docx
+++ b/Software Testing G00359990.docx
@@ -1246,20 +1246,6 @@
     </w:p>
     <w:p>
       <w:pPr>
-        <w:rPr>
-          <w:lang w:val="en-GB"/>
-        </w:rPr>
-      </w:pPr>
-    </w:p>
-    <w:p>
-      <w:pPr>
-        <w:rPr>
-          <w:lang w:val="en-GB"/>
-        </w:rPr>
-      </w:pPr>
-    </w:p>
-    <w:p>
-      <w:pPr>
         <w:pStyle w:val="Heading1"/>
         <w:ind w:left="2880"/>
         <w:rPr>
@@ -1272,6 +1258,7 @@
           <w:sz w:val="28"/>
           <w:szCs w:val="28"/>
         </w:rPr>
+        <w:lastRenderedPageBreak/>
         <w:t xml:space="preserve"> </w:t>
       </w:r>
       <w:r>
@@ -3453,6 +3440,7 @@
         <w:rPr>
           <w:lang w:val="en-US"/>
         </w:rPr>
+        <w:lastRenderedPageBreak/>
         <w:t>3.2 Tactics</w:t>
       </w:r>
       <w:bookmarkEnd w:id="4"/>
@@ -3665,7 +3653,10 @@
     <w:sdt>
       <w:sdtPr>
         <w:rPr>
-          <w:rFonts w:eastAsiaTheme="minorHAnsi"/>
+          <w:rFonts w:asciiTheme="minorHAnsi" w:eastAsiaTheme="minorHAnsi" w:hAnsiTheme="minorHAnsi" w:cstheme="minorBidi"/>
+          <w:color w:val="auto"/>
+          <w:sz w:val="22"/>
+          <w:szCs w:val="22"/>
           <w:lang w:val="en-IE"/>
         </w:rPr>
         <w:id w:val="-771010059"/>
@@ -3676,13 +3667,9 @@
       </w:sdtPr>
       <w:sdtEndPr>
         <w:rPr>
-          <w:rFonts w:asciiTheme="minorHAnsi" w:hAnsiTheme="minorHAnsi" w:cstheme="minorBidi"/>
           <w:b/>
           <w:bCs/>
           <w:noProof/>
-          <w:color w:val="auto"/>
-          <w:sz w:val="22"/>
-          <w:szCs w:val="22"/>
         </w:rPr>
       </w:sdtEndPr>
       <w:sdtContent>
@@ -4264,6 +4251,7 @@
           <w:szCs w:val="20"/>
           <w:shd w:val="clear" w:color="auto" w:fill="FFFFFF"/>
         </w:rPr>
+        <w:lastRenderedPageBreak/>
         <w:t>Methodology</w:t>
       </w:r>
     </w:p>
@@ -4810,7 +4798,35 @@
           <w:rFonts w:asciiTheme="majorHAnsi" w:hAnsiTheme="majorHAnsi" w:cstheme="majorHAnsi"/>
           <w:shd w:val="clear" w:color="auto" w:fill="FFFFFF"/>
         </w:rPr>
-        <w:t>System testing is usually the last test to be carried out on a software project/ application.</w:t>
+        <w:t xml:space="preserve">System testing is </w:t>
+      </w:r>
+      <w:r>
+        <w:rPr>
+          <w:rFonts w:asciiTheme="majorHAnsi" w:hAnsiTheme="majorHAnsi" w:cstheme="majorHAnsi"/>
+          <w:shd w:val="clear" w:color="auto" w:fill="FFFFFF"/>
+        </w:rPr>
+        <w:t>one of</w:t>
+      </w:r>
+      <w:r>
+        <w:rPr>
+          <w:rFonts w:asciiTheme="majorHAnsi" w:hAnsiTheme="majorHAnsi" w:cstheme="majorHAnsi"/>
+          <w:shd w:val="clear" w:color="auto" w:fill="FFFFFF"/>
+        </w:rPr>
+        <w:t xml:space="preserve"> the last test</w:t>
+      </w:r>
+      <w:r>
+        <w:rPr>
+          <w:rFonts w:asciiTheme="majorHAnsi" w:hAnsiTheme="majorHAnsi" w:cstheme="majorHAnsi"/>
+          <w:shd w:val="clear" w:color="auto" w:fill="FFFFFF"/>
+        </w:rPr>
+        <w:t>s</w:t>
+      </w:r>
+      <w:r>
+        <w:rPr>
+          <w:rFonts w:asciiTheme="majorHAnsi" w:hAnsiTheme="majorHAnsi" w:cstheme="majorHAnsi"/>
+          <w:shd w:val="clear" w:color="auto" w:fill="FFFFFF"/>
+        </w:rPr>
+        <w:t xml:space="preserve"> to be carried out on a software project/ application.</w:t>
       </w:r>
     </w:p>
     <w:p>
@@ -5077,6 +5093,7 @@
           <w:iCs/>
           <w:shd w:val="clear" w:color="auto" w:fill="FFFFFF"/>
         </w:rPr>
+        <w:lastRenderedPageBreak/>
         <w:t>How can Integration testing be carried out</w:t>
       </w:r>
       <w:r>
@@ -5744,23 +5761,7 @@
           <w:color w:val="222222"/>
           <w:lang w:eastAsia="en-IE"/>
         </w:rPr>
-        <w:t xml:space="preserve">Results Analysis: In this stage, you </w:t>
-      </w:r>
-      <w:r>
-        <w:rPr>
-          <w:rFonts w:asciiTheme="majorHAnsi" w:eastAsia="Times New Roman" w:hAnsiTheme="majorHAnsi" w:cstheme="majorHAnsi"/>
-          <w:color w:val="222222"/>
-          <w:lang w:eastAsia="en-IE"/>
-        </w:rPr>
-        <w:t>analyse</w:t>
-      </w:r>
-      <w:r>
-        <w:rPr>
-          <w:rFonts w:asciiTheme="majorHAnsi" w:eastAsia="Times New Roman" w:hAnsiTheme="majorHAnsi" w:cstheme="majorHAnsi"/>
-          <w:color w:val="222222"/>
-          <w:lang w:eastAsia="en-IE"/>
-        </w:rPr>
-        <w:t xml:space="preserve"> the </w:t>
+        <w:t xml:space="preserve">Results Analysis: In this stage, you analyse the </w:t>
       </w:r>
       <w:r>
         <w:rPr>
@@ -6018,13 +6019,7 @@
             <w:rPr>
               <w:lang w:val="en-US"/>
             </w:rPr>
-            <w:t xml:space="preserve"> </w:t>
-          </w:r>
-          <w:r>
-            <w:rPr>
-              <w:lang w:val="en-US"/>
-            </w:rPr>
-            <w:t>User acceptance testing</w:t>
+            <w:t xml:space="preserve"> User acceptance testing</w:t>
           </w:r>
         </w:p>
       </w:sdtContent>
@@ -6033,9 +6028,522 @@
     <w:p>
       <w:pPr>
         <w:rPr>
-          <w:lang w:val="en-US"/>
-        </w:rPr>
-      </w:pPr>
+          <w:b/>
+          <w:bCs/>
+          <w:lang w:val="en-US"/>
+        </w:rPr>
+      </w:pPr>
+      <w:r>
+        <w:rPr>
+          <w:b/>
+          <w:bCs/>
+          <w:lang w:val="en-US"/>
+        </w:rPr>
+        <w:t>Definition</w:t>
+      </w:r>
+    </w:p>
+    <w:p>
+      <w:pPr>
+        <w:rPr>
+          <w:rFonts w:asciiTheme="majorHAnsi" w:hAnsiTheme="majorHAnsi" w:cstheme="majorHAnsi"/>
+          <w:lang w:val="en-US"/>
+        </w:rPr>
+      </w:pPr>
+      <w:r>
+        <w:rPr>
+          <w:rFonts w:asciiTheme="majorHAnsi" w:hAnsiTheme="majorHAnsi" w:cstheme="majorHAnsi"/>
+          <w:lang w:val="en-US"/>
+        </w:rPr>
+        <w:t xml:space="preserve">User acceptance testing </w:t>
+      </w:r>
+      <w:r>
+        <w:rPr>
+          <w:rFonts w:asciiTheme="majorHAnsi" w:hAnsiTheme="majorHAnsi" w:cstheme="majorHAnsi"/>
+        </w:rPr>
+        <w:t>focus on functionality validating fitness for purpose</w:t>
+      </w:r>
+      <w:r>
+        <w:rPr>
+          <w:rFonts w:asciiTheme="majorHAnsi" w:hAnsiTheme="majorHAnsi" w:cstheme="majorHAnsi"/>
+        </w:rPr>
+        <w:t>.</w:t>
+      </w:r>
+      <w:r>
+        <w:rPr>
+          <w:rFonts w:asciiTheme="majorHAnsi" w:hAnsiTheme="majorHAnsi" w:cstheme="majorHAnsi"/>
+        </w:rPr>
+        <w:t xml:space="preserve"> It is </w:t>
+      </w:r>
+      <w:r>
+        <w:rPr>
+          <w:rFonts w:asciiTheme="majorHAnsi" w:hAnsiTheme="majorHAnsi" w:cstheme="majorHAnsi"/>
+        </w:rPr>
+        <w:t xml:space="preserve">Performed by users </w:t>
+      </w:r>
+      <w:r>
+        <w:rPr>
+          <w:rFonts w:asciiTheme="majorHAnsi" w:hAnsiTheme="majorHAnsi" w:cstheme="majorHAnsi"/>
+        </w:rPr>
+        <w:t xml:space="preserve">and </w:t>
+      </w:r>
+      <w:r>
+        <w:rPr>
+          <w:rFonts w:asciiTheme="majorHAnsi" w:hAnsiTheme="majorHAnsi" w:cstheme="majorHAnsi"/>
+        </w:rPr>
+        <w:t>a</w:t>
+      </w:r>
+      <w:r>
+        <w:rPr>
+          <w:rFonts w:asciiTheme="majorHAnsi" w:hAnsiTheme="majorHAnsi" w:cstheme="majorHAnsi"/>
+        </w:rPr>
+        <w:t>pplication managers</w:t>
+      </w:r>
+      <w:r>
+        <w:rPr>
+          <w:rFonts w:asciiTheme="majorHAnsi" w:hAnsiTheme="majorHAnsi" w:cstheme="majorHAnsi"/>
+        </w:rPr>
+        <w:t>.</w:t>
+      </w:r>
+      <w:r>
+        <w:rPr>
+          <w:rFonts w:asciiTheme="majorHAnsi" w:hAnsiTheme="majorHAnsi" w:cstheme="majorHAnsi"/>
+        </w:rPr>
+        <w:t xml:space="preserve"> User acceptance testing </w:t>
+      </w:r>
+      <w:r>
+        <w:rPr>
+          <w:rFonts w:asciiTheme="majorHAnsi" w:hAnsiTheme="majorHAnsi" w:cstheme="majorHAnsi"/>
+        </w:rPr>
+        <w:t xml:space="preserve">Links tightly to system test and may overlap in time </w:t>
+      </w:r>
+      <w:r>
+        <w:rPr>
+          <w:rFonts w:asciiTheme="majorHAnsi" w:hAnsiTheme="majorHAnsi" w:cstheme="majorHAnsi"/>
+        </w:rPr>
+        <w:t>E.g.</w:t>
+      </w:r>
+      <w:r>
+        <w:rPr>
+          <w:rFonts w:asciiTheme="majorHAnsi" w:hAnsiTheme="majorHAnsi" w:cstheme="majorHAnsi"/>
+        </w:rPr>
+        <w:t xml:space="preserve"> performance - load time may be an issue, usability of product.</w:t>
+      </w:r>
+    </w:p>
+    <w:p>
+      <w:pPr>
+        <w:rPr>
+          <w:b/>
+          <w:bCs/>
+          <w:lang w:val="en-US"/>
+        </w:rPr>
+      </w:pPr>
+      <w:r>
+        <w:rPr>
+          <w:b/>
+          <w:bCs/>
+          <w:lang w:val="en-US"/>
+        </w:rPr>
+        <w:t>Participants</w:t>
+      </w:r>
+    </w:p>
+    <w:p>
+      <w:pPr>
+        <w:rPr>
+          <w:rFonts w:asciiTheme="majorHAnsi" w:hAnsiTheme="majorHAnsi" w:cstheme="majorHAnsi"/>
+          <w:lang w:val="en-US"/>
+        </w:rPr>
+      </w:pPr>
+      <w:r>
+        <w:rPr>
+          <w:rFonts w:asciiTheme="majorHAnsi" w:hAnsiTheme="majorHAnsi" w:cstheme="majorHAnsi"/>
+          <w:lang w:val="en-US"/>
+        </w:rPr>
+        <w:t xml:space="preserve">User acceptance testing </w:t>
+      </w:r>
+      <w:r>
+        <w:rPr>
+          <w:rFonts w:asciiTheme="majorHAnsi" w:hAnsiTheme="majorHAnsi" w:cstheme="majorHAnsi"/>
+          <w:lang w:val="en-US"/>
+        </w:rPr>
+        <w:t>&amp; implementation of test scripts</w:t>
+      </w:r>
+      <w:r>
+        <w:rPr>
+          <w:rFonts w:asciiTheme="majorHAnsi" w:hAnsiTheme="majorHAnsi" w:cstheme="majorHAnsi"/>
+          <w:lang w:val="en-US"/>
+        </w:rPr>
+        <w:t xml:space="preserve"> </w:t>
+      </w:r>
+      <w:r>
+        <w:rPr>
+          <w:rFonts w:asciiTheme="majorHAnsi" w:hAnsiTheme="majorHAnsi" w:cstheme="majorHAnsi"/>
+          <w:lang w:val="en-US"/>
+        </w:rPr>
+        <w:t xml:space="preserve">- </w:t>
+      </w:r>
+      <w:r>
+        <w:rPr>
+          <w:rFonts w:asciiTheme="majorHAnsi" w:hAnsiTheme="majorHAnsi" w:cstheme="majorHAnsi"/>
+          <w:lang w:val="en-US"/>
+        </w:rPr>
+        <w:t>Grace Keane</w:t>
+      </w:r>
+    </w:p>
+    <w:p>
+      <w:pPr>
+        <w:rPr>
+          <w:b/>
+          <w:bCs/>
+          <w:lang w:val="en-US"/>
+        </w:rPr>
+      </w:pPr>
+      <w:r>
+        <w:rPr>
+          <w:b/>
+          <w:bCs/>
+          <w:lang w:val="en-US"/>
+        </w:rPr>
+        <w:t>Methodology</w:t>
+      </w:r>
+    </w:p>
+    <w:p>
+      <w:pPr>
+        <w:rPr>
+          <w:rFonts w:asciiTheme="majorHAnsi" w:hAnsiTheme="majorHAnsi" w:cstheme="majorHAnsi"/>
+          <w:lang w:val="en-US"/>
+        </w:rPr>
+      </w:pPr>
+      <w:r>
+        <w:rPr>
+          <w:rFonts w:asciiTheme="majorHAnsi" w:hAnsiTheme="majorHAnsi" w:cstheme="majorHAnsi"/>
+          <w:color w:val="222222"/>
+          <w:shd w:val="clear" w:color="auto" w:fill="FFFFFF"/>
+        </w:rPr>
+        <w:t xml:space="preserve">UAT is done by the intended users of the system or software. This type of Software Testing usually happens </w:t>
+      </w:r>
+      <w:r>
+        <w:rPr>
+          <w:rFonts w:asciiTheme="majorHAnsi" w:hAnsiTheme="majorHAnsi" w:cstheme="majorHAnsi"/>
+          <w:color w:val="222222"/>
+          <w:shd w:val="clear" w:color="auto" w:fill="FFFFFF"/>
+        </w:rPr>
+        <w:t>in</w:t>
+      </w:r>
+      <w:r>
+        <w:rPr>
+          <w:rFonts w:asciiTheme="majorHAnsi" w:hAnsiTheme="majorHAnsi" w:cstheme="majorHAnsi"/>
+          <w:color w:val="222222"/>
+          <w:shd w:val="clear" w:color="auto" w:fill="FFFFFF"/>
+        </w:rPr>
+        <w:t xml:space="preserve"> </w:t>
+      </w:r>
+      <w:r>
+        <w:rPr>
+          <w:rFonts w:asciiTheme="majorHAnsi" w:hAnsiTheme="majorHAnsi" w:cstheme="majorHAnsi"/>
+          <w:color w:val="222222"/>
+          <w:shd w:val="clear" w:color="auto" w:fill="FFFFFF"/>
+        </w:rPr>
+        <w:t xml:space="preserve">Beta Testing. Once Entry criteria for UAT are satisfied, </w:t>
+      </w:r>
+      <w:r>
+        <w:rPr>
+          <w:rFonts w:asciiTheme="majorHAnsi" w:hAnsiTheme="majorHAnsi" w:cstheme="majorHAnsi"/>
+          <w:color w:val="222222"/>
+          <w:shd w:val="clear" w:color="auto" w:fill="FFFFFF"/>
+        </w:rPr>
+        <w:t>the defined</w:t>
+      </w:r>
+      <w:r>
+        <w:rPr>
+          <w:rFonts w:asciiTheme="majorHAnsi" w:hAnsiTheme="majorHAnsi" w:cstheme="majorHAnsi"/>
+          <w:color w:val="222222"/>
+          <w:shd w:val="clear" w:color="auto" w:fill="FFFFFF"/>
+        </w:rPr>
+        <w:t xml:space="preserve"> tasks need to be performed by the testers:</w:t>
+      </w:r>
+    </w:p>
+    <w:p>
+      <w:pPr>
+        <w:numPr>
+          <w:ilvl w:val="0"/>
+          <w:numId w:val="18"/>
+        </w:numPr>
+        <w:shd w:val="clear" w:color="auto" w:fill="FFFFFF"/>
+        <w:spacing w:before="100" w:beforeAutospacing="1" w:after="100" w:afterAutospacing="1" w:line="240" w:lineRule="auto"/>
+        <w:rPr>
+          <w:rFonts w:asciiTheme="majorHAnsi" w:eastAsia="Times New Roman" w:hAnsiTheme="majorHAnsi" w:cstheme="majorHAnsi"/>
+          <w:color w:val="222222"/>
+          <w:lang w:eastAsia="en-IE"/>
+        </w:rPr>
+      </w:pPr>
+      <w:r>
+        <w:rPr>
+          <w:rFonts w:asciiTheme="majorHAnsi" w:eastAsia="Times New Roman" w:hAnsiTheme="majorHAnsi" w:cstheme="majorHAnsi"/>
+          <w:color w:val="222222"/>
+          <w:lang w:eastAsia="en-IE"/>
+        </w:rPr>
+        <w:t>Analysis of Business Requirements</w:t>
+      </w:r>
+    </w:p>
+    <w:p>
+      <w:pPr>
+        <w:numPr>
+          <w:ilvl w:val="0"/>
+          <w:numId w:val="18"/>
+        </w:numPr>
+        <w:shd w:val="clear" w:color="auto" w:fill="FFFFFF"/>
+        <w:spacing w:before="100" w:beforeAutospacing="1" w:after="100" w:afterAutospacing="1" w:line="240" w:lineRule="auto"/>
+        <w:rPr>
+          <w:rFonts w:asciiTheme="majorHAnsi" w:eastAsia="Times New Roman" w:hAnsiTheme="majorHAnsi" w:cstheme="majorHAnsi"/>
+          <w:color w:val="222222"/>
+          <w:lang w:eastAsia="en-IE"/>
+        </w:rPr>
+      </w:pPr>
+      <w:r>
+        <w:rPr>
+          <w:rFonts w:asciiTheme="majorHAnsi" w:eastAsia="Times New Roman" w:hAnsiTheme="majorHAnsi" w:cstheme="majorHAnsi"/>
+          <w:color w:val="222222"/>
+          <w:lang w:eastAsia="en-IE"/>
+        </w:rPr>
+        <w:t>Creation of UAT test plan</w:t>
+      </w:r>
+    </w:p>
+    <w:p>
+      <w:pPr>
+        <w:numPr>
+          <w:ilvl w:val="0"/>
+          <w:numId w:val="18"/>
+        </w:numPr>
+        <w:shd w:val="clear" w:color="auto" w:fill="FFFFFF"/>
+        <w:spacing w:before="100" w:beforeAutospacing="1" w:after="100" w:afterAutospacing="1" w:line="240" w:lineRule="auto"/>
+        <w:rPr>
+          <w:rFonts w:asciiTheme="majorHAnsi" w:eastAsia="Times New Roman" w:hAnsiTheme="majorHAnsi" w:cstheme="majorHAnsi"/>
+          <w:color w:val="222222"/>
+          <w:lang w:eastAsia="en-IE"/>
+        </w:rPr>
+      </w:pPr>
+      <w:r>
+        <w:rPr>
+          <w:rFonts w:asciiTheme="majorHAnsi" w:eastAsia="Times New Roman" w:hAnsiTheme="majorHAnsi" w:cstheme="majorHAnsi"/>
+          <w:color w:val="222222"/>
+          <w:lang w:eastAsia="en-IE"/>
+        </w:rPr>
+        <w:t>Identify Test Scenarios</w:t>
+      </w:r>
+    </w:p>
+    <w:p>
+      <w:pPr>
+        <w:numPr>
+          <w:ilvl w:val="0"/>
+          <w:numId w:val="18"/>
+        </w:numPr>
+        <w:shd w:val="clear" w:color="auto" w:fill="FFFFFF"/>
+        <w:spacing w:before="100" w:beforeAutospacing="1" w:after="100" w:afterAutospacing="1" w:line="240" w:lineRule="auto"/>
+        <w:rPr>
+          <w:rFonts w:asciiTheme="majorHAnsi" w:eastAsia="Times New Roman" w:hAnsiTheme="majorHAnsi" w:cstheme="majorHAnsi"/>
+          <w:color w:val="222222"/>
+          <w:lang w:eastAsia="en-IE"/>
+        </w:rPr>
+      </w:pPr>
+      <w:r>
+        <w:rPr>
+          <w:rFonts w:asciiTheme="majorHAnsi" w:eastAsia="Times New Roman" w:hAnsiTheme="majorHAnsi" w:cstheme="majorHAnsi"/>
+          <w:color w:val="222222"/>
+          <w:lang w:eastAsia="en-IE"/>
+        </w:rPr>
+        <w:t>Create UAT Test Cases</w:t>
+      </w:r>
+    </w:p>
+    <w:p>
+      <w:pPr>
+        <w:numPr>
+          <w:ilvl w:val="0"/>
+          <w:numId w:val="18"/>
+        </w:numPr>
+        <w:shd w:val="clear" w:color="auto" w:fill="FFFFFF"/>
+        <w:spacing w:before="100" w:beforeAutospacing="1" w:after="100" w:afterAutospacing="1" w:line="240" w:lineRule="auto"/>
+        <w:rPr>
+          <w:rFonts w:asciiTheme="majorHAnsi" w:eastAsia="Times New Roman" w:hAnsiTheme="majorHAnsi" w:cstheme="majorHAnsi"/>
+          <w:color w:val="222222"/>
+          <w:lang w:eastAsia="en-IE"/>
+        </w:rPr>
+      </w:pPr>
+      <w:r>
+        <w:rPr>
+          <w:rFonts w:asciiTheme="majorHAnsi" w:eastAsia="Times New Roman" w:hAnsiTheme="majorHAnsi" w:cstheme="majorHAnsi"/>
+          <w:color w:val="222222"/>
+          <w:lang w:eastAsia="en-IE"/>
+        </w:rPr>
+        <w:t xml:space="preserve">Preparation of Test </w:t>
+      </w:r>
+      <w:r>
+        <w:rPr>
+          <w:rFonts w:asciiTheme="majorHAnsi" w:eastAsia="Times New Roman" w:hAnsiTheme="majorHAnsi" w:cstheme="majorHAnsi"/>
+          <w:color w:val="222222"/>
+          <w:lang w:eastAsia="en-IE"/>
+        </w:rPr>
+        <w:t>Data (</w:t>
+      </w:r>
+      <w:r>
+        <w:rPr>
+          <w:rFonts w:asciiTheme="majorHAnsi" w:eastAsia="Times New Roman" w:hAnsiTheme="majorHAnsi" w:cstheme="majorHAnsi"/>
+          <w:color w:val="222222"/>
+          <w:lang w:eastAsia="en-IE"/>
+        </w:rPr>
+        <w:t>Production like Data)</w:t>
+      </w:r>
+    </w:p>
+    <w:p>
+      <w:pPr>
+        <w:numPr>
+          <w:ilvl w:val="0"/>
+          <w:numId w:val="18"/>
+        </w:numPr>
+        <w:shd w:val="clear" w:color="auto" w:fill="FFFFFF"/>
+        <w:spacing w:before="100" w:beforeAutospacing="1" w:after="100" w:afterAutospacing="1" w:line="240" w:lineRule="auto"/>
+        <w:rPr>
+          <w:rFonts w:asciiTheme="majorHAnsi" w:eastAsia="Times New Roman" w:hAnsiTheme="majorHAnsi" w:cstheme="majorHAnsi"/>
+          <w:color w:val="222222"/>
+          <w:lang w:eastAsia="en-IE"/>
+        </w:rPr>
+      </w:pPr>
+      <w:r>
+        <w:rPr>
+          <w:rFonts w:asciiTheme="majorHAnsi" w:eastAsia="Times New Roman" w:hAnsiTheme="majorHAnsi" w:cstheme="majorHAnsi"/>
+          <w:color w:val="222222"/>
+          <w:lang w:eastAsia="en-IE"/>
+        </w:rPr>
+        <w:t>Run the Test cases</w:t>
+      </w:r>
+    </w:p>
+    <w:p>
+      <w:pPr>
+        <w:numPr>
+          <w:ilvl w:val="0"/>
+          <w:numId w:val="18"/>
+        </w:numPr>
+        <w:shd w:val="clear" w:color="auto" w:fill="FFFFFF"/>
+        <w:spacing w:before="100" w:beforeAutospacing="1" w:after="100" w:afterAutospacing="1" w:line="240" w:lineRule="auto"/>
+        <w:rPr>
+          <w:rFonts w:asciiTheme="majorHAnsi" w:eastAsia="Times New Roman" w:hAnsiTheme="majorHAnsi" w:cstheme="majorHAnsi"/>
+          <w:color w:val="222222"/>
+          <w:lang w:eastAsia="en-IE"/>
+        </w:rPr>
+      </w:pPr>
+      <w:r>
+        <w:rPr>
+          <w:rFonts w:asciiTheme="majorHAnsi" w:eastAsia="Times New Roman" w:hAnsiTheme="majorHAnsi" w:cstheme="majorHAnsi"/>
+          <w:color w:val="222222"/>
+          <w:lang w:eastAsia="en-IE"/>
+        </w:rPr>
+        <w:t>Record the Results</w:t>
+      </w:r>
+    </w:p>
+    <w:p>
+      <w:pPr>
+        <w:numPr>
+          <w:ilvl w:val="0"/>
+          <w:numId w:val="18"/>
+        </w:numPr>
+        <w:shd w:val="clear" w:color="auto" w:fill="FFFFFF"/>
+        <w:spacing w:before="100" w:beforeAutospacing="1" w:after="100" w:afterAutospacing="1" w:line="240" w:lineRule="auto"/>
+        <w:rPr>
+          <w:rFonts w:asciiTheme="majorHAnsi" w:eastAsia="Times New Roman" w:hAnsiTheme="majorHAnsi" w:cstheme="majorHAnsi"/>
+          <w:color w:val="222222"/>
+          <w:lang w:eastAsia="en-IE"/>
+        </w:rPr>
+      </w:pPr>
+      <w:r>
+        <w:rPr>
+          <w:rFonts w:asciiTheme="majorHAnsi" w:eastAsia="Times New Roman" w:hAnsiTheme="majorHAnsi" w:cstheme="majorHAnsi"/>
+          <w:color w:val="222222"/>
+          <w:lang w:eastAsia="en-IE"/>
+        </w:rPr>
+        <w:t>Confirm business objectives</w:t>
+      </w:r>
+    </w:p>
+    <w:p>
+      <w:pPr>
+        <w:shd w:val="clear" w:color="auto" w:fill="FFFFFF"/>
+        <w:spacing w:before="100" w:beforeAutospacing="1" w:after="100" w:afterAutospacing="1" w:line="240" w:lineRule="auto"/>
+        <w:rPr>
+          <w:rFonts w:asciiTheme="majorHAnsi" w:eastAsia="Times New Roman" w:hAnsiTheme="majorHAnsi" w:cstheme="majorHAnsi"/>
+          <w:color w:val="222222"/>
+          <w:lang w:eastAsia="en-IE"/>
+        </w:rPr>
+      </w:pPr>
+      <w:r>
+        <w:rPr>
+          <w:rFonts w:asciiTheme="majorHAnsi" w:eastAsia="Times New Roman" w:hAnsiTheme="majorHAnsi" w:cstheme="majorHAnsi"/>
+          <w:color w:val="222222"/>
+          <w:lang w:eastAsia="en-IE"/>
+        </w:rPr>
+        <w:t xml:space="preserve">User acceptance testing </w:t>
+      </w:r>
+      <w:r>
+        <w:rPr>
+          <w:rFonts w:asciiTheme="majorHAnsi" w:eastAsia="Times New Roman" w:hAnsiTheme="majorHAnsi" w:cstheme="majorHAnsi"/>
+          <w:color w:val="222222"/>
+          <w:lang w:eastAsia="en-IE"/>
+        </w:rPr>
+        <w:t xml:space="preserve">is the last test to be done </w:t>
+      </w:r>
+      <w:r>
+        <w:rPr>
+          <w:rFonts w:asciiTheme="majorHAnsi" w:eastAsia="Times New Roman" w:hAnsiTheme="majorHAnsi" w:cstheme="majorHAnsi"/>
+          <w:color w:val="222222"/>
+          <w:lang w:eastAsia="en-IE"/>
+        </w:rPr>
+        <w:t>o</w:t>
+      </w:r>
+      <w:r>
+        <w:rPr>
+          <w:rFonts w:asciiTheme="majorHAnsi" w:eastAsia="Times New Roman" w:hAnsiTheme="majorHAnsi" w:cstheme="majorHAnsi"/>
+          <w:color w:val="222222"/>
+          <w:lang w:eastAsia="en-IE"/>
+        </w:rPr>
+        <w:t>n a software product.</w:t>
+      </w:r>
+      <w:r>
+        <w:rPr>
+          <w:rFonts w:asciiTheme="majorHAnsi" w:eastAsia="Times New Roman" w:hAnsiTheme="majorHAnsi" w:cstheme="majorHAnsi"/>
+          <w:color w:val="222222"/>
+          <w:lang w:eastAsia="en-IE"/>
+        </w:rPr>
+        <w:t xml:space="preserve">  </w:t>
+      </w:r>
+      <w:r>
+        <w:rPr>
+          <w:rFonts w:asciiTheme="majorHAnsi" w:eastAsia="Times New Roman" w:hAnsiTheme="majorHAnsi" w:cstheme="majorHAnsi"/>
+          <w:color w:val="222222"/>
+          <w:lang w:eastAsia="en-IE"/>
+        </w:rPr>
+        <w:t>It is carried out when the full application is complete.</w:t>
+      </w:r>
+      <w:r>
+        <w:rPr>
+          <w:rFonts w:asciiTheme="majorHAnsi" w:eastAsia="Times New Roman" w:hAnsiTheme="majorHAnsi" w:cstheme="majorHAnsi"/>
+          <w:color w:val="222222"/>
+          <w:lang w:eastAsia="en-IE"/>
+        </w:rPr>
+        <w:t xml:space="preserve"> User acceptance testing fully tests the main </w:t>
+      </w:r>
+      <w:r>
+        <w:rPr>
+          <w:rFonts w:asciiTheme="majorHAnsi" w:eastAsia="Times New Roman" w:hAnsiTheme="majorHAnsi" w:cstheme="majorHAnsi"/>
+          <w:color w:val="222222"/>
+          <w:lang w:eastAsia="en-IE"/>
+        </w:rPr>
+        <w:t>components</w:t>
+      </w:r>
+      <w:r>
+        <w:rPr>
+          <w:rFonts w:asciiTheme="majorHAnsi" w:eastAsia="Times New Roman" w:hAnsiTheme="majorHAnsi" w:cstheme="majorHAnsi"/>
+          <w:color w:val="222222"/>
+          <w:lang w:eastAsia="en-IE"/>
+        </w:rPr>
+        <w:t xml:space="preserve"> of the software product.</w:t>
+      </w:r>
     </w:p>
     <w:bookmarkStart w:id="9" w:name="_Toc40188490" w:displacedByCustomXml="next"/>
     <w:sdt>
@@ -6373,7 +6881,6 @@
           <w:color w:val="24292E"/>
           <w:shd w:val="clear" w:color="auto" w:fill="FFFFFF"/>
         </w:rPr>
-        <w:lastRenderedPageBreak/>
         <w:t>Be familiar with game rules and test the gameplay against these rules.</w:t>
       </w:r>
     </w:p>
@@ -7478,6 +7985,155 @@
     </w:lvl>
   </w:abstractNum>
   <w:abstractNum w:abstractNumId="4" w15:restartNumberingAfterBreak="0">
+    <w:nsid w:val="1524408B"/>
+    <w:multiLevelType w:val="multilevel"/>
+    <w:tmpl w:val="A35EEC8C"/>
+    <w:lvl w:ilvl="0">
+      <w:start w:val="1"/>
+      <w:numFmt w:val="bullet"/>
+      <w:lvlText w:val=""/>
+      <w:lvlJc w:val="left"/>
+      <w:pPr>
+        <w:tabs>
+          <w:tab w:val="num" w:pos="720"/>
+        </w:tabs>
+        <w:ind w:left="720" w:hanging="360"/>
+      </w:pPr>
+      <w:rPr>
+        <w:rFonts w:ascii="Symbol" w:hAnsi="Symbol" w:hint="default"/>
+        <w:sz w:val="20"/>
+      </w:rPr>
+    </w:lvl>
+    <w:lvl w:ilvl="1" w:tentative="1">
+      <w:start w:val="1"/>
+      <w:numFmt w:val="bullet"/>
+      <w:lvlText w:val="o"/>
+      <w:lvlJc w:val="left"/>
+      <w:pPr>
+        <w:tabs>
+          <w:tab w:val="num" w:pos="1440"/>
+        </w:tabs>
+        <w:ind w:left="1440" w:hanging="360"/>
+      </w:pPr>
+      <w:rPr>
+        <w:rFonts w:ascii="Courier New" w:hAnsi="Courier New" w:hint="default"/>
+        <w:sz w:val="20"/>
+      </w:rPr>
+    </w:lvl>
+    <w:lvl w:ilvl="2" w:tentative="1">
+      <w:start w:val="1"/>
+      <w:numFmt w:val="bullet"/>
+      <w:lvlText w:val=""/>
+      <w:lvlJc w:val="left"/>
+      <w:pPr>
+        <w:tabs>
+          <w:tab w:val="num" w:pos="2160"/>
+        </w:tabs>
+        <w:ind w:left="2160" w:hanging="360"/>
+      </w:pPr>
+      <w:rPr>
+        <w:rFonts w:ascii="Wingdings" w:hAnsi="Wingdings" w:hint="default"/>
+        <w:sz w:val="20"/>
+      </w:rPr>
+    </w:lvl>
+    <w:lvl w:ilvl="3" w:tentative="1">
+      <w:start w:val="1"/>
+      <w:numFmt w:val="bullet"/>
+      <w:lvlText w:val=""/>
+      <w:lvlJc w:val="left"/>
+      <w:pPr>
+        <w:tabs>
+          <w:tab w:val="num" w:pos="2880"/>
+        </w:tabs>
+        <w:ind w:left="2880" w:hanging="360"/>
+      </w:pPr>
+      <w:rPr>
+        <w:rFonts w:ascii="Wingdings" w:hAnsi="Wingdings" w:hint="default"/>
+        <w:sz w:val="20"/>
+      </w:rPr>
+    </w:lvl>
+    <w:lvl w:ilvl="4" w:tentative="1">
+      <w:start w:val="1"/>
+      <w:numFmt w:val="bullet"/>
+      <w:lvlText w:val=""/>
+      <w:lvlJc w:val="left"/>
+      <w:pPr>
+        <w:tabs>
+          <w:tab w:val="num" w:pos="3600"/>
+        </w:tabs>
+        <w:ind w:left="3600" w:hanging="360"/>
+      </w:pPr>
+      <w:rPr>
+        <w:rFonts w:ascii="Wingdings" w:hAnsi="Wingdings" w:hint="default"/>
+        <w:sz w:val="20"/>
+      </w:rPr>
+    </w:lvl>
+    <w:lvl w:ilvl="5" w:tentative="1">
+      <w:start w:val="1"/>
+      <w:numFmt w:val="bullet"/>
+      <w:lvlText w:val=""/>
+      <w:lvlJc w:val="left"/>
+      <w:pPr>
+        <w:tabs>
+          <w:tab w:val="num" w:pos="4320"/>
+        </w:tabs>
+        <w:ind w:left="4320" w:hanging="360"/>
+      </w:pPr>
+      <w:rPr>
+        <w:rFonts w:ascii="Wingdings" w:hAnsi="Wingdings" w:hint="default"/>
+        <w:sz w:val="20"/>
+      </w:rPr>
+    </w:lvl>
+    <w:lvl w:ilvl="6" w:tentative="1">
+      <w:start w:val="1"/>
+      <w:numFmt w:val="bullet"/>
+      <w:lvlText w:val=""/>
+      <w:lvlJc w:val="left"/>
+      <w:pPr>
+        <w:tabs>
+          <w:tab w:val="num" w:pos="5040"/>
+        </w:tabs>
+        <w:ind w:left="5040" w:hanging="360"/>
+      </w:pPr>
+      <w:rPr>
+        <w:rFonts w:ascii="Wingdings" w:hAnsi="Wingdings" w:hint="default"/>
+        <w:sz w:val="20"/>
+      </w:rPr>
+    </w:lvl>
+    <w:lvl w:ilvl="7" w:tentative="1">
+      <w:start w:val="1"/>
+      <w:numFmt w:val="bullet"/>
+      <w:lvlText w:val=""/>
+      <w:lvlJc w:val="left"/>
+      <w:pPr>
+        <w:tabs>
+          <w:tab w:val="num" w:pos="5760"/>
+        </w:tabs>
+        <w:ind w:left="5760" w:hanging="360"/>
+      </w:pPr>
+      <w:rPr>
+        <w:rFonts w:ascii="Wingdings" w:hAnsi="Wingdings" w:hint="default"/>
+        <w:sz w:val="20"/>
+      </w:rPr>
+    </w:lvl>
+    <w:lvl w:ilvl="8" w:tentative="1">
+      <w:start w:val="1"/>
+      <w:numFmt w:val="bullet"/>
+      <w:lvlText w:val=""/>
+      <w:lvlJc w:val="left"/>
+      <w:pPr>
+        <w:tabs>
+          <w:tab w:val="num" w:pos="6480"/>
+        </w:tabs>
+        <w:ind w:left="6480" w:hanging="360"/>
+      </w:pPr>
+      <w:rPr>
+        <w:rFonts w:ascii="Wingdings" w:hAnsi="Wingdings" w:hint="default"/>
+        <w:sz w:val="20"/>
+      </w:rPr>
+    </w:lvl>
+  </w:abstractNum>
+  <w:abstractNum w:abstractNumId="5" w15:restartNumberingAfterBreak="0">
     <w:nsid w:val="1C9E0D49"/>
     <w:multiLevelType w:val="hybridMultilevel"/>
     <w:tmpl w:val="B238B328"/>
@@ -7567,7 +8223,7 @@
       </w:pPr>
     </w:lvl>
   </w:abstractNum>
-  <w:abstractNum w:abstractNumId="5" w15:restartNumberingAfterBreak="0">
+  <w:abstractNum w:abstractNumId="6" w15:restartNumberingAfterBreak="0">
     <w:nsid w:val="2D3B67D5"/>
     <w:multiLevelType w:val="multilevel"/>
     <w:tmpl w:val="4A8EBE34"/>
@@ -7680,7 +8336,7 @@
       </w:pPr>
     </w:lvl>
   </w:abstractNum>
-  <w:abstractNum w:abstractNumId="6" w15:restartNumberingAfterBreak="0">
+  <w:abstractNum w:abstractNumId="7" w15:restartNumberingAfterBreak="0">
     <w:nsid w:val="3DFB74E7"/>
     <w:multiLevelType w:val="hybridMultilevel"/>
     <w:tmpl w:val="BF5849A8"/>
@@ -7766,7 +8422,7 @@
       </w:pPr>
     </w:lvl>
   </w:abstractNum>
-  <w:abstractNum w:abstractNumId="7" w15:restartNumberingAfterBreak="0">
+  <w:abstractNum w:abstractNumId="8" w15:restartNumberingAfterBreak="0">
     <w:nsid w:val="4BCB6871"/>
     <w:multiLevelType w:val="hybridMultilevel"/>
     <w:tmpl w:val="CE366FB8"/>
@@ -7879,7 +8535,7 @@
       </w:rPr>
     </w:lvl>
   </w:abstractNum>
-  <w:abstractNum w:abstractNumId="8" w15:restartNumberingAfterBreak="0">
+  <w:abstractNum w:abstractNumId="9" w15:restartNumberingAfterBreak="0">
     <w:nsid w:val="55B60005"/>
     <w:multiLevelType w:val="hybridMultilevel"/>
     <w:tmpl w:val="B77EFF4C"/>
@@ -7992,7 +8648,7 @@
       </w:rPr>
     </w:lvl>
   </w:abstractNum>
-  <w:abstractNum w:abstractNumId="9" w15:restartNumberingAfterBreak="0">
+  <w:abstractNum w:abstractNumId="10" w15:restartNumberingAfterBreak="0">
     <w:nsid w:val="5B7A2E16"/>
     <w:multiLevelType w:val="hybridMultilevel"/>
     <w:tmpl w:val="6C6E4330"/>
@@ -8078,7 +8734,7 @@
       </w:pPr>
     </w:lvl>
   </w:abstractNum>
-  <w:abstractNum w:abstractNumId="10" w15:restartNumberingAfterBreak="0">
+  <w:abstractNum w:abstractNumId="11" w15:restartNumberingAfterBreak="0">
     <w:nsid w:val="66325895"/>
     <w:multiLevelType w:val="multilevel"/>
     <w:tmpl w:val="4D62052E"/>
@@ -8227,7 +8883,7 @@
       </w:rPr>
     </w:lvl>
   </w:abstractNum>
-  <w:abstractNum w:abstractNumId="11" w15:restartNumberingAfterBreak="0">
+  <w:abstractNum w:abstractNumId="12" w15:restartNumberingAfterBreak="0">
     <w:nsid w:val="67917247"/>
     <w:multiLevelType w:val="hybridMultilevel"/>
     <w:tmpl w:val="CA92D0D0"/>
@@ -8340,7 +8996,7 @@
       </w:rPr>
     </w:lvl>
   </w:abstractNum>
-  <w:abstractNum w:abstractNumId="12" w15:restartNumberingAfterBreak="0">
+  <w:abstractNum w:abstractNumId="13" w15:restartNumberingAfterBreak="0">
     <w:nsid w:val="69662FC9"/>
     <w:multiLevelType w:val="multilevel"/>
     <w:tmpl w:val="EFB6D604"/>
@@ -8453,7 +9109,93 @@
       </w:rPr>
     </w:lvl>
   </w:abstractNum>
-  <w:abstractNum w:abstractNumId="13" w15:restartNumberingAfterBreak="0">
+  <w:abstractNum w:abstractNumId="14" w15:restartNumberingAfterBreak="0">
+    <w:nsid w:val="6B9211CD"/>
+    <w:multiLevelType w:val="hybridMultilevel"/>
+    <w:tmpl w:val="3A4A91A4"/>
+    <w:lvl w:ilvl="0" w:tplc="1809000F">
+      <w:start w:val="1"/>
+      <w:numFmt w:val="decimal"/>
+      <w:lvlText w:val="%1."/>
+      <w:lvlJc w:val="left"/>
+      <w:pPr>
+        <w:ind w:left="360" w:hanging="360"/>
+      </w:pPr>
+    </w:lvl>
+    <w:lvl w:ilvl="1" w:tplc="18090019" w:tentative="1">
+      <w:start w:val="1"/>
+      <w:numFmt w:val="lowerLetter"/>
+      <w:lvlText w:val="%2."/>
+      <w:lvlJc w:val="left"/>
+      <w:pPr>
+        <w:ind w:left="1080" w:hanging="360"/>
+      </w:pPr>
+    </w:lvl>
+    <w:lvl w:ilvl="2" w:tplc="1809001B" w:tentative="1">
+      <w:start w:val="1"/>
+      <w:numFmt w:val="lowerRoman"/>
+      <w:lvlText w:val="%3."/>
+      <w:lvlJc w:val="right"/>
+      <w:pPr>
+        <w:ind w:left="1800" w:hanging="180"/>
+      </w:pPr>
+    </w:lvl>
+    <w:lvl w:ilvl="3" w:tplc="1809000F" w:tentative="1">
+      <w:start w:val="1"/>
+      <w:numFmt w:val="decimal"/>
+      <w:lvlText w:val="%4."/>
+      <w:lvlJc w:val="left"/>
+      <w:pPr>
+        <w:ind w:left="2520" w:hanging="360"/>
+      </w:pPr>
+    </w:lvl>
+    <w:lvl w:ilvl="4" w:tplc="18090019" w:tentative="1">
+      <w:start w:val="1"/>
+      <w:numFmt w:val="lowerLetter"/>
+      <w:lvlText w:val="%5."/>
+      <w:lvlJc w:val="left"/>
+      <w:pPr>
+        <w:ind w:left="3240" w:hanging="360"/>
+      </w:pPr>
+    </w:lvl>
+    <w:lvl w:ilvl="5" w:tplc="1809001B" w:tentative="1">
+      <w:start w:val="1"/>
+      <w:numFmt w:val="lowerRoman"/>
+      <w:lvlText w:val="%6."/>
+      <w:lvlJc w:val="right"/>
+      <w:pPr>
+        <w:ind w:left="3960" w:hanging="180"/>
+      </w:pPr>
+    </w:lvl>
+    <w:lvl w:ilvl="6" w:tplc="1809000F" w:tentative="1">
+      <w:start w:val="1"/>
+      <w:numFmt w:val="decimal"/>
+      <w:lvlText w:val="%7."/>
+      <w:lvlJc w:val="left"/>
+      <w:pPr>
+        <w:ind w:left="4680" w:hanging="360"/>
+      </w:pPr>
+    </w:lvl>
+    <w:lvl w:ilvl="7" w:tplc="18090019" w:tentative="1">
+      <w:start w:val="1"/>
+      <w:numFmt w:val="lowerLetter"/>
+      <w:lvlText w:val="%8."/>
+      <w:lvlJc w:val="left"/>
+      <w:pPr>
+        <w:ind w:left="5400" w:hanging="360"/>
+      </w:pPr>
+    </w:lvl>
+    <w:lvl w:ilvl="8" w:tplc="1809001B" w:tentative="1">
+      <w:start w:val="1"/>
+      <w:numFmt w:val="lowerRoman"/>
+      <w:lvlText w:val="%9."/>
+      <w:lvlJc w:val="right"/>
+      <w:pPr>
+        <w:ind w:left="6120" w:hanging="180"/>
+      </w:pPr>
+    </w:lvl>
+  </w:abstractNum>
+  <w:abstractNum w:abstractNumId="15" w15:restartNumberingAfterBreak="0">
     <w:nsid w:val="6EDF3097"/>
     <w:multiLevelType w:val="multilevel"/>
     <w:tmpl w:val="7F7C1EF8"/>
@@ -8566,7 +9308,7 @@
       </w:pPr>
     </w:lvl>
   </w:abstractNum>
-  <w:abstractNum w:abstractNumId="14" w15:restartNumberingAfterBreak="0">
+  <w:abstractNum w:abstractNumId="16" w15:restartNumberingAfterBreak="0">
     <w:nsid w:val="721155BC"/>
     <w:multiLevelType w:val="hybridMultilevel"/>
     <w:tmpl w:val="A622DAA2"/>
@@ -8679,7 +9421,7 @@
       </w:rPr>
     </w:lvl>
   </w:abstractNum>
-  <w:abstractNum w:abstractNumId="15" w15:restartNumberingAfterBreak="0">
+  <w:abstractNum w:abstractNumId="17" w15:restartNumberingAfterBreak="0">
     <w:nsid w:val="7F13513B"/>
     <w:multiLevelType w:val="hybridMultilevel"/>
     <w:tmpl w:val="EFCE48FC"/>
@@ -8792,7 +9534,7 @@
       </w:rPr>
     </w:lvl>
   </w:abstractNum>
-  <w:abstractNum w:abstractNumId="16" w15:restartNumberingAfterBreak="0">
+  <w:abstractNum w:abstractNumId="18" w15:restartNumberingAfterBreak="0">
     <w:nsid w:val="7F21594B"/>
     <w:multiLevelType w:val="hybridMultilevel"/>
     <w:tmpl w:val="AF42F7A4"/>
@@ -8906,13 +9648,13 @@
     </w:lvl>
   </w:abstractNum>
   <w:num w:numId="1">
-    <w:abstractNumId w:val="12"/>
+    <w:abstractNumId w:val="13"/>
   </w:num>
   <w:num w:numId="2">
     <w:abstractNumId w:val="1"/>
   </w:num>
   <w:num w:numId="3">
-    <w:abstractNumId w:val="13"/>
+    <w:abstractNumId w:val="15"/>
   </w:num>
   <w:num w:numId="4">
     <w:abstractNumId w:val="2"/>
@@ -8921,40 +9663,46 @@
     <w:abstractNumId w:val="0"/>
   </w:num>
   <w:num w:numId="6">
-    <w:abstractNumId w:val="15"/>
+    <w:abstractNumId w:val="17"/>
   </w:num>
   <w:num w:numId="7">
     <w:abstractNumId w:val="3"/>
   </w:num>
   <w:num w:numId="8">
+    <w:abstractNumId w:val="18"/>
+  </w:num>
+  <w:num w:numId="9">
+    <w:abstractNumId w:val="8"/>
+  </w:num>
+  <w:num w:numId="10">
     <w:abstractNumId w:val="16"/>
   </w:num>
-  <w:num w:numId="9">
+  <w:num w:numId="11">
+    <w:abstractNumId w:val="9"/>
+  </w:num>
+  <w:num w:numId="12">
+    <w:abstractNumId w:val="12"/>
+  </w:num>
+  <w:num w:numId="13">
     <w:abstractNumId w:val="7"/>
   </w:num>
-  <w:num w:numId="10">
+  <w:num w:numId="14">
+    <w:abstractNumId w:val="11"/>
+  </w:num>
+  <w:num w:numId="15">
+    <w:abstractNumId w:val="5"/>
+  </w:num>
+  <w:num w:numId="16">
+    <w:abstractNumId w:val="10"/>
+  </w:num>
+  <w:num w:numId="17">
+    <w:abstractNumId w:val="6"/>
+  </w:num>
+  <w:num w:numId="18">
     <w:abstractNumId w:val="14"/>
   </w:num>
-  <w:num w:numId="11">
-    <w:abstractNumId w:val="8"/>
-  </w:num>
-  <w:num w:numId="12">
-    <w:abstractNumId w:val="11"/>
-  </w:num>
-  <w:num w:numId="13">
-    <w:abstractNumId w:val="6"/>
-  </w:num>
-  <w:num w:numId="14">
-    <w:abstractNumId w:val="10"/>
-  </w:num>
-  <w:num w:numId="15">
+  <w:num w:numId="19">
     <w:abstractNumId w:val="4"/>
-  </w:num>
-  <w:num w:numId="16">
-    <w:abstractNumId w:val="9"/>
-  </w:num>
-  <w:num w:numId="17">
-    <w:abstractNumId w:val="5"/>
   </w:num>
 </w:numbering>
 </file>
@@ -10082,7 +10830,7 @@
 </file>
 
 <file path=customXml/itemProps2.xml><?xml version="1.0" encoding="utf-8"?>
-<ds:datastoreItem xmlns:ds="http://schemas.openxmlformats.org/officeDocument/2006/customXml" ds:itemID="{5699502C-3DE6-4094-AD71-BE9DA3B106DE}">
+<ds:datastoreItem xmlns:ds="http://schemas.openxmlformats.org/officeDocument/2006/customXml" ds:itemID="{02F0D116-A9CA-45C2-82F3-E699C7A075F1}">
   <ds:schemaRefs>
     <ds:schemaRef ds:uri="http://schemas.openxmlformats.org/officeDocument/2006/bibliography"/>
   </ds:schemaRefs>

</xml_diff>

<commit_message>
Test schedule & beta testing complete
</commit_message>
<xml_diff>
--- a/Software Testing G00359990.docx
+++ b/Software Testing G00359990.docx
@@ -353,7 +353,7 @@
           <w:r>
             <w:fldChar w:fldCharType="separate"/>
           </w:r>
-          <w:hyperlink w:anchor="_Toc40188482" w:history="1">
+          <w:hyperlink w:anchor="_Toc40265772" w:history="1">
             <w:r>
               <w:rPr>
                 <w:rStyle w:val="Hyperlink"/>
@@ -380,7 +380,7 @@
                 <w:noProof/>
                 <w:webHidden/>
               </w:rPr>
-              <w:instrText xml:space="preserve"> PAGEREF _Toc40188482 \h </w:instrText>
+              <w:instrText xml:space="preserve"> PAGEREF _Toc40265772 \h </w:instrText>
             </w:r>
             <w:r>
               <w:rPr>
@@ -423,7 +423,7 @@
               <w:lang w:eastAsia="en-IE"/>
             </w:rPr>
           </w:pPr>
-          <w:hyperlink w:anchor="_Toc40188483" w:history="1">
+          <w:hyperlink w:anchor="_Toc40265773" w:history="1">
             <w:r>
               <w:rPr>
                 <w:rStyle w:val="Hyperlink"/>
@@ -451,7 +451,7 @@
                 <w:noProof/>
                 <w:webHidden/>
               </w:rPr>
-              <w:instrText xml:space="preserve"> PAGEREF _Toc40188483 \h </w:instrText>
+              <w:instrText xml:space="preserve"> PAGEREF _Toc40265773 \h </w:instrText>
             </w:r>
             <w:r>
               <w:rPr>
@@ -494,7 +494,7 @@
               <w:lang w:eastAsia="en-IE"/>
             </w:rPr>
           </w:pPr>
-          <w:hyperlink w:anchor="_Toc40188484" w:history="1">
+          <w:hyperlink w:anchor="_Toc40265774" w:history="1">
             <w:r>
               <w:rPr>
                 <w:rStyle w:val="Hyperlink"/>
@@ -522,7 +522,7 @@
                 <w:noProof/>
                 <w:webHidden/>
               </w:rPr>
-              <w:instrText xml:space="preserve"> PAGEREF _Toc40188484 \h </w:instrText>
+              <w:instrText xml:space="preserve"> PAGEREF _Toc40265774 \h </w:instrText>
             </w:r>
             <w:r>
               <w:rPr>
@@ -565,7 +565,7 @@
               <w:lang w:eastAsia="en-IE"/>
             </w:rPr>
           </w:pPr>
-          <w:hyperlink w:anchor="_Toc40188485" w:history="1">
+          <w:hyperlink w:anchor="_Toc40265775" w:history="1">
             <w:r>
               <w:rPr>
                 <w:rStyle w:val="Hyperlink"/>
@@ -593,7 +593,7 @@
                 <w:noProof/>
                 <w:webHidden/>
               </w:rPr>
-              <w:instrText xml:space="preserve"> PAGEREF _Toc40188485 \h </w:instrText>
+              <w:instrText xml:space="preserve"> PAGEREF _Toc40265775 \h </w:instrText>
             </w:r>
             <w:r>
               <w:rPr>
@@ -636,7 +636,7 @@
               <w:lang w:eastAsia="en-IE"/>
             </w:rPr>
           </w:pPr>
-          <w:hyperlink w:anchor="_Toc40188486" w:history="1">
+          <w:hyperlink w:anchor="_Toc40265776" w:history="1">
             <w:r>
               <w:rPr>
                 <w:rStyle w:val="Hyperlink"/>
@@ -664,7 +664,7 @@
                 <w:noProof/>
                 <w:webHidden/>
               </w:rPr>
-              <w:instrText xml:space="preserve"> PAGEREF _Toc40188486 \h </w:instrText>
+              <w:instrText xml:space="preserve"> PAGEREF _Toc40265776 \h </w:instrText>
             </w:r>
             <w:r>
               <w:rPr>
@@ -707,7 +707,7 @@
               <w:lang w:eastAsia="en-IE"/>
             </w:rPr>
           </w:pPr>
-          <w:hyperlink w:anchor="_Toc40188487" w:history="1">
+          <w:hyperlink w:anchor="_Toc40265777" w:history="1">
             <w:r>
               <w:rPr>
                 <w:rStyle w:val="Hyperlink"/>
@@ -735,7 +735,7 @@
                 <w:noProof/>
                 <w:webHidden/>
               </w:rPr>
-              <w:instrText xml:space="preserve"> PAGEREF _Toc40188487 \h </w:instrText>
+              <w:instrText xml:space="preserve"> PAGEREF _Toc40265777 \h </w:instrText>
             </w:r>
             <w:r>
               <w:rPr>
@@ -778,7 +778,7 @@
               <w:lang w:eastAsia="en-IE"/>
             </w:rPr>
           </w:pPr>
-          <w:hyperlink w:anchor="_Toc40188488" w:history="1">
+          <w:hyperlink w:anchor="_Toc40265778" w:history="1">
             <w:r>
               <w:rPr>
                 <w:rStyle w:val="Hyperlink"/>
@@ -806,7 +806,7 @@
                 <w:noProof/>
                 <w:webHidden/>
               </w:rPr>
-              <w:instrText xml:space="preserve"> PAGEREF _Toc40188488 \h </w:instrText>
+              <w:instrText xml:space="preserve"> PAGEREF _Toc40265778 \h </w:instrText>
             </w:r>
             <w:r>
               <w:rPr>
@@ -849,7 +849,7 @@
               <w:lang w:eastAsia="en-IE"/>
             </w:rPr>
           </w:pPr>
-          <w:hyperlink w:anchor="_Toc40188489" w:history="1">
+          <w:hyperlink w:anchor="_Toc40265779" w:history="1">
             <w:r>
               <w:rPr>
                 <w:rStyle w:val="Hyperlink"/>
@@ -877,7 +877,7 @@
                 <w:noProof/>
                 <w:webHidden/>
               </w:rPr>
-              <w:instrText xml:space="preserve"> PAGEREF _Toc40188489 \h </w:instrText>
+              <w:instrText xml:space="preserve"> PAGEREF _Toc40265779 \h </w:instrText>
             </w:r>
             <w:r>
               <w:rPr>
@@ -920,14 +920,14 @@
               <w:lang w:eastAsia="en-IE"/>
             </w:rPr>
           </w:pPr>
-          <w:hyperlink w:anchor="_Toc40188490" w:history="1">
+          <w:hyperlink w:anchor="_Toc40265780" w:history="1">
             <w:r>
               <w:rPr>
                 <w:rStyle w:val="Hyperlink"/>
                 <w:noProof/>
                 <w:lang w:val="en-US"/>
               </w:rPr>
-              <w:t>4.4 Batch testing</w:t>
+              <w:t>4.4 User acceptance testing</w:t>
             </w:r>
             <w:r>
               <w:rPr>
@@ -948,7 +948,7 @@
                 <w:noProof/>
                 <w:webHidden/>
               </w:rPr>
-              <w:instrText xml:space="preserve"> PAGEREF _Toc40188490 \h </w:instrText>
+              <w:instrText xml:space="preserve"> PAGEREF _Toc40265780 \h </w:instrText>
             </w:r>
             <w:r>
               <w:rPr>
@@ -991,14 +991,14 @@
               <w:lang w:eastAsia="en-IE"/>
             </w:rPr>
           </w:pPr>
-          <w:hyperlink w:anchor="_Toc40188491" w:history="1">
+          <w:hyperlink w:anchor="_Toc40265781" w:history="1">
             <w:r>
               <w:rPr>
                 <w:rStyle w:val="Hyperlink"/>
                 <w:noProof/>
                 <w:lang w:val="en-US"/>
               </w:rPr>
-              <w:t>4.5 Automated regression testing</w:t>
+              <w:t>4.5 Batch testing</w:t>
             </w:r>
             <w:r>
               <w:rPr>
@@ -1019,7 +1019,7 @@
                 <w:noProof/>
                 <w:webHidden/>
               </w:rPr>
-              <w:instrText xml:space="preserve"> PAGEREF _Toc40188491 \h </w:instrText>
+              <w:instrText xml:space="preserve"> PAGEREF _Toc40265781 \h </w:instrText>
             </w:r>
             <w:r>
               <w:rPr>
@@ -1040,6 +1040,219 @@
                 <w:webHidden/>
               </w:rPr>
               <w:t>9</w:t>
+            </w:r>
+            <w:r>
+              <w:rPr>
+                <w:noProof/>
+                <w:webHidden/>
+              </w:rPr>
+              <w:fldChar w:fldCharType="end"/>
+            </w:r>
+          </w:hyperlink>
+        </w:p>
+        <w:p>
+          <w:pPr>
+            <w:pStyle w:val="TOC3"/>
+            <w:tabs>
+              <w:tab w:val="right" w:leader="dot" w:pos="9016"/>
+            </w:tabs>
+            <w:rPr>
+              <w:rFonts w:eastAsiaTheme="minorEastAsia"/>
+              <w:noProof/>
+              <w:lang w:eastAsia="en-IE"/>
+            </w:rPr>
+          </w:pPr>
+          <w:hyperlink w:anchor="_Toc40265782" w:history="1">
+            <w:r>
+              <w:rPr>
+                <w:rStyle w:val="Hyperlink"/>
+                <w:noProof/>
+                <w:lang w:val="en-US"/>
+              </w:rPr>
+              <w:t>4.6 Automated regression testing</w:t>
+            </w:r>
+            <w:r>
+              <w:rPr>
+                <w:noProof/>
+                <w:webHidden/>
+              </w:rPr>
+              <w:tab/>
+            </w:r>
+            <w:r>
+              <w:rPr>
+                <w:noProof/>
+                <w:webHidden/>
+              </w:rPr>
+              <w:fldChar w:fldCharType="begin"/>
+            </w:r>
+            <w:r>
+              <w:rPr>
+                <w:noProof/>
+                <w:webHidden/>
+              </w:rPr>
+              <w:instrText xml:space="preserve"> PAGEREF _Toc40265782 \h </w:instrText>
+            </w:r>
+            <w:r>
+              <w:rPr>
+                <w:noProof/>
+                <w:webHidden/>
+              </w:rPr>
+            </w:r>
+            <w:r>
+              <w:rPr>
+                <w:noProof/>
+                <w:webHidden/>
+              </w:rPr>
+              <w:fldChar w:fldCharType="separate"/>
+            </w:r>
+            <w:r>
+              <w:rPr>
+                <w:noProof/>
+                <w:webHidden/>
+              </w:rPr>
+              <w:t>9</w:t>
+            </w:r>
+            <w:r>
+              <w:rPr>
+                <w:noProof/>
+                <w:webHidden/>
+              </w:rPr>
+              <w:fldChar w:fldCharType="end"/>
+            </w:r>
+          </w:hyperlink>
+        </w:p>
+        <w:p>
+          <w:pPr>
+            <w:pStyle w:val="TOC3"/>
+            <w:tabs>
+              <w:tab w:val="right" w:leader="dot" w:pos="9016"/>
+            </w:tabs>
+            <w:rPr>
+              <w:rFonts w:eastAsiaTheme="minorEastAsia"/>
+              <w:noProof/>
+              <w:lang w:eastAsia="en-IE"/>
+            </w:rPr>
+          </w:pPr>
+          <w:hyperlink w:anchor="_Toc40265783" w:history="1">
+            <w:r>
+              <w:rPr>
+                <w:rStyle w:val="Hyperlink"/>
+                <w:noProof/>
+                <w:lang w:val="en-US"/>
+              </w:rPr>
+              <w:t xml:space="preserve">4.7 Beta testing </w:t>
+            </w:r>
+            <w:r>
+              <w:rPr>
+                <w:noProof/>
+                <w:webHidden/>
+              </w:rPr>
+              <w:tab/>
+            </w:r>
+            <w:r>
+              <w:rPr>
+                <w:noProof/>
+                <w:webHidden/>
+              </w:rPr>
+              <w:fldChar w:fldCharType="begin"/>
+            </w:r>
+            <w:r>
+              <w:rPr>
+                <w:noProof/>
+                <w:webHidden/>
+              </w:rPr>
+              <w:instrText xml:space="preserve"> PAGEREF _Toc40265783 \h </w:instrText>
+            </w:r>
+            <w:r>
+              <w:rPr>
+                <w:noProof/>
+                <w:webHidden/>
+              </w:rPr>
+            </w:r>
+            <w:r>
+              <w:rPr>
+                <w:noProof/>
+                <w:webHidden/>
+              </w:rPr>
+              <w:fldChar w:fldCharType="separate"/>
+            </w:r>
+            <w:r>
+              <w:rPr>
+                <w:noProof/>
+                <w:webHidden/>
+              </w:rPr>
+              <w:t>10</w:t>
+            </w:r>
+            <w:r>
+              <w:rPr>
+                <w:noProof/>
+                <w:webHidden/>
+              </w:rPr>
+              <w:fldChar w:fldCharType="end"/>
+            </w:r>
+          </w:hyperlink>
+        </w:p>
+        <w:p>
+          <w:pPr>
+            <w:pStyle w:val="TOC3"/>
+            <w:tabs>
+              <w:tab w:val="right" w:leader="dot" w:pos="9016"/>
+            </w:tabs>
+            <w:rPr>
+              <w:rFonts w:eastAsiaTheme="minorEastAsia"/>
+              <w:noProof/>
+              <w:lang w:eastAsia="en-IE"/>
+            </w:rPr>
+          </w:pPr>
+          <w:hyperlink w:anchor="_Toc40265784" w:history="1">
+            <w:r>
+              <w:rPr>
+                <w:rStyle w:val="Hyperlink"/>
+                <w:noProof/>
+                <w:lang w:val="en-US"/>
+              </w:rPr>
+              <w:t>5.0 TEST SCHEDULE</w:t>
+            </w:r>
+            <w:r>
+              <w:rPr>
+                <w:noProof/>
+                <w:webHidden/>
+              </w:rPr>
+              <w:tab/>
+            </w:r>
+            <w:r>
+              <w:rPr>
+                <w:noProof/>
+                <w:webHidden/>
+              </w:rPr>
+              <w:fldChar w:fldCharType="begin"/>
+            </w:r>
+            <w:r>
+              <w:rPr>
+                <w:noProof/>
+                <w:webHidden/>
+              </w:rPr>
+              <w:instrText xml:space="preserve"> PAGEREF _Toc40265784 \h </w:instrText>
+            </w:r>
+            <w:r>
+              <w:rPr>
+                <w:noProof/>
+                <w:webHidden/>
+              </w:rPr>
+            </w:r>
+            <w:r>
+              <w:rPr>
+                <w:noProof/>
+                <w:webHidden/>
+              </w:rPr>
+              <w:fldChar w:fldCharType="separate"/>
+            </w:r>
+            <w:r>
+              <w:rPr>
+                <w:noProof/>
+                <w:webHidden/>
+              </w:rPr>
+              <w:t>10</w:t>
             </w:r>
             <w:r>
               <w:rPr>
@@ -1062,7 +1275,7 @@
               <w:lang w:val="en-IE" w:eastAsia="en-IE"/>
             </w:rPr>
           </w:pPr>
-          <w:hyperlink w:anchor="_Toc40188492" w:history="1">
+          <w:hyperlink w:anchor="_Toc40265785" w:history="1">
             <w:r>
               <w:rPr>
                 <w:rStyle w:val="Hyperlink"/>
@@ -1090,7 +1303,7 @@
                 <w:noProof/>
                 <w:webHidden/>
               </w:rPr>
-              <w:instrText xml:space="preserve"> PAGEREF _Toc40188492 \h </w:instrText>
+              <w:instrText xml:space="preserve"> PAGEREF _Toc40265785 \h </w:instrText>
             </w:r>
             <w:r>
               <w:rPr>
@@ -1110,7 +1323,7 @@
                 <w:noProof/>
                 <w:webHidden/>
               </w:rPr>
-              <w:t>9</w:t>
+              <w:t>11</w:t>
             </w:r>
             <w:r>
               <w:rPr>
@@ -1248,13 +1461,6 @@
     </w:p>
     <w:p>
       <w:pPr>
-        <w:rPr>
-          <w:lang w:val="en-GB"/>
-        </w:rPr>
-      </w:pPr>
-    </w:p>
-    <w:p>
-      <w:pPr>
         <w:pStyle w:val="Heading1"/>
         <w:ind w:left="2880"/>
         <w:rPr>
@@ -1277,7 +1483,7 @@
         </w:rPr>
         <w:t xml:space="preserve">       </w:t>
       </w:r>
-      <w:bookmarkStart w:id="0" w:name="_Toc40188482"/>
+      <w:bookmarkStart w:id="0" w:name="_Toc40265772"/>
       <w:r>
         <w:rPr>
           <w:sz w:val="28"/>
@@ -1704,7 +1910,7 @@
           <w:shd w:val="clear" w:color="auto" w:fill="FFFFFF"/>
         </w:rPr>
       </w:pPr>
-      <w:bookmarkStart w:id="1" w:name="_Toc40188483"/>
+      <w:bookmarkStart w:id="1" w:name="_Toc40265773"/>
       <w:r>
         <w:rPr>
           <w:shd w:val="clear" w:color="auto" w:fill="FFFFFF"/>
@@ -1963,7 +2169,7 @@
           <w:shd w:val="clear" w:color="auto" w:fill="FFFFFF"/>
         </w:rPr>
       </w:pPr>
-      <w:bookmarkStart w:id="2" w:name="_Toc40188484"/>
+      <w:bookmarkStart w:id="2" w:name="_Toc40265774"/>
       <w:r>
         <w:rPr>
           <w:shd w:val="clear" w:color="auto" w:fill="FFFFFF"/>
@@ -2427,7 +2633,7 @@
           <w:lang w:val="en-US"/>
         </w:rPr>
       </w:pPr>
-      <w:bookmarkStart w:id="3" w:name="_Toc40188485"/>
+      <w:bookmarkStart w:id="3" w:name="_Toc40265775"/>
       <w:r>
         <w:rPr>
           <w:lang w:val="en-US"/>
@@ -3444,7 +3650,7 @@
           <w:lang w:val="en-US"/>
         </w:rPr>
       </w:pPr>
-      <w:bookmarkStart w:id="4" w:name="_Toc40188486"/>
+      <w:bookmarkStart w:id="4" w:name="_Toc40265776"/>
       <w:r>
         <w:rPr>
           <w:lang w:val="en-US"/>
@@ -3750,7 +3956,7 @@
         </w:p>
       </w:sdtContent>
     </w:sdt>
-    <w:bookmarkStart w:id="5" w:name="_Toc40188487" w:displacedByCustomXml="next"/>
+    <w:bookmarkStart w:id="5" w:name="_Toc40265777" w:displacedByCustomXml="next"/>
     <w:sdt>
       <w:sdtPr>
         <w:rPr>
@@ -4698,7 +4904,7 @@
         </w:rPr>
       </w:pPr>
     </w:p>
-    <w:bookmarkStart w:id="6" w:name="_Toc40188488" w:displacedByCustomXml="next"/>
+    <w:bookmarkStart w:id="6" w:name="_Toc40265778" w:displacedByCustomXml="next"/>
     <w:sdt>
       <w:sdtPr>
         <w:rPr>
@@ -5363,7 +5569,7 @@
         </w:rPr>
       </w:pPr>
     </w:p>
-    <w:bookmarkStart w:id="7" w:name="_Toc40188489" w:displacedByCustomXml="next"/>
+    <w:bookmarkStart w:id="7" w:name="_Toc40265779" w:displacedByCustomXml="next"/>
     <w:sdt>
       <w:sdtPr>
         <w:rPr>
@@ -5652,8 +5858,9 @@
       <w:pPr>
         <w:rPr>
           <w:rFonts w:asciiTheme="majorHAnsi" w:hAnsiTheme="majorHAnsi" w:cstheme="majorHAnsi"/>
-          <w:color w:val="222222"/>
-          <w:shd w:val="clear" w:color="auto" w:fill="FFFFFF"/>
+          <w:i/>
+          <w:iCs/>
+          <w:lang w:val="en-US"/>
         </w:rPr>
       </w:pPr>
       <w:r>
@@ -6046,22 +6253,13 @@
     </w:p>
     <w:p>
       <w:pPr>
-        <w:pStyle w:val="ListParagraph"/>
-        <w:ind w:left="360"/>
-        <w:rPr>
-          <w:rFonts w:asciiTheme="majorHAnsi" w:hAnsiTheme="majorHAnsi" w:cstheme="majorHAnsi"/>
-          <w:lang w:val="en-US"/>
-        </w:rPr>
-      </w:pPr>
-    </w:p>
-    <w:p>
-      <w:pPr>
-        <w:rPr>
-          <w:lang w:val="en-US"/>
-        </w:rPr>
-      </w:pPr>
-    </w:p>
-    <w:bookmarkStart w:id="8" w:name="_Toc40186826" w:displacedByCustomXml="next"/>
+        <w:rPr>
+          <w:lang w:val="en-US"/>
+        </w:rPr>
+      </w:pPr>
+    </w:p>
+    <w:bookmarkStart w:id="8" w:name="_Toc40265780" w:displacedByCustomXml="next"/>
+    <w:bookmarkStart w:id="9" w:name="_Toc40186826" w:displacedByCustomXml="next"/>
     <w:sdt>
       <w:sdtPr>
         <w:rPr>
@@ -6113,6 +6311,7 @@
             </w:rPr>
             <w:t xml:space="preserve"> User acceptance testing</w:t>
           </w:r>
+          <w:bookmarkEnd w:id="8"/>
         </w:p>
         <w:p>
           <w:pPr>
@@ -6123,7 +6322,7 @@
         </w:p>
       </w:sdtContent>
     </w:sdt>
-    <w:bookmarkEnd w:id="8" w:displacedByCustomXml="prev"/>
+    <w:bookmarkEnd w:id="9" w:displacedByCustomXml="prev"/>
     <w:p>
       <w:pPr>
         <w:rPr>
@@ -6632,7 +6831,7 @@
         <w:t xml:space="preserve"> of the software product.</w:t>
       </w:r>
     </w:p>
-    <w:bookmarkStart w:id="9" w:name="_Toc40188490" w:displacedByCustomXml="next"/>
+    <w:bookmarkStart w:id="10" w:name="_Toc40265781" w:displacedByCustomXml="next"/>
     <w:sdt>
       <w:sdtPr>
         <w:rPr>
@@ -6689,7 +6888,7 @@
         </w:p>
       </w:sdtContent>
     </w:sdt>
-    <w:bookmarkEnd w:id="9" w:displacedByCustomXml="prev"/>
+    <w:bookmarkEnd w:id="10" w:displacedByCustomXml="prev"/>
     <w:p>
       <w:pPr>
         <w:rPr>
@@ -6780,7 +6979,7 @@
         </w:rPr>
       </w:pPr>
     </w:p>
-    <w:bookmarkStart w:id="10" w:name="_Toc40188491" w:displacedByCustomXml="next"/>
+    <w:bookmarkStart w:id="11" w:name="_Toc40265782" w:displacedByCustomXml="next"/>
     <w:sdt>
       <w:sdtPr>
         <w:rPr>
@@ -6837,7 +7036,7 @@
         </w:p>
       </w:sdtContent>
     </w:sdt>
-    <w:bookmarkEnd w:id="10" w:displacedByCustomXml="prev"/>
+    <w:bookmarkEnd w:id="11" w:displacedByCustomXml="prev"/>
     <w:p>
       <w:pPr>
         <w:rPr>
@@ -6894,6 +7093,13 @@
     <w:p>
       <w:pPr>
         <w:rPr>
+          <w:rFonts w:asciiTheme="majorHAnsi" w:hAnsiTheme="majorHAnsi" w:cstheme="majorHAnsi"/>
+        </w:rPr>
+      </w:pPr>
+    </w:p>
+    <w:p>
+      <w:pPr>
+        <w:rPr>
           <w:b/>
           <w:bCs/>
         </w:rPr>
@@ -7085,6 +7291,7 @@
         <w:t>. This ensures that the addition of extra features has not corrupted the functionality of the original game.</w:t>
       </w:r>
     </w:p>
+    <w:bookmarkStart w:id="12" w:name="_Toc40265783" w:displacedByCustomXml="next"/>
     <w:sdt>
       <w:sdtPr>
         <w:rPr>
@@ -7129,6 +7336,7 @@
         </w:p>
       </w:sdtContent>
     </w:sdt>
+    <w:bookmarkEnd w:id="12" w:displacedByCustomXml="prev"/>
     <w:p>
       <w:pPr>
         <w:rPr>
@@ -7360,6 +7568,811 @@
         </w:rPr>
       </w:pPr>
     </w:p>
+    <w:p>
+      <w:pPr>
+        <w:rPr>
+          <w:lang w:val="en-US"/>
+        </w:rPr>
+      </w:pPr>
+    </w:p>
+    <w:p>
+      <w:pPr>
+        <w:rPr>
+          <w:lang w:val="en-US"/>
+        </w:rPr>
+      </w:pPr>
+    </w:p>
+    <w:p>
+      <w:pPr>
+        <w:rPr>
+          <w:lang w:val="en-US"/>
+        </w:rPr>
+      </w:pPr>
+    </w:p>
+    <w:p>
+      <w:pPr>
+        <w:rPr>
+          <w:lang w:val="en-US"/>
+        </w:rPr>
+      </w:pPr>
+    </w:p>
+    <w:p>
+      <w:pPr>
+        <w:rPr>
+          <w:lang w:val="en-US"/>
+        </w:rPr>
+      </w:pPr>
+    </w:p>
+    <w:p>
+      <w:pPr>
+        <w:rPr>
+          <w:lang w:val="en-US"/>
+        </w:rPr>
+      </w:pPr>
+    </w:p>
+    <w:p>
+      <w:pPr>
+        <w:rPr>
+          <w:lang w:val="en-US"/>
+        </w:rPr>
+      </w:pPr>
+    </w:p>
+    <w:p>
+      <w:pPr>
+        <w:rPr>
+          <w:lang w:val="en-US"/>
+        </w:rPr>
+      </w:pPr>
+    </w:p>
+    <w:p>
+      <w:pPr>
+        <w:rPr>
+          <w:lang w:val="en-US"/>
+        </w:rPr>
+      </w:pPr>
+    </w:p>
+    <w:bookmarkStart w:id="13" w:name="_Toc40265784" w:displacedByCustomXml="next"/>
+    <w:sdt>
+      <w:sdtPr>
+        <w:rPr>
+          <w:rFonts w:asciiTheme="minorHAnsi" w:eastAsiaTheme="minorHAnsi" w:hAnsiTheme="minorHAnsi" w:cstheme="minorBidi"/>
+          <w:color w:val="auto"/>
+          <w:sz w:val="28"/>
+          <w:szCs w:val="28"/>
+          <w:lang w:val="en-US"/>
+        </w:rPr>
+        <w:id w:val="-1279486465"/>
+        <w:docPartObj>
+          <w:docPartGallery w:val="Table of Contents"/>
+          <w:docPartUnique/>
+        </w:docPartObj>
+      </w:sdtPr>
+      <w:sdtEndPr>
+        <w:rPr>
+          <w:rFonts w:asciiTheme="majorHAnsi" w:eastAsiaTheme="majorEastAsia" w:hAnsiTheme="majorHAnsi" w:cstheme="majorBidi"/>
+          <w:b/>
+          <w:bCs/>
+          <w:noProof/>
+          <w:color w:val="1F3763" w:themeColor="accent1" w:themeShade="7F"/>
+          <w:sz w:val="24"/>
+          <w:szCs w:val="24"/>
+          <w:lang w:val="en-IE"/>
+        </w:rPr>
+      </w:sdtEndPr>
+      <w:sdtContent>
+        <w:p>
+          <w:pPr>
+            <w:pStyle w:val="Heading3"/>
+            <w:ind w:left="2880" w:firstLine="720"/>
+            <w:rPr>
+              <w:lang w:val="en-US"/>
+            </w:rPr>
+          </w:pPr>
+          <w:r>
+            <w:rPr>
+              <w:lang w:val="en-US"/>
+            </w:rPr>
+            <w:t>5</w:t>
+          </w:r>
+          <w:r>
+            <w:rPr>
+              <w:lang w:val="en-US"/>
+            </w:rPr>
+            <w:t>.</w:t>
+          </w:r>
+          <w:r>
+            <w:rPr>
+              <w:lang w:val="en-US"/>
+            </w:rPr>
+            <w:t>0 T</w:t>
+          </w:r>
+          <w:r>
+            <w:rPr>
+              <w:lang w:val="en-US"/>
+            </w:rPr>
+            <w:t>EST SCHEDULE</w:t>
+          </w:r>
+        </w:p>
+      </w:sdtContent>
+    </w:sdt>
+    <w:bookmarkEnd w:id="13" w:displacedByCustomXml="prev"/>
+    <w:p>
+      <w:pPr>
+        <w:rPr>
+          <w:lang w:val="en-US"/>
+        </w:rPr>
+      </w:pPr>
+    </w:p>
+    <w:tbl>
+      <w:tblPr>
+        <w:tblStyle w:val="TableGrid"/>
+        <w:tblpPr w:leftFromText="180" w:rightFromText="180" w:vertAnchor="page" w:horzAnchor="margin" w:tblpXSpec="center" w:tblpY="2487"/>
+        <w:tblW w:w="11244" w:type="dxa"/>
+        <w:tblLook w:val="04A0" w:firstRow="1" w:lastRow="0" w:firstColumn="1" w:lastColumn="0" w:noHBand="0" w:noVBand="1"/>
+      </w:tblPr>
+      <w:tblGrid>
+        <w:gridCol w:w="3748"/>
+        <w:gridCol w:w="3748"/>
+        <w:gridCol w:w="3748"/>
+      </w:tblGrid>
+      <w:tr>
+        <w:trPr>
+          <w:trHeight w:val="312"/>
+        </w:trPr>
+        <w:tc>
+          <w:tcPr>
+            <w:tcW w:w="3748" w:type="dxa"/>
+            <w:shd w:val="clear" w:color="auto" w:fill="B4C6E7" w:themeFill="accent1" w:themeFillTint="66"/>
+          </w:tcPr>
+          <w:p>
+            <w:pPr>
+              <w:jc w:val="center"/>
+              <w:rPr>
+                <w:lang w:val="en-US"/>
+              </w:rPr>
+            </w:pPr>
+            <w:r>
+              <w:rPr>
+                <w:lang w:val="en-US"/>
+              </w:rPr>
+              <w:t>Test procedure</w:t>
+            </w:r>
+          </w:p>
+        </w:tc>
+        <w:tc>
+          <w:tcPr>
+            <w:tcW w:w="3748" w:type="dxa"/>
+            <w:shd w:val="clear" w:color="auto" w:fill="B4C6E7" w:themeFill="accent1" w:themeFillTint="66"/>
+          </w:tcPr>
+          <w:p>
+            <w:pPr>
+              <w:jc w:val="center"/>
+              <w:rPr>
+                <w:lang w:val="en-US"/>
+              </w:rPr>
+            </w:pPr>
+            <w:r>
+              <w:rPr>
+                <w:lang w:val="en-US"/>
+              </w:rPr>
+              <w:t>Test Rank</w:t>
+            </w:r>
+          </w:p>
+          <w:p>
+            <w:pPr>
+              <w:rPr>
+                <w:lang w:val="en-US"/>
+              </w:rPr>
+            </w:pPr>
+          </w:p>
+          <w:p>
+            <w:pPr>
+              <w:rPr>
+                <w:lang w:val="en-US"/>
+              </w:rPr>
+            </w:pPr>
+          </w:p>
+        </w:tc>
+        <w:tc>
+          <w:tcPr>
+            <w:tcW w:w="3748" w:type="dxa"/>
+            <w:shd w:val="clear" w:color="auto" w:fill="B4C6E7" w:themeFill="accent1" w:themeFillTint="66"/>
+          </w:tcPr>
+          <w:p>
+            <w:pPr>
+              <w:jc w:val="center"/>
+              <w:rPr>
+                <w:rFonts w:asciiTheme="majorHAnsi" w:hAnsiTheme="majorHAnsi" w:cstheme="majorHAnsi"/>
+                <w:lang w:val="en-US"/>
+              </w:rPr>
+            </w:pPr>
+            <w:r>
+              <w:rPr>
+                <w:rFonts w:asciiTheme="majorHAnsi" w:hAnsiTheme="majorHAnsi" w:cstheme="majorHAnsi"/>
+                <w:lang w:val="en-US"/>
+              </w:rPr>
+              <w:t>Test duration</w:t>
+            </w:r>
+          </w:p>
+        </w:tc>
+      </w:tr>
+      <w:tr>
+        <w:trPr>
+          <w:trHeight w:val="312"/>
+        </w:trPr>
+        <w:tc>
+          <w:tcPr>
+            <w:tcW w:w="3748" w:type="dxa"/>
+          </w:tcPr>
+          <w:p>
+            <w:pPr>
+              <w:rPr>
+                <w:rFonts w:asciiTheme="majorHAnsi" w:hAnsiTheme="majorHAnsi" w:cstheme="majorHAnsi"/>
+                <w:lang w:val="en-US"/>
+              </w:rPr>
+            </w:pPr>
+            <w:r>
+              <w:rPr>
+                <w:rFonts w:asciiTheme="majorHAnsi" w:hAnsiTheme="majorHAnsi" w:cstheme="majorHAnsi"/>
+                <w:lang w:val="en-US"/>
+              </w:rPr>
+              <w:t>Unit testing</w:t>
+            </w:r>
+          </w:p>
+        </w:tc>
+        <w:tc>
+          <w:tcPr>
+            <w:tcW w:w="3748" w:type="dxa"/>
+          </w:tcPr>
+          <w:p>
+            <w:pPr>
+              <w:jc w:val="center"/>
+              <w:rPr>
+                <w:rFonts w:asciiTheme="majorHAnsi" w:hAnsiTheme="majorHAnsi" w:cstheme="majorHAnsi"/>
+                <w:lang w:val="en-US"/>
+              </w:rPr>
+            </w:pPr>
+            <w:r>
+              <w:rPr>
+                <w:rFonts w:asciiTheme="majorHAnsi" w:hAnsiTheme="majorHAnsi" w:cstheme="majorHAnsi"/>
+                <w:lang w:val="en-US"/>
+              </w:rPr>
+              <w:t>1</w:t>
+            </w:r>
+          </w:p>
+        </w:tc>
+        <w:tc>
+          <w:tcPr>
+            <w:tcW w:w="3748" w:type="dxa"/>
+          </w:tcPr>
+          <w:p>
+            <w:pPr>
+              <w:jc w:val="center"/>
+              <w:rPr>
+                <w:rFonts w:asciiTheme="majorHAnsi" w:hAnsiTheme="majorHAnsi" w:cstheme="majorHAnsi"/>
+                <w:lang w:val="en-US"/>
+              </w:rPr>
+            </w:pPr>
+            <w:r>
+              <w:rPr>
+                <w:rFonts w:asciiTheme="majorHAnsi" w:hAnsiTheme="majorHAnsi" w:cstheme="majorHAnsi"/>
+                <w:lang w:val="en-US"/>
+              </w:rPr>
+              <w:t>Continuous until main components of application are complete.</w:t>
+            </w:r>
+            <w:r>
+              <w:rPr>
+                <w:rFonts w:asciiTheme="majorHAnsi" w:hAnsiTheme="majorHAnsi" w:cstheme="majorHAnsi"/>
+                <w:lang w:val="en-US"/>
+              </w:rPr>
+              <w:t xml:space="preserve"> (3 Months)</w:t>
+            </w:r>
+          </w:p>
+        </w:tc>
+      </w:tr>
+      <w:tr>
+        <w:trPr>
+          <w:trHeight w:val="332"/>
+        </w:trPr>
+        <w:tc>
+          <w:tcPr>
+            <w:tcW w:w="3748" w:type="dxa"/>
+          </w:tcPr>
+          <w:p>
+            <w:pPr>
+              <w:rPr>
+                <w:rFonts w:asciiTheme="majorHAnsi" w:hAnsiTheme="majorHAnsi" w:cstheme="majorHAnsi"/>
+                <w:lang w:val="en-US"/>
+              </w:rPr>
+            </w:pPr>
+            <w:r>
+              <w:rPr>
+                <w:rFonts w:asciiTheme="majorHAnsi" w:hAnsiTheme="majorHAnsi" w:cstheme="majorHAnsi"/>
+                <w:lang w:val="en-US"/>
+              </w:rPr>
+              <w:t>Automated regression testing</w:t>
+            </w:r>
+          </w:p>
+        </w:tc>
+        <w:tc>
+          <w:tcPr>
+            <w:tcW w:w="3748" w:type="dxa"/>
+          </w:tcPr>
+          <w:p>
+            <w:pPr>
+              <w:jc w:val="center"/>
+              <w:rPr>
+                <w:rFonts w:asciiTheme="majorHAnsi" w:hAnsiTheme="majorHAnsi" w:cstheme="majorHAnsi"/>
+                <w:lang w:val="en-US"/>
+              </w:rPr>
+            </w:pPr>
+            <w:r>
+              <w:rPr>
+                <w:rFonts w:asciiTheme="majorHAnsi" w:hAnsiTheme="majorHAnsi" w:cstheme="majorHAnsi"/>
+                <w:lang w:val="en-US"/>
+              </w:rPr>
+              <w:t>2</w:t>
+            </w:r>
+          </w:p>
+        </w:tc>
+        <w:tc>
+          <w:tcPr>
+            <w:tcW w:w="3748" w:type="dxa"/>
+          </w:tcPr>
+          <w:p>
+            <w:pPr>
+              <w:jc w:val="center"/>
+              <w:rPr>
+                <w:rFonts w:asciiTheme="majorHAnsi" w:hAnsiTheme="majorHAnsi" w:cstheme="majorHAnsi"/>
+                <w:lang w:val="en-US"/>
+              </w:rPr>
+            </w:pPr>
+            <w:r>
+              <w:rPr>
+                <w:rFonts w:asciiTheme="majorHAnsi" w:hAnsiTheme="majorHAnsi" w:cstheme="majorHAnsi"/>
+                <w:lang w:val="en-US"/>
+              </w:rPr>
+              <w:t>Continuous until main components of application are complete.</w:t>
+            </w:r>
+            <w:r>
+              <w:rPr>
+                <w:rFonts w:asciiTheme="majorHAnsi" w:hAnsiTheme="majorHAnsi" w:cstheme="majorHAnsi"/>
+                <w:lang w:val="en-US"/>
+              </w:rPr>
+              <w:t xml:space="preserve"> (3 Months)</w:t>
+            </w:r>
+          </w:p>
+        </w:tc>
+      </w:tr>
+      <w:tr>
+        <w:trPr>
+          <w:trHeight w:val="312"/>
+        </w:trPr>
+        <w:tc>
+          <w:tcPr>
+            <w:tcW w:w="3748" w:type="dxa"/>
+          </w:tcPr>
+          <w:p>
+            <w:pPr>
+              <w:rPr>
+                <w:rFonts w:asciiTheme="majorHAnsi" w:hAnsiTheme="majorHAnsi" w:cstheme="majorHAnsi"/>
+                <w:lang w:val="en-US"/>
+              </w:rPr>
+            </w:pPr>
+            <w:r>
+              <w:rPr>
+                <w:rFonts w:asciiTheme="majorHAnsi" w:hAnsiTheme="majorHAnsi" w:cstheme="majorHAnsi"/>
+                <w:lang w:val="en-US"/>
+              </w:rPr>
+              <w:t>Integration testing</w:t>
+            </w:r>
+          </w:p>
+        </w:tc>
+        <w:tc>
+          <w:tcPr>
+            <w:tcW w:w="3748" w:type="dxa"/>
+          </w:tcPr>
+          <w:p>
+            <w:pPr>
+              <w:jc w:val="center"/>
+              <w:rPr>
+                <w:rFonts w:asciiTheme="majorHAnsi" w:hAnsiTheme="majorHAnsi" w:cstheme="majorHAnsi"/>
+                <w:lang w:val="en-US"/>
+              </w:rPr>
+            </w:pPr>
+            <w:r>
+              <w:rPr>
+                <w:rFonts w:asciiTheme="majorHAnsi" w:hAnsiTheme="majorHAnsi" w:cstheme="majorHAnsi"/>
+                <w:lang w:val="en-US"/>
+              </w:rPr>
+              <w:t>3</w:t>
+            </w:r>
+          </w:p>
+        </w:tc>
+        <w:tc>
+          <w:tcPr>
+            <w:tcW w:w="3748" w:type="dxa"/>
+          </w:tcPr>
+          <w:p>
+            <w:pPr>
+              <w:jc w:val="center"/>
+              <w:rPr>
+                <w:rFonts w:asciiTheme="majorHAnsi" w:hAnsiTheme="majorHAnsi" w:cstheme="majorHAnsi"/>
+                <w:lang w:val="en-US"/>
+              </w:rPr>
+            </w:pPr>
+            <w:r>
+              <w:rPr>
+                <w:rFonts w:asciiTheme="majorHAnsi" w:hAnsiTheme="majorHAnsi" w:cstheme="majorHAnsi"/>
+                <w:lang w:val="en-US"/>
+              </w:rPr>
+              <w:t>Continuous until main components of application are complete. (3 Months)</w:t>
+            </w:r>
+          </w:p>
+        </w:tc>
+      </w:tr>
+      <w:tr>
+        <w:trPr>
+          <w:trHeight w:val="312"/>
+        </w:trPr>
+        <w:tc>
+          <w:tcPr>
+            <w:tcW w:w="3748" w:type="dxa"/>
+          </w:tcPr>
+          <w:p>
+            <w:pPr>
+              <w:rPr>
+                <w:rFonts w:asciiTheme="majorHAnsi" w:hAnsiTheme="majorHAnsi" w:cstheme="majorHAnsi"/>
+                <w:lang w:val="en-US"/>
+              </w:rPr>
+            </w:pPr>
+            <w:r>
+              <w:rPr>
+                <w:rFonts w:asciiTheme="majorHAnsi" w:hAnsiTheme="majorHAnsi" w:cstheme="majorHAnsi"/>
+                <w:lang w:val="en-US"/>
+              </w:rPr>
+              <w:t>Batch</w:t>
+            </w:r>
+            <w:r>
+              <w:rPr>
+                <w:rFonts w:asciiTheme="majorHAnsi" w:hAnsiTheme="majorHAnsi" w:cstheme="majorHAnsi"/>
+                <w:lang w:val="en-US"/>
+              </w:rPr>
+              <w:t xml:space="preserve"> testing</w:t>
+            </w:r>
+          </w:p>
+        </w:tc>
+        <w:tc>
+          <w:tcPr>
+            <w:tcW w:w="3748" w:type="dxa"/>
+          </w:tcPr>
+          <w:p>
+            <w:pPr>
+              <w:jc w:val="center"/>
+              <w:rPr>
+                <w:rFonts w:asciiTheme="majorHAnsi" w:hAnsiTheme="majorHAnsi" w:cstheme="majorHAnsi"/>
+                <w:lang w:val="en-US"/>
+              </w:rPr>
+            </w:pPr>
+            <w:r>
+              <w:rPr>
+                <w:rFonts w:asciiTheme="majorHAnsi" w:hAnsiTheme="majorHAnsi" w:cstheme="majorHAnsi"/>
+                <w:lang w:val="en-US"/>
+              </w:rPr>
+              <w:t>4</w:t>
+            </w:r>
+          </w:p>
+        </w:tc>
+        <w:tc>
+          <w:tcPr>
+            <w:tcW w:w="3748" w:type="dxa"/>
+          </w:tcPr>
+          <w:p>
+            <w:pPr>
+              <w:jc w:val="center"/>
+              <w:rPr>
+                <w:rFonts w:asciiTheme="majorHAnsi" w:hAnsiTheme="majorHAnsi" w:cstheme="majorHAnsi"/>
+                <w:lang w:val="en-US"/>
+              </w:rPr>
+            </w:pPr>
+            <w:r>
+              <w:rPr>
+                <w:rFonts w:asciiTheme="majorHAnsi" w:hAnsiTheme="majorHAnsi" w:cstheme="majorHAnsi"/>
+                <w:lang w:val="en-US"/>
+              </w:rPr>
+              <w:t>5 days</w:t>
+            </w:r>
+          </w:p>
+        </w:tc>
+      </w:tr>
+      <w:tr>
+        <w:trPr>
+          <w:trHeight w:val="312"/>
+        </w:trPr>
+        <w:tc>
+          <w:tcPr>
+            <w:tcW w:w="3748" w:type="dxa"/>
+          </w:tcPr>
+          <w:p>
+            <w:pPr>
+              <w:rPr>
+                <w:rFonts w:asciiTheme="majorHAnsi" w:hAnsiTheme="majorHAnsi" w:cstheme="majorHAnsi"/>
+                <w:lang w:val="en-US"/>
+              </w:rPr>
+            </w:pPr>
+            <w:r>
+              <w:rPr>
+                <w:rFonts w:asciiTheme="majorHAnsi" w:hAnsiTheme="majorHAnsi" w:cstheme="majorHAnsi"/>
+                <w:lang w:val="en-US"/>
+              </w:rPr>
+              <w:t>System</w:t>
+            </w:r>
+            <w:r>
+              <w:rPr>
+                <w:rFonts w:asciiTheme="majorHAnsi" w:hAnsiTheme="majorHAnsi" w:cstheme="majorHAnsi"/>
+                <w:lang w:val="en-US"/>
+              </w:rPr>
+              <w:t xml:space="preserve"> testing</w:t>
+            </w:r>
+          </w:p>
+        </w:tc>
+        <w:tc>
+          <w:tcPr>
+            <w:tcW w:w="3748" w:type="dxa"/>
+          </w:tcPr>
+          <w:p>
+            <w:pPr>
+              <w:jc w:val="center"/>
+              <w:rPr>
+                <w:rFonts w:asciiTheme="majorHAnsi" w:hAnsiTheme="majorHAnsi" w:cstheme="majorHAnsi"/>
+                <w:lang w:val="en-US"/>
+              </w:rPr>
+            </w:pPr>
+            <w:r>
+              <w:rPr>
+                <w:rFonts w:asciiTheme="majorHAnsi" w:hAnsiTheme="majorHAnsi" w:cstheme="majorHAnsi"/>
+                <w:lang w:val="en-US"/>
+              </w:rPr>
+              <w:t>5</w:t>
+            </w:r>
+          </w:p>
+        </w:tc>
+        <w:tc>
+          <w:tcPr>
+            <w:tcW w:w="3748" w:type="dxa"/>
+          </w:tcPr>
+          <w:p>
+            <w:pPr>
+              <w:jc w:val="center"/>
+              <w:rPr>
+                <w:rFonts w:asciiTheme="majorHAnsi" w:hAnsiTheme="majorHAnsi" w:cstheme="majorHAnsi"/>
+                <w:lang w:val="en-US"/>
+              </w:rPr>
+            </w:pPr>
+            <w:r>
+              <w:rPr>
+                <w:rFonts w:asciiTheme="majorHAnsi" w:hAnsiTheme="majorHAnsi" w:cstheme="majorHAnsi"/>
+                <w:lang w:val="en-US"/>
+              </w:rPr>
+              <w:t>5 days</w:t>
+            </w:r>
+          </w:p>
+        </w:tc>
+      </w:tr>
+      <w:tr>
+        <w:trPr>
+          <w:trHeight w:val="332"/>
+        </w:trPr>
+        <w:tc>
+          <w:tcPr>
+            <w:tcW w:w="3748" w:type="dxa"/>
+          </w:tcPr>
+          <w:p>
+            <w:pPr>
+              <w:rPr>
+                <w:rFonts w:asciiTheme="majorHAnsi" w:hAnsiTheme="majorHAnsi" w:cstheme="majorHAnsi"/>
+                <w:lang w:val="en-US"/>
+              </w:rPr>
+            </w:pPr>
+            <w:r>
+              <w:rPr>
+                <w:rFonts w:asciiTheme="majorHAnsi" w:hAnsiTheme="majorHAnsi" w:cstheme="majorHAnsi"/>
+                <w:lang w:val="en-US"/>
+              </w:rPr>
+              <w:t>Performance &amp; stress testing</w:t>
+            </w:r>
+          </w:p>
+        </w:tc>
+        <w:tc>
+          <w:tcPr>
+            <w:tcW w:w="3748" w:type="dxa"/>
+          </w:tcPr>
+          <w:p>
+            <w:pPr>
+              <w:jc w:val="center"/>
+              <w:rPr>
+                <w:rFonts w:asciiTheme="majorHAnsi" w:hAnsiTheme="majorHAnsi" w:cstheme="majorHAnsi"/>
+                <w:lang w:val="en-US"/>
+              </w:rPr>
+            </w:pPr>
+            <w:r>
+              <w:rPr>
+                <w:rFonts w:asciiTheme="majorHAnsi" w:hAnsiTheme="majorHAnsi" w:cstheme="majorHAnsi"/>
+                <w:lang w:val="en-US"/>
+              </w:rPr>
+              <w:t>6</w:t>
+            </w:r>
+          </w:p>
+        </w:tc>
+        <w:tc>
+          <w:tcPr>
+            <w:tcW w:w="3748" w:type="dxa"/>
+          </w:tcPr>
+          <w:p>
+            <w:pPr>
+              <w:jc w:val="center"/>
+              <w:rPr>
+                <w:rFonts w:asciiTheme="majorHAnsi" w:hAnsiTheme="majorHAnsi" w:cstheme="majorHAnsi"/>
+                <w:lang w:val="en-US"/>
+              </w:rPr>
+            </w:pPr>
+            <w:r>
+              <w:rPr>
+                <w:rFonts w:asciiTheme="majorHAnsi" w:hAnsiTheme="majorHAnsi" w:cstheme="majorHAnsi"/>
+                <w:lang w:val="en-US"/>
+              </w:rPr>
+              <w:t>1 week</w:t>
+            </w:r>
+          </w:p>
+        </w:tc>
+      </w:tr>
+      <w:tr>
+        <w:trPr>
+          <w:trHeight w:val="312"/>
+        </w:trPr>
+        <w:tc>
+          <w:tcPr>
+            <w:tcW w:w="3748" w:type="dxa"/>
+          </w:tcPr>
+          <w:p>
+            <w:pPr>
+              <w:rPr>
+                <w:rFonts w:asciiTheme="majorHAnsi" w:hAnsiTheme="majorHAnsi" w:cstheme="majorHAnsi"/>
+                <w:lang w:val="en-US"/>
+              </w:rPr>
+            </w:pPr>
+            <w:r>
+              <w:rPr>
+                <w:rFonts w:asciiTheme="majorHAnsi" w:hAnsiTheme="majorHAnsi" w:cstheme="majorHAnsi"/>
+                <w:lang w:val="en-US"/>
+              </w:rPr>
+              <w:t>User acceptance testing</w:t>
+            </w:r>
+          </w:p>
+        </w:tc>
+        <w:tc>
+          <w:tcPr>
+            <w:tcW w:w="3748" w:type="dxa"/>
+          </w:tcPr>
+          <w:p>
+            <w:pPr>
+              <w:tabs>
+                <w:tab w:val="left" w:pos="3394"/>
+              </w:tabs>
+              <w:jc w:val="center"/>
+              <w:rPr>
+                <w:rFonts w:asciiTheme="majorHAnsi" w:hAnsiTheme="majorHAnsi" w:cstheme="majorHAnsi"/>
+                <w:lang w:val="en-US"/>
+              </w:rPr>
+            </w:pPr>
+            <w:r>
+              <w:rPr>
+                <w:rFonts w:asciiTheme="majorHAnsi" w:hAnsiTheme="majorHAnsi" w:cstheme="majorHAnsi"/>
+                <w:lang w:val="en-US"/>
+              </w:rPr>
+              <w:t>7</w:t>
+            </w:r>
+          </w:p>
+        </w:tc>
+        <w:tc>
+          <w:tcPr>
+            <w:tcW w:w="3748" w:type="dxa"/>
+          </w:tcPr>
+          <w:p>
+            <w:pPr>
+              <w:tabs>
+                <w:tab w:val="left" w:pos="3394"/>
+              </w:tabs>
+              <w:jc w:val="center"/>
+              <w:rPr>
+                <w:rFonts w:asciiTheme="majorHAnsi" w:hAnsiTheme="majorHAnsi" w:cstheme="majorHAnsi"/>
+                <w:lang w:val="en-US"/>
+              </w:rPr>
+            </w:pPr>
+            <w:r>
+              <w:rPr>
+                <w:rFonts w:asciiTheme="majorHAnsi" w:hAnsiTheme="majorHAnsi" w:cstheme="majorHAnsi"/>
+                <w:lang w:val="en-US"/>
+              </w:rPr>
+              <w:t>1 week</w:t>
+            </w:r>
+          </w:p>
+        </w:tc>
+      </w:tr>
+      <w:tr>
+        <w:trPr>
+          <w:trHeight w:val="312"/>
+        </w:trPr>
+        <w:tc>
+          <w:tcPr>
+            <w:tcW w:w="3748" w:type="dxa"/>
+          </w:tcPr>
+          <w:p>
+            <w:pPr>
+              <w:rPr>
+                <w:rFonts w:asciiTheme="majorHAnsi" w:hAnsiTheme="majorHAnsi" w:cstheme="majorHAnsi"/>
+                <w:lang w:val="en-US"/>
+              </w:rPr>
+            </w:pPr>
+            <w:r>
+              <w:rPr>
+                <w:rFonts w:asciiTheme="majorHAnsi" w:hAnsiTheme="majorHAnsi" w:cstheme="majorHAnsi"/>
+                <w:lang w:val="en-US"/>
+              </w:rPr>
+              <w:t>Beta testing</w:t>
+            </w:r>
+          </w:p>
+        </w:tc>
+        <w:tc>
+          <w:tcPr>
+            <w:tcW w:w="3748" w:type="dxa"/>
+          </w:tcPr>
+          <w:p>
+            <w:pPr>
+              <w:tabs>
+                <w:tab w:val="left" w:pos="3394"/>
+              </w:tabs>
+              <w:jc w:val="center"/>
+              <w:rPr>
+                <w:rFonts w:asciiTheme="majorHAnsi" w:hAnsiTheme="majorHAnsi" w:cstheme="majorHAnsi"/>
+                <w:lang w:val="en-US"/>
+              </w:rPr>
+            </w:pPr>
+            <w:r>
+              <w:rPr>
+                <w:rFonts w:asciiTheme="majorHAnsi" w:hAnsiTheme="majorHAnsi" w:cstheme="majorHAnsi"/>
+                <w:lang w:val="en-US"/>
+              </w:rPr>
+              <w:t>8</w:t>
+            </w:r>
+          </w:p>
+        </w:tc>
+        <w:tc>
+          <w:tcPr>
+            <w:tcW w:w="3748" w:type="dxa"/>
+          </w:tcPr>
+          <w:p>
+            <w:pPr>
+              <w:tabs>
+                <w:tab w:val="left" w:pos="3394"/>
+              </w:tabs>
+              <w:jc w:val="center"/>
+              <w:rPr>
+                <w:rFonts w:asciiTheme="majorHAnsi" w:hAnsiTheme="majorHAnsi" w:cstheme="majorHAnsi"/>
+                <w:lang w:val="en-US"/>
+              </w:rPr>
+            </w:pPr>
+            <w:r>
+              <w:rPr>
+                <w:rFonts w:asciiTheme="majorHAnsi" w:hAnsiTheme="majorHAnsi" w:cstheme="majorHAnsi"/>
+                <w:lang w:val="en-US"/>
+              </w:rPr>
+              <w:t>2 weeks</w:t>
+            </w:r>
+          </w:p>
+        </w:tc>
+      </w:tr>
+    </w:tbl>
     <w:p>
       <w:pPr>
         <w:rPr>
@@ -7411,14 +8424,14 @@
           <w:rFonts w:ascii="Segoe UI" w:hAnsi="Segoe UI" w:cs="Segoe UI"/>
         </w:rPr>
       </w:pPr>
-      <w:bookmarkStart w:id="11" w:name="_Toc40188492"/>
+      <w:bookmarkStart w:id="14" w:name="_Toc40265785"/>
       <w:r>
         <w:rPr>
           <w:rFonts w:ascii="Segoe UI" w:hAnsi="Segoe UI" w:cs="Segoe UI"/>
         </w:rPr>
         <w:t>PRE-SUBMISSION:</w:t>
       </w:r>
-      <w:bookmarkEnd w:id="11"/>
+      <w:bookmarkEnd w:id="14"/>
     </w:p>
     <w:p>
       <w:pPr>
@@ -7427,11 +8440,7 @@
         <w:textAlignment w:val="baseline"/>
       </w:pPr>
       <w:r>
-        <w:t xml:space="preserve">The game is sent to the manufacturer (e.g. SONY, Microsoft) so they will briefly look at it and provide us with some feedback. Pre-submission gets us some idea about the readiness of the game. This is sort of an informal review, if we don’t receive any problem, it doesn’t necessarily mean the game is bug free. We often have a couple of pre-submissions for a </w:t>
-      </w:r>
-      <w:r>
-        <w:lastRenderedPageBreak/>
-        <w:t>brand new game (e.g. our first action game of Jackie Chan Stunt master), and we may skip the pre-submission for the second generation of a previous game title.</w:t>
+        <w:t>The game is sent to the manufacturer (e.g. SONY, Microsoft) so they will briefly look at it and provide us with some feedback. Pre-submission gets us some idea about the readiness of the game. This is sort of an informal review, if we don’t receive any problem, it doesn’t necessarily mean the game is bug free. We often have a couple of pre-submissions for a brand new game (e.g. our first action game of Jackie Chan Stunt master), and we may skip the pre-submission for the second generation of a previous game title.</w:t>
       </w:r>
     </w:p>
     <w:p>
@@ -11127,6 +12136,25 @@
       <w:lang w:eastAsia="en-IE"/>
     </w:rPr>
   </w:style>
+  <w:style w:type="table" w:styleId="TableGrid">
+    <w:name w:val="Table Grid"/>
+    <w:basedOn w:val="TableNormal"/>
+    <w:uiPriority w:val="39"/>
+    <w:rsid w:val="009B260D"/>
+    <w:pPr>
+      <w:spacing w:after="0" w:line="240" w:lineRule="auto"/>
+    </w:pPr>
+    <w:tblPr>
+      <w:tblBorders>
+        <w:top w:val="single" w:sz="4" w:space="0" w:color="auto"/>
+        <w:left w:val="single" w:sz="4" w:space="0" w:color="auto"/>
+        <w:bottom w:val="single" w:sz="4" w:space="0" w:color="auto"/>
+        <w:right w:val="single" w:sz="4" w:space="0" w:color="auto"/>
+        <w:insideH w:val="single" w:sz="4" w:space="0" w:color="auto"/>
+        <w:insideV w:val="single" w:sz="4" w:space="0" w:color="auto"/>
+      </w:tblBorders>
+    </w:tblPr>
+  </w:style>
 </w:styles>
 </file>
 
@@ -11449,7 +12477,7 @@
 </file>
 
 <file path=customXml/itemProps2.xml><?xml version="1.0" encoding="utf-8"?>
-<ds:datastoreItem xmlns:ds="http://schemas.openxmlformats.org/officeDocument/2006/customXml" ds:itemID="{2B820FA5-17A5-446C-9F3E-066C51F31BFE}">
+<ds:datastoreItem xmlns:ds="http://schemas.openxmlformats.org/officeDocument/2006/customXml" ds:itemID="{0A8FAA75-8BF3-4310-A5FD-856ACEB256F5}">
   <ds:schemaRefs>
     <ds:schemaRef ds:uri="http://schemas.openxmlformats.org/officeDocument/2006/bibliography"/>
   </ds:schemaRefs>

</xml_diff>

<commit_message>
Roles & Responsibilities added
</commit_message>
<xml_diff>
--- a/Software Testing G00359990.docx
+++ b/Software Testing G00359990.docx
@@ -353,7 +353,7 @@
           <w:r>
             <w:fldChar w:fldCharType="separate"/>
           </w:r>
-          <w:hyperlink w:anchor="_Toc40265772" w:history="1">
+          <w:hyperlink w:anchor="_Toc40284150" w:history="1">
             <w:r>
               <w:rPr>
                 <w:rStyle w:val="Hyperlink"/>
@@ -380,7 +380,7 @@
                 <w:noProof/>
                 <w:webHidden/>
               </w:rPr>
-              <w:instrText xml:space="preserve"> PAGEREF _Toc40265772 \h </w:instrText>
+              <w:instrText xml:space="preserve"> PAGEREF _Toc40284150 \h </w:instrText>
             </w:r>
             <w:r>
               <w:rPr>
@@ -423,7 +423,7 @@
               <w:lang w:eastAsia="en-IE"/>
             </w:rPr>
           </w:pPr>
-          <w:hyperlink w:anchor="_Toc40265773" w:history="1">
+          <w:hyperlink w:anchor="_Toc40284151" w:history="1">
             <w:r>
               <w:rPr>
                 <w:rStyle w:val="Hyperlink"/>
@@ -451,7 +451,7 @@
                 <w:noProof/>
                 <w:webHidden/>
               </w:rPr>
-              <w:instrText xml:space="preserve"> PAGEREF _Toc40265773 \h </w:instrText>
+              <w:instrText xml:space="preserve"> PAGEREF _Toc40284151 \h </w:instrText>
             </w:r>
             <w:r>
               <w:rPr>
@@ -494,7 +494,7 @@
               <w:lang w:eastAsia="en-IE"/>
             </w:rPr>
           </w:pPr>
-          <w:hyperlink w:anchor="_Toc40265774" w:history="1">
+          <w:hyperlink w:anchor="_Toc40284152" w:history="1">
             <w:r>
               <w:rPr>
                 <w:rStyle w:val="Hyperlink"/>
@@ -522,7 +522,7 @@
                 <w:noProof/>
                 <w:webHidden/>
               </w:rPr>
-              <w:instrText xml:space="preserve"> PAGEREF _Toc40265774 \h </w:instrText>
+              <w:instrText xml:space="preserve"> PAGEREF _Toc40284152 \h </w:instrText>
             </w:r>
             <w:r>
               <w:rPr>
@@ -565,7 +565,7 @@
               <w:lang w:eastAsia="en-IE"/>
             </w:rPr>
           </w:pPr>
-          <w:hyperlink w:anchor="_Toc40265775" w:history="1">
+          <w:hyperlink w:anchor="_Toc40284153" w:history="1">
             <w:r>
               <w:rPr>
                 <w:rStyle w:val="Hyperlink"/>
@@ -593,7 +593,7 @@
                 <w:noProof/>
                 <w:webHidden/>
               </w:rPr>
-              <w:instrText xml:space="preserve"> PAGEREF _Toc40265775 \h </w:instrText>
+              <w:instrText xml:space="preserve"> PAGEREF _Toc40284153 \h </w:instrText>
             </w:r>
             <w:r>
               <w:rPr>
@@ -636,7 +636,7 @@
               <w:lang w:eastAsia="en-IE"/>
             </w:rPr>
           </w:pPr>
-          <w:hyperlink w:anchor="_Toc40265776" w:history="1">
+          <w:hyperlink w:anchor="_Toc40284154" w:history="1">
             <w:r>
               <w:rPr>
                 <w:rStyle w:val="Hyperlink"/>
@@ -664,7 +664,7 @@
                 <w:noProof/>
                 <w:webHidden/>
               </w:rPr>
-              <w:instrText xml:space="preserve"> PAGEREF _Toc40265776 \h </w:instrText>
+              <w:instrText xml:space="preserve"> PAGEREF _Toc40284154 \h </w:instrText>
             </w:r>
             <w:r>
               <w:rPr>
@@ -684,7 +684,7 @@
                 <w:noProof/>
                 <w:webHidden/>
               </w:rPr>
-              <w:t>6</w:t>
+              <w:t>5</w:t>
             </w:r>
             <w:r>
               <w:rPr>
@@ -707,7 +707,7 @@
               <w:lang w:eastAsia="en-IE"/>
             </w:rPr>
           </w:pPr>
-          <w:hyperlink w:anchor="_Toc40265777" w:history="1">
+          <w:hyperlink w:anchor="_Toc40284155" w:history="1">
             <w:r>
               <w:rPr>
                 <w:rStyle w:val="Hyperlink"/>
@@ -735,7 +735,7 @@
                 <w:noProof/>
                 <w:webHidden/>
               </w:rPr>
-              <w:instrText xml:space="preserve"> PAGEREF _Toc40265777 \h </w:instrText>
+              <w:instrText xml:space="preserve"> PAGEREF _Toc40284155 \h </w:instrText>
             </w:r>
             <w:r>
               <w:rPr>
@@ -755,7 +755,7 @@
                 <w:noProof/>
                 <w:webHidden/>
               </w:rPr>
-              <w:t>6</w:t>
+              <w:t>5</w:t>
             </w:r>
             <w:r>
               <w:rPr>
@@ -778,7 +778,7 @@
               <w:lang w:eastAsia="en-IE"/>
             </w:rPr>
           </w:pPr>
-          <w:hyperlink w:anchor="_Toc40265778" w:history="1">
+          <w:hyperlink w:anchor="_Toc40284156" w:history="1">
             <w:r>
               <w:rPr>
                 <w:rStyle w:val="Hyperlink"/>
@@ -806,7 +806,7 @@
                 <w:noProof/>
                 <w:webHidden/>
               </w:rPr>
-              <w:instrText xml:space="preserve"> PAGEREF _Toc40265778 \h </w:instrText>
+              <w:instrText xml:space="preserve"> PAGEREF _Toc40284156 \h </w:instrText>
             </w:r>
             <w:r>
               <w:rPr>
@@ -849,7 +849,7 @@
               <w:lang w:eastAsia="en-IE"/>
             </w:rPr>
           </w:pPr>
-          <w:hyperlink w:anchor="_Toc40265779" w:history="1">
+          <w:hyperlink w:anchor="_Toc40284157" w:history="1">
             <w:r>
               <w:rPr>
                 <w:rStyle w:val="Hyperlink"/>
@@ -877,7 +877,7 @@
                 <w:noProof/>
                 <w:webHidden/>
               </w:rPr>
-              <w:instrText xml:space="preserve"> PAGEREF _Toc40265779 \h </w:instrText>
+              <w:instrText xml:space="preserve"> PAGEREF _Toc40284157 \h </w:instrText>
             </w:r>
             <w:r>
               <w:rPr>
@@ -920,7 +920,7 @@
               <w:lang w:eastAsia="en-IE"/>
             </w:rPr>
           </w:pPr>
-          <w:hyperlink w:anchor="_Toc40265780" w:history="1">
+          <w:hyperlink w:anchor="_Toc40284158" w:history="1">
             <w:r>
               <w:rPr>
                 <w:rStyle w:val="Hyperlink"/>
@@ -948,7 +948,7 @@
                 <w:noProof/>
                 <w:webHidden/>
               </w:rPr>
-              <w:instrText xml:space="preserve"> PAGEREF _Toc40265780 \h </w:instrText>
+              <w:instrText xml:space="preserve"> PAGEREF _Toc40284158 \h </w:instrText>
             </w:r>
             <w:r>
               <w:rPr>
@@ -968,7 +968,7 @@
                 <w:noProof/>
                 <w:webHidden/>
               </w:rPr>
-              <w:t>9</w:t>
+              <w:t>8</w:t>
             </w:r>
             <w:r>
               <w:rPr>
@@ -991,7 +991,7 @@
               <w:lang w:eastAsia="en-IE"/>
             </w:rPr>
           </w:pPr>
-          <w:hyperlink w:anchor="_Toc40265781" w:history="1">
+          <w:hyperlink w:anchor="_Toc40284159" w:history="1">
             <w:r>
               <w:rPr>
                 <w:rStyle w:val="Hyperlink"/>
@@ -1019,7 +1019,7 @@
                 <w:noProof/>
                 <w:webHidden/>
               </w:rPr>
-              <w:instrText xml:space="preserve"> PAGEREF _Toc40265781 \h </w:instrText>
+              <w:instrText xml:space="preserve"> PAGEREF _Toc40284159 \h </w:instrText>
             </w:r>
             <w:r>
               <w:rPr>
@@ -1062,7 +1062,7 @@
               <w:lang w:eastAsia="en-IE"/>
             </w:rPr>
           </w:pPr>
-          <w:hyperlink w:anchor="_Toc40265782" w:history="1">
+          <w:hyperlink w:anchor="_Toc40284160" w:history="1">
             <w:r>
               <w:rPr>
                 <w:rStyle w:val="Hyperlink"/>
@@ -1090,7 +1090,7 @@
                 <w:noProof/>
                 <w:webHidden/>
               </w:rPr>
-              <w:instrText xml:space="preserve"> PAGEREF _Toc40265782 \h </w:instrText>
+              <w:instrText xml:space="preserve"> PAGEREF _Toc40284160 \h </w:instrText>
             </w:r>
             <w:r>
               <w:rPr>
@@ -1133,7 +1133,7 @@
               <w:lang w:eastAsia="en-IE"/>
             </w:rPr>
           </w:pPr>
-          <w:hyperlink w:anchor="_Toc40265783" w:history="1">
+          <w:hyperlink w:anchor="_Toc40284161" w:history="1">
             <w:r>
               <w:rPr>
                 <w:rStyle w:val="Hyperlink"/>
@@ -1161,7 +1161,7 @@
                 <w:noProof/>
                 <w:webHidden/>
               </w:rPr>
-              <w:instrText xml:space="preserve"> PAGEREF _Toc40265783 \h </w:instrText>
+              <w:instrText xml:space="preserve"> PAGEREF _Toc40284161 \h </w:instrText>
             </w:r>
             <w:r>
               <w:rPr>
@@ -1204,7 +1204,7 @@
               <w:lang w:eastAsia="en-IE"/>
             </w:rPr>
           </w:pPr>
-          <w:hyperlink w:anchor="_Toc40265784" w:history="1">
+          <w:hyperlink w:anchor="_Toc40284162" w:history="1">
             <w:r>
               <w:rPr>
                 <w:rStyle w:val="Hyperlink"/>
@@ -1232,7 +1232,7 @@
                 <w:noProof/>
                 <w:webHidden/>
               </w:rPr>
-              <w:instrText xml:space="preserve"> PAGEREF _Toc40265784 \h </w:instrText>
+              <w:instrText xml:space="preserve"> PAGEREF _Toc40284162 \h </w:instrText>
             </w:r>
             <w:r>
               <w:rPr>
@@ -1252,7 +1252,220 @@
                 <w:noProof/>
                 <w:webHidden/>
               </w:rPr>
-              <w:t>10</w:t>
+              <w:t>11</w:t>
+            </w:r>
+            <w:r>
+              <w:rPr>
+                <w:noProof/>
+                <w:webHidden/>
+              </w:rPr>
+              <w:fldChar w:fldCharType="end"/>
+            </w:r>
+          </w:hyperlink>
+        </w:p>
+        <w:p>
+          <w:pPr>
+            <w:pStyle w:val="TOC3"/>
+            <w:tabs>
+              <w:tab w:val="right" w:leader="dot" w:pos="9016"/>
+            </w:tabs>
+            <w:rPr>
+              <w:rFonts w:eastAsiaTheme="minorEastAsia"/>
+              <w:noProof/>
+              <w:lang w:eastAsia="en-IE"/>
+            </w:rPr>
+          </w:pPr>
+          <w:hyperlink w:anchor="_Toc40284163" w:history="1">
+            <w:r>
+              <w:rPr>
+                <w:rStyle w:val="Hyperlink"/>
+                <w:noProof/>
+                <w:lang w:val="en-US"/>
+              </w:rPr>
+              <w:t>6.0 Control Procedures</w:t>
+            </w:r>
+            <w:r>
+              <w:rPr>
+                <w:noProof/>
+                <w:webHidden/>
+              </w:rPr>
+              <w:tab/>
+            </w:r>
+            <w:r>
+              <w:rPr>
+                <w:noProof/>
+                <w:webHidden/>
+              </w:rPr>
+              <w:fldChar w:fldCharType="begin"/>
+            </w:r>
+            <w:r>
+              <w:rPr>
+                <w:noProof/>
+                <w:webHidden/>
+              </w:rPr>
+              <w:instrText xml:space="preserve"> PAGEREF _Toc40284163 \h </w:instrText>
+            </w:r>
+            <w:r>
+              <w:rPr>
+                <w:noProof/>
+                <w:webHidden/>
+              </w:rPr>
+            </w:r>
+            <w:r>
+              <w:rPr>
+                <w:noProof/>
+                <w:webHidden/>
+              </w:rPr>
+              <w:fldChar w:fldCharType="separate"/>
+            </w:r>
+            <w:r>
+              <w:rPr>
+                <w:noProof/>
+                <w:webHidden/>
+              </w:rPr>
+              <w:t>11</w:t>
+            </w:r>
+            <w:r>
+              <w:rPr>
+                <w:noProof/>
+                <w:webHidden/>
+              </w:rPr>
+              <w:fldChar w:fldCharType="end"/>
+            </w:r>
+          </w:hyperlink>
+        </w:p>
+        <w:p>
+          <w:pPr>
+            <w:pStyle w:val="TOC3"/>
+            <w:tabs>
+              <w:tab w:val="right" w:leader="dot" w:pos="9016"/>
+            </w:tabs>
+            <w:rPr>
+              <w:rFonts w:eastAsiaTheme="minorEastAsia"/>
+              <w:noProof/>
+              <w:lang w:eastAsia="en-IE"/>
+            </w:rPr>
+          </w:pPr>
+          <w:hyperlink w:anchor="_Toc40284164" w:history="1">
+            <w:r>
+              <w:rPr>
+                <w:rStyle w:val="Hyperlink"/>
+                <w:noProof/>
+                <w:lang w:val="en-US"/>
+              </w:rPr>
+              <w:t>7.0 Features to be tested</w:t>
+            </w:r>
+            <w:r>
+              <w:rPr>
+                <w:noProof/>
+                <w:webHidden/>
+              </w:rPr>
+              <w:tab/>
+            </w:r>
+            <w:r>
+              <w:rPr>
+                <w:noProof/>
+                <w:webHidden/>
+              </w:rPr>
+              <w:fldChar w:fldCharType="begin"/>
+            </w:r>
+            <w:r>
+              <w:rPr>
+                <w:noProof/>
+                <w:webHidden/>
+              </w:rPr>
+              <w:instrText xml:space="preserve"> PAGEREF _Toc40284164 \h </w:instrText>
+            </w:r>
+            <w:r>
+              <w:rPr>
+                <w:noProof/>
+                <w:webHidden/>
+              </w:rPr>
+            </w:r>
+            <w:r>
+              <w:rPr>
+                <w:noProof/>
+                <w:webHidden/>
+              </w:rPr>
+              <w:fldChar w:fldCharType="separate"/>
+            </w:r>
+            <w:r>
+              <w:rPr>
+                <w:noProof/>
+                <w:webHidden/>
+              </w:rPr>
+              <w:t>12</w:t>
+            </w:r>
+            <w:r>
+              <w:rPr>
+                <w:noProof/>
+                <w:webHidden/>
+              </w:rPr>
+              <w:fldChar w:fldCharType="end"/>
+            </w:r>
+          </w:hyperlink>
+        </w:p>
+        <w:p>
+          <w:pPr>
+            <w:pStyle w:val="TOC3"/>
+            <w:tabs>
+              <w:tab w:val="right" w:leader="dot" w:pos="9016"/>
+            </w:tabs>
+            <w:rPr>
+              <w:rFonts w:eastAsiaTheme="minorEastAsia"/>
+              <w:noProof/>
+              <w:lang w:eastAsia="en-IE"/>
+            </w:rPr>
+          </w:pPr>
+          <w:hyperlink w:anchor="_Toc40284165" w:history="1">
+            <w:r>
+              <w:rPr>
+                <w:rStyle w:val="Hyperlink"/>
+                <w:noProof/>
+                <w:lang w:val="en-US"/>
+              </w:rPr>
+              <w:t>8.0 Features not to test</w:t>
+            </w:r>
+            <w:r>
+              <w:rPr>
+                <w:noProof/>
+                <w:webHidden/>
+              </w:rPr>
+              <w:tab/>
+            </w:r>
+            <w:r>
+              <w:rPr>
+                <w:noProof/>
+                <w:webHidden/>
+              </w:rPr>
+              <w:fldChar w:fldCharType="begin"/>
+            </w:r>
+            <w:r>
+              <w:rPr>
+                <w:noProof/>
+                <w:webHidden/>
+              </w:rPr>
+              <w:instrText xml:space="preserve"> PAGEREF _Toc40284165 \h </w:instrText>
+            </w:r>
+            <w:r>
+              <w:rPr>
+                <w:noProof/>
+                <w:webHidden/>
+              </w:rPr>
+            </w:r>
+            <w:r>
+              <w:rPr>
+                <w:noProof/>
+                <w:webHidden/>
+              </w:rPr>
+              <w:fldChar w:fldCharType="separate"/>
+            </w:r>
+            <w:r>
+              <w:rPr>
+                <w:noProof/>
+                <w:webHidden/>
+              </w:rPr>
+              <w:t>13</w:t>
             </w:r>
             <w:r>
               <w:rPr>
@@ -1275,7 +1488,7 @@
               <w:lang w:val="en-IE" w:eastAsia="en-IE"/>
             </w:rPr>
           </w:pPr>
-          <w:hyperlink w:anchor="_Toc40265785" w:history="1">
+          <w:hyperlink w:anchor="_Toc40284166" w:history="1">
             <w:r>
               <w:rPr>
                 <w:rStyle w:val="Hyperlink"/>
@@ -1303,7 +1516,7 @@
                 <w:noProof/>
                 <w:webHidden/>
               </w:rPr>
-              <w:instrText xml:space="preserve"> PAGEREF _Toc40265785 \h </w:instrText>
+              <w:instrText xml:space="preserve"> PAGEREF _Toc40284166 \h </w:instrText>
             </w:r>
             <w:r>
               <w:rPr>
@@ -1323,7 +1536,7 @@
                 <w:noProof/>
                 <w:webHidden/>
               </w:rPr>
-              <w:t>11</w:t>
+              <w:t>13</w:t>
             </w:r>
             <w:r>
               <w:rPr>
@@ -1433,34 +1646,6 @@
     </w:p>
     <w:p>
       <w:pPr>
-        <w:rPr>
-          <w:lang w:val="en-GB"/>
-        </w:rPr>
-      </w:pPr>
-    </w:p>
-    <w:p>
-      <w:pPr>
-        <w:rPr>
-          <w:lang w:val="en-GB"/>
-        </w:rPr>
-      </w:pPr>
-    </w:p>
-    <w:p>
-      <w:pPr>
-        <w:rPr>
-          <w:lang w:val="en-GB"/>
-        </w:rPr>
-      </w:pPr>
-    </w:p>
-    <w:p>
-      <w:pPr>
-        <w:rPr>
-          <w:lang w:val="en-GB"/>
-        </w:rPr>
-      </w:pPr>
-    </w:p>
-    <w:p>
-      <w:pPr>
         <w:pStyle w:val="Heading1"/>
         <w:ind w:left="2880"/>
         <w:rPr>
@@ -1483,7 +1668,7 @@
         </w:rPr>
         <w:t xml:space="preserve">       </w:t>
       </w:r>
-      <w:bookmarkStart w:id="0" w:name="_Toc40265772"/>
+      <w:bookmarkStart w:id="0" w:name="_Toc40284150"/>
       <w:r>
         <w:rPr>
           <w:sz w:val="28"/>
@@ -1910,7 +2095,7 @@
           <w:shd w:val="clear" w:color="auto" w:fill="FFFFFF"/>
         </w:rPr>
       </w:pPr>
-      <w:bookmarkStart w:id="1" w:name="_Toc40265773"/>
+      <w:bookmarkStart w:id="1" w:name="_Toc40284151"/>
       <w:r>
         <w:rPr>
           <w:shd w:val="clear" w:color="auto" w:fill="FFFFFF"/>
@@ -2169,7 +2354,7 @@
           <w:shd w:val="clear" w:color="auto" w:fill="FFFFFF"/>
         </w:rPr>
       </w:pPr>
-      <w:bookmarkStart w:id="2" w:name="_Toc40265774"/>
+      <w:bookmarkStart w:id="2" w:name="_Toc40284152"/>
       <w:r>
         <w:rPr>
           <w:shd w:val="clear" w:color="auto" w:fill="FFFFFF"/>
@@ -2651,7 +2836,7 @@
           <w:lang w:val="en-US"/>
         </w:rPr>
       </w:pPr>
-      <w:bookmarkStart w:id="3" w:name="_Toc40265775"/>
+      <w:bookmarkStart w:id="3" w:name="_Toc40284153"/>
       <w:r>
         <w:rPr>
           <w:lang w:val="en-US"/>
@@ -2830,21 +3015,7 @@
           <w:rFonts w:asciiTheme="majorHAnsi" w:hAnsiTheme="majorHAnsi" w:cstheme="majorHAnsi"/>
           <w:lang w:val="en-US"/>
         </w:rPr>
-        <w:t xml:space="preserve">All </w:t>
-      </w:r>
-      <w:r>
-        <w:rPr>
-          <w:rFonts w:asciiTheme="majorHAnsi" w:hAnsiTheme="majorHAnsi" w:cstheme="majorHAnsi"/>
-          <w:lang w:val="en-US"/>
-        </w:rPr>
-        <w:t xml:space="preserve">components listed in the game design document should be thoroughly tested using numerous tests such as unit testing, integration testing, system testing, performance &amp; stress testing, user </w:t>
-      </w:r>
-      <w:r>
-        <w:rPr>
-          <w:rFonts w:asciiTheme="majorHAnsi" w:hAnsiTheme="majorHAnsi" w:cstheme="majorHAnsi"/>
-          <w:lang w:val="en-US"/>
-        </w:rPr>
-        <w:t>acceptance testing, batch testing, automated regression testing and beta testing.</w:t>
+        <w:t>All components listed in the game design document should be thoroughly tested using numerous tests such as unit testing, integration testing, system testing, performance &amp; stress testing, user acceptance testing, batch testing, automated regression testing and beta testing.</w:t>
       </w:r>
     </w:p>
     <w:p>
@@ -2889,21 +3060,7 @@
           <w:rFonts w:asciiTheme="majorHAnsi" w:hAnsiTheme="majorHAnsi" w:cstheme="majorHAnsi"/>
           <w:lang w:val="en-US"/>
         </w:rPr>
-        <w:t xml:space="preserve"> are evenly shared between Grace Keane, </w:t>
-      </w:r>
-      <w:r>
-        <w:rPr>
-          <w:rFonts w:asciiTheme="majorHAnsi" w:hAnsiTheme="majorHAnsi" w:cstheme="majorHAnsi"/>
-          <w:lang w:val="en-US"/>
-        </w:rPr>
-        <w:t>Jane Murphy</w:t>
-      </w:r>
-      <w:r>
-        <w:rPr>
-          <w:rFonts w:asciiTheme="majorHAnsi" w:hAnsiTheme="majorHAnsi" w:cstheme="majorHAnsi"/>
-          <w:lang w:val="en-US"/>
-        </w:rPr>
-        <w:t xml:space="preserve">, </w:t>
+        <w:t xml:space="preserve"> are evenly shared between Grace Keane, Jane Murphy, </w:t>
       </w:r>
       <w:r>
         <w:rPr>
@@ -2916,17 +3073,12 @@
           <w:rFonts w:asciiTheme="majorHAnsi" w:hAnsiTheme="majorHAnsi" w:cstheme="majorHAnsi"/>
           <w:lang w:val="en-US"/>
         </w:rPr>
-        <w:t xml:space="preserve">, </w:t>
-      </w:r>
-      <w:r>
-        <w:rPr>
-          <w:lang w:val="en-US"/>
-        </w:rPr>
-        <w:t xml:space="preserve">John </w:t>
+        <w:t xml:space="preserve">, John </w:t>
       </w:r>
       <w:proofErr w:type="gramStart"/>
       <w:r>
         <w:rPr>
+          <w:rFonts w:asciiTheme="majorHAnsi" w:hAnsiTheme="majorHAnsi" w:cstheme="majorHAnsi"/>
           <w:lang w:val="en-US"/>
         </w:rPr>
         <w:t>Walsh</w:t>
@@ -2934,18 +3086,28 @@
       <w:proofErr w:type="gramEnd"/>
       <w:r>
         <w:rPr>
-          <w:lang w:val="en-US"/>
-        </w:rPr>
-        <w:t xml:space="preserve"> and </w:t>
-      </w:r>
-      <w:r>
-        <w:rPr>
+          <w:rFonts w:asciiTheme="majorHAnsi" w:hAnsiTheme="majorHAnsi" w:cstheme="majorHAnsi"/>
+          <w:lang w:val="en-US"/>
+        </w:rPr>
+        <w:t xml:space="preserve"> </w:t>
+      </w:r>
+      <w:r>
+        <w:rPr>
+          <w:rFonts w:asciiTheme="majorHAnsi" w:hAnsiTheme="majorHAnsi" w:cstheme="majorHAnsi"/>
+          <w:lang w:val="en-US"/>
+        </w:rPr>
+        <w:t xml:space="preserve">and </w:t>
+      </w:r>
+      <w:r>
+        <w:rPr>
+          <w:rFonts w:asciiTheme="majorHAnsi" w:hAnsiTheme="majorHAnsi" w:cstheme="majorHAnsi"/>
           <w:lang w:val="en-US"/>
         </w:rPr>
         <w:t>Sam Kelly</w:t>
       </w:r>
       <w:r>
         <w:rPr>
+          <w:rFonts w:asciiTheme="majorHAnsi" w:hAnsiTheme="majorHAnsi" w:cstheme="majorHAnsi"/>
           <w:lang w:val="en-US"/>
         </w:rPr>
         <w:t>.</w:t>
@@ -2953,19 +3115,12 @@
     </w:p>
     <w:p>
       <w:pPr>
-        <w:rPr>
-          <w:lang w:val="en-US"/>
-        </w:rPr>
-      </w:pPr>
-    </w:p>
-    <w:p>
-      <w:pPr>
         <w:pStyle w:val="Heading3"/>
         <w:rPr>
           <w:lang w:val="en-US"/>
         </w:rPr>
       </w:pPr>
-      <w:bookmarkStart w:id="4" w:name="_Toc40265776"/>
+      <w:bookmarkStart w:id="4" w:name="_Toc40284154"/>
       <w:r>
         <w:rPr>
           <w:lang w:val="en-US"/>
@@ -2973,13 +3128,6 @@
         <w:t>3.2 Tactics</w:t>
       </w:r>
       <w:bookmarkEnd w:id="4"/>
-    </w:p>
-    <w:p>
-      <w:pPr>
-        <w:rPr>
-          <w:lang w:val="en-US"/>
-        </w:rPr>
-      </w:pPr>
     </w:p>
     <w:p>
       <w:pPr>
@@ -3174,7 +3322,10 @@
     </w:p>
     <w:p>
       <w:pPr>
-        <w:rPr>
+        <w:pStyle w:val="ListParagraph"/>
+        <w:ind w:left="360"/>
+        <w:rPr>
+          <w:rFonts w:asciiTheme="majorHAnsi" w:hAnsiTheme="majorHAnsi" w:cstheme="majorHAnsi"/>
           <w:lang w:val="en-US"/>
         </w:rPr>
       </w:pPr>
@@ -3270,7 +3421,7 @@
         </w:p>
       </w:sdtContent>
     </w:sdt>
-    <w:bookmarkStart w:id="5" w:name="_Toc40265777" w:displacedByCustomXml="next"/>
+    <w:bookmarkStart w:id="5" w:name="_Toc40284155" w:displacedByCustomXml="next"/>
     <w:sdt>
       <w:sdtPr>
         <w:rPr>
@@ -3439,6 +3590,22 @@
     <w:p>
       <w:pPr>
         <w:rPr>
+          <w:rFonts w:asciiTheme="majorHAnsi" w:hAnsiTheme="majorHAnsi" w:cstheme="majorHAnsi"/>
+          <w:lang w:val="en-US"/>
+        </w:rPr>
+      </w:pPr>
+    </w:p>
+    <w:p>
+      <w:pPr>
+        <w:rPr>
+          <w:rFonts w:asciiTheme="majorHAnsi" w:hAnsiTheme="majorHAnsi" w:cstheme="majorHAnsi"/>
+          <w:lang w:val="en-US"/>
+        </w:rPr>
+      </w:pPr>
+    </w:p>
+    <w:p>
+      <w:pPr>
+        <w:rPr>
           <w:b/>
           <w:bCs/>
           <w:lang w:val="en-US"/>
@@ -3489,32 +3656,20 @@
     <w:p>
       <w:pPr>
         <w:rPr>
-          <w:rFonts w:ascii="Segoe UI" w:hAnsi="Segoe UI" w:cs="Segoe UI"/>
-          <w:b/>
-          <w:bCs/>
-          <w:color w:val="24292E"/>
-          <w:sz w:val="20"/>
-          <w:szCs w:val="20"/>
-          <w:shd w:val="clear" w:color="auto" w:fill="FFFFFF"/>
-        </w:rPr>
-      </w:pPr>
-      <w:r>
-        <w:rPr>
-          <w:lang w:val="en-US"/>
-        </w:rPr>
-        <w:t>Sam Kelly</w:t>
-      </w:r>
-      <w:r>
-        <w:rPr>
-          <w:rFonts w:ascii="Segoe UI" w:hAnsi="Segoe UI" w:cs="Segoe UI"/>
-          <w:b/>
-          <w:bCs/>
-          <w:color w:val="24292E"/>
-          <w:sz w:val="20"/>
-          <w:szCs w:val="20"/>
-          <w:shd w:val="clear" w:color="auto" w:fill="FFFFFF"/>
-        </w:rPr>
-        <w:t xml:space="preserve"> </w:t>
+          <w:lang w:val="en-US"/>
+        </w:rPr>
+      </w:pPr>
+      <w:r>
+        <w:rPr>
+          <w:lang w:val="en-US"/>
+        </w:rPr>
+        <w:t>Sam</w:t>
+      </w:r>
+      <w:r>
+        <w:rPr>
+          <w:lang w:val="en-US"/>
+        </w:rPr>
+        <w:t xml:space="preserve"> Kelly</w:t>
       </w:r>
     </w:p>
     <w:p>
@@ -4067,8 +4222,6 @@
     <w:p>
       <w:pPr>
         <w:rPr>
-          <w:rFonts w:asciiTheme="majorHAnsi" w:hAnsiTheme="majorHAnsi" w:cstheme="majorHAnsi"/>
-          <w:u w:val="single"/>
           <w:lang w:val="en-US"/>
         </w:rPr>
       </w:pPr>
@@ -4081,19 +4234,33 @@
       </w:r>
       <w:r>
         <w:rPr>
-          <w:rFonts w:asciiTheme="majorHAnsi" w:hAnsiTheme="majorHAnsi" w:cstheme="majorHAnsi"/>
-          <w:lang w:val="en-US"/>
-        </w:rPr>
-        <w:t>Jane Murphy</w:t>
-      </w:r>
-      <w:r>
-        <w:rPr>
-          <w:rFonts w:asciiTheme="majorHAnsi" w:hAnsiTheme="majorHAnsi" w:cstheme="majorHAnsi"/>
-          <w:u w:val="single"/>
-          <w:lang w:val="en-US"/>
-        </w:rPr>
-        <w:t xml:space="preserve"> </w:t>
-      </w:r>
+          <w:lang w:val="en-US"/>
+        </w:rPr>
+        <w:t xml:space="preserve">John </w:t>
+      </w:r>
+      <w:r>
+        <w:rPr>
+          <w:rFonts w:asciiTheme="majorHAnsi" w:hAnsiTheme="majorHAnsi" w:cstheme="majorHAnsi"/>
+          <w:lang w:val="en-US"/>
+        </w:rPr>
+        <w:t>Walsh</w:t>
+      </w:r>
+      <w:r>
+        <w:rPr>
+          <w:rFonts w:asciiTheme="majorHAnsi" w:hAnsiTheme="majorHAnsi" w:cstheme="majorHAnsi"/>
+          <w:lang w:val="en-US"/>
+        </w:rPr>
+        <w:t xml:space="preserve">, Sam </w:t>
+      </w:r>
+      <w:proofErr w:type="spellStart"/>
+      <w:r>
+        <w:rPr>
+          <w:rFonts w:asciiTheme="majorHAnsi" w:hAnsiTheme="majorHAnsi" w:cstheme="majorHAnsi"/>
+          <w:lang w:val="en-US"/>
+        </w:rPr>
+        <w:t>kelly</w:t>
+      </w:r>
+      <w:proofErr w:type="spellEnd"/>
     </w:p>
     <w:p>
       <w:pPr>
@@ -4346,7 +4513,7 @@
         </w:rPr>
       </w:pPr>
     </w:p>
-    <w:bookmarkStart w:id="6" w:name="_Toc40265778" w:displacedByCustomXml="next"/>
+    <w:bookmarkStart w:id="6" w:name="_Toc40284156" w:displacedByCustomXml="next"/>
     <w:sdt>
       <w:sdtPr>
         <w:rPr>
@@ -5009,7 +5176,7 @@
         </w:rPr>
       </w:pPr>
     </w:p>
-    <w:bookmarkStart w:id="7" w:name="_Toc40265779" w:displacedByCustomXml="next"/>
+    <w:bookmarkStart w:id="7" w:name="_Toc40284157" w:displacedByCustomXml="next"/>
     <w:sdt>
       <w:sdtPr>
         <w:rPr>
@@ -5158,14 +5325,28 @@
           <w:rFonts w:asciiTheme="majorHAnsi" w:hAnsiTheme="majorHAnsi" w:cstheme="majorHAnsi"/>
           <w:lang w:val="en-US"/>
         </w:rPr>
-        <w:t xml:space="preserve">Stress testing - </w:t>
-      </w:r>
-      <w:r>
-        <w:rPr>
-          <w:rFonts w:asciiTheme="majorHAnsi" w:hAnsiTheme="majorHAnsi" w:cstheme="majorHAnsi"/>
-          <w:lang w:val="en-US"/>
-        </w:rPr>
-        <w:t>Grace Keane</w:t>
+        <w:t xml:space="preserve">Stress testing </w:t>
+      </w:r>
+      <w:r>
+        <w:rPr>
+          <w:rFonts w:asciiTheme="majorHAnsi" w:hAnsiTheme="majorHAnsi" w:cstheme="majorHAnsi"/>
+          <w:lang w:val="en-US"/>
+        </w:rPr>
+        <w:t>–</w:t>
+      </w:r>
+      <w:r>
+        <w:rPr>
+          <w:rFonts w:asciiTheme="majorHAnsi" w:hAnsiTheme="majorHAnsi" w:cstheme="majorHAnsi"/>
+          <w:lang w:val="en-US"/>
+        </w:rPr>
+        <w:t xml:space="preserve"> </w:t>
+      </w:r>
+      <w:r>
+        <w:rPr>
+          <w:rFonts w:asciiTheme="majorHAnsi" w:hAnsiTheme="majorHAnsi" w:cstheme="majorHAnsi"/>
+          <w:lang w:val="en-US"/>
+        </w:rPr>
+        <w:t>Sam Kelly</w:t>
       </w:r>
     </w:p>
     <w:p>
@@ -5707,7 +5888,7 @@
         </w:rPr>
       </w:pPr>
     </w:p>
-    <w:bookmarkStart w:id="8" w:name="_Toc40265780" w:displacedByCustomXml="next"/>
+    <w:bookmarkStart w:id="8" w:name="_Toc40284158" w:displacedByCustomXml="next"/>
     <w:bookmarkStart w:id="9" w:name="_Toc40186826" w:displacedByCustomXml="next"/>
     <w:sdt>
       <w:sdtPr>
@@ -5884,23 +6065,24 @@
     <w:p>
       <w:pPr>
         <w:rPr>
-          <w:rFonts w:asciiTheme="majorHAnsi" w:hAnsiTheme="majorHAnsi" w:cstheme="majorHAnsi"/>
-          <w:lang w:val="en-US"/>
-        </w:rPr>
-      </w:pPr>
-      <w:r>
-        <w:rPr>
-          <w:rFonts w:asciiTheme="majorHAnsi" w:hAnsiTheme="majorHAnsi" w:cstheme="majorHAnsi"/>
-          <w:lang w:val="en-US"/>
-        </w:rPr>
-        <w:t xml:space="preserve">User acceptance testing </w:t>
-      </w:r>
-      <w:r>
-        <w:rPr>
-          <w:rFonts w:asciiTheme="majorHAnsi" w:hAnsiTheme="majorHAnsi" w:cstheme="majorHAnsi"/>
-          <w:lang w:val="en-US"/>
-        </w:rPr>
-        <w:t>&amp; implementation of test scripts</w:t>
+          <w:b/>
+          <w:bCs/>
+          <w:lang w:val="en-US"/>
+        </w:rPr>
+      </w:pPr>
+      <w:r>
+        <w:rPr>
+          <w:rFonts w:asciiTheme="majorHAnsi" w:hAnsiTheme="majorHAnsi" w:cstheme="majorHAnsi"/>
+          <w:lang w:val="en-US"/>
+        </w:rPr>
+        <w:t>I</w:t>
+      </w:r>
+      <w:r>
+        <w:rPr>
+          <w:rFonts w:asciiTheme="majorHAnsi" w:hAnsiTheme="majorHAnsi" w:cstheme="majorHAnsi"/>
+          <w:lang w:val="en-US"/>
+        </w:rPr>
+        <w:t>mplementation of test scripts</w:t>
       </w:r>
       <w:r>
         <w:rPr>
@@ -5914,23 +6096,72 @@
           <w:rFonts w:asciiTheme="majorHAnsi" w:hAnsiTheme="majorHAnsi" w:cstheme="majorHAnsi"/>
           <w:lang w:val="en-US"/>
         </w:rPr>
-        <w:t xml:space="preserve">- </w:t>
-      </w:r>
-      <w:r>
-        <w:rPr>
-          <w:rFonts w:asciiTheme="majorHAnsi" w:hAnsiTheme="majorHAnsi" w:cstheme="majorHAnsi"/>
-          <w:lang w:val="en-US"/>
-        </w:rPr>
-        <w:t>Grace Keane</w:t>
-      </w:r>
-    </w:p>
-    <w:p>
-      <w:pPr>
-        <w:rPr>
-          <w:rFonts w:asciiTheme="majorHAnsi" w:hAnsiTheme="majorHAnsi" w:cstheme="majorHAnsi"/>
-          <w:lang w:val="en-US"/>
-        </w:rPr>
-      </w:pPr>
+        <w:t>–</w:t>
+      </w:r>
+      <w:r>
+        <w:rPr>
+          <w:rFonts w:asciiTheme="majorHAnsi" w:hAnsiTheme="majorHAnsi" w:cstheme="majorHAnsi"/>
+          <w:lang w:val="en-US"/>
+        </w:rPr>
+        <w:t xml:space="preserve"> </w:t>
+      </w:r>
+      <w:r>
+        <w:rPr>
+          <w:rFonts w:asciiTheme="majorHAnsi" w:hAnsiTheme="majorHAnsi" w:cstheme="majorHAnsi"/>
+          <w:lang w:val="en-US"/>
+        </w:rPr>
+        <w:t>John Walsh</w:t>
+      </w:r>
+    </w:p>
+    <w:p>
+      <w:pPr>
+        <w:rPr>
+          <w:rFonts w:asciiTheme="majorHAnsi" w:hAnsiTheme="majorHAnsi" w:cstheme="majorHAnsi"/>
+          <w:lang w:val="en-US"/>
+        </w:rPr>
+      </w:pPr>
+      <w:r>
+        <w:rPr>
+          <w:rFonts w:asciiTheme="majorHAnsi" w:hAnsiTheme="majorHAnsi" w:cstheme="majorHAnsi"/>
+          <w:lang w:val="en-US"/>
+        </w:rPr>
+        <w:t>User acceptance testing</w:t>
+      </w:r>
+      <w:r>
+        <w:rPr>
+          <w:rFonts w:asciiTheme="majorHAnsi" w:hAnsiTheme="majorHAnsi" w:cstheme="majorHAnsi"/>
+          <w:lang w:val="en-US"/>
+        </w:rPr>
+        <w:t xml:space="preserve"> </w:t>
+      </w:r>
+      <w:r>
+        <w:rPr>
+          <w:rFonts w:asciiTheme="majorHAnsi" w:hAnsiTheme="majorHAnsi" w:cstheme="majorHAnsi"/>
+          <w:lang w:val="en-US"/>
+        </w:rPr>
+        <w:t>–</w:t>
+      </w:r>
+      <w:r>
+        <w:rPr>
+          <w:rFonts w:asciiTheme="majorHAnsi" w:hAnsiTheme="majorHAnsi" w:cstheme="majorHAnsi"/>
+          <w:lang w:val="en-US"/>
+        </w:rPr>
+        <w:t xml:space="preserve"> </w:t>
+      </w:r>
+      <w:r>
+        <w:rPr>
+          <w:rFonts w:asciiTheme="majorHAnsi" w:hAnsiTheme="majorHAnsi" w:cstheme="majorHAnsi"/>
+          <w:lang w:val="en-US"/>
+        </w:rPr>
+        <w:t>Jane</w:t>
+      </w:r>
+      <w:r>
+        <w:rPr>
+          <w:rFonts w:asciiTheme="majorHAnsi" w:hAnsiTheme="majorHAnsi" w:cstheme="majorHAnsi"/>
+          <w:lang w:val="en-US"/>
+        </w:rPr>
+        <w:t xml:space="preserve"> Murphy</w:t>
+      </w:r>
     </w:p>
     <w:p>
       <w:pPr>
@@ -6305,7 +6536,7 @@
         <w:t xml:space="preserve"> of the software product.</w:t>
       </w:r>
     </w:p>
-    <w:bookmarkStart w:id="10" w:name="_Toc40265781" w:displacedByCustomXml="next"/>
+    <w:bookmarkStart w:id="10" w:name="_Toc40284159" w:displacedByCustomXml="next"/>
     <w:sdt>
       <w:sdtPr>
         <w:rPr>
@@ -6453,7 +6684,7 @@
         </w:rPr>
       </w:pPr>
     </w:p>
-    <w:bookmarkStart w:id="11" w:name="_Toc40265782" w:displacedByCustomXml="next"/>
+    <w:bookmarkStart w:id="11" w:name="_Toc40284160" w:displacedByCustomXml="next"/>
     <w:sdt>
       <w:sdtPr>
         <w:rPr>
@@ -6560,20 +6791,6 @@
     <w:p>
       <w:pPr>
         <w:rPr>
-          <w:rFonts w:asciiTheme="majorHAnsi" w:hAnsiTheme="majorHAnsi" w:cstheme="majorHAnsi"/>
-        </w:rPr>
-      </w:pPr>
-    </w:p>
-    <w:p>
-      <w:pPr>
-        <w:rPr>
-          <w:rFonts w:asciiTheme="majorHAnsi" w:hAnsiTheme="majorHAnsi" w:cstheme="majorHAnsi"/>
-        </w:rPr>
-      </w:pPr>
-    </w:p>
-    <w:p>
-      <w:pPr>
-        <w:rPr>
           <w:b/>
           <w:bCs/>
         </w:rPr>
@@ -6616,7 +6833,7 @@
         <w:rPr>
           <w:lang w:val="en-US"/>
         </w:rPr>
-        <w:t>John Walsh</w:t>
+        <w:t>Jane Murphy</w:t>
       </w:r>
     </w:p>
     <w:p>
@@ -6629,113 +6846,90 @@
       </w:pPr>
       <w:r>
         <w:rPr>
-          <w:lang w:val="en-US"/>
-        </w:rPr>
-        <w:t>Sam Kelly</w:t>
-      </w:r>
-      <w:r>
-        <w:rPr>
           <w:b/>
           <w:bCs/>
           <w:lang w:val="en-US"/>
         </w:rPr>
+        <w:t xml:space="preserve">Methodology </w:t>
+      </w:r>
+    </w:p>
+    <w:p>
+      <w:pPr>
+        <w:rPr>
+          <w:rFonts w:asciiTheme="majorHAnsi" w:hAnsiTheme="majorHAnsi" w:cstheme="majorHAnsi"/>
+          <w:shd w:val="clear" w:color="auto" w:fill="FFFFFF"/>
+        </w:rPr>
+      </w:pPr>
+      <w:r>
+        <w:rPr>
+          <w:rFonts w:asciiTheme="majorHAnsi" w:hAnsiTheme="majorHAnsi" w:cstheme="majorHAnsi"/>
+          <w:shd w:val="clear" w:color="auto" w:fill="FFFFFF"/>
+        </w:rPr>
+        <w:t>regression tests must be incorporated in the daily test cycle.</w:t>
+      </w:r>
+      <w:r>
+        <w:rPr>
+          <w:rFonts w:asciiTheme="majorHAnsi" w:hAnsiTheme="majorHAnsi" w:cstheme="majorHAnsi"/>
+          <w:shd w:val="clear" w:color="auto" w:fill="FFFFFF"/>
+        </w:rPr>
+        <w:t xml:space="preserve"> After every change</w:t>
+      </w:r>
+      <w:r>
+        <w:rPr>
+          <w:rFonts w:asciiTheme="majorHAnsi" w:hAnsiTheme="majorHAnsi" w:cstheme="majorHAnsi"/>
+          <w:shd w:val="clear" w:color="auto" w:fill="FFFFFF"/>
+        </w:rPr>
+        <w:t xml:space="preserve"> to code or </w:t>
+      </w:r>
+      <w:r>
+        <w:rPr>
+          <w:rFonts w:asciiTheme="majorHAnsi" w:hAnsiTheme="majorHAnsi" w:cstheme="majorHAnsi"/>
+          <w:shd w:val="clear" w:color="auto" w:fill="FFFFFF"/>
+        </w:rPr>
+        <w:t xml:space="preserve">the </w:t>
+      </w:r>
+      <w:r>
+        <w:rPr>
+          <w:rFonts w:asciiTheme="majorHAnsi" w:hAnsiTheme="majorHAnsi" w:cstheme="majorHAnsi"/>
+          <w:shd w:val="clear" w:color="auto" w:fill="FFFFFF"/>
+        </w:rPr>
+        <w:t>system</w:t>
+      </w:r>
+      <w:r>
+        <w:rPr>
+          <w:rFonts w:asciiTheme="majorHAnsi" w:hAnsiTheme="majorHAnsi" w:cstheme="majorHAnsi"/>
+          <w:shd w:val="clear" w:color="auto" w:fill="FFFFFF"/>
+        </w:rPr>
+        <w:t>, regression testing should ta</w:t>
+      </w:r>
+      <w:r>
+        <w:rPr>
+          <w:rFonts w:asciiTheme="majorHAnsi" w:hAnsiTheme="majorHAnsi" w:cstheme="majorHAnsi"/>
+          <w:shd w:val="clear" w:color="auto" w:fill="FFFFFF"/>
+        </w:rPr>
+        <w:t>k</w:t>
+      </w:r>
+      <w:r>
+        <w:rPr>
+          <w:rFonts w:asciiTheme="majorHAnsi" w:hAnsiTheme="majorHAnsi" w:cstheme="majorHAnsi"/>
+          <w:shd w:val="clear" w:color="auto" w:fill="FFFFFF"/>
+        </w:rPr>
+        <w:t>e place</w:t>
+      </w:r>
+      <w:r>
+        <w:rPr>
+          <w:rFonts w:asciiTheme="majorHAnsi" w:hAnsiTheme="majorHAnsi" w:cstheme="majorHAnsi"/>
+          <w:shd w:val="clear" w:color="auto" w:fill="FFFFFF"/>
+        </w:rPr>
+        <w:t>.</w:t>
+      </w:r>
+      <w:r>
+        <w:rPr>
+          <w:rFonts w:asciiTheme="majorHAnsi" w:hAnsiTheme="majorHAnsi" w:cstheme="majorHAnsi"/>
+          <w:shd w:val="clear" w:color="auto" w:fill="FFFFFF"/>
+        </w:rPr>
         <w:t xml:space="preserve"> </w:t>
       </w:r>
-    </w:p>
-    <w:p>
-      <w:pPr>
-        <w:rPr>
-          <w:b/>
-          <w:bCs/>
-          <w:lang w:val="en-US"/>
-        </w:rPr>
-      </w:pPr>
-      <w:r>
-        <w:rPr>
-          <w:b/>
-          <w:bCs/>
-          <w:lang w:val="en-US"/>
-        </w:rPr>
-        <w:t xml:space="preserve">Methodology </w:t>
-      </w:r>
-    </w:p>
-    <w:p>
-      <w:pPr>
-        <w:rPr>
-          <w:rFonts w:asciiTheme="majorHAnsi" w:hAnsiTheme="majorHAnsi" w:cstheme="majorHAnsi"/>
-          <w:lang w:val="en-US"/>
-        </w:rPr>
-      </w:pPr>
-      <w:r>
-        <w:rPr>
-          <w:rFonts w:asciiTheme="majorHAnsi" w:hAnsiTheme="majorHAnsi" w:cstheme="majorHAnsi"/>
-          <w:shd w:val="clear" w:color="auto" w:fill="FFFFFF"/>
-        </w:rPr>
-        <w:t>regression tests must be incorporated in the daily test cycle.</w:t>
-      </w:r>
-      <w:r>
-        <w:rPr>
-          <w:rFonts w:asciiTheme="majorHAnsi" w:hAnsiTheme="majorHAnsi" w:cstheme="majorHAnsi"/>
-          <w:shd w:val="clear" w:color="auto" w:fill="FFFFFF"/>
-        </w:rPr>
-        <w:t xml:space="preserve"> After every change</w:t>
-      </w:r>
-      <w:r>
-        <w:rPr>
-          <w:rFonts w:asciiTheme="majorHAnsi" w:hAnsiTheme="majorHAnsi" w:cstheme="majorHAnsi"/>
-          <w:shd w:val="clear" w:color="auto" w:fill="FFFFFF"/>
-        </w:rPr>
-        <w:t xml:space="preserve"> to code or </w:t>
-      </w:r>
-      <w:r>
-        <w:rPr>
-          <w:rFonts w:asciiTheme="majorHAnsi" w:hAnsiTheme="majorHAnsi" w:cstheme="majorHAnsi"/>
-          <w:shd w:val="clear" w:color="auto" w:fill="FFFFFF"/>
-        </w:rPr>
-        <w:t xml:space="preserve">the </w:t>
-      </w:r>
-      <w:r>
-        <w:rPr>
-          <w:rFonts w:asciiTheme="majorHAnsi" w:hAnsiTheme="majorHAnsi" w:cstheme="majorHAnsi"/>
-          <w:shd w:val="clear" w:color="auto" w:fill="FFFFFF"/>
-        </w:rPr>
-        <w:t>system</w:t>
-      </w:r>
-      <w:r>
-        <w:rPr>
-          <w:rFonts w:asciiTheme="majorHAnsi" w:hAnsiTheme="majorHAnsi" w:cstheme="majorHAnsi"/>
-          <w:shd w:val="clear" w:color="auto" w:fill="FFFFFF"/>
-        </w:rPr>
-        <w:t>, regression testing should ta</w:t>
-      </w:r>
-      <w:r>
-        <w:rPr>
-          <w:rFonts w:asciiTheme="majorHAnsi" w:hAnsiTheme="majorHAnsi" w:cstheme="majorHAnsi"/>
-          <w:shd w:val="clear" w:color="auto" w:fill="FFFFFF"/>
-        </w:rPr>
-        <w:t>k</w:t>
-      </w:r>
-      <w:r>
-        <w:rPr>
-          <w:rFonts w:asciiTheme="majorHAnsi" w:hAnsiTheme="majorHAnsi" w:cstheme="majorHAnsi"/>
-          <w:shd w:val="clear" w:color="auto" w:fill="FFFFFF"/>
-        </w:rPr>
-        <w:t>e place</w:t>
-      </w:r>
-      <w:r>
-        <w:rPr>
-          <w:rFonts w:asciiTheme="majorHAnsi" w:hAnsiTheme="majorHAnsi" w:cstheme="majorHAnsi"/>
-          <w:shd w:val="clear" w:color="auto" w:fill="FFFFFF"/>
-        </w:rPr>
-        <w:t>.</w:t>
-      </w:r>
-      <w:r>
-        <w:rPr>
-          <w:rFonts w:asciiTheme="majorHAnsi" w:hAnsiTheme="majorHAnsi" w:cstheme="majorHAnsi"/>
-          <w:shd w:val="clear" w:color="auto" w:fill="FFFFFF"/>
-        </w:rPr>
-        <w:t xml:space="preserve"> </w:t>
-      </w:r>
       <w:r>
         <w:rPr>
           <w:rFonts w:asciiTheme="majorHAnsi" w:hAnsiTheme="majorHAnsi" w:cstheme="majorHAnsi"/>
@@ -6774,7 +6968,31 @@
         <w:t>. This ensures that the addition of extra features has not corrupted the functionality of the original game.</w:t>
       </w:r>
     </w:p>
-    <w:bookmarkStart w:id="12" w:name="_Toc40265783" w:displacedByCustomXml="next"/>
+    <w:p>
+      <w:pPr>
+        <w:rPr>
+          <w:rFonts w:asciiTheme="majorHAnsi" w:hAnsiTheme="majorHAnsi" w:cstheme="majorHAnsi"/>
+          <w:lang w:val="en-US"/>
+        </w:rPr>
+      </w:pPr>
+    </w:p>
+    <w:p>
+      <w:pPr>
+        <w:rPr>
+          <w:rFonts w:asciiTheme="majorHAnsi" w:hAnsiTheme="majorHAnsi" w:cstheme="majorHAnsi"/>
+          <w:lang w:val="en-US"/>
+        </w:rPr>
+      </w:pPr>
+    </w:p>
+    <w:p>
+      <w:pPr>
+        <w:rPr>
+          <w:rFonts w:asciiTheme="majorHAnsi" w:hAnsiTheme="majorHAnsi" w:cstheme="majorHAnsi"/>
+          <w:lang w:val="en-US"/>
+        </w:rPr>
+      </w:pPr>
+    </w:p>
+    <w:bookmarkStart w:id="12" w:name="_Toc40284161" w:displacedByCustomXml="next"/>
     <w:sdt>
       <w:sdtPr>
         <w:rPr>
@@ -7170,7 +7388,7 @@
         </w:rPr>
       </w:pPr>
     </w:p>
-    <w:bookmarkStart w:id="13" w:name="_Toc40265784" w:displacedByCustomXml="next"/>
+    <w:bookmarkStart w:id="13" w:name="_Toc40284162" w:displacedByCustomXml="next"/>
     <w:sdt>
       <w:sdtPr>
         <w:rPr>
@@ -7939,6 +8157,7 @@
         </w:rPr>
       </w:pPr>
     </w:p>
+    <w:bookmarkStart w:id="14" w:name="_Toc40284163" w:displacedByCustomXml="next"/>
     <w:sdt>
       <w:sdtPr>
         <w:rPr>
@@ -7984,6 +8203,7 @@
         </w:p>
       </w:sdtContent>
     </w:sdt>
+    <w:bookmarkEnd w:id="14" w:displacedByCustomXml="prev"/>
     <w:p>
       <w:pPr>
         <w:rPr>
@@ -8990,6 +9210,7 @@
         <w:br/>
       </w:r>
     </w:p>
+    <w:bookmarkStart w:id="15" w:name="_Toc40284164" w:displacedByCustomXml="next"/>
     <w:sdt>
       <w:sdtPr>
         <w:rPr>
@@ -9036,34 +9257,26 @@
             <w:rPr>
               <w:lang w:val="en-US"/>
             </w:rPr>
-            <w:t xml:space="preserve">.0 </w:t>
-          </w:r>
-          <w:r>
-            <w:rPr>
-              <w:lang w:val="en-US"/>
-            </w:rPr>
-            <w:t>Features to be tested</w:t>
+            <w:t>.0 Features to be tested</w:t>
           </w:r>
         </w:p>
       </w:sdtContent>
     </w:sdt>
-    <w:p>
-      <w:pPr>
-        <w:rPr>
-          <w:lang w:val="en-US"/>
-        </w:rPr>
-      </w:pPr>
-    </w:p>
-    <w:p>
-      <w:pPr>
-        <w:pStyle w:val="ListParagraph"/>
-        <w:numPr>
-          <w:ilvl w:val="0"/>
-          <w:numId w:val="8"/>
-        </w:numPr>
+    <w:bookmarkEnd w:id="15" w:displacedByCustomXml="prev"/>
+    <w:p>
+      <w:pPr>
+        <w:rPr>
+          <w:lang w:val="en-US"/>
+        </w:rPr>
+      </w:pPr>
+    </w:p>
+    <w:p>
+      <w:pPr>
         <w:spacing w:after="0" w:line="240" w:lineRule="auto"/>
         <w:rPr>
           <w:rFonts w:ascii="Times New Roman" w:eastAsia="Times New Roman" w:hAnsi="Times New Roman" w:cs="Times New Roman"/>
+          <w:b/>
+          <w:bCs/>
           <w:sz w:val="20"/>
           <w:szCs w:val="20"/>
           <w:lang w:eastAsia="en-IE"/>
@@ -9072,24 +9285,54 @@
       <w:r>
         <w:rPr>
           <w:rFonts w:ascii="Segoe UI" w:eastAsia="Times New Roman" w:hAnsi="Segoe UI" w:cs="Segoe UI"/>
+          <w:b/>
+          <w:bCs/>
           <w:color w:val="24292E"/>
           <w:sz w:val="20"/>
           <w:szCs w:val="20"/>
           <w:shd w:val="clear" w:color="auto" w:fill="FFFFFF"/>
           <w:lang w:eastAsia="en-IE"/>
         </w:rPr>
-        <w:t xml:space="preserve">Exploratory test </w:t>
+        <w:t>Fully</w:t>
       </w:r>
       <w:r>
         <w:rPr>
           <w:rFonts w:ascii="Segoe UI" w:eastAsia="Times New Roman" w:hAnsi="Segoe UI" w:cs="Segoe UI"/>
+          <w:b/>
+          <w:bCs/>
           <w:color w:val="24292E"/>
           <w:sz w:val="20"/>
           <w:szCs w:val="20"/>
           <w:shd w:val="clear" w:color="auto" w:fill="FFFFFF"/>
           <w:lang w:eastAsia="en-IE"/>
         </w:rPr>
-        <w:t>opening main menu functionality and check if all buttons work as expected.</w:t>
+        <w:t xml:space="preserve"> test opening main menu </w:t>
+      </w:r>
+      <w:r>
+        <w:rPr>
+          <w:rFonts w:ascii="Segoe UI" w:eastAsia="Times New Roman" w:hAnsi="Segoe UI" w:cs="Segoe UI"/>
+          <w:b/>
+          <w:bCs/>
+          <w:color w:val="24292E"/>
+          <w:sz w:val="20"/>
+          <w:szCs w:val="20"/>
+          <w:shd w:val="clear" w:color="auto" w:fill="FFFFFF"/>
+          <w:lang w:eastAsia="en-IE"/>
+        </w:rPr>
+        <w:t>components</w:t>
+      </w:r>
+      <w:r>
+        <w:rPr>
+          <w:rFonts w:ascii="Segoe UI" w:eastAsia="Times New Roman" w:hAnsi="Segoe UI" w:cs="Segoe UI"/>
+          <w:b/>
+          <w:bCs/>
+          <w:color w:val="24292E"/>
+          <w:sz w:val="20"/>
+          <w:szCs w:val="20"/>
+          <w:shd w:val="clear" w:color="auto" w:fill="FFFFFF"/>
+          <w:lang w:eastAsia="en-IE"/>
+        </w:rPr>
+        <w:t xml:space="preserve"> and check if all buttons work as expected.</w:t>
       </w:r>
     </w:p>
     <w:p>
@@ -9399,15 +9642,12 @@
     </w:p>
     <w:p>
       <w:pPr>
-        <w:pStyle w:val="ListParagraph"/>
-        <w:numPr>
-          <w:ilvl w:val="0"/>
-          <w:numId w:val="9"/>
-        </w:numPr>
         <w:shd w:val="clear" w:color="auto" w:fill="FFFFFF"/>
         <w:spacing w:before="60" w:after="100" w:afterAutospacing="1" w:line="240" w:lineRule="auto"/>
         <w:rPr>
           <w:rFonts w:ascii="Segoe UI" w:eastAsia="Times New Roman" w:hAnsi="Segoe UI" w:cs="Segoe UI"/>
+          <w:b/>
+          <w:bCs/>
           <w:color w:val="24292E"/>
           <w:sz w:val="20"/>
           <w:szCs w:val="20"/>
@@ -9417,28 +9657,27 @@
       <w:r>
         <w:rPr>
           <w:rFonts w:ascii="Segoe UI" w:eastAsia="Times New Roman" w:hAnsi="Segoe UI" w:cs="Segoe UI"/>
+          <w:b/>
+          <w:bCs/>
           <w:color w:val="24292E"/>
           <w:sz w:val="20"/>
           <w:szCs w:val="20"/>
           <w:lang w:eastAsia="en-IE"/>
         </w:rPr>
-        <w:t>Exploratory test the in-game menu to check if it is working correctly with no bugs.</w:t>
-      </w:r>
-    </w:p>
-    <w:p>
-      <w:pPr>
-        <w:pStyle w:val="ListParagraph"/>
-        <w:shd w:val="clear" w:color="auto" w:fill="FFFFFF"/>
-        <w:spacing w:before="60" w:after="100" w:afterAutospacing="1" w:line="240" w:lineRule="auto"/>
-        <w:ind w:left="360"/>
+        <w:t>Fully</w:t>
+      </w:r>
+      <w:r>
         <w:rPr>
           <w:rFonts w:ascii="Segoe UI" w:eastAsia="Times New Roman" w:hAnsi="Segoe UI" w:cs="Segoe UI"/>
+          <w:b/>
+          <w:bCs/>
           <w:color w:val="24292E"/>
           <w:sz w:val="20"/>
           <w:szCs w:val="20"/>
           <w:lang w:eastAsia="en-IE"/>
         </w:rPr>
-      </w:pPr>
+        <w:t xml:space="preserve"> test the in-game menu to check if it is working correctly with no bugs.</w:t>
+      </w:r>
     </w:p>
     <w:p>
       <w:pPr>
@@ -9650,11 +9889,6 @@
     </w:p>
     <w:p>
       <w:pPr>
-        <w:pStyle w:val="ListParagraph"/>
-        <w:numPr>
-          <w:ilvl w:val="0"/>
-          <w:numId w:val="9"/>
-        </w:numPr>
         <w:shd w:val="clear" w:color="auto" w:fill="FFFFFF"/>
         <w:spacing w:before="60" w:after="100" w:afterAutospacing="1" w:line="240" w:lineRule="auto"/>
         <w:rPr>
@@ -9668,28 +9902,77 @@
       <w:r>
         <w:rPr>
           <w:rFonts w:ascii="Segoe UI" w:eastAsia="Times New Roman" w:hAnsi="Segoe UI" w:cs="Segoe UI"/>
+          <w:b/>
+          <w:bCs/>
           <w:color w:val="24292E"/>
           <w:sz w:val="20"/>
           <w:szCs w:val="20"/>
           <w:lang w:eastAsia="en-IE"/>
         </w:rPr>
-        <w:t>Fully test in-game functionality and design using functionality testing, compatibility testing, regression testing.</w:t>
-      </w:r>
-    </w:p>
-    <w:p>
-      <w:pPr>
-        <w:pStyle w:val="ListParagraph"/>
-        <w:shd w:val="clear" w:color="auto" w:fill="FFFFFF"/>
-        <w:spacing w:before="60" w:after="100" w:afterAutospacing="1" w:line="240" w:lineRule="auto"/>
-        <w:ind w:left="360"/>
-        <w:rPr>
+        <w:t xml:space="preserve">Fully test in-game </w:t>
+      </w:r>
+      <w:r>
+        <w:rPr>
+          <w:rFonts w:ascii="Segoe UI" w:eastAsia="Times New Roman" w:hAnsi="Segoe UI" w:cs="Segoe UI"/>
           <w:b/>
           <w:bCs/>
+          <w:color w:val="24292E"/>
           <w:sz w:val="20"/>
           <w:szCs w:val="20"/>
-          <w:lang w:val="en-US"/>
-        </w:rPr>
-      </w:pPr>
+          <w:lang w:eastAsia="en-IE"/>
+        </w:rPr>
+        <w:t>components</w:t>
+      </w:r>
+      <w:r>
+        <w:rPr>
+          <w:rFonts w:ascii="Segoe UI" w:eastAsia="Times New Roman" w:hAnsi="Segoe UI" w:cs="Segoe UI"/>
+          <w:b/>
+          <w:bCs/>
+          <w:color w:val="24292E"/>
+          <w:sz w:val="20"/>
+          <w:szCs w:val="20"/>
+          <w:lang w:eastAsia="en-IE"/>
+        </w:rPr>
+        <w:t xml:space="preserve">, </w:t>
+      </w:r>
+      <w:proofErr w:type="gramStart"/>
+      <w:r>
+        <w:rPr>
+          <w:rFonts w:ascii="Segoe UI" w:eastAsia="Times New Roman" w:hAnsi="Segoe UI" w:cs="Segoe UI"/>
+          <w:b/>
+          <w:bCs/>
+          <w:color w:val="24292E"/>
+          <w:sz w:val="20"/>
+          <w:szCs w:val="20"/>
+          <w:lang w:eastAsia="en-IE"/>
+        </w:rPr>
+        <w:t>functionality</w:t>
+      </w:r>
+      <w:proofErr w:type="gramEnd"/>
+      <w:r>
+        <w:rPr>
+          <w:rFonts w:ascii="Segoe UI" w:eastAsia="Times New Roman" w:hAnsi="Segoe UI" w:cs="Segoe UI"/>
+          <w:b/>
+          <w:bCs/>
+          <w:color w:val="24292E"/>
+          <w:sz w:val="20"/>
+          <w:szCs w:val="20"/>
+          <w:lang w:eastAsia="en-IE"/>
+        </w:rPr>
+        <w:t xml:space="preserve"> and design</w:t>
+      </w:r>
+      <w:r>
+        <w:rPr>
+          <w:rFonts w:ascii="Segoe UI" w:eastAsia="Times New Roman" w:hAnsi="Segoe UI" w:cs="Segoe UI"/>
+          <w:b/>
+          <w:bCs/>
+          <w:color w:val="24292E"/>
+          <w:sz w:val="20"/>
+          <w:szCs w:val="20"/>
+          <w:lang w:eastAsia="en-IE"/>
+        </w:rPr>
+        <w:t>.</w:t>
+      </w:r>
     </w:p>
     <w:p>
       <w:pPr>
@@ -10012,24 +10295,85 @@
     </w:p>
     <w:p>
       <w:pPr>
-        <w:shd w:val="clear" w:color="auto" w:fill="FFFFFF"/>
-        <w:spacing w:before="60" w:after="100" w:afterAutospacing="1" w:line="240" w:lineRule="auto"/>
-        <w:rPr>
-          <w:b/>
-          <w:bCs/>
+        <w:pStyle w:val="ListParagraph"/>
+        <w:numPr>
+          <w:ilvl w:val="0"/>
+          <w:numId w:val="9"/>
+        </w:numPr>
+        <w:rPr>
+          <w:rFonts w:asciiTheme="majorHAnsi" w:hAnsiTheme="majorHAnsi" w:cstheme="majorHAnsi"/>
+          <w:lang w:val="en-US"/>
+        </w:rPr>
+      </w:pPr>
+      <w:r>
+        <w:rPr>
+          <w:rFonts w:asciiTheme="majorHAnsi" w:hAnsiTheme="majorHAnsi" w:cstheme="majorHAnsi"/>
+          <w:color w:val="24292E"/>
+          <w:shd w:val="clear" w:color="auto" w:fill="FFFFFF"/>
+        </w:rPr>
+        <w:t>Test for clipping (two or more objects overlapping or cancelling each other out).</w:t>
+      </w:r>
+    </w:p>
+    <w:p>
+      <w:pPr>
+        <w:pStyle w:val="ListParagraph"/>
+        <w:numPr>
+          <w:ilvl w:val="0"/>
+          <w:numId w:val="9"/>
+        </w:numPr>
+        <w:rPr>
+          <w:rFonts w:asciiTheme="majorHAnsi" w:hAnsiTheme="majorHAnsi" w:cstheme="majorHAnsi"/>
+          <w:lang w:val="en-US"/>
+        </w:rPr>
+      </w:pPr>
+      <w:r>
+        <w:rPr>
+          <w:rFonts w:asciiTheme="majorHAnsi" w:hAnsiTheme="majorHAnsi" w:cstheme="majorHAnsi"/>
+          <w:color w:val="24292E"/>
+          <w:shd w:val="clear" w:color="auto" w:fill="FFFFFF"/>
+        </w:rPr>
+        <w:t>Test for incorrect and inappropriate collision.</w:t>
+      </w:r>
+    </w:p>
+    <w:p>
+      <w:pPr>
+        <w:pStyle w:val="ListParagraph"/>
+        <w:numPr>
+          <w:ilvl w:val="0"/>
+          <w:numId w:val="9"/>
+        </w:numPr>
+        <w:rPr>
+          <w:rFonts w:asciiTheme="majorHAnsi" w:hAnsiTheme="majorHAnsi" w:cstheme="majorHAnsi"/>
+          <w:lang w:val="en-US"/>
+        </w:rPr>
+      </w:pPr>
+      <w:r>
+        <w:rPr>
+          <w:rFonts w:asciiTheme="majorHAnsi" w:hAnsiTheme="majorHAnsi" w:cstheme="majorHAnsi"/>
+          <w:color w:val="24292E"/>
+          <w:shd w:val="clear" w:color="auto" w:fill="FFFFFF"/>
+        </w:rPr>
+        <w:t>Move the character through all the available objects and levels and closely examine the effect.</w:t>
+      </w:r>
+      <w:r>
+        <w:rPr>
+          <w:rFonts w:ascii="Segoe UI" w:hAnsi="Segoe UI" w:cs="Segoe UI"/>
+          <w:color w:val="24292E"/>
           <w:sz w:val="20"/>
           <w:szCs w:val="20"/>
-          <w:lang w:val="en-US"/>
-        </w:rPr>
-      </w:pPr>
-    </w:p>
-    <w:p>
-      <w:pPr>
-        <w:rPr>
-          <w:lang w:val="en-US"/>
-        </w:rPr>
-      </w:pPr>
-    </w:p>
+          <w:shd w:val="clear" w:color="auto" w:fill="FFFFFF"/>
+        </w:rPr>
+        <w:t xml:space="preserve"> </w:t>
+      </w:r>
+    </w:p>
+    <w:p>
+      <w:pPr>
+        <w:rPr>
+          <w:lang w:val="en-US"/>
+        </w:rPr>
+      </w:pPr>
+    </w:p>
+    <w:bookmarkStart w:id="16" w:name="_Toc40284165" w:displacedByCustomXml="next"/>
     <w:sdt>
       <w:sdtPr>
         <w:rPr>
@@ -10061,57 +10405,574 @@
         <w:p>
           <w:pPr>
             <w:pStyle w:val="Heading3"/>
-            <w:ind w:left="2880" w:firstLine="720"/>
+            <w:ind w:left="2160" w:firstLine="720"/>
             <w:rPr>
-              <w:lang w:val="en-US"/>
+              <w:b/>
+              <w:bCs/>
+              <w:noProof/>
             </w:rPr>
           </w:pPr>
           <w:r>
             <w:rPr>
               <w:lang w:val="en-US"/>
             </w:rPr>
-            <w:t>8</w:t>
+            <w:t xml:space="preserve">8.0 </w:t>
           </w:r>
           <w:r>
             <w:rPr>
               <w:lang w:val="en-US"/>
             </w:rPr>
-            <w:t xml:space="preserve">.0 Features </w:t>
-          </w:r>
-          <w:r>
-            <w:rPr>
-              <w:lang w:val="en-US"/>
-            </w:rPr>
-            <w:t>not</w:t>
-          </w:r>
-          <w:r>
-            <w:rPr>
-              <w:lang w:val="en-US"/>
-            </w:rPr>
-            <w:t xml:space="preserve"> </w:t>
-          </w:r>
-          <w:r>
-            <w:rPr>
-              <w:lang w:val="en-US"/>
-            </w:rPr>
-            <w:t>to</w:t>
-          </w:r>
-          <w:r>
-            <w:rPr>
-              <w:lang w:val="en-US"/>
-            </w:rPr>
-            <w:t xml:space="preserve"> test</w:t>
+            <w:t>Resources, Roles &amp; Responsibilities</w:t>
           </w:r>
         </w:p>
       </w:sdtContent>
     </w:sdt>
-    <w:p>
-      <w:pPr>
-        <w:rPr>
-          <w:lang w:val="en-US"/>
-        </w:rPr>
-      </w:pPr>
-    </w:p>
+    <w:bookmarkEnd w:id="16" w:displacedByCustomXml="prev"/>
+    <w:p>
+      <w:pPr>
+        <w:rPr>
+          <w:b/>
+          <w:bCs/>
+        </w:rPr>
+      </w:pPr>
+    </w:p>
+    <w:p>
+      <w:pPr>
+        <w:shd w:val="clear" w:color="auto" w:fill="FFFFFF"/>
+        <w:spacing w:before="60" w:after="100" w:afterAutospacing="1" w:line="240" w:lineRule="auto"/>
+        <w:rPr>
+          <w:rFonts w:asciiTheme="majorHAnsi" w:hAnsiTheme="majorHAnsi" w:cstheme="majorHAnsi"/>
+          <w:b/>
+          <w:bCs/>
+          <w:lang w:val="en-US"/>
+        </w:rPr>
+      </w:pPr>
+      <w:r>
+        <w:rPr>
+          <w:rFonts w:asciiTheme="majorHAnsi" w:hAnsiTheme="majorHAnsi" w:cstheme="majorHAnsi"/>
+          <w:b/>
+          <w:bCs/>
+          <w:lang w:val="en-US"/>
+        </w:rPr>
+        <w:t>R</w:t>
+      </w:r>
+      <w:r>
+        <w:rPr>
+          <w:rFonts w:asciiTheme="majorHAnsi" w:hAnsiTheme="majorHAnsi" w:cstheme="majorHAnsi"/>
+          <w:b/>
+          <w:bCs/>
+          <w:lang w:val="en-US"/>
+        </w:rPr>
+        <w:t xml:space="preserve">oles &amp; </w:t>
+      </w:r>
+      <w:r>
+        <w:rPr>
+          <w:rFonts w:asciiTheme="majorHAnsi" w:hAnsiTheme="majorHAnsi" w:cstheme="majorHAnsi"/>
+          <w:b/>
+          <w:bCs/>
+          <w:lang w:val="en-US"/>
+        </w:rPr>
+        <w:t>R</w:t>
+      </w:r>
+      <w:r>
+        <w:rPr>
+          <w:rFonts w:asciiTheme="majorHAnsi" w:hAnsiTheme="majorHAnsi" w:cstheme="majorHAnsi"/>
+          <w:b/>
+          <w:bCs/>
+          <w:lang w:val="en-US"/>
+        </w:rPr>
+        <w:t>esponsibilities</w:t>
+      </w:r>
+    </w:p>
+    <w:p>
+      <w:pPr>
+        <w:shd w:val="clear" w:color="auto" w:fill="FFFFFF"/>
+        <w:spacing w:before="60" w:after="100" w:afterAutospacing="1" w:line="240" w:lineRule="auto"/>
+        <w:rPr>
+          <w:rFonts w:asciiTheme="majorHAnsi" w:hAnsiTheme="majorHAnsi" w:cstheme="majorHAnsi"/>
+          <w:b/>
+          <w:bCs/>
+          <w:lang w:val="en-US"/>
+        </w:rPr>
+      </w:pPr>
+      <w:r>
+        <w:rPr>
+          <w:rFonts w:asciiTheme="majorHAnsi" w:hAnsiTheme="majorHAnsi" w:cstheme="majorHAnsi"/>
+          <w:b/>
+          <w:bCs/>
+          <w:lang w:val="en-US"/>
+        </w:rPr>
+        <w:t>Grace Keane</w:t>
+      </w:r>
+    </w:p>
+    <w:p>
+      <w:pPr>
+        <w:pStyle w:val="ListParagraph"/>
+        <w:numPr>
+          <w:ilvl w:val="0"/>
+          <w:numId w:val="20"/>
+        </w:numPr>
+        <w:shd w:val="clear" w:color="auto" w:fill="FFFFFF"/>
+        <w:spacing w:before="60" w:after="100" w:afterAutospacing="1" w:line="240" w:lineRule="auto"/>
+        <w:rPr>
+          <w:rFonts w:asciiTheme="majorHAnsi" w:hAnsiTheme="majorHAnsi" w:cstheme="majorHAnsi"/>
+          <w:lang w:val="en-US"/>
+        </w:rPr>
+      </w:pPr>
+      <w:r>
+        <w:rPr>
+          <w:rFonts w:asciiTheme="majorHAnsi" w:hAnsiTheme="majorHAnsi" w:cstheme="majorHAnsi"/>
+          <w:lang w:val="en-US"/>
+        </w:rPr>
+        <w:t>Unit testing – script writer</w:t>
+      </w:r>
+    </w:p>
+    <w:p>
+      <w:pPr>
+        <w:pStyle w:val="ListParagraph"/>
+        <w:numPr>
+          <w:ilvl w:val="0"/>
+          <w:numId w:val="20"/>
+        </w:numPr>
+        <w:shd w:val="clear" w:color="auto" w:fill="FFFFFF"/>
+        <w:spacing w:before="60" w:after="100" w:afterAutospacing="1" w:line="240" w:lineRule="auto"/>
+        <w:rPr>
+          <w:rFonts w:asciiTheme="majorHAnsi" w:hAnsiTheme="majorHAnsi" w:cstheme="majorHAnsi"/>
+          <w:lang w:val="en-US"/>
+        </w:rPr>
+      </w:pPr>
+      <w:r>
+        <w:rPr>
+          <w:rFonts w:asciiTheme="majorHAnsi" w:hAnsiTheme="majorHAnsi" w:cstheme="majorHAnsi"/>
+        </w:rPr>
+        <w:t>S</w:t>
+      </w:r>
+      <w:r>
+        <w:rPr>
+          <w:rFonts w:asciiTheme="majorHAnsi" w:hAnsiTheme="majorHAnsi" w:cstheme="majorHAnsi"/>
+        </w:rPr>
+        <w:t xml:space="preserve">ystem &amp; </w:t>
+      </w:r>
+      <w:r>
+        <w:rPr>
+          <w:rFonts w:asciiTheme="majorHAnsi" w:hAnsiTheme="majorHAnsi" w:cstheme="majorHAnsi"/>
+        </w:rPr>
+        <w:t>I</w:t>
+      </w:r>
+      <w:r>
+        <w:rPr>
+          <w:rFonts w:asciiTheme="majorHAnsi" w:hAnsiTheme="majorHAnsi" w:cstheme="majorHAnsi"/>
+        </w:rPr>
+        <w:t>ntegration</w:t>
+      </w:r>
+      <w:r>
+        <w:rPr>
+          <w:rFonts w:asciiTheme="majorHAnsi" w:hAnsiTheme="majorHAnsi" w:cstheme="majorHAnsi"/>
+        </w:rPr>
+        <w:t xml:space="preserve"> - </w:t>
+      </w:r>
+      <w:r>
+        <w:rPr>
+          <w:rFonts w:asciiTheme="majorHAnsi" w:hAnsiTheme="majorHAnsi" w:cstheme="majorHAnsi"/>
+        </w:rPr>
+        <w:t>Test scripts implementation &amp; design</w:t>
+      </w:r>
+      <w:r>
+        <w:rPr>
+          <w:rFonts w:asciiTheme="majorHAnsi" w:hAnsiTheme="majorHAnsi" w:cstheme="majorHAnsi"/>
+        </w:rPr>
+        <w:t xml:space="preserve"> </w:t>
+      </w:r>
+    </w:p>
+    <w:p>
+      <w:pPr>
+        <w:pStyle w:val="ListParagraph"/>
+        <w:numPr>
+          <w:ilvl w:val="0"/>
+          <w:numId w:val="20"/>
+        </w:numPr>
+        <w:shd w:val="clear" w:color="auto" w:fill="FFFFFF"/>
+        <w:spacing w:before="60" w:after="100" w:afterAutospacing="1" w:line="240" w:lineRule="auto"/>
+        <w:rPr>
+          <w:rFonts w:asciiTheme="majorHAnsi" w:hAnsiTheme="majorHAnsi" w:cstheme="majorHAnsi"/>
+          <w:lang w:val="en-US"/>
+        </w:rPr>
+      </w:pPr>
+      <w:r>
+        <w:rPr>
+          <w:rFonts w:asciiTheme="majorHAnsi" w:hAnsiTheme="majorHAnsi" w:cstheme="majorHAnsi"/>
+        </w:rPr>
+        <w:t>Regression testing</w:t>
+      </w:r>
+    </w:p>
+    <w:p>
+      <w:pPr>
+        <w:shd w:val="clear" w:color="auto" w:fill="FFFFFF"/>
+        <w:spacing w:before="60" w:after="100" w:afterAutospacing="1" w:line="240" w:lineRule="auto"/>
+        <w:rPr>
+          <w:rFonts w:asciiTheme="majorHAnsi" w:hAnsiTheme="majorHAnsi" w:cstheme="majorHAnsi"/>
+          <w:b/>
+          <w:bCs/>
+          <w:lang w:val="en-US"/>
+        </w:rPr>
+      </w:pPr>
+      <w:r>
+        <w:rPr>
+          <w:rFonts w:asciiTheme="majorHAnsi" w:hAnsiTheme="majorHAnsi" w:cstheme="majorHAnsi"/>
+          <w:b/>
+          <w:bCs/>
+          <w:lang w:val="en-US"/>
+        </w:rPr>
+        <w:t>Jane Murphy</w:t>
+      </w:r>
+    </w:p>
+    <w:p>
+      <w:pPr>
+        <w:pStyle w:val="ListParagraph"/>
+        <w:numPr>
+          <w:ilvl w:val="0"/>
+          <w:numId w:val="21"/>
+        </w:numPr>
+        <w:rPr>
+          <w:lang w:val="en-US"/>
+        </w:rPr>
+      </w:pPr>
+      <w:r>
+        <w:rPr>
+          <w:rFonts w:asciiTheme="majorHAnsi" w:hAnsiTheme="majorHAnsi" w:cstheme="majorHAnsi"/>
+          <w:lang w:val="en-US"/>
+        </w:rPr>
+        <w:t xml:space="preserve">System testing </w:t>
+      </w:r>
+    </w:p>
+    <w:p>
+      <w:pPr>
+        <w:pStyle w:val="ListParagraph"/>
+        <w:numPr>
+          <w:ilvl w:val="0"/>
+          <w:numId w:val="21"/>
+        </w:numPr>
+        <w:shd w:val="clear" w:color="auto" w:fill="FFFFFF"/>
+        <w:spacing w:before="60" w:after="100" w:afterAutospacing="1" w:line="240" w:lineRule="auto"/>
+        <w:rPr>
+          <w:rFonts w:asciiTheme="majorHAnsi" w:hAnsiTheme="majorHAnsi" w:cstheme="majorHAnsi"/>
+          <w:lang w:val="en-US"/>
+        </w:rPr>
+      </w:pPr>
+      <w:r>
+        <w:rPr>
+          <w:rFonts w:asciiTheme="majorHAnsi" w:hAnsiTheme="majorHAnsi" w:cstheme="majorHAnsi"/>
+          <w:lang w:val="en-US"/>
+        </w:rPr>
+        <w:t>User acceptance testing</w:t>
+      </w:r>
+      <w:r>
+        <w:rPr>
+          <w:rFonts w:asciiTheme="majorHAnsi" w:hAnsiTheme="majorHAnsi" w:cstheme="majorHAnsi"/>
+          <w:lang w:val="en-US"/>
+        </w:rPr>
+        <w:t xml:space="preserve"> </w:t>
+      </w:r>
+    </w:p>
+    <w:p>
+      <w:pPr>
+        <w:pStyle w:val="ListParagraph"/>
+        <w:numPr>
+          <w:ilvl w:val="0"/>
+          <w:numId w:val="21"/>
+        </w:numPr>
+        <w:shd w:val="clear" w:color="auto" w:fill="FFFFFF"/>
+        <w:spacing w:before="60" w:after="100" w:afterAutospacing="1" w:line="240" w:lineRule="auto"/>
+        <w:rPr>
+          <w:rFonts w:asciiTheme="majorHAnsi" w:hAnsiTheme="majorHAnsi" w:cstheme="majorHAnsi"/>
+          <w:lang w:val="en-US"/>
+        </w:rPr>
+      </w:pPr>
+      <w:r>
+        <w:rPr>
+          <w:rFonts w:asciiTheme="majorHAnsi" w:hAnsiTheme="majorHAnsi" w:cstheme="majorHAnsi"/>
+          <w:lang w:val="en-US"/>
+        </w:rPr>
+        <w:t>Regression testing</w:t>
+      </w:r>
+    </w:p>
+    <w:p>
+      <w:pPr>
+        <w:shd w:val="clear" w:color="auto" w:fill="FFFFFF"/>
+        <w:spacing w:before="60" w:after="100" w:afterAutospacing="1" w:line="240" w:lineRule="auto"/>
+        <w:rPr>
+          <w:rFonts w:asciiTheme="majorHAnsi" w:hAnsiTheme="majorHAnsi" w:cstheme="majorHAnsi"/>
+          <w:b/>
+          <w:bCs/>
+        </w:rPr>
+      </w:pPr>
+      <w:r>
+        <w:rPr>
+          <w:rFonts w:asciiTheme="majorHAnsi" w:hAnsiTheme="majorHAnsi" w:cstheme="majorHAnsi"/>
+          <w:b/>
+          <w:bCs/>
+        </w:rPr>
+        <w:t>Olivia Simpson</w:t>
+      </w:r>
+    </w:p>
+    <w:p>
+      <w:pPr>
+        <w:pStyle w:val="ListParagraph"/>
+        <w:numPr>
+          <w:ilvl w:val="0"/>
+          <w:numId w:val="22"/>
+        </w:numPr>
+        <w:rPr>
+          <w:rFonts w:asciiTheme="majorHAnsi" w:hAnsiTheme="majorHAnsi" w:cstheme="majorHAnsi"/>
+        </w:rPr>
+      </w:pPr>
+      <w:r>
+        <w:rPr>
+          <w:rFonts w:asciiTheme="majorHAnsi" w:hAnsiTheme="majorHAnsi" w:cstheme="majorHAnsi"/>
+          <w:lang w:val="en-US"/>
+        </w:rPr>
+        <w:t xml:space="preserve">Integration testing </w:t>
+      </w:r>
+    </w:p>
+    <w:p>
+      <w:pPr>
+        <w:pStyle w:val="ListParagraph"/>
+        <w:numPr>
+          <w:ilvl w:val="0"/>
+          <w:numId w:val="22"/>
+        </w:numPr>
+        <w:shd w:val="clear" w:color="auto" w:fill="FFFFFF"/>
+        <w:spacing w:before="60" w:after="100" w:afterAutospacing="1" w:line="240" w:lineRule="auto"/>
+        <w:rPr>
+          <w:rFonts w:asciiTheme="majorHAnsi" w:hAnsiTheme="majorHAnsi" w:cstheme="majorHAnsi"/>
+          <w:b/>
+          <w:bCs/>
+          <w:lang w:val="en-US"/>
+        </w:rPr>
+      </w:pPr>
+      <w:r>
+        <w:rPr>
+          <w:rFonts w:asciiTheme="majorHAnsi" w:hAnsiTheme="majorHAnsi" w:cstheme="majorHAnsi"/>
+          <w:lang w:val="en-US"/>
+        </w:rPr>
+        <w:t>Performance &amp; stress testing</w:t>
+      </w:r>
+      <w:r>
+        <w:rPr>
+          <w:rFonts w:asciiTheme="majorHAnsi" w:hAnsiTheme="majorHAnsi" w:cstheme="majorHAnsi"/>
+          <w:lang w:val="en-US"/>
+        </w:rPr>
+        <w:t xml:space="preserve"> - </w:t>
+      </w:r>
+      <w:r>
+        <w:rPr>
+          <w:rFonts w:asciiTheme="majorHAnsi" w:hAnsiTheme="majorHAnsi" w:cstheme="majorHAnsi"/>
+          <w:lang w:val="en-US"/>
+        </w:rPr>
+        <w:t>Test script implementation</w:t>
+      </w:r>
+    </w:p>
+    <w:p>
+      <w:pPr>
+        <w:shd w:val="clear" w:color="auto" w:fill="FFFFFF"/>
+        <w:spacing w:before="60" w:after="100" w:afterAutospacing="1" w:line="240" w:lineRule="auto"/>
+        <w:rPr>
+          <w:rFonts w:asciiTheme="majorHAnsi" w:hAnsiTheme="majorHAnsi" w:cstheme="majorHAnsi"/>
+          <w:b/>
+          <w:bCs/>
+          <w:lang w:val="en-US"/>
+        </w:rPr>
+      </w:pPr>
+      <w:r>
+        <w:rPr>
+          <w:rFonts w:asciiTheme="majorHAnsi" w:hAnsiTheme="majorHAnsi" w:cstheme="majorHAnsi"/>
+          <w:b/>
+          <w:bCs/>
+          <w:lang w:val="en-US"/>
+        </w:rPr>
+        <w:t>John Walsh</w:t>
+      </w:r>
+    </w:p>
+    <w:p>
+      <w:pPr>
+        <w:pStyle w:val="ListParagraph"/>
+        <w:numPr>
+          <w:ilvl w:val="0"/>
+          <w:numId w:val="23"/>
+        </w:numPr>
+        <w:shd w:val="clear" w:color="auto" w:fill="FFFFFF"/>
+        <w:spacing w:before="60" w:after="100" w:afterAutospacing="1" w:line="240" w:lineRule="auto"/>
+        <w:rPr>
+          <w:rFonts w:asciiTheme="majorHAnsi" w:hAnsiTheme="majorHAnsi" w:cstheme="majorHAnsi"/>
+          <w:lang w:val="en-US"/>
+        </w:rPr>
+      </w:pPr>
+      <w:r>
+        <w:rPr>
+          <w:rFonts w:asciiTheme="majorHAnsi" w:hAnsiTheme="majorHAnsi" w:cstheme="majorHAnsi"/>
+          <w:lang w:val="en-US"/>
+        </w:rPr>
+        <w:t xml:space="preserve">Unit testing </w:t>
+      </w:r>
+      <w:r>
+        <w:rPr>
+          <w:rFonts w:asciiTheme="majorHAnsi" w:hAnsiTheme="majorHAnsi" w:cstheme="majorHAnsi"/>
+          <w:lang w:val="en-US"/>
+        </w:rPr>
+        <w:t>–</w:t>
+      </w:r>
+      <w:r>
+        <w:rPr>
+          <w:rFonts w:asciiTheme="majorHAnsi" w:hAnsiTheme="majorHAnsi" w:cstheme="majorHAnsi"/>
+          <w:lang w:val="en-US"/>
+        </w:rPr>
+        <w:t xml:space="preserve"> tester</w:t>
+      </w:r>
+    </w:p>
+    <w:p>
+      <w:pPr>
+        <w:pStyle w:val="ListParagraph"/>
+        <w:numPr>
+          <w:ilvl w:val="0"/>
+          <w:numId w:val="23"/>
+        </w:numPr>
+        <w:shd w:val="clear" w:color="auto" w:fill="FFFFFF"/>
+        <w:spacing w:before="60" w:after="100" w:afterAutospacing="1" w:line="240" w:lineRule="auto"/>
+        <w:rPr>
+          <w:rFonts w:asciiTheme="majorHAnsi" w:hAnsiTheme="majorHAnsi" w:cstheme="majorHAnsi"/>
+          <w:lang w:val="en-US"/>
+        </w:rPr>
+      </w:pPr>
+      <w:r>
+        <w:rPr>
+          <w:rFonts w:asciiTheme="majorHAnsi" w:hAnsiTheme="majorHAnsi" w:cstheme="majorHAnsi"/>
+          <w:lang w:val="en-US"/>
+        </w:rPr>
+        <w:t xml:space="preserve">User acceptance testing – Implementation of test scripts </w:t>
+      </w:r>
+    </w:p>
+    <w:p>
+      <w:pPr>
+        <w:pStyle w:val="ListParagraph"/>
+        <w:numPr>
+          <w:ilvl w:val="0"/>
+          <w:numId w:val="23"/>
+        </w:numPr>
+        <w:shd w:val="clear" w:color="auto" w:fill="FFFFFF"/>
+        <w:spacing w:before="60" w:after="100" w:afterAutospacing="1" w:line="240" w:lineRule="auto"/>
+        <w:rPr>
+          <w:rFonts w:asciiTheme="majorHAnsi" w:hAnsiTheme="majorHAnsi" w:cstheme="majorHAnsi"/>
+          <w:lang w:val="en-US"/>
+        </w:rPr>
+      </w:pPr>
+      <w:r>
+        <w:rPr>
+          <w:rFonts w:asciiTheme="majorHAnsi" w:hAnsiTheme="majorHAnsi" w:cstheme="majorHAnsi"/>
+          <w:lang w:val="en-US"/>
+        </w:rPr>
+        <w:t>Beta testing</w:t>
+      </w:r>
+    </w:p>
+    <w:p>
+      <w:pPr>
+        <w:shd w:val="clear" w:color="auto" w:fill="FFFFFF"/>
+        <w:spacing w:before="60" w:after="100" w:afterAutospacing="1" w:line="240" w:lineRule="auto"/>
+        <w:rPr>
+          <w:rFonts w:asciiTheme="majorHAnsi" w:hAnsiTheme="majorHAnsi" w:cstheme="majorHAnsi"/>
+          <w:b/>
+          <w:bCs/>
+          <w:lang w:val="en-US"/>
+        </w:rPr>
+      </w:pPr>
+      <w:r>
+        <w:rPr>
+          <w:rFonts w:asciiTheme="majorHAnsi" w:hAnsiTheme="majorHAnsi" w:cstheme="majorHAnsi"/>
+          <w:b/>
+          <w:bCs/>
+          <w:lang w:val="en-US"/>
+        </w:rPr>
+        <w:t>Sam Kelly</w:t>
+      </w:r>
+    </w:p>
+    <w:p>
+      <w:pPr>
+        <w:pStyle w:val="ListParagraph"/>
+        <w:numPr>
+          <w:ilvl w:val="0"/>
+          <w:numId w:val="24"/>
+        </w:numPr>
+        <w:shd w:val="clear" w:color="auto" w:fill="FFFFFF"/>
+        <w:spacing w:before="60" w:after="100" w:afterAutospacing="1" w:line="240" w:lineRule="auto"/>
+        <w:rPr>
+          <w:rFonts w:asciiTheme="majorHAnsi" w:hAnsiTheme="majorHAnsi" w:cstheme="majorHAnsi"/>
+          <w:lang w:val="en-US"/>
+        </w:rPr>
+      </w:pPr>
+      <w:r>
+        <w:rPr>
+          <w:rFonts w:asciiTheme="majorHAnsi" w:hAnsiTheme="majorHAnsi" w:cstheme="majorHAnsi"/>
+          <w:lang w:val="en-US"/>
+        </w:rPr>
+        <w:t>Unit testing - tester</w:t>
+      </w:r>
+    </w:p>
+    <w:p>
+      <w:pPr>
+        <w:pStyle w:val="ListParagraph"/>
+        <w:numPr>
+          <w:ilvl w:val="0"/>
+          <w:numId w:val="24"/>
+        </w:numPr>
+        <w:rPr>
+          <w:rFonts w:asciiTheme="majorHAnsi" w:hAnsiTheme="majorHAnsi" w:cstheme="majorHAnsi"/>
+          <w:lang w:val="en-US"/>
+        </w:rPr>
+      </w:pPr>
+      <w:r>
+        <w:rPr>
+          <w:rFonts w:asciiTheme="majorHAnsi" w:hAnsiTheme="majorHAnsi" w:cstheme="majorHAnsi"/>
+          <w:lang w:val="en-US"/>
+        </w:rPr>
+        <w:t xml:space="preserve">Performance &amp; stress testing - </w:t>
+      </w:r>
+      <w:r>
+        <w:rPr>
+          <w:rFonts w:asciiTheme="majorHAnsi" w:hAnsiTheme="majorHAnsi" w:cstheme="majorHAnsi"/>
+          <w:lang w:val="en-US"/>
+        </w:rPr>
+        <w:t>Stress testing</w:t>
+      </w:r>
+    </w:p>
+    <w:p>
+      <w:pPr>
+        <w:pStyle w:val="ListParagraph"/>
+        <w:numPr>
+          <w:ilvl w:val="0"/>
+          <w:numId w:val="24"/>
+        </w:numPr>
+        <w:rPr>
+          <w:rFonts w:asciiTheme="majorHAnsi" w:hAnsiTheme="majorHAnsi" w:cstheme="majorHAnsi"/>
+          <w:lang w:val="en-US"/>
+        </w:rPr>
+      </w:pPr>
+      <w:r>
+        <w:rPr>
+          <w:rFonts w:asciiTheme="majorHAnsi" w:hAnsiTheme="majorHAnsi" w:cstheme="majorHAnsi"/>
+          <w:lang w:val="en-US"/>
+        </w:rPr>
+        <w:t>Beta testi</w:t>
+      </w:r>
+      <w:r>
+        <w:rPr>
+          <w:rFonts w:asciiTheme="majorHAnsi" w:hAnsiTheme="majorHAnsi" w:cstheme="majorHAnsi"/>
+          <w:lang w:val="en-US"/>
+        </w:rPr>
+        <w:t>ng</w:t>
+      </w:r>
+    </w:p>
+    <w:p/>
+    <w:p/>
+    <w:p/>
     <w:p>
       <w:pPr>
         <w:pStyle w:val="Heading2"/>
@@ -10121,14 +10982,14 @@
           <w:rFonts w:ascii="Segoe UI" w:hAnsi="Segoe UI" w:cs="Segoe UI"/>
         </w:rPr>
       </w:pPr>
-      <w:bookmarkStart w:id="14" w:name="_Toc40265785"/>
+      <w:bookmarkStart w:id="17" w:name="_Toc40284166"/>
       <w:r>
         <w:rPr>
           <w:rFonts w:ascii="Segoe UI" w:hAnsi="Segoe UI" w:cs="Segoe UI"/>
         </w:rPr>
         <w:t>PRE-SUBMISSION:</w:t>
       </w:r>
-      <w:bookmarkEnd w:id="14"/>
+      <w:bookmarkEnd w:id="17"/>
     </w:p>
     <w:p>
       <w:pPr>
@@ -10169,134 +11030,6 @@
           <w:lang w:val="en-US"/>
         </w:rPr>
       </w:pPr>
-    </w:p>
-    <w:p>
-      <w:pPr>
-        <w:rPr>
-          <w:lang w:val="en-US"/>
-        </w:rPr>
-      </w:pPr>
-      <w:r>
-        <w:rPr>
-          <w:lang w:val="en-US"/>
-        </w:rPr>
-        <w:t>EXTRA</w:t>
-      </w:r>
-    </w:p>
-    <w:p>
-      <w:pPr>
-        <w:pStyle w:val="ListParagraph"/>
-        <w:numPr>
-          <w:ilvl w:val="0"/>
-          <w:numId w:val="11"/>
-        </w:numPr>
-        <w:rPr>
-          <w:rFonts w:asciiTheme="majorHAnsi" w:hAnsiTheme="majorHAnsi" w:cstheme="majorHAnsi"/>
-          <w:lang w:val="en-US"/>
-        </w:rPr>
-      </w:pPr>
-      <w:r>
-        <w:rPr>
-          <w:rFonts w:asciiTheme="majorHAnsi" w:hAnsiTheme="majorHAnsi" w:cstheme="majorHAnsi"/>
-          <w:color w:val="24292E"/>
-          <w:shd w:val="clear" w:color="auto" w:fill="FFFFFF"/>
-        </w:rPr>
-        <w:t>Must examine the entire screen and not just small parts of it.</w:t>
-      </w:r>
-    </w:p>
-    <w:p>
-      <w:pPr>
-        <w:pStyle w:val="ListParagraph"/>
-        <w:numPr>
-          <w:ilvl w:val="0"/>
-          <w:numId w:val="11"/>
-        </w:numPr>
-        <w:rPr>
-          <w:rFonts w:asciiTheme="majorHAnsi" w:hAnsiTheme="majorHAnsi" w:cstheme="majorHAnsi"/>
-          <w:lang w:val="en-US"/>
-        </w:rPr>
-      </w:pPr>
-      <w:r>
-        <w:rPr>
-          <w:rFonts w:asciiTheme="majorHAnsi" w:hAnsiTheme="majorHAnsi" w:cstheme="majorHAnsi"/>
-          <w:color w:val="24292E"/>
-          <w:shd w:val="clear" w:color="auto" w:fill="FFFFFF"/>
-        </w:rPr>
-        <w:t>Be familiar with game rules and test the gameplay against these rules.</w:t>
-      </w:r>
-    </w:p>
-    <w:p>
-      <w:pPr>
-        <w:pStyle w:val="ListParagraph"/>
-        <w:numPr>
-          <w:ilvl w:val="0"/>
-          <w:numId w:val="11"/>
-        </w:numPr>
-        <w:rPr>
-          <w:rFonts w:asciiTheme="majorHAnsi" w:hAnsiTheme="majorHAnsi" w:cstheme="majorHAnsi"/>
-          <w:lang w:val="en-US"/>
-        </w:rPr>
-      </w:pPr>
-      <w:r>
-        <w:rPr>
-          <w:rFonts w:asciiTheme="majorHAnsi" w:hAnsiTheme="majorHAnsi" w:cstheme="majorHAnsi"/>
-          <w:color w:val="24292E"/>
-          <w:shd w:val="clear" w:color="auto" w:fill="FFFFFF"/>
-        </w:rPr>
-        <w:t>Test for clipping (two or more objects overlapping or cancelling each other out).</w:t>
-      </w:r>
-    </w:p>
-    <w:p>
-      <w:pPr>
-        <w:pStyle w:val="ListParagraph"/>
-        <w:numPr>
-          <w:ilvl w:val="0"/>
-          <w:numId w:val="11"/>
-        </w:numPr>
-        <w:rPr>
-          <w:rFonts w:asciiTheme="majorHAnsi" w:hAnsiTheme="majorHAnsi" w:cstheme="majorHAnsi"/>
-          <w:lang w:val="en-US"/>
-        </w:rPr>
-      </w:pPr>
-      <w:r>
-        <w:rPr>
-          <w:rFonts w:asciiTheme="majorHAnsi" w:hAnsiTheme="majorHAnsi" w:cstheme="majorHAnsi"/>
-          <w:color w:val="24292E"/>
-          <w:shd w:val="clear" w:color="auto" w:fill="FFFFFF"/>
-        </w:rPr>
-        <w:t>Test for incorrect and inappropriate collision.</w:t>
-      </w:r>
-    </w:p>
-    <w:p>
-      <w:pPr>
-        <w:pStyle w:val="ListParagraph"/>
-        <w:numPr>
-          <w:ilvl w:val="0"/>
-          <w:numId w:val="11"/>
-        </w:numPr>
-        <w:rPr>
-          <w:rFonts w:asciiTheme="majorHAnsi" w:hAnsiTheme="majorHAnsi" w:cstheme="majorHAnsi"/>
-          <w:lang w:val="en-US"/>
-        </w:rPr>
-      </w:pPr>
-      <w:r>
-        <w:rPr>
-          <w:rFonts w:asciiTheme="majorHAnsi" w:hAnsiTheme="majorHAnsi" w:cstheme="majorHAnsi"/>
-          <w:color w:val="24292E"/>
-          <w:shd w:val="clear" w:color="auto" w:fill="FFFFFF"/>
-        </w:rPr>
-        <w:t>Move the character through all the available objects and levels and closely examine the effect.</w:t>
-      </w:r>
-      <w:r>
-        <w:rPr>
-          <w:rFonts w:ascii="Segoe UI" w:hAnsi="Segoe UI" w:cs="Segoe UI"/>
-          <w:color w:val="24292E"/>
-          <w:sz w:val="20"/>
-          <w:szCs w:val="20"/>
-          <w:shd w:val="clear" w:color="auto" w:fill="FFFFFF"/>
-        </w:rPr>
-        <w:t xml:space="preserve"> </w:t>
-      </w:r>
     </w:p>
     <w:p>
       <w:pPr>
@@ -10834,7 +11567,7 @@
       <w:lvlText w:val=""/>
       <w:lvlJc w:val="left"/>
       <w:pPr>
-        <w:ind w:left="360" w:hanging="360"/>
+        <w:ind w:left="0" w:hanging="360"/>
       </w:pPr>
       <w:rPr>
         <w:rFonts w:ascii="Symbol" w:hAnsi="Symbol" w:hint="default"/>
@@ -10846,7 +11579,7 @@
       <w:lvlText w:val="o"/>
       <w:lvlJc w:val="left"/>
       <w:pPr>
-        <w:ind w:left="1080" w:hanging="360"/>
+        <w:ind w:left="720" w:hanging="360"/>
       </w:pPr>
       <w:rPr>
         <w:rFonts w:ascii="Courier New" w:hAnsi="Courier New" w:cs="Courier New" w:hint="default"/>
@@ -10858,7 +11591,7 @@
       <w:lvlText w:val=""/>
       <w:lvlJc w:val="left"/>
       <w:pPr>
-        <w:ind w:left="1800" w:hanging="360"/>
+        <w:ind w:left="1440" w:hanging="360"/>
       </w:pPr>
       <w:rPr>
         <w:rFonts w:ascii="Wingdings" w:hAnsi="Wingdings" w:hint="default"/>
@@ -10870,7 +11603,7 @@
       <w:lvlText w:val=""/>
       <w:lvlJc w:val="left"/>
       <w:pPr>
-        <w:ind w:left="2520" w:hanging="360"/>
+        <w:ind w:left="2160" w:hanging="360"/>
       </w:pPr>
       <w:rPr>
         <w:rFonts w:ascii="Symbol" w:hAnsi="Symbol" w:hint="default"/>
@@ -10882,7 +11615,7 @@
       <w:lvlText w:val="o"/>
       <w:lvlJc w:val="left"/>
       <w:pPr>
-        <w:ind w:left="3240" w:hanging="360"/>
+        <w:ind w:left="2880" w:hanging="360"/>
       </w:pPr>
       <w:rPr>
         <w:rFonts w:ascii="Courier New" w:hAnsi="Courier New" w:cs="Courier New" w:hint="default"/>
@@ -10894,7 +11627,7 @@
       <w:lvlText w:val=""/>
       <w:lvlJc w:val="left"/>
       <w:pPr>
-        <w:ind w:left="3960" w:hanging="360"/>
+        <w:ind w:left="3600" w:hanging="360"/>
       </w:pPr>
       <w:rPr>
         <w:rFonts w:ascii="Wingdings" w:hAnsi="Wingdings" w:hint="default"/>
@@ -10906,7 +11639,7 @@
       <w:lvlText w:val=""/>
       <w:lvlJc w:val="left"/>
       <w:pPr>
-        <w:ind w:left="4680" w:hanging="360"/>
+        <w:ind w:left="4320" w:hanging="360"/>
       </w:pPr>
       <w:rPr>
         <w:rFonts w:ascii="Symbol" w:hAnsi="Symbol" w:hint="default"/>
@@ -10918,7 +11651,7 @@
       <w:lvlText w:val="o"/>
       <w:lvlJc w:val="left"/>
       <w:pPr>
-        <w:ind w:left="5400" w:hanging="360"/>
+        <w:ind w:left="5040" w:hanging="360"/>
       </w:pPr>
       <w:rPr>
         <w:rFonts w:ascii="Courier New" w:hAnsi="Courier New" w:cs="Courier New" w:hint="default"/>
@@ -10930,7 +11663,7 @@
       <w:lvlText w:val=""/>
       <w:lvlJc w:val="left"/>
       <w:pPr>
-        <w:ind w:left="6120" w:hanging="360"/>
+        <w:ind w:left="5760" w:hanging="360"/>
       </w:pPr>
       <w:rPr>
         <w:rFonts w:ascii="Wingdings" w:hAnsi="Wingdings" w:hint="default"/>
@@ -11565,6 +12298,92 @@
     </w:lvl>
   </w:abstractNum>
   <w:abstractNum w:abstractNumId="6" w15:restartNumberingAfterBreak="0">
+    <w:nsid w:val="296825EF"/>
+    <w:multiLevelType w:val="hybridMultilevel"/>
+    <w:tmpl w:val="50E8691E"/>
+    <w:lvl w:ilvl="0" w:tplc="1809000F">
+      <w:start w:val="1"/>
+      <w:numFmt w:val="decimal"/>
+      <w:lvlText w:val="%1."/>
+      <w:lvlJc w:val="left"/>
+      <w:pPr>
+        <w:ind w:left="360" w:hanging="360"/>
+      </w:pPr>
+    </w:lvl>
+    <w:lvl w:ilvl="1" w:tplc="18090019" w:tentative="1">
+      <w:start w:val="1"/>
+      <w:numFmt w:val="lowerLetter"/>
+      <w:lvlText w:val="%2."/>
+      <w:lvlJc w:val="left"/>
+      <w:pPr>
+        <w:ind w:left="1080" w:hanging="360"/>
+      </w:pPr>
+    </w:lvl>
+    <w:lvl w:ilvl="2" w:tplc="1809001B" w:tentative="1">
+      <w:start w:val="1"/>
+      <w:numFmt w:val="lowerRoman"/>
+      <w:lvlText w:val="%3."/>
+      <w:lvlJc w:val="right"/>
+      <w:pPr>
+        <w:ind w:left="1800" w:hanging="180"/>
+      </w:pPr>
+    </w:lvl>
+    <w:lvl w:ilvl="3" w:tplc="1809000F" w:tentative="1">
+      <w:start w:val="1"/>
+      <w:numFmt w:val="decimal"/>
+      <w:lvlText w:val="%4."/>
+      <w:lvlJc w:val="left"/>
+      <w:pPr>
+        <w:ind w:left="2520" w:hanging="360"/>
+      </w:pPr>
+    </w:lvl>
+    <w:lvl w:ilvl="4" w:tplc="18090019" w:tentative="1">
+      <w:start w:val="1"/>
+      <w:numFmt w:val="lowerLetter"/>
+      <w:lvlText w:val="%5."/>
+      <w:lvlJc w:val="left"/>
+      <w:pPr>
+        <w:ind w:left="3240" w:hanging="360"/>
+      </w:pPr>
+    </w:lvl>
+    <w:lvl w:ilvl="5" w:tplc="1809001B" w:tentative="1">
+      <w:start w:val="1"/>
+      <w:numFmt w:val="lowerRoman"/>
+      <w:lvlText w:val="%6."/>
+      <w:lvlJc w:val="right"/>
+      <w:pPr>
+        <w:ind w:left="3960" w:hanging="180"/>
+      </w:pPr>
+    </w:lvl>
+    <w:lvl w:ilvl="6" w:tplc="1809000F" w:tentative="1">
+      <w:start w:val="1"/>
+      <w:numFmt w:val="decimal"/>
+      <w:lvlText w:val="%7."/>
+      <w:lvlJc w:val="left"/>
+      <w:pPr>
+        <w:ind w:left="4680" w:hanging="360"/>
+      </w:pPr>
+    </w:lvl>
+    <w:lvl w:ilvl="7" w:tplc="18090019" w:tentative="1">
+      <w:start w:val="1"/>
+      <w:numFmt w:val="lowerLetter"/>
+      <w:lvlText w:val="%8."/>
+      <w:lvlJc w:val="left"/>
+      <w:pPr>
+        <w:ind w:left="5400" w:hanging="360"/>
+      </w:pPr>
+    </w:lvl>
+    <w:lvl w:ilvl="8" w:tplc="1809001B" w:tentative="1">
+      <w:start w:val="1"/>
+      <w:numFmt w:val="lowerRoman"/>
+      <w:lvlText w:val="%9."/>
+      <w:lvlJc w:val="right"/>
+      <w:pPr>
+        <w:ind w:left="6120" w:hanging="180"/>
+      </w:pPr>
+    </w:lvl>
+  </w:abstractNum>
+  <w:abstractNum w:abstractNumId="7" w15:restartNumberingAfterBreak="0">
     <w:nsid w:val="2D3B67D5"/>
     <w:multiLevelType w:val="multilevel"/>
     <w:tmpl w:val="4A8EBE34"/>
@@ -11677,7 +12496,351 @@
       </w:pPr>
     </w:lvl>
   </w:abstractNum>
-  <w:abstractNum w:abstractNumId="7" w15:restartNumberingAfterBreak="0">
+  <w:abstractNum w:abstractNumId="8" w15:restartNumberingAfterBreak="0">
+    <w:nsid w:val="2E1E67EC"/>
+    <w:multiLevelType w:val="hybridMultilevel"/>
+    <w:tmpl w:val="B71E8852"/>
+    <w:lvl w:ilvl="0" w:tplc="1809000F">
+      <w:start w:val="1"/>
+      <w:numFmt w:val="decimal"/>
+      <w:lvlText w:val="%1."/>
+      <w:lvlJc w:val="left"/>
+      <w:pPr>
+        <w:ind w:left="360" w:hanging="360"/>
+      </w:pPr>
+    </w:lvl>
+    <w:lvl w:ilvl="1" w:tplc="18090019" w:tentative="1">
+      <w:start w:val="1"/>
+      <w:numFmt w:val="lowerLetter"/>
+      <w:lvlText w:val="%2."/>
+      <w:lvlJc w:val="left"/>
+      <w:pPr>
+        <w:ind w:left="1080" w:hanging="360"/>
+      </w:pPr>
+    </w:lvl>
+    <w:lvl w:ilvl="2" w:tplc="1809001B" w:tentative="1">
+      <w:start w:val="1"/>
+      <w:numFmt w:val="lowerRoman"/>
+      <w:lvlText w:val="%3."/>
+      <w:lvlJc w:val="right"/>
+      <w:pPr>
+        <w:ind w:left="1800" w:hanging="180"/>
+      </w:pPr>
+    </w:lvl>
+    <w:lvl w:ilvl="3" w:tplc="1809000F" w:tentative="1">
+      <w:start w:val="1"/>
+      <w:numFmt w:val="decimal"/>
+      <w:lvlText w:val="%4."/>
+      <w:lvlJc w:val="left"/>
+      <w:pPr>
+        <w:ind w:left="2520" w:hanging="360"/>
+      </w:pPr>
+    </w:lvl>
+    <w:lvl w:ilvl="4" w:tplc="18090019" w:tentative="1">
+      <w:start w:val="1"/>
+      <w:numFmt w:val="lowerLetter"/>
+      <w:lvlText w:val="%5."/>
+      <w:lvlJc w:val="left"/>
+      <w:pPr>
+        <w:ind w:left="3240" w:hanging="360"/>
+      </w:pPr>
+    </w:lvl>
+    <w:lvl w:ilvl="5" w:tplc="1809001B" w:tentative="1">
+      <w:start w:val="1"/>
+      <w:numFmt w:val="lowerRoman"/>
+      <w:lvlText w:val="%6."/>
+      <w:lvlJc w:val="right"/>
+      <w:pPr>
+        <w:ind w:left="3960" w:hanging="180"/>
+      </w:pPr>
+    </w:lvl>
+    <w:lvl w:ilvl="6" w:tplc="1809000F" w:tentative="1">
+      <w:start w:val="1"/>
+      <w:numFmt w:val="decimal"/>
+      <w:lvlText w:val="%7."/>
+      <w:lvlJc w:val="left"/>
+      <w:pPr>
+        <w:ind w:left="4680" w:hanging="360"/>
+      </w:pPr>
+    </w:lvl>
+    <w:lvl w:ilvl="7" w:tplc="18090019" w:tentative="1">
+      <w:start w:val="1"/>
+      <w:numFmt w:val="lowerLetter"/>
+      <w:lvlText w:val="%8."/>
+      <w:lvlJc w:val="left"/>
+      <w:pPr>
+        <w:ind w:left="5400" w:hanging="360"/>
+      </w:pPr>
+    </w:lvl>
+    <w:lvl w:ilvl="8" w:tplc="1809001B" w:tentative="1">
+      <w:start w:val="1"/>
+      <w:numFmt w:val="lowerRoman"/>
+      <w:lvlText w:val="%9."/>
+      <w:lvlJc w:val="right"/>
+      <w:pPr>
+        <w:ind w:left="6120" w:hanging="180"/>
+      </w:pPr>
+    </w:lvl>
+  </w:abstractNum>
+  <w:abstractNum w:abstractNumId="9" w15:restartNumberingAfterBreak="0">
+    <w:nsid w:val="30667300"/>
+    <w:multiLevelType w:val="hybridMultilevel"/>
+    <w:tmpl w:val="49FA4B2E"/>
+    <w:lvl w:ilvl="0" w:tplc="1809000F">
+      <w:start w:val="1"/>
+      <w:numFmt w:val="decimal"/>
+      <w:lvlText w:val="%1."/>
+      <w:lvlJc w:val="left"/>
+      <w:pPr>
+        <w:ind w:left="360" w:hanging="360"/>
+      </w:pPr>
+    </w:lvl>
+    <w:lvl w:ilvl="1" w:tplc="18090019" w:tentative="1">
+      <w:start w:val="1"/>
+      <w:numFmt w:val="lowerLetter"/>
+      <w:lvlText w:val="%2."/>
+      <w:lvlJc w:val="left"/>
+      <w:pPr>
+        <w:ind w:left="1080" w:hanging="360"/>
+      </w:pPr>
+    </w:lvl>
+    <w:lvl w:ilvl="2" w:tplc="1809001B" w:tentative="1">
+      <w:start w:val="1"/>
+      <w:numFmt w:val="lowerRoman"/>
+      <w:lvlText w:val="%3."/>
+      <w:lvlJc w:val="right"/>
+      <w:pPr>
+        <w:ind w:left="1800" w:hanging="180"/>
+      </w:pPr>
+    </w:lvl>
+    <w:lvl w:ilvl="3" w:tplc="1809000F" w:tentative="1">
+      <w:start w:val="1"/>
+      <w:numFmt w:val="decimal"/>
+      <w:lvlText w:val="%4."/>
+      <w:lvlJc w:val="left"/>
+      <w:pPr>
+        <w:ind w:left="2520" w:hanging="360"/>
+      </w:pPr>
+    </w:lvl>
+    <w:lvl w:ilvl="4" w:tplc="18090019" w:tentative="1">
+      <w:start w:val="1"/>
+      <w:numFmt w:val="lowerLetter"/>
+      <w:lvlText w:val="%5."/>
+      <w:lvlJc w:val="left"/>
+      <w:pPr>
+        <w:ind w:left="3240" w:hanging="360"/>
+      </w:pPr>
+    </w:lvl>
+    <w:lvl w:ilvl="5" w:tplc="1809001B" w:tentative="1">
+      <w:start w:val="1"/>
+      <w:numFmt w:val="lowerRoman"/>
+      <w:lvlText w:val="%6."/>
+      <w:lvlJc w:val="right"/>
+      <w:pPr>
+        <w:ind w:left="3960" w:hanging="180"/>
+      </w:pPr>
+    </w:lvl>
+    <w:lvl w:ilvl="6" w:tplc="1809000F" w:tentative="1">
+      <w:start w:val="1"/>
+      <w:numFmt w:val="decimal"/>
+      <w:lvlText w:val="%7."/>
+      <w:lvlJc w:val="left"/>
+      <w:pPr>
+        <w:ind w:left="4680" w:hanging="360"/>
+      </w:pPr>
+    </w:lvl>
+    <w:lvl w:ilvl="7" w:tplc="18090019" w:tentative="1">
+      <w:start w:val="1"/>
+      <w:numFmt w:val="lowerLetter"/>
+      <w:lvlText w:val="%8."/>
+      <w:lvlJc w:val="left"/>
+      <w:pPr>
+        <w:ind w:left="5400" w:hanging="360"/>
+      </w:pPr>
+    </w:lvl>
+    <w:lvl w:ilvl="8" w:tplc="1809001B" w:tentative="1">
+      <w:start w:val="1"/>
+      <w:numFmt w:val="lowerRoman"/>
+      <w:lvlText w:val="%9."/>
+      <w:lvlJc w:val="right"/>
+      <w:pPr>
+        <w:ind w:left="6120" w:hanging="180"/>
+      </w:pPr>
+    </w:lvl>
+  </w:abstractNum>
+  <w:abstractNum w:abstractNumId="10" w15:restartNumberingAfterBreak="0">
+    <w:nsid w:val="34280E1D"/>
+    <w:multiLevelType w:val="hybridMultilevel"/>
+    <w:tmpl w:val="BCCC7964"/>
+    <w:lvl w:ilvl="0" w:tplc="1809000F">
+      <w:start w:val="1"/>
+      <w:numFmt w:val="decimal"/>
+      <w:lvlText w:val="%1."/>
+      <w:lvlJc w:val="left"/>
+      <w:pPr>
+        <w:ind w:left="360" w:hanging="360"/>
+      </w:pPr>
+    </w:lvl>
+    <w:lvl w:ilvl="1" w:tplc="18090019" w:tentative="1">
+      <w:start w:val="1"/>
+      <w:numFmt w:val="lowerLetter"/>
+      <w:lvlText w:val="%2."/>
+      <w:lvlJc w:val="left"/>
+      <w:pPr>
+        <w:ind w:left="1080" w:hanging="360"/>
+      </w:pPr>
+    </w:lvl>
+    <w:lvl w:ilvl="2" w:tplc="1809001B" w:tentative="1">
+      <w:start w:val="1"/>
+      <w:numFmt w:val="lowerRoman"/>
+      <w:lvlText w:val="%3."/>
+      <w:lvlJc w:val="right"/>
+      <w:pPr>
+        <w:ind w:left="1800" w:hanging="180"/>
+      </w:pPr>
+    </w:lvl>
+    <w:lvl w:ilvl="3" w:tplc="1809000F" w:tentative="1">
+      <w:start w:val="1"/>
+      <w:numFmt w:val="decimal"/>
+      <w:lvlText w:val="%4."/>
+      <w:lvlJc w:val="left"/>
+      <w:pPr>
+        <w:ind w:left="2520" w:hanging="360"/>
+      </w:pPr>
+    </w:lvl>
+    <w:lvl w:ilvl="4" w:tplc="18090019" w:tentative="1">
+      <w:start w:val="1"/>
+      <w:numFmt w:val="lowerLetter"/>
+      <w:lvlText w:val="%5."/>
+      <w:lvlJc w:val="left"/>
+      <w:pPr>
+        <w:ind w:left="3240" w:hanging="360"/>
+      </w:pPr>
+    </w:lvl>
+    <w:lvl w:ilvl="5" w:tplc="1809001B" w:tentative="1">
+      <w:start w:val="1"/>
+      <w:numFmt w:val="lowerRoman"/>
+      <w:lvlText w:val="%6."/>
+      <w:lvlJc w:val="right"/>
+      <w:pPr>
+        <w:ind w:left="3960" w:hanging="180"/>
+      </w:pPr>
+    </w:lvl>
+    <w:lvl w:ilvl="6" w:tplc="1809000F" w:tentative="1">
+      <w:start w:val="1"/>
+      <w:numFmt w:val="decimal"/>
+      <w:lvlText w:val="%7."/>
+      <w:lvlJc w:val="left"/>
+      <w:pPr>
+        <w:ind w:left="4680" w:hanging="360"/>
+      </w:pPr>
+    </w:lvl>
+    <w:lvl w:ilvl="7" w:tplc="18090019" w:tentative="1">
+      <w:start w:val="1"/>
+      <w:numFmt w:val="lowerLetter"/>
+      <w:lvlText w:val="%8."/>
+      <w:lvlJc w:val="left"/>
+      <w:pPr>
+        <w:ind w:left="5400" w:hanging="360"/>
+      </w:pPr>
+    </w:lvl>
+    <w:lvl w:ilvl="8" w:tplc="1809001B" w:tentative="1">
+      <w:start w:val="1"/>
+      <w:numFmt w:val="lowerRoman"/>
+      <w:lvlText w:val="%9."/>
+      <w:lvlJc w:val="right"/>
+      <w:pPr>
+        <w:ind w:left="6120" w:hanging="180"/>
+      </w:pPr>
+    </w:lvl>
+  </w:abstractNum>
+  <w:abstractNum w:abstractNumId="11" w15:restartNumberingAfterBreak="0">
+    <w:nsid w:val="39344DDF"/>
+    <w:multiLevelType w:val="hybridMultilevel"/>
+    <w:tmpl w:val="DAC66AEE"/>
+    <w:lvl w:ilvl="0" w:tplc="1809000F">
+      <w:start w:val="1"/>
+      <w:numFmt w:val="decimal"/>
+      <w:lvlText w:val="%1."/>
+      <w:lvlJc w:val="left"/>
+      <w:pPr>
+        <w:ind w:left="360" w:hanging="360"/>
+      </w:pPr>
+    </w:lvl>
+    <w:lvl w:ilvl="1" w:tplc="18090019" w:tentative="1">
+      <w:start w:val="1"/>
+      <w:numFmt w:val="lowerLetter"/>
+      <w:lvlText w:val="%2."/>
+      <w:lvlJc w:val="left"/>
+      <w:pPr>
+        <w:ind w:left="1080" w:hanging="360"/>
+      </w:pPr>
+    </w:lvl>
+    <w:lvl w:ilvl="2" w:tplc="1809001B" w:tentative="1">
+      <w:start w:val="1"/>
+      <w:numFmt w:val="lowerRoman"/>
+      <w:lvlText w:val="%3."/>
+      <w:lvlJc w:val="right"/>
+      <w:pPr>
+        <w:ind w:left="1800" w:hanging="180"/>
+      </w:pPr>
+    </w:lvl>
+    <w:lvl w:ilvl="3" w:tplc="1809000F" w:tentative="1">
+      <w:start w:val="1"/>
+      <w:numFmt w:val="decimal"/>
+      <w:lvlText w:val="%4."/>
+      <w:lvlJc w:val="left"/>
+      <w:pPr>
+        <w:ind w:left="2520" w:hanging="360"/>
+      </w:pPr>
+    </w:lvl>
+    <w:lvl w:ilvl="4" w:tplc="18090019" w:tentative="1">
+      <w:start w:val="1"/>
+      <w:numFmt w:val="lowerLetter"/>
+      <w:lvlText w:val="%5."/>
+      <w:lvlJc w:val="left"/>
+      <w:pPr>
+        <w:ind w:left="3240" w:hanging="360"/>
+      </w:pPr>
+    </w:lvl>
+    <w:lvl w:ilvl="5" w:tplc="1809001B" w:tentative="1">
+      <w:start w:val="1"/>
+      <w:numFmt w:val="lowerRoman"/>
+      <w:lvlText w:val="%6."/>
+      <w:lvlJc w:val="right"/>
+      <w:pPr>
+        <w:ind w:left="3960" w:hanging="180"/>
+      </w:pPr>
+    </w:lvl>
+    <w:lvl w:ilvl="6" w:tplc="1809000F" w:tentative="1">
+      <w:start w:val="1"/>
+      <w:numFmt w:val="decimal"/>
+      <w:lvlText w:val="%7."/>
+      <w:lvlJc w:val="left"/>
+      <w:pPr>
+        <w:ind w:left="4680" w:hanging="360"/>
+      </w:pPr>
+    </w:lvl>
+    <w:lvl w:ilvl="7" w:tplc="18090019" w:tentative="1">
+      <w:start w:val="1"/>
+      <w:numFmt w:val="lowerLetter"/>
+      <w:lvlText w:val="%8."/>
+      <w:lvlJc w:val="left"/>
+      <w:pPr>
+        <w:ind w:left="5400" w:hanging="360"/>
+      </w:pPr>
+    </w:lvl>
+    <w:lvl w:ilvl="8" w:tplc="1809001B" w:tentative="1">
+      <w:start w:val="1"/>
+      <w:numFmt w:val="lowerRoman"/>
+      <w:lvlText w:val="%9."/>
+      <w:lvlJc w:val="right"/>
+      <w:pPr>
+        <w:ind w:left="6120" w:hanging="180"/>
+      </w:pPr>
+    </w:lvl>
+  </w:abstractNum>
+  <w:abstractNum w:abstractNumId="12" w15:restartNumberingAfterBreak="0">
     <w:nsid w:val="3DFB74E7"/>
     <w:multiLevelType w:val="hybridMultilevel"/>
     <w:tmpl w:val="BF5849A8"/>
@@ -11763,17 +12926,17 @@
       </w:pPr>
     </w:lvl>
   </w:abstractNum>
-  <w:abstractNum w:abstractNumId="8" w15:restartNumberingAfterBreak="0">
+  <w:abstractNum w:abstractNumId="13" w15:restartNumberingAfterBreak="0">
     <w:nsid w:val="4BCB6871"/>
     <w:multiLevelType w:val="hybridMultilevel"/>
-    <w:tmpl w:val="CE366FB8"/>
+    <w:tmpl w:val="2482EBFA"/>
     <w:lvl w:ilvl="0" w:tplc="18090001">
       <w:start w:val="1"/>
       <w:numFmt w:val="bullet"/>
       <w:lvlText w:val=""/>
       <w:lvlJc w:val="left"/>
       <w:pPr>
-        <w:ind w:left="360" w:hanging="360"/>
+        <w:ind w:left="785" w:hanging="360"/>
       </w:pPr>
       <w:rPr>
         <w:rFonts w:ascii="Symbol" w:hAnsi="Symbol" w:hint="default"/>
@@ -11876,7 +13039,7 @@
       </w:rPr>
     </w:lvl>
   </w:abstractNum>
-  <w:abstractNum w:abstractNumId="9" w15:restartNumberingAfterBreak="0">
+  <w:abstractNum w:abstractNumId="14" w15:restartNumberingAfterBreak="0">
     <w:nsid w:val="55B60005"/>
     <w:multiLevelType w:val="hybridMultilevel"/>
     <w:tmpl w:val="B77EFF4C"/>
@@ -11989,7 +13152,7 @@
       </w:rPr>
     </w:lvl>
   </w:abstractNum>
-  <w:abstractNum w:abstractNumId="10" w15:restartNumberingAfterBreak="0">
+  <w:abstractNum w:abstractNumId="15" w15:restartNumberingAfterBreak="0">
     <w:nsid w:val="5B7A2E16"/>
     <w:multiLevelType w:val="hybridMultilevel"/>
     <w:tmpl w:val="6C6E4330"/>
@@ -12075,7 +13238,7 @@
       </w:pPr>
     </w:lvl>
   </w:abstractNum>
-  <w:abstractNum w:abstractNumId="11" w15:restartNumberingAfterBreak="0">
+  <w:abstractNum w:abstractNumId="16" w15:restartNumberingAfterBreak="0">
     <w:nsid w:val="66325895"/>
     <w:multiLevelType w:val="multilevel"/>
     <w:tmpl w:val="4D62052E"/>
@@ -12224,7 +13387,7 @@
       </w:rPr>
     </w:lvl>
   </w:abstractNum>
-  <w:abstractNum w:abstractNumId="12" w15:restartNumberingAfterBreak="0">
+  <w:abstractNum w:abstractNumId="17" w15:restartNumberingAfterBreak="0">
     <w:nsid w:val="67917247"/>
     <w:multiLevelType w:val="hybridMultilevel"/>
     <w:tmpl w:val="CA92D0D0"/>
@@ -12337,7 +13500,7 @@
       </w:rPr>
     </w:lvl>
   </w:abstractNum>
-  <w:abstractNum w:abstractNumId="13" w15:restartNumberingAfterBreak="0">
+  <w:abstractNum w:abstractNumId="18" w15:restartNumberingAfterBreak="0">
     <w:nsid w:val="69662FC9"/>
     <w:multiLevelType w:val="multilevel"/>
     <w:tmpl w:val="EFB6D604"/>
@@ -12450,7 +13613,7 @@
       </w:rPr>
     </w:lvl>
   </w:abstractNum>
-  <w:abstractNum w:abstractNumId="14" w15:restartNumberingAfterBreak="0">
+  <w:abstractNum w:abstractNumId="19" w15:restartNumberingAfterBreak="0">
     <w:nsid w:val="6B9211CD"/>
     <w:multiLevelType w:val="hybridMultilevel"/>
     <w:tmpl w:val="3A4A91A4"/>
@@ -12536,7 +13699,7 @@
       </w:pPr>
     </w:lvl>
   </w:abstractNum>
-  <w:abstractNum w:abstractNumId="15" w15:restartNumberingAfterBreak="0">
+  <w:abstractNum w:abstractNumId="20" w15:restartNumberingAfterBreak="0">
     <w:nsid w:val="6EDF3097"/>
     <w:multiLevelType w:val="multilevel"/>
     <w:tmpl w:val="7F7C1EF8"/>
@@ -12649,7 +13812,7 @@
       </w:pPr>
     </w:lvl>
   </w:abstractNum>
-  <w:abstractNum w:abstractNumId="16" w15:restartNumberingAfterBreak="0">
+  <w:abstractNum w:abstractNumId="21" w15:restartNumberingAfterBreak="0">
     <w:nsid w:val="721155BC"/>
     <w:multiLevelType w:val="hybridMultilevel"/>
     <w:tmpl w:val="A622DAA2"/>
@@ -12762,7 +13925,7 @@
       </w:rPr>
     </w:lvl>
   </w:abstractNum>
-  <w:abstractNum w:abstractNumId="17" w15:restartNumberingAfterBreak="0">
+  <w:abstractNum w:abstractNumId="22" w15:restartNumberingAfterBreak="0">
     <w:nsid w:val="7F13513B"/>
     <w:multiLevelType w:val="hybridMultilevel"/>
     <w:tmpl w:val="EFCE48FC"/>
@@ -12875,7 +14038,7 @@
       </w:rPr>
     </w:lvl>
   </w:abstractNum>
-  <w:abstractNum w:abstractNumId="18" w15:restartNumberingAfterBreak="0">
+  <w:abstractNum w:abstractNumId="23" w15:restartNumberingAfterBreak="0">
     <w:nsid w:val="7F21594B"/>
     <w:multiLevelType w:val="hybridMultilevel"/>
     <w:tmpl w:val="AF42F7A4"/>
@@ -12989,13 +14152,13 @@
     </w:lvl>
   </w:abstractNum>
   <w:num w:numId="1">
-    <w:abstractNumId w:val="13"/>
+    <w:abstractNumId w:val="18"/>
   </w:num>
   <w:num w:numId="2">
     <w:abstractNumId w:val="1"/>
   </w:num>
   <w:num w:numId="3">
-    <w:abstractNumId w:val="15"/>
+    <w:abstractNumId w:val="20"/>
   </w:num>
   <w:num w:numId="4">
     <w:abstractNumId w:val="2"/>
@@ -13004,46 +14167,61 @@
     <w:abstractNumId w:val="0"/>
   </w:num>
   <w:num w:numId="6">
-    <w:abstractNumId w:val="17"/>
+    <w:abstractNumId w:val="22"/>
   </w:num>
   <w:num w:numId="7">
     <w:abstractNumId w:val="3"/>
   </w:num>
   <w:num w:numId="8">
-    <w:abstractNumId w:val="18"/>
+    <w:abstractNumId w:val="23"/>
   </w:num>
   <w:num w:numId="9">
-    <w:abstractNumId w:val="8"/>
+    <w:abstractNumId w:val="13"/>
   </w:num>
   <w:num w:numId="10">
-    <w:abstractNumId w:val="16"/>
+    <w:abstractNumId w:val="21"/>
   </w:num>
   <w:num w:numId="11">
-    <w:abstractNumId w:val="9"/>
+    <w:abstractNumId w:val="14"/>
   </w:num>
   <w:num w:numId="12">
+    <w:abstractNumId w:val="17"/>
+  </w:num>
+  <w:num w:numId="13">
     <w:abstractNumId w:val="12"/>
   </w:num>
-  <w:num w:numId="13">
-    <w:abstractNumId w:val="7"/>
-  </w:num>
   <w:num w:numId="14">
-    <w:abstractNumId w:val="11"/>
+    <w:abstractNumId w:val="16"/>
   </w:num>
   <w:num w:numId="15">
     <w:abstractNumId w:val="5"/>
   </w:num>
   <w:num w:numId="16">
-    <w:abstractNumId w:val="10"/>
+    <w:abstractNumId w:val="15"/>
   </w:num>
   <w:num w:numId="17">
-    <w:abstractNumId w:val="6"/>
+    <w:abstractNumId w:val="7"/>
   </w:num>
   <w:num w:numId="18">
-    <w:abstractNumId w:val="14"/>
+    <w:abstractNumId w:val="19"/>
   </w:num>
   <w:num w:numId="19">
     <w:abstractNumId w:val="4"/>
+  </w:num>
+  <w:num w:numId="20">
+    <w:abstractNumId w:val="9"/>
+  </w:num>
+  <w:num w:numId="21">
+    <w:abstractNumId w:val="10"/>
+  </w:num>
+  <w:num w:numId="22">
+    <w:abstractNumId w:val="6"/>
+  </w:num>
+  <w:num w:numId="23">
+    <w:abstractNumId w:val="8"/>
+  </w:num>
+  <w:num w:numId="24">
+    <w:abstractNumId w:val="11"/>
   </w:num>
 </w:numbering>
 </file>
@@ -14201,7 +15379,7 @@
 </file>
 
 <file path=customXml/itemProps2.xml><?xml version="1.0" encoding="utf-8"?>
-<ds:datastoreItem xmlns:ds="http://schemas.openxmlformats.org/officeDocument/2006/customXml" ds:itemID="{CFA6CFB3-A3CE-4498-90BA-AAEFC030147E}">
+<ds:datastoreItem xmlns:ds="http://schemas.openxmlformats.org/officeDocument/2006/customXml" ds:itemID="{06820F5D-0721-4A55-B546-D696F159F5ED}">
   <ds:schemaRefs>
     <ds:schemaRef ds:uri="http://schemas.openxmlformats.org/officeDocument/2006/bibliography"/>
   </ds:schemaRefs>

</xml_diff>

<commit_message>
Schedules done & updates
</commit_message>
<xml_diff>
--- a/Software Testing G00359990.docx
+++ b/Software Testing G00359990.docx
@@ -2406,25 +2406,7 @@
           <w:color w:val="24292E"/>
           <w:shd w:val="clear" w:color="auto" w:fill="FFFFFF"/>
         </w:rPr>
-        <w:t xml:space="preserve">Small, </w:t>
-      </w:r>
-      <w:proofErr w:type="gramStart"/>
-      <w:r>
-        <w:rPr>
-          <w:rFonts w:asciiTheme="majorHAnsi" w:hAnsiTheme="majorHAnsi" w:cstheme="majorHAnsi"/>
-          <w:color w:val="24292E"/>
-          <w:shd w:val="clear" w:color="auto" w:fill="FFFFFF"/>
-        </w:rPr>
-        <w:t>clear</w:t>
-      </w:r>
-      <w:proofErr w:type="gramEnd"/>
-      <w:r>
-        <w:rPr>
-          <w:rFonts w:asciiTheme="majorHAnsi" w:hAnsiTheme="majorHAnsi" w:cstheme="majorHAnsi"/>
-          <w:color w:val="24292E"/>
-          <w:shd w:val="clear" w:color="auto" w:fill="FFFFFF"/>
-        </w:rPr>
-        <w:t xml:space="preserve"> and non-complex test cases should be written.</w:t>
+        <w:t>Small, clear and non-complex test cases should be written.</w:t>
       </w:r>
     </w:p>
     <w:p>
@@ -3075,7 +3057,6 @@
         </w:rPr>
         <w:t xml:space="preserve">, John </w:t>
       </w:r>
-      <w:proofErr w:type="gramStart"/>
       <w:r>
         <w:rPr>
           <w:rFonts w:asciiTheme="majorHAnsi" w:hAnsiTheme="majorHAnsi" w:cstheme="majorHAnsi"/>
@@ -3083,7 +3064,6 @@
         </w:rPr>
         <w:t>Walsh</w:t>
       </w:r>
-      <w:proofErr w:type="gramEnd"/>
       <w:r>
         <w:rPr>
           <w:rFonts w:asciiTheme="majorHAnsi" w:hAnsiTheme="majorHAnsi" w:cstheme="majorHAnsi"/>
@@ -3712,23 +3692,7 @@
           <w:rFonts w:asciiTheme="majorHAnsi" w:hAnsiTheme="majorHAnsi" w:cstheme="majorHAnsi"/>
           <w:lang w:val="en-US"/>
         </w:rPr>
-        <w:t xml:space="preserve">the most popular C# unit testing frameworks is </w:t>
-      </w:r>
-      <w:proofErr w:type="spellStart"/>
-      <w:r>
-        <w:rPr>
-          <w:rFonts w:asciiTheme="majorHAnsi" w:hAnsiTheme="majorHAnsi" w:cstheme="majorHAnsi"/>
-          <w:lang w:val="en-US"/>
-        </w:rPr>
-        <w:t>NUnit</w:t>
-      </w:r>
-      <w:proofErr w:type="spellEnd"/>
-      <w:r>
-        <w:rPr>
-          <w:rFonts w:asciiTheme="majorHAnsi" w:hAnsiTheme="majorHAnsi" w:cstheme="majorHAnsi"/>
-          <w:lang w:val="en-US"/>
-        </w:rPr>
-        <w:t xml:space="preserve">. </w:t>
+        <w:t xml:space="preserve">the most popular C# unit testing frameworks is NUnit. </w:t>
       </w:r>
       <w:r>
         <w:rPr>
@@ -3747,7 +3711,6 @@
           <w:lang w:val="en-US"/>
         </w:rPr>
       </w:pPr>
-      <w:proofErr w:type="spellStart"/>
       <w:r>
         <w:rPr>
           <w:rFonts w:asciiTheme="majorHAnsi" w:hAnsiTheme="majorHAnsi" w:cstheme="majorHAnsi"/>
@@ -3755,17 +3718,7 @@
           <w:iCs/>
           <w:lang w:val="en-US"/>
         </w:rPr>
-        <w:t>NUnit</w:t>
-      </w:r>
-      <w:proofErr w:type="spellEnd"/>
-      <w:r>
-        <w:rPr>
-          <w:rFonts w:asciiTheme="majorHAnsi" w:hAnsiTheme="majorHAnsi" w:cstheme="majorHAnsi"/>
-          <w:i/>
-          <w:iCs/>
-          <w:lang w:val="en-US"/>
-        </w:rPr>
-        <w:t xml:space="preserve"> features</w:t>
+        <w:t>NUnit features</w:t>
       </w:r>
     </w:p>
     <w:p>
@@ -3884,21 +3837,12 @@
           <w:lang w:val="en-US"/>
         </w:rPr>
       </w:pPr>
-      <w:proofErr w:type="spellStart"/>
-      <w:r>
-        <w:rPr>
-          <w:rFonts w:asciiTheme="majorHAnsi" w:hAnsiTheme="majorHAnsi" w:cstheme="majorHAnsi"/>
-          <w:lang w:val="en-US"/>
-        </w:rPr>
-        <w:t>NUnit</w:t>
-      </w:r>
-      <w:proofErr w:type="spellEnd"/>
-      <w:r>
-        <w:rPr>
-          <w:rFonts w:asciiTheme="majorHAnsi" w:hAnsiTheme="majorHAnsi" w:cstheme="majorHAnsi"/>
-          <w:lang w:val="en-US"/>
-        </w:rPr>
-        <w:t xml:space="preserve"> has a strong support for </w:t>
+      <w:r>
+        <w:rPr>
+          <w:rFonts w:asciiTheme="majorHAnsi" w:hAnsiTheme="majorHAnsi" w:cstheme="majorHAnsi"/>
+          <w:lang w:val="en-US"/>
+        </w:rPr>
+        <w:t xml:space="preserve">NUnit has a strong support for </w:t>
       </w:r>
       <w:r>
         <w:rPr>
@@ -4132,23 +4076,7 @@
           <w:rFonts w:asciiTheme="majorHAnsi" w:hAnsiTheme="majorHAnsi" w:cstheme="majorHAnsi"/>
           <w:lang w:val="en-US"/>
         </w:rPr>
-        <w:t xml:space="preserve"> Testing can be done manually, automated or by using </w:t>
-      </w:r>
-      <w:proofErr w:type="spellStart"/>
-      <w:r>
-        <w:rPr>
-          <w:rFonts w:asciiTheme="majorHAnsi" w:hAnsiTheme="majorHAnsi" w:cstheme="majorHAnsi"/>
-          <w:lang w:val="en-US"/>
-        </w:rPr>
-        <w:t>NUnit</w:t>
-      </w:r>
-      <w:proofErr w:type="spellEnd"/>
-      <w:r>
-        <w:rPr>
-          <w:rFonts w:asciiTheme="majorHAnsi" w:hAnsiTheme="majorHAnsi" w:cstheme="majorHAnsi"/>
-          <w:lang w:val="en-US"/>
-        </w:rPr>
-        <w:t>.</w:t>
+        <w:t xml:space="preserve"> Testing can be done manually, automated or by using NUnit.</w:t>
       </w:r>
       <w:r>
         <w:rPr>
@@ -4250,17 +4178,8 @@
           <w:rFonts w:asciiTheme="majorHAnsi" w:hAnsiTheme="majorHAnsi" w:cstheme="majorHAnsi"/>
           <w:lang w:val="en-US"/>
         </w:rPr>
-        <w:t xml:space="preserve">, Sam </w:t>
-      </w:r>
-      <w:proofErr w:type="spellStart"/>
-      <w:r>
-        <w:rPr>
-          <w:rFonts w:asciiTheme="majorHAnsi" w:hAnsiTheme="majorHAnsi" w:cstheme="majorHAnsi"/>
-          <w:lang w:val="en-US"/>
-        </w:rPr>
-        <w:t>kelly</w:t>
-      </w:r>
-      <w:proofErr w:type="spellEnd"/>
+        <w:t>, Sam kelly</w:t>
+      </w:r>
     </w:p>
     <w:p>
       <w:pPr>
@@ -4367,21 +4286,12 @@
           <w:lang w:val="en-US"/>
         </w:rPr>
       </w:pPr>
-      <w:proofErr w:type="spellStart"/>
-      <w:r>
-        <w:rPr>
-          <w:rFonts w:asciiTheme="majorHAnsi" w:hAnsiTheme="majorHAnsi" w:cstheme="majorHAnsi"/>
-          <w:lang w:val="en-US"/>
-        </w:rPr>
-        <w:t>NUnit</w:t>
-      </w:r>
-      <w:proofErr w:type="spellEnd"/>
-      <w:r>
-        <w:rPr>
-          <w:rFonts w:asciiTheme="majorHAnsi" w:hAnsiTheme="majorHAnsi" w:cstheme="majorHAnsi"/>
-          <w:lang w:val="en-US"/>
-        </w:rPr>
-        <w:t xml:space="preserve"> can be used to test score outcomes</w:t>
+      <w:r>
+        <w:rPr>
+          <w:rFonts w:asciiTheme="majorHAnsi" w:hAnsiTheme="majorHAnsi" w:cstheme="majorHAnsi"/>
+          <w:lang w:val="en-US"/>
+        </w:rPr>
+        <w:t>NUnit can be used to test score outcomes</w:t>
       </w:r>
       <w:r>
         <w:rPr>
@@ -4721,14 +4631,13 @@
         </w:rPr>
         <w:t>Participants:</w:t>
       </w:r>
-      <w:r>
-        <w:rPr>
-          <w:b/>
-          <w:bCs/>
-          <w:lang w:val="en-US"/>
-        </w:rPr>
-        <w:t xml:space="preserve"> </w:t>
-      </w:r>
+    </w:p>
+    <w:p>
+      <w:pPr>
+        <w:rPr>
+          <w:lang w:val="en-US"/>
+        </w:rPr>
+      </w:pPr>
       <w:r>
         <w:rPr>
           <w:rFonts w:asciiTheme="majorHAnsi" w:hAnsiTheme="majorHAnsi" w:cstheme="majorHAnsi"/>
@@ -4736,13 +4645,13 @@
         </w:rPr>
         <w:t>Jane Murphy</w:t>
       </w:r>
-      <w:r>
-        <w:rPr>
-          <w:rFonts w:asciiTheme="majorHAnsi" w:hAnsiTheme="majorHAnsi" w:cstheme="majorHAnsi"/>
-          <w:lang w:val="en-US"/>
-        </w:rPr>
-        <w:t xml:space="preserve">, </w:t>
-      </w:r>
+    </w:p>
+    <w:p>
+      <w:pPr>
+        <w:rPr>
+          <w:rFonts w:asciiTheme="majorHAnsi" w:hAnsiTheme="majorHAnsi" w:cstheme="majorHAnsi"/>
+        </w:rPr>
+      </w:pPr>
       <w:r>
         <w:rPr>
           <w:rFonts w:asciiTheme="majorHAnsi" w:hAnsiTheme="majorHAnsi" w:cstheme="majorHAnsi"/>
@@ -4753,68 +4662,15 @@
     <w:p>
       <w:pPr>
         <w:rPr>
-          <w:lang w:val="en-US"/>
-        </w:rPr>
-      </w:pPr>
-      <w:r>
-        <w:rPr>
-          <w:rFonts w:asciiTheme="majorHAnsi" w:hAnsiTheme="majorHAnsi" w:cstheme="majorHAnsi"/>
-          <w:lang w:val="en-US"/>
-        </w:rPr>
-        <w:t xml:space="preserve">System testing - </w:t>
-      </w:r>
-      <w:r>
-        <w:rPr>
-          <w:rFonts w:asciiTheme="majorHAnsi" w:hAnsiTheme="majorHAnsi" w:cstheme="majorHAnsi"/>
-          <w:lang w:val="en-US"/>
-        </w:rPr>
-        <w:t>Jane Murphy</w:t>
-      </w:r>
-    </w:p>
-    <w:p>
-      <w:pPr>
-        <w:rPr>
-          <w:rFonts w:asciiTheme="majorHAnsi" w:hAnsiTheme="majorHAnsi" w:cstheme="majorHAnsi"/>
-        </w:rPr>
-      </w:pPr>
-      <w:r>
-        <w:rPr>
-          <w:rFonts w:asciiTheme="majorHAnsi" w:hAnsiTheme="majorHAnsi" w:cstheme="majorHAnsi"/>
-          <w:lang w:val="en-US"/>
-        </w:rPr>
-        <w:t xml:space="preserve">Integration testing - </w:t>
-      </w:r>
-      <w:r>
-        <w:rPr>
-          <w:rFonts w:asciiTheme="majorHAnsi" w:hAnsiTheme="majorHAnsi" w:cstheme="majorHAnsi"/>
-        </w:rPr>
-        <w:t>Olivia Simpson</w:t>
-      </w:r>
-    </w:p>
-    <w:p>
-      <w:pPr>
-        <w:rPr>
-          <w:rFonts w:asciiTheme="majorHAnsi" w:hAnsiTheme="majorHAnsi" w:cstheme="majorHAnsi"/>
-          <w:lang w:val="en-US"/>
-        </w:rPr>
-      </w:pPr>
-      <w:r>
-        <w:rPr>
-          <w:rFonts w:asciiTheme="majorHAnsi" w:hAnsiTheme="majorHAnsi" w:cstheme="majorHAnsi"/>
-        </w:rPr>
-        <w:t>Test scripts</w:t>
-      </w:r>
-      <w:r>
-        <w:rPr>
-          <w:rFonts w:asciiTheme="majorHAnsi" w:hAnsiTheme="majorHAnsi" w:cstheme="majorHAnsi"/>
-        </w:rPr>
-        <w:t xml:space="preserve"> implementation &amp; design</w:t>
-      </w:r>
-      <w:r>
-        <w:rPr>
-          <w:rFonts w:asciiTheme="majorHAnsi" w:hAnsiTheme="majorHAnsi" w:cstheme="majorHAnsi"/>
-        </w:rPr>
-        <w:t xml:space="preserve"> – Grace Keane</w:t>
+          <w:rFonts w:asciiTheme="majorHAnsi" w:hAnsiTheme="majorHAnsi" w:cstheme="majorHAnsi"/>
+          <w:lang w:val="en-US"/>
+        </w:rPr>
+      </w:pPr>
+      <w:r>
+        <w:rPr>
+          <w:rFonts w:asciiTheme="majorHAnsi" w:hAnsiTheme="majorHAnsi" w:cstheme="majorHAnsi"/>
+        </w:rPr>
+        <w:t>Grace Keane</w:t>
       </w:r>
     </w:p>
     <w:p>
@@ -5325,27 +5181,6 @@
           <w:rFonts w:asciiTheme="majorHAnsi" w:hAnsiTheme="majorHAnsi" w:cstheme="majorHAnsi"/>
           <w:lang w:val="en-US"/>
         </w:rPr>
-        <w:t xml:space="preserve">Stress testing </w:t>
-      </w:r>
-      <w:r>
-        <w:rPr>
-          <w:rFonts w:asciiTheme="majorHAnsi" w:hAnsiTheme="majorHAnsi" w:cstheme="majorHAnsi"/>
-          <w:lang w:val="en-US"/>
-        </w:rPr>
-        <w:t>–</w:t>
-      </w:r>
-      <w:r>
-        <w:rPr>
-          <w:rFonts w:asciiTheme="majorHAnsi" w:hAnsiTheme="majorHAnsi" w:cstheme="majorHAnsi"/>
-          <w:lang w:val="en-US"/>
-        </w:rPr>
-        <w:t xml:space="preserve"> </w:t>
-      </w:r>
-      <w:r>
-        <w:rPr>
-          <w:rFonts w:asciiTheme="majorHAnsi" w:hAnsiTheme="majorHAnsi" w:cstheme="majorHAnsi"/>
-          <w:lang w:val="en-US"/>
-        </w:rPr>
         <w:t>Sam Kelly</w:t>
       </w:r>
     </w:p>
@@ -5355,13 +5190,6 @@
           <w:rFonts w:asciiTheme="majorHAnsi" w:hAnsiTheme="majorHAnsi" w:cstheme="majorHAnsi"/>
         </w:rPr>
       </w:pPr>
-      <w:r>
-        <w:rPr>
-          <w:rFonts w:asciiTheme="majorHAnsi" w:hAnsiTheme="majorHAnsi" w:cstheme="majorHAnsi"/>
-          <w:lang w:val="en-US"/>
-        </w:rPr>
-        <w:t xml:space="preserve">Test script implementation - </w:t>
-      </w:r>
       <w:r>
         <w:rPr>
           <w:rFonts w:asciiTheme="majorHAnsi" w:hAnsiTheme="majorHAnsi" w:cstheme="majorHAnsi"/>
@@ -5643,18 +5471,8 @@
           <w:color w:val="222222"/>
           <w:lang w:eastAsia="en-IE"/>
         </w:rPr>
-        <w:t xml:space="preserve">should be </w:t>
-      </w:r>
-      <w:proofErr w:type="gramStart"/>
-      <w:r>
-        <w:rPr>
-          <w:rFonts w:asciiTheme="majorHAnsi" w:eastAsia="Times New Roman" w:hAnsiTheme="majorHAnsi" w:cstheme="majorHAnsi"/>
-          <w:color w:val="222222"/>
-          <w:lang w:eastAsia="en-IE"/>
-        </w:rPr>
-        <w:t>ran</w:t>
-      </w:r>
-      <w:proofErr w:type="gramEnd"/>
+        <w:t>should be ran</w:t>
+      </w:r>
       <w:r>
         <w:rPr>
           <w:rFonts w:asciiTheme="majorHAnsi" w:eastAsia="Times New Roman" w:hAnsiTheme="majorHAnsi" w:cstheme="majorHAnsi"/>
@@ -6075,41 +5893,6 @@
           <w:rFonts w:asciiTheme="majorHAnsi" w:hAnsiTheme="majorHAnsi" w:cstheme="majorHAnsi"/>
           <w:lang w:val="en-US"/>
         </w:rPr>
-        <w:t>I</w:t>
-      </w:r>
-      <w:r>
-        <w:rPr>
-          <w:rFonts w:asciiTheme="majorHAnsi" w:hAnsiTheme="majorHAnsi" w:cstheme="majorHAnsi"/>
-          <w:lang w:val="en-US"/>
-        </w:rPr>
-        <w:t>mplementation of test scripts</w:t>
-      </w:r>
-      <w:r>
-        <w:rPr>
-          <w:rFonts w:asciiTheme="majorHAnsi" w:hAnsiTheme="majorHAnsi" w:cstheme="majorHAnsi"/>
-          <w:lang w:val="en-US"/>
-        </w:rPr>
-        <w:t xml:space="preserve"> </w:t>
-      </w:r>
-      <w:r>
-        <w:rPr>
-          <w:rFonts w:asciiTheme="majorHAnsi" w:hAnsiTheme="majorHAnsi" w:cstheme="majorHAnsi"/>
-          <w:lang w:val="en-US"/>
-        </w:rPr>
-        <w:t>–</w:t>
-      </w:r>
-      <w:r>
-        <w:rPr>
-          <w:rFonts w:asciiTheme="majorHAnsi" w:hAnsiTheme="majorHAnsi" w:cstheme="majorHAnsi"/>
-          <w:lang w:val="en-US"/>
-        </w:rPr>
-        <w:t xml:space="preserve"> </w:t>
-      </w:r>
-      <w:r>
-        <w:rPr>
-          <w:rFonts w:asciiTheme="majorHAnsi" w:hAnsiTheme="majorHAnsi" w:cstheme="majorHAnsi"/>
-          <w:lang w:val="en-US"/>
-        </w:rPr>
         <w:t>John Walsh</w:t>
       </w:r>
     </w:p>
@@ -6120,34 +5903,6 @@
           <w:lang w:val="en-US"/>
         </w:rPr>
       </w:pPr>
-      <w:r>
-        <w:rPr>
-          <w:rFonts w:asciiTheme="majorHAnsi" w:hAnsiTheme="majorHAnsi" w:cstheme="majorHAnsi"/>
-          <w:lang w:val="en-US"/>
-        </w:rPr>
-        <w:t>User acceptance testing</w:t>
-      </w:r>
-      <w:r>
-        <w:rPr>
-          <w:rFonts w:asciiTheme="majorHAnsi" w:hAnsiTheme="majorHAnsi" w:cstheme="majorHAnsi"/>
-          <w:lang w:val="en-US"/>
-        </w:rPr>
-        <w:t xml:space="preserve"> </w:t>
-      </w:r>
-      <w:r>
-        <w:rPr>
-          <w:rFonts w:asciiTheme="majorHAnsi" w:hAnsiTheme="majorHAnsi" w:cstheme="majorHAnsi"/>
-          <w:lang w:val="en-US"/>
-        </w:rPr>
-        <w:t>–</w:t>
-      </w:r>
-      <w:r>
-        <w:rPr>
-          <w:rFonts w:asciiTheme="majorHAnsi" w:hAnsiTheme="majorHAnsi" w:cstheme="majorHAnsi"/>
-          <w:lang w:val="en-US"/>
-        </w:rPr>
-        <w:t xml:space="preserve"> </w:t>
-      </w:r>
       <w:r>
         <w:rPr>
           <w:rFonts w:asciiTheme="majorHAnsi" w:hAnsiTheme="majorHAnsi" w:cstheme="majorHAnsi"/>
@@ -6839,6 +6594,19 @@
     <w:p>
       <w:pPr>
         <w:rPr>
+          <w:lang w:val="en-US"/>
+        </w:rPr>
+      </w:pPr>
+      <w:r>
+        <w:rPr>
+          <w:lang w:val="en-US"/>
+        </w:rPr>
+        <w:t>Olivia Simpson</w:t>
+      </w:r>
+    </w:p>
+    <w:p>
+      <w:pPr>
+        <w:rPr>
           <w:b/>
           <w:bCs/>
           <w:lang w:val="en-US"/>
@@ -6944,7 +6712,6 @@
         </w:rPr>
         <w:t xml:space="preserve">he application should be manually </w:t>
       </w:r>
-      <w:proofErr w:type="gramStart"/>
       <w:r>
         <w:rPr>
           <w:rFonts w:asciiTheme="majorHAnsi" w:hAnsiTheme="majorHAnsi" w:cstheme="majorHAnsi"/>
@@ -6952,7 +6719,6 @@
         </w:rPr>
         <w:t>ran</w:t>
       </w:r>
-      <w:proofErr w:type="gramEnd"/>
       <w:r>
         <w:rPr>
           <w:rFonts w:asciiTheme="majorHAnsi" w:hAnsiTheme="majorHAnsi" w:cstheme="majorHAnsi"/>
@@ -7086,6 +6852,19 @@
           <w:lang w:val="en-US"/>
         </w:rPr>
         <w:t>Sam Kelly</w:t>
+      </w:r>
+    </w:p>
+    <w:p>
+      <w:pPr>
+        <w:rPr>
+          <w:lang w:val="en-US"/>
+        </w:rPr>
+      </w:pPr>
+      <w:r>
+        <w:rPr>
+          <w:lang w:val="en-US"/>
+        </w:rPr>
+        <w:t>Grace Keane</w:t>
       </w:r>
     </w:p>
     <w:p>
@@ -7610,7 +7389,7 @@
                 <w:rFonts w:asciiTheme="majorHAnsi" w:hAnsiTheme="majorHAnsi" w:cstheme="majorHAnsi"/>
                 <w:lang w:val="en-US"/>
               </w:rPr>
-              <w:t xml:space="preserve"> (3 Months)</w:t>
+              <w:t xml:space="preserve"> </w:t>
             </w:r>
           </w:p>
         </w:tc>
@@ -7679,13 +7458,6 @@
               </w:rPr>
               <w:t>Continuous until main components of application are complete.</w:t>
             </w:r>
-            <w:r>
-              <w:rPr>
-                <w:rFonts w:asciiTheme="majorHAnsi" w:hAnsiTheme="majorHAnsi" w:cstheme="majorHAnsi"/>
-                <w:lang w:val="en-US"/>
-              </w:rPr>
-              <w:t xml:space="preserve"> (3 Months)</w:t>
-            </w:r>
           </w:p>
         </w:tc>
       </w:tr>
@@ -7751,7 +7523,7 @@
                 <w:rFonts w:asciiTheme="majorHAnsi" w:hAnsiTheme="majorHAnsi" w:cstheme="majorHAnsi"/>
                 <w:lang w:val="en-US"/>
               </w:rPr>
-              <w:t>Continuous until main components of application are complete. (3 Months)</w:t>
+              <w:t>Continuous until main components of application are complete.</w:t>
             </w:r>
           </w:p>
         </w:tc>
@@ -9935,7 +9707,6 @@
         </w:rPr>
         <w:t xml:space="preserve">, </w:t>
       </w:r>
-      <w:proofErr w:type="gramStart"/>
       <w:r>
         <w:rPr>
           <w:rFonts w:ascii="Segoe UI" w:eastAsia="Times New Roman" w:hAnsi="Segoe UI" w:cs="Segoe UI"/>
@@ -9946,20 +9717,7 @@
           <w:szCs w:val="20"/>
           <w:lang w:eastAsia="en-IE"/>
         </w:rPr>
-        <w:t>functionality</w:t>
-      </w:r>
-      <w:proofErr w:type="gramEnd"/>
-      <w:r>
-        <w:rPr>
-          <w:rFonts w:ascii="Segoe UI" w:eastAsia="Times New Roman" w:hAnsi="Segoe UI" w:cs="Segoe UI"/>
-          <w:b/>
-          <w:bCs/>
-          <w:color w:val="24292E"/>
-          <w:sz w:val="20"/>
-          <w:szCs w:val="20"/>
-          <w:lang w:eastAsia="en-IE"/>
-        </w:rPr>
-        <w:t xml:space="preserve"> and design</w:t>
+        <w:t>functionality and design</w:t>
       </w:r>
       <w:r>
         <w:rPr>
@@ -10524,7 +10282,21 @@
           <w:rFonts w:asciiTheme="majorHAnsi" w:hAnsiTheme="majorHAnsi" w:cstheme="majorHAnsi"/>
           <w:lang w:val="en-US"/>
         </w:rPr>
-        <w:t>Unit testing – script writer</w:t>
+        <w:t>S</w:t>
+      </w:r>
+      <w:r>
+        <w:rPr>
+          <w:rFonts w:asciiTheme="majorHAnsi" w:hAnsiTheme="majorHAnsi" w:cstheme="majorHAnsi"/>
+          <w:lang w:val="en-US"/>
+        </w:rPr>
+        <w:t>cript writer</w:t>
+      </w:r>
+      <w:r>
+        <w:rPr>
+          <w:rFonts w:asciiTheme="majorHAnsi" w:hAnsiTheme="majorHAnsi" w:cstheme="majorHAnsi"/>
+          <w:lang w:val="en-US"/>
+        </w:rPr>
+        <w:t xml:space="preserve"> for unit testing</w:t>
       </w:r>
     </w:p>
     <w:p>
@@ -10545,37 +10317,19 @@
         <w:rPr>
           <w:rFonts w:asciiTheme="majorHAnsi" w:hAnsiTheme="majorHAnsi" w:cstheme="majorHAnsi"/>
         </w:rPr>
-        <w:t>S</w:t>
-      </w:r>
-      <w:r>
-        <w:rPr>
-          <w:rFonts w:asciiTheme="majorHAnsi" w:hAnsiTheme="majorHAnsi" w:cstheme="majorHAnsi"/>
-        </w:rPr>
-        <w:t xml:space="preserve">ystem &amp; </w:t>
-      </w:r>
-      <w:r>
-        <w:rPr>
-          <w:rFonts w:asciiTheme="majorHAnsi" w:hAnsiTheme="majorHAnsi" w:cstheme="majorHAnsi"/>
-        </w:rPr>
-        <w:t>I</w:t>
-      </w:r>
-      <w:r>
-        <w:rPr>
-          <w:rFonts w:asciiTheme="majorHAnsi" w:hAnsiTheme="majorHAnsi" w:cstheme="majorHAnsi"/>
-        </w:rPr>
-        <w:t>ntegration</w:t>
-      </w:r>
-      <w:r>
-        <w:rPr>
-          <w:rFonts w:asciiTheme="majorHAnsi" w:hAnsiTheme="majorHAnsi" w:cstheme="majorHAnsi"/>
-        </w:rPr>
-        <w:t xml:space="preserve"> - </w:t>
-      </w:r>
-      <w:r>
-        <w:rPr>
-          <w:rFonts w:asciiTheme="majorHAnsi" w:hAnsiTheme="majorHAnsi" w:cstheme="majorHAnsi"/>
-        </w:rPr>
         <w:t>Test scripts implementation &amp; design</w:t>
+      </w:r>
+      <w:r>
+        <w:rPr>
+          <w:rFonts w:asciiTheme="majorHAnsi" w:hAnsiTheme="majorHAnsi" w:cstheme="majorHAnsi"/>
+        </w:rPr>
+        <w:t xml:space="preserve"> for system &amp; integration </w:t>
+      </w:r>
+      <w:r>
+        <w:rPr>
+          <w:rFonts w:asciiTheme="majorHAnsi" w:hAnsiTheme="majorHAnsi" w:cstheme="majorHAnsi"/>
+        </w:rPr>
+        <w:t>testing</w:t>
       </w:r>
       <w:r>
         <w:rPr>
@@ -10602,7 +10356,40 @@
         <w:rPr>
           <w:rFonts w:asciiTheme="majorHAnsi" w:hAnsiTheme="majorHAnsi" w:cstheme="majorHAnsi"/>
         </w:rPr>
-        <w:t>Regression testing</w:t>
+        <w:t>R</w:t>
+      </w:r>
+      <w:r>
+        <w:rPr>
+          <w:rFonts w:asciiTheme="majorHAnsi" w:hAnsiTheme="majorHAnsi" w:cstheme="majorHAnsi"/>
+        </w:rPr>
+        <w:t>egression test</w:t>
+      </w:r>
+      <w:r>
+        <w:rPr>
+          <w:rFonts w:asciiTheme="majorHAnsi" w:hAnsiTheme="majorHAnsi" w:cstheme="majorHAnsi"/>
+        </w:rPr>
+        <w:t>er</w:t>
+      </w:r>
+    </w:p>
+    <w:p>
+      <w:pPr>
+        <w:pStyle w:val="ListParagraph"/>
+        <w:numPr>
+          <w:ilvl w:val="0"/>
+          <w:numId w:val="20"/>
+        </w:numPr>
+        <w:shd w:val="clear" w:color="auto" w:fill="FFFFFF"/>
+        <w:spacing w:before="60" w:after="100" w:afterAutospacing="1" w:line="240" w:lineRule="auto"/>
+        <w:rPr>
+          <w:rFonts w:asciiTheme="majorHAnsi" w:hAnsiTheme="majorHAnsi" w:cstheme="majorHAnsi"/>
+          <w:lang w:val="en-US"/>
+        </w:rPr>
+      </w:pPr>
+      <w:r>
+        <w:rPr>
+          <w:rFonts w:asciiTheme="majorHAnsi" w:hAnsiTheme="majorHAnsi" w:cstheme="majorHAnsi"/>
+        </w:rPr>
+        <w:t>Implementation of Test scripts for beta testing</w:t>
       </w:r>
     </w:p>
     <w:p>
@@ -10642,7 +10429,28 @@
           <w:rFonts w:asciiTheme="majorHAnsi" w:hAnsiTheme="majorHAnsi" w:cstheme="majorHAnsi"/>
           <w:lang w:val="en-US"/>
         </w:rPr>
-        <w:t xml:space="preserve">System testing </w:t>
+        <w:t>S</w:t>
+      </w:r>
+      <w:r>
+        <w:rPr>
+          <w:rFonts w:asciiTheme="majorHAnsi" w:hAnsiTheme="majorHAnsi" w:cstheme="majorHAnsi"/>
+          <w:lang w:val="en-US"/>
+        </w:rPr>
+        <w:t>ystem tes</w:t>
+      </w:r>
+      <w:r>
+        <w:rPr>
+          <w:rFonts w:asciiTheme="majorHAnsi" w:hAnsiTheme="majorHAnsi" w:cstheme="majorHAnsi"/>
+          <w:lang w:val="en-US"/>
+        </w:rPr>
+        <w:t>ter</w:t>
+      </w:r>
+      <w:r>
+        <w:rPr>
+          <w:rFonts w:asciiTheme="majorHAnsi" w:hAnsiTheme="majorHAnsi" w:cstheme="majorHAnsi"/>
+          <w:lang w:val="en-US"/>
+        </w:rPr>
+        <w:t xml:space="preserve"> </w:t>
       </w:r>
     </w:p>
     <w:p>
@@ -10664,7 +10472,21 @@
           <w:rFonts w:asciiTheme="majorHAnsi" w:hAnsiTheme="majorHAnsi" w:cstheme="majorHAnsi"/>
           <w:lang w:val="en-US"/>
         </w:rPr>
-        <w:t>User acceptance testing</w:t>
+        <w:t>U</w:t>
+      </w:r>
+      <w:r>
+        <w:rPr>
+          <w:rFonts w:asciiTheme="majorHAnsi" w:hAnsiTheme="majorHAnsi" w:cstheme="majorHAnsi"/>
+          <w:lang w:val="en-US"/>
+        </w:rPr>
+        <w:t>ser acceptance test</w:t>
+      </w:r>
+      <w:r>
+        <w:rPr>
+          <w:rFonts w:asciiTheme="majorHAnsi" w:hAnsiTheme="majorHAnsi" w:cstheme="majorHAnsi"/>
+          <w:lang w:val="en-US"/>
+        </w:rPr>
+        <w:t>er</w:t>
       </w:r>
       <w:r>
         <w:rPr>
@@ -10693,7 +10515,21 @@
           <w:rFonts w:asciiTheme="majorHAnsi" w:hAnsiTheme="majorHAnsi" w:cstheme="majorHAnsi"/>
           <w:lang w:val="en-US"/>
         </w:rPr>
-        <w:t>Regression testing</w:t>
+        <w:t>R</w:t>
+      </w:r>
+      <w:r>
+        <w:rPr>
+          <w:rFonts w:asciiTheme="majorHAnsi" w:hAnsiTheme="majorHAnsi" w:cstheme="majorHAnsi"/>
+          <w:lang w:val="en-US"/>
+        </w:rPr>
+        <w:t>egression test</w:t>
+      </w:r>
+      <w:r>
+        <w:rPr>
+          <w:rFonts w:asciiTheme="majorHAnsi" w:hAnsiTheme="majorHAnsi" w:cstheme="majorHAnsi"/>
+          <w:lang w:val="en-US"/>
+        </w:rPr>
+        <w:t>er</w:t>
       </w:r>
     </w:p>
     <w:p>
@@ -10731,7 +10567,28 @@
           <w:rFonts w:asciiTheme="majorHAnsi" w:hAnsiTheme="majorHAnsi" w:cstheme="majorHAnsi"/>
           <w:lang w:val="en-US"/>
         </w:rPr>
-        <w:t xml:space="preserve">Integration testing </w:t>
+        <w:t>I</w:t>
+      </w:r>
+      <w:r>
+        <w:rPr>
+          <w:rFonts w:asciiTheme="majorHAnsi" w:hAnsiTheme="majorHAnsi" w:cstheme="majorHAnsi"/>
+          <w:lang w:val="en-US"/>
+        </w:rPr>
+        <w:t>ntegration test</w:t>
+      </w:r>
+      <w:r>
+        <w:rPr>
+          <w:rFonts w:asciiTheme="majorHAnsi" w:hAnsiTheme="majorHAnsi" w:cstheme="majorHAnsi"/>
+          <w:lang w:val="en-US"/>
+        </w:rPr>
+        <w:t>er</w:t>
+      </w:r>
+      <w:r>
+        <w:rPr>
+          <w:rFonts w:asciiTheme="majorHAnsi" w:hAnsiTheme="majorHAnsi" w:cstheme="majorHAnsi"/>
+          <w:lang w:val="en-US"/>
+        </w:rPr>
+        <w:t xml:space="preserve"> </w:t>
       </w:r>
     </w:p>
     <w:p>
@@ -10755,21 +10612,52 @@
           <w:rFonts w:asciiTheme="majorHAnsi" w:hAnsiTheme="majorHAnsi" w:cstheme="majorHAnsi"/>
           <w:lang w:val="en-US"/>
         </w:rPr>
-        <w:t>Performance &amp; stress testing</w:t>
-      </w:r>
-      <w:r>
-        <w:rPr>
-          <w:rFonts w:asciiTheme="majorHAnsi" w:hAnsiTheme="majorHAnsi" w:cstheme="majorHAnsi"/>
-          <w:lang w:val="en-US"/>
-        </w:rPr>
-        <w:t xml:space="preserve"> - </w:t>
-      </w:r>
-      <w:r>
-        <w:rPr>
-          <w:rFonts w:asciiTheme="majorHAnsi" w:hAnsiTheme="majorHAnsi" w:cstheme="majorHAnsi"/>
-          <w:lang w:val="en-US"/>
-        </w:rPr>
-        <w:t>Test script implementation</w:t>
+        <w:t>Write t</w:t>
+      </w:r>
+      <w:r>
+        <w:rPr>
+          <w:rFonts w:asciiTheme="majorHAnsi" w:hAnsiTheme="majorHAnsi" w:cstheme="majorHAnsi"/>
+          <w:lang w:val="en-US"/>
+        </w:rPr>
+        <w:t>est script</w:t>
+      </w:r>
+      <w:r>
+        <w:rPr>
+          <w:rFonts w:asciiTheme="majorHAnsi" w:hAnsiTheme="majorHAnsi" w:cstheme="majorHAnsi"/>
+          <w:lang w:val="en-US"/>
+        </w:rPr>
+        <w:t xml:space="preserve"> for</w:t>
+      </w:r>
+      <w:r>
+        <w:rPr>
+          <w:rFonts w:asciiTheme="majorHAnsi" w:hAnsiTheme="majorHAnsi" w:cstheme="majorHAnsi"/>
+          <w:lang w:val="en-US"/>
+        </w:rPr>
+        <w:t xml:space="preserve"> performance &amp; stress testing</w:t>
+      </w:r>
+    </w:p>
+    <w:p>
+      <w:pPr>
+        <w:pStyle w:val="ListParagraph"/>
+        <w:numPr>
+          <w:ilvl w:val="0"/>
+          <w:numId w:val="22"/>
+        </w:numPr>
+        <w:shd w:val="clear" w:color="auto" w:fill="FFFFFF"/>
+        <w:spacing w:before="60" w:after="100" w:afterAutospacing="1" w:line="240" w:lineRule="auto"/>
+        <w:rPr>
+          <w:rFonts w:asciiTheme="majorHAnsi" w:hAnsiTheme="majorHAnsi" w:cstheme="majorHAnsi"/>
+          <w:b/>
+          <w:bCs/>
+          <w:lang w:val="en-US"/>
+        </w:rPr>
+      </w:pPr>
+      <w:r>
+        <w:rPr>
+          <w:rFonts w:asciiTheme="majorHAnsi" w:hAnsiTheme="majorHAnsi" w:cstheme="majorHAnsi"/>
+          <w:lang w:val="en-US"/>
+        </w:rPr>
+        <w:t>Test script implementation for regression testing</w:t>
       </w:r>
     </w:p>
     <w:p>
@@ -10812,21 +10700,14 @@
           <w:rFonts w:asciiTheme="majorHAnsi" w:hAnsiTheme="majorHAnsi" w:cstheme="majorHAnsi"/>
           <w:lang w:val="en-US"/>
         </w:rPr>
-        <w:t xml:space="preserve">Unit testing </w:t>
-      </w:r>
-      <w:r>
-        <w:rPr>
-          <w:rFonts w:asciiTheme="majorHAnsi" w:hAnsiTheme="majorHAnsi" w:cstheme="majorHAnsi"/>
-          <w:lang w:val="en-US"/>
-        </w:rPr>
-        <w:t>–</w:t>
-      </w:r>
-      <w:r>
-        <w:rPr>
-          <w:rFonts w:asciiTheme="majorHAnsi" w:hAnsiTheme="majorHAnsi" w:cstheme="majorHAnsi"/>
-          <w:lang w:val="en-US"/>
-        </w:rPr>
-        <w:t xml:space="preserve"> tester</w:t>
+        <w:t>Unit test</w:t>
+      </w:r>
+      <w:r>
+        <w:rPr>
+          <w:rFonts w:asciiTheme="majorHAnsi" w:hAnsiTheme="majorHAnsi" w:cstheme="majorHAnsi"/>
+          <w:lang w:val="en-US"/>
+        </w:rPr>
+        <w:t>er</w:t>
       </w:r>
     </w:p>
     <w:p>
@@ -10848,7 +10729,28 @@
           <w:rFonts w:asciiTheme="majorHAnsi" w:hAnsiTheme="majorHAnsi" w:cstheme="majorHAnsi"/>
           <w:lang w:val="en-US"/>
         </w:rPr>
-        <w:t xml:space="preserve">User acceptance testing – Implementation of test scripts </w:t>
+        <w:t xml:space="preserve">Write </w:t>
+      </w:r>
+      <w:r>
+        <w:rPr>
+          <w:rFonts w:asciiTheme="majorHAnsi" w:hAnsiTheme="majorHAnsi" w:cstheme="majorHAnsi"/>
+          <w:lang w:val="en-US"/>
+        </w:rPr>
+        <w:t>test scripts</w:t>
+      </w:r>
+      <w:r>
+        <w:rPr>
+          <w:rFonts w:asciiTheme="majorHAnsi" w:hAnsiTheme="majorHAnsi" w:cstheme="majorHAnsi"/>
+          <w:lang w:val="en-US"/>
+        </w:rPr>
+        <w:t xml:space="preserve"> for user acceptance testing</w:t>
+      </w:r>
+      <w:r>
+        <w:rPr>
+          <w:rFonts w:asciiTheme="majorHAnsi" w:hAnsiTheme="majorHAnsi" w:cstheme="majorHAnsi"/>
+          <w:lang w:val="en-US"/>
+        </w:rPr>
+        <w:t xml:space="preserve"> </w:t>
       </w:r>
     </w:p>
     <w:p>
@@ -10870,7 +10772,14 @@
           <w:rFonts w:asciiTheme="majorHAnsi" w:hAnsiTheme="majorHAnsi" w:cstheme="majorHAnsi"/>
           <w:lang w:val="en-US"/>
         </w:rPr>
-        <w:t>Beta testing</w:t>
+        <w:t>Beta test</w:t>
+      </w:r>
+      <w:r>
+        <w:rPr>
+          <w:rFonts w:asciiTheme="majorHAnsi" w:hAnsiTheme="majorHAnsi" w:cstheme="majorHAnsi"/>
+          <w:lang w:val="en-US"/>
+        </w:rPr>
+        <w:t>er</w:t>
       </w:r>
     </w:p>
     <w:p>
@@ -10971,6 +10880,406 @@
       </w:r>
     </w:p>
     <w:p/>
+    <w:sdt>
+      <w:sdtPr>
+        <w:rPr>
+          <w:rFonts w:asciiTheme="minorHAnsi" w:eastAsiaTheme="minorHAnsi" w:hAnsiTheme="minorHAnsi" w:cstheme="minorBidi"/>
+          <w:color w:val="auto"/>
+          <w:sz w:val="28"/>
+          <w:szCs w:val="28"/>
+          <w:lang w:val="en-US"/>
+        </w:rPr>
+        <w:id w:val="-614514860"/>
+        <w:docPartObj>
+          <w:docPartGallery w:val="Table of Contents"/>
+          <w:docPartUnique/>
+        </w:docPartObj>
+      </w:sdtPr>
+      <w:sdtEndPr>
+        <w:rPr>
+          <w:rFonts w:asciiTheme="majorHAnsi" w:eastAsiaTheme="majorEastAsia" w:hAnsiTheme="majorHAnsi" w:cstheme="majorBidi"/>
+          <w:b/>
+          <w:bCs/>
+          <w:noProof/>
+          <w:color w:val="1F3763" w:themeColor="accent1" w:themeShade="7F"/>
+          <w:sz w:val="24"/>
+          <w:szCs w:val="24"/>
+          <w:lang w:val="en-IE"/>
+        </w:rPr>
+      </w:sdtEndPr>
+      <w:sdtContent>
+        <w:p>
+          <w:pPr>
+            <w:pStyle w:val="Heading3"/>
+            <w:ind w:left="2880" w:firstLine="720"/>
+            <w:rPr>
+              <w:b/>
+              <w:bCs/>
+              <w:noProof/>
+            </w:rPr>
+          </w:pPr>
+          <w:r>
+            <w:rPr>
+              <w:lang w:val="en-US"/>
+            </w:rPr>
+            <w:t>9</w:t>
+          </w:r>
+          <w:r>
+            <w:rPr>
+              <w:lang w:val="en-US"/>
+            </w:rPr>
+            <w:t>.0</w:t>
+          </w:r>
+          <w:r>
+            <w:rPr>
+              <w:lang w:val="en-US"/>
+            </w:rPr>
+            <w:t xml:space="preserve"> SCHEDULES</w:t>
+          </w:r>
+          <w:r>
+            <w:rPr>
+              <w:lang w:val="en-US"/>
+            </w:rPr>
+            <w:t xml:space="preserve"> </w:t>
+          </w:r>
+        </w:p>
+      </w:sdtContent>
+    </w:sdt>
+    <w:p/>
+    <w:tbl>
+      <w:tblPr>
+        <w:tblStyle w:val="TableGrid"/>
+        <w:tblW w:w="0" w:type="auto"/>
+        <w:tblLook w:val="04A0" w:firstRow="1" w:lastRow="0" w:firstColumn="1" w:lastColumn="0" w:noHBand="0" w:noVBand="1"/>
+      </w:tblPr>
+      <w:tblGrid>
+        <w:gridCol w:w="3005"/>
+        <w:gridCol w:w="3005"/>
+        <w:gridCol w:w="3006"/>
+      </w:tblGrid>
+      <w:tr>
+        <w:tc>
+          <w:tcPr>
+            <w:tcW w:w="3005" w:type="dxa"/>
+            <w:shd w:val="clear" w:color="auto" w:fill="B4C6E7" w:themeFill="accent1" w:themeFillTint="66"/>
+          </w:tcPr>
+          <w:p>
+            <w:pPr>
+              <w:jc w:val="center"/>
+            </w:pPr>
+            <w:r>
+              <w:t>Test Deliverable</w:t>
+            </w:r>
+          </w:p>
+          <w:p>
+            <w:pPr>
+              <w:jc w:val="center"/>
+            </w:pPr>
+          </w:p>
+        </w:tc>
+        <w:tc>
+          <w:tcPr>
+            <w:tcW w:w="3005" w:type="dxa"/>
+            <w:shd w:val="clear" w:color="auto" w:fill="B4C6E7" w:themeFill="accent1" w:themeFillTint="66"/>
+          </w:tcPr>
+          <w:p>
+            <w:pPr>
+              <w:jc w:val="center"/>
+            </w:pPr>
+            <w:r>
+              <w:t>Date</w:t>
+            </w:r>
+          </w:p>
+        </w:tc>
+        <w:tc>
+          <w:tcPr>
+            <w:tcW w:w="3006" w:type="dxa"/>
+            <w:shd w:val="clear" w:color="auto" w:fill="B4C6E7" w:themeFill="accent1" w:themeFillTint="66"/>
+          </w:tcPr>
+          <w:p>
+            <w:pPr>
+              <w:jc w:val="center"/>
+            </w:pPr>
+            <w:r>
+              <w:t>Time</w:t>
+            </w:r>
+          </w:p>
+        </w:tc>
+      </w:tr>
+      <w:tr>
+        <w:tc>
+          <w:tcPr>
+            <w:tcW w:w="3005" w:type="dxa"/>
+          </w:tcPr>
+          <w:p>
+            <w:r>
+              <w:t>Test Cases</w:t>
+            </w:r>
+          </w:p>
+          <w:p/>
+        </w:tc>
+        <w:tc>
+          <w:tcPr>
+            <w:tcW w:w="3005" w:type="dxa"/>
+          </w:tcPr>
+          <w:p>
+            <w:pPr>
+              <w:jc w:val="center"/>
+            </w:pPr>
+            <w:r>
+              <w:t>0</w:t>
+            </w:r>
+            <w:r>
+              <w:t>1</w:t>
+            </w:r>
+            <w:r>
+              <w:t>/05/2020</w:t>
+            </w:r>
+          </w:p>
+        </w:tc>
+        <w:tc>
+          <w:tcPr>
+            <w:tcW w:w="3006" w:type="dxa"/>
+          </w:tcPr>
+          <w:p>
+            <w:pPr>
+              <w:jc w:val="center"/>
+            </w:pPr>
+            <w:r>
+              <w:t>1:00</w:t>
+            </w:r>
+            <w:r>
+              <w:t xml:space="preserve"> </w:t>
+            </w:r>
+            <w:r>
+              <w:t>pm</w:t>
+            </w:r>
+          </w:p>
+        </w:tc>
+      </w:tr>
+      <w:tr>
+        <w:tc>
+          <w:tcPr>
+            <w:tcW w:w="3005" w:type="dxa"/>
+          </w:tcPr>
+          <w:p>
+            <w:r>
+              <w:t>Test scripts</w:t>
+            </w:r>
+          </w:p>
+          <w:p/>
+        </w:tc>
+        <w:tc>
+          <w:tcPr>
+            <w:tcW w:w="3005" w:type="dxa"/>
+          </w:tcPr>
+          <w:p>
+            <w:pPr>
+              <w:jc w:val="center"/>
+            </w:pPr>
+            <w:r>
+              <w:t>02</w:t>
+            </w:r>
+            <w:r>
+              <w:t>/05/2020</w:t>
+            </w:r>
+          </w:p>
+        </w:tc>
+        <w:tc>
+          <w:tcPr>
+            <w:tcW w:w="3006" w:type="dxa"/>
+          </w:tcPr>
+          <w:p>
+            <w:pPr>
+              <w:jc w:val="center"/>
+            </w:pPr>
+            <w:r>
+              <w:t>12:00 pm</w:t>
+            </w:r>
+          </w:p>
+        </w:tc>
+      </w:tr>
+      <w:tr>
+        <w:tc>
+          <w:tcPr>
+            <w:tcW w:w="3005" w:type="dxa"/>
+          </w:tcPr>
+          <w:p>
+            <w:r>
+              <w:t xml:space="preserve">Test </w:t>
+            </w:r>
+            <w:r>
+              <w:t>Plan</w:t>
+            </w:r>
+            <w:r>
+              <w:t xml:space="preserve"> </w:t>
+            </w:r>
+          </w:p>
+          <w:p/>
+        </w:tc>
+        <w:tc>
+          <w:tcPr>
+            <w:tcW w:w="3005" w:type="dxa"/>
+          </w:tcPr>
+          <w:p>
+            <w:pPr>
+              <w:jc w:val="center"/>
+            </w:pPr>
+            <w:r>
+              <w:t>10/05/2020</w:t>
+            </w:r>
+          </w:p>
+        </w:tc>
+        <w:tc>
+          <w:tcPr>
+            <w:tcW w:w="3006" w:type="dxa"/>
+          </w:tcPr>
+          <w:p>
+            <w:pPr>
+              <w:jc w:val="center"/>
+            </w:pPr>
+            <w:r>
+              <w:t>12:00 pm</w:t>
+            </w:r>
+          </w:p>
+        </w:tc>
+      </w:tr>
+      <w:tr>
+        <w:tc>
+          <w:tcPr>
+            <w:tcW w:w="3005" w:type="dxa"/>
+          </w:tcPr>
+          <w:p>
+            <w:r>
+              <w:t>Test Change Reports</w:t>
+            </w:r>
+          </w:p>
+          <w:p/>
+        </w:tc>
+        <w:tc>
+          <w:tcPr>
+            <w:tcW w:w="3005" w:type="dxa"/>
+          </w:tcPr>
+          <w:p>
+            <w:pPr>
+              <w:jc w:val="center"/>
+            </w:pPr>
+            <w:r>
+              <w:t>15/05/2020</w:t>
+            </w:r>
+          </w:p>
+        </w:tc>
+        <w:tc>
+          <w:tcPr>
+            <w:tcW w:w="3006" w:type="dxa"/>
+          </w:tcPr>
+          <w:p>
+            <w:pPr>
+              <w:jc w:val="center"/>
+            </w:pPr>
+            <w:r>
+              <w:t>3:00 pm</w:t>
+            </w:r>
+          </w:p>
+        </w:tc>
+      </w:tr>
+      <w:tr>
+        <w:tc>
+          <w:tcPr>
+            <w:tcW w:w="3005" w:type="dxa"/>
+          </w:tcPr>
+          <w:p>
+            <w:r>
+              <w:t xml:space="preserve">Test </w:t>
+            </w:r>
+            <w:r>
+              <w:t>Incident</w:t>
+            </w:r>
+            <w:r>
+              <w:t xml:space="preserve"> Reports</w:t>
+            </w:r>
+          </w:p>
+          <w:p/>
+        </w:tc>
+        <w:tc>
+          <w:tcPr>
+            <w:tcW w:w="3005" w:type="dxa"/>
+          </w:tcPr>
+          <w:p>
+            <w:pPr>
+              <w:jc w:val="center"/>
+            </w:pPr>
+            <w:r>
+              <w:t>29/05</w:t>
+            </w:r>
+            <w:r>
+              <w:t>/2020</w:t>
+            </w:r>
+          </w:p>
+        </w:tc>
+        <w:tc>
+          <w:tcPr>
+            <w:tcW w:w="3006" w:type="dxa"/>
+          </w:tcPr>
+          <w:p>
+            <w:pPr>
+              <w:jc w:val="center"/>
+            </w:pPr>
+            <w:r>
+              <w:t>12:00 pm</w:t>
+            </w:r>
+          </w:p>
+        </w:tc>
+      </w:tr>
+      <w:tr>
+        <w:tc>
+          <w:tcPr>
+            <w:tcW w:w="3005" w:type="dxa"/>
+          </w:tcPr>
+          <w:p>
+            <w:r>
+              <w:t xml:space="preserve">Test </w:t>
+            </w:r>
+            <w:r>
+              <w:t>Summary</w:t>
+            </w:r>
+            <w:r>
+              <w:t xml:space="preserve"> Reports </w:t>
+            </w:r>
+          </w:p>
+          <w:p/>
+        </w:tc>
+        <w:tc>
+          <w:tcPr>
+            <w:tcW w:w="3005" w:type="dxa"/>
+          </w:tcPr>
+          <w:p>
+            <w:pPr>
+              <w:jc w:val="center"/>
+            </w:pPr>
+            <w:r>
+              <w:t>05/06/2020</w:t>
+            </w:r>
+          </w:p>
+        </w:tc>
+        <w:tc>
+          <w:tcPr>
+            <w:tcW w:w="3006" w:type="dxa"/>
+          </w:tcPr>
+          <w:p>
+            <w:pPr>
+              <w:jc w:val="center"/>
+            </w:pPr>
+            <w:r>
+              <w:t>12:00 pm</w:t>
+            </w:r>
+          </w:p>
+        </w:tc>
+      </w:tr>
+    </w:tbl>
+    <w:p/>
+    <w:p/>
+    <w:p/>
     <w:p/>
     <w:p/>
     <w:p>
@@ -10998,23 +11307,7 @@
         <w:textAlignment w:val="baseline"/>
       </w:pPr>
       <w:r>
-        <w:t xml:space="preserve">The game is sent to the manufacturer (e.g. SONY, Microsoft) so they will briefly look at it and provide us with some feedback. Pre-submission gets us some idea about the readiness of the game. This is sort of an informal review, if we </w:t>
-      </w:r>
-      <w:proofErr w:type="gramStart"/>
-      <w:r>
-        <w:t>don’t</w:t>
-      </w:r>
-      <w:proofErr w:type="gramEnd"/>
-      <w:r>
-        <w:t xml:space="preserve"> receive any problem, it doesn’t necessarily mean the game is bug free. We often have a couple of pre-submissions for a </w:t>
-      </w:r>
-      <w:proofErr w:type="gramStart"/>
-      <w:r>
-        <w:t>brand new</w:t>
-      </w:r>
-      <w:proofErr w:type="gramEnd"/>
-      <w:r>
-        <w:t xml:space="preserve"> game (e.g. our first action game of Jackie Chan Stunt master), and we may skip the pre-submission for the second generation of a previous game title.</w:t>
+        <w:t>The game is sent to the manufacturer (e.g. SONY, Microsoft) so they will briefly look at it and provide us with some feedback. Pre-submission gets us some idea about the readiness of the game. This is sort of an informal review, if we don’t receive any problem, it doesn’t necessarily mean the game is bug free. We often have a couple of pre-submissions for a brand new game (e.g. our first action game of Jackie Chan Stunt master), and we may skip the pre-submission for the second generation of a previous game title.</w:t>
       </w:r>
     </w:p>
     <w:p>
@@ -15379,7 +15672,7 @@
 </file>
 
 <file path=customXml/itemProps2.xml><?xml version="1.0" encoding="utf-8"?>
-<ds:datastoreItem xmlns:ds="http://schemas.openxmlformats.org/officeDocument/2006/customXml" ds:itemID="{06820F5D-0721-4A55-B546-D696F159F5ED}">
+<ds:datastoreItem xmlns:ds="http://schemas.openxmlformats.org/officeDocument/2006/customXml" ds:itemID="{2E92B849-A9A0-4F07-BD0B-DD7A9A8A46A1}">
   <ds:schemaRefs>
     <ds:schemaRef ds:uri="http://schemas.openxmlformats.org/officeDocument/2006/bibliography"/>
   </ds:schemaRefs>

</xml_diff>

<commit_message>
Done - needs updates & testing
</commit_message>
<xml_diff>
--- a/Software Testing G00359990.docx
+++ b/Software Testing G00359990.docx
@@ -353,7 +353,7 @@
           <w:r>
             <w:fldChar w:fldCharType="separate"/>
           </w:r>
-          <w:hyperlink w:anchor="_Toc40284150" w:history="1">
+          <w:hyperlink w:anchor="_Toc40292269" w:history="1">
             <w:r>
               <w:rPr>
                 <w:rStyle w:val="Hyperlink"/>
@@ -380,7 +380,7 @@
                 <w:noProof/>
                 <w:webHidden/>
               </w:rPr>
-              <w:instrText xml:space="preserve"> PAGEREF _Toc40284150 \h </w:instrText>
+              <w:instrText xml:space="preserve"> PAGEREF _Toc40292269 \h </w:instrText>
             </w:r>
             <w:r>
               <w:rPr>
@@ -423,7 +423,7 @@
               <w:lang w:eastAsia="en-IE"/>
             </w:rPr>
           </w:pPr>
-          <w:hyperlink w:anchor="_Toc40284151" w:history="1">
+          <w:hyperlink w:anchor="_Toc40292270" w:history="1">
             <w:r>
               <w:rPr>
                 <w:rStyle w:val="Hyperlink"/>
@@ -451,7 +451,7 @@
                 <w:noProof/>
                 <w:webHidden/>
               </w:rPr>
-              <w:instrText xml:space="preserve"> PAGEREF _Toc40284151 \h </w:instrText>
+              <w:instrText xml:space="preserve"> PAGEREF _Toc40292270 \h </w:instrText>
             </w:r>
             <w:r>
               <w:rPr>
@@ -494,7 +494,7 @@
               <w:lang w:eastAsia="en-IE"/>
             </w:rPr>
           </w:pPr>
-          <w:hyperlink w:anchor="_Toc40284152" w:history="1">
+          <w:hyperlink w:anchor="_Toc40292271" w:history="1">
             <w:r>
               <w:rPr>
                 <w:rStyle w:val="Hyperlink"/>
@@ -522,7 +522,7 @@
                 <w:noProof/>
                 <w:webHidden/>
               </w:rPr>
-              <w:instrText xml:space="preserve"> PAGEREF _Toc40284152 \h </w:instrText>
+              <w:instrText xml:space="preserve"> PAGEREF _Toc40292271 \h </w:instrText>
             </w:r>
             <w:r>
               <w:rPr>
@@ -565,7 +565,7 @@
               <w:lang w:eastAsia="en-IE"/>
             </w:rPr>
           </w:pPr>
-          <w:hyperlink w:anchor="_Toc40284153" w:history="1">
+          <w:hyperlink w:anchor="_Toc40292272" w:history="1">
             <w:r>
               <w:rPr>
                 <w:rStyle w:val="Hyperlink"/>
@@ -593,7 +593,7 @@
                 <w:noProof/>
                 <w:webHidden/>
               </w:rPr>
-              <w:instrText xml:space="preserve"> PAGEREF _Toc40284153 \h </w:instrText>
+              <w:instrText xml:space="preserve"> PAGEREF _Toc40292272 \h </w:instrText>
             </w:r>
             <w:r>
               <w:rPr>
@@ -636,7 +636,7 @@
               <w:lang w:eastAsia="en-IE"/>
             </w:rPr>
           </w:pPr>
-          <w:hyperlink w:anchor="_Toc40284154" w:history="1">
+          <w:hyperlink w:anchor="_Toc40292273" w:history="1">
             <w:r>
               <w:rPr>
                 <w:rStyle w:val="Hyperlink"/>
@@ -664,7 +664,7 @@
                 <w:noProof/>
                 <w:webHidden/>
               </w:rPr>
-              <w:instrText xml:space="preserve"> PAGEREF _Toc40284154 \h </w:instrText>
+              <w:instrText xml:space="preserve"> PAGEREF _Toc40292273 \h </w:instrText>
             </w:r>
             <w:r>
               <w:rPr>
@@ -707,7 +707,7 @@
               <w:lang w:eastAsia="en-IE"/>
             </w:rPr>
           </w:pPr>
-          <w:hyperlink w:anchor="_Toc40284155" w:history="1">
+          <w:hyperlink w:anchor="_Toc40292274" w:history="1">
             <w:r>
               <w:rPr>
                 <w:rStyle w:val="Hyperlink"/>
@@ -735,7 +735,7 @@
                 <w:noProof/>
                 <w:webHidden/>
               </w:rPr>
-              <w:instrText xml:space="preserve"> PAGEREF _Toc40284155 \h </w:instrText>
+              <w:instrText xml:space="preserve"> PAGEREF _Toc40292274 \h </w:instrText>
             </w:r>
             <w:r>
               <w:rPr>
@@ -778,7 +778,7 @@
               <w:lang w:eastAsia="en-IE"/>
             </w:rPr>
           </w:pPr>
-          <w:hyperlink w:anchor="_Toc40284156" w:history="1">
+          <w:hyperlink w:anchor="_Toc40292275" w:history="1">
             <w:r>
               <w:rPr>
                 <w:rStyle w:val="Hyperlink"/>
@@ -806,7 +806,7 @@
                 <w:noProof/>
                 <w:webHidden/>
               </w:rPr>
-              <w:instrText xml:space="preserve"> PAGEREF _Toc40284156 \h </w:instrText>
+              <w:instrText xml:space="preserve"> PAGEREF _Toc40292275 \h </w:instrText>
             </w:r>
             <w:r>
               <w:rPr>
@@ -849,7 +849,7 @@
               <w:lang w:eastAsia="en-IE"/>
             </w:rPr>
           </w:pPr>
-          <w:hyperlink w:anchor="_Toc40284157" w:history="1">
+          <w:hyperlink w:anchor="_Toc40292276" w:history="1">
             <w:r>
               <w:rPr>
                 <w:rStyle w:val="Hyperlink"/>
@@ -877,7 +877,7 @@
                 <w:noProof/>
                 <w:webHidden/>
               </w:rPr>
-              <w:instrText xml:space="preserve"> PAGEREF _Toc40284157 \h </w:instrText>
+              <w:instrText xml:space="preserve"> PAGEREF _Toc40292276 \h </w:instrText>
             </w:r>
             <w:r>
               <w:rPr>
@@ -920,7 +920,7 @@
               <w:lang w:eastAsia="en-IE"/>
             </w:rPr>
           </w:pPr>
-          <w:hyperlink w:anchor="_Toc40284158" w:history="1">
+          <w:hyperlink w:anchor="_Toc40292277" w:history="1">
             <w:r>
               <w:rPr>
                 <w:rStyle w:val="Hyperlink"/>
@@ -948,7 +948,7 @@
                 <w:noProof/>
                 <w:webHidden/>
               </w:rPr>
-              <w:instrText xml:space="preserve"> PAGEREF _Toc40284158 \h </w:instrText>
+              <w:instrText xml:space="preserve"> PAGEREF _Toc40292277 \h </w:instrText>
             </w:r>
             <w:r>
               <w:rPr>
@@ -991,7 +991,7 @@
               <w:lang w:eastAsia="en-IE"/>
             </w:rPr>
           </w:pPr>
-          <w:hyperlink w:anchor="_Toc40284159" w:history="1">
+          <w:hyperlink w:anchor="_Toc40292278" w:history="1">
             <w:r>
               <w:rPr>
                 <w:rStyle w:val="Hyperlink"/>
@@ -1019,7 +1019,7 @@
                 <w:noProof/>
                 <w:webHidden/>
               </w:rPr>
-              <w:instrText xml:space="preserve"> PAGEREF _Toc40284159 \h </w:instrText>
+              <w:instrText xml:space="preserve"> PAGEREF _Toc40292278 \h </w:instrText>
             </w:r>
             <w:r>
               <w:rPr>
@@ -1062,7 +1062,7 @@
               <w:lang w:eastAsia="en-IE"/>
             </w:rPr>
           </w:pPr>
-          <w:hyperlink w:anchor="_Toc40284160" w:history="1">
+          <w:hyperlink w:anchor="_Toc40292279" w:history="1">
             <w:r>
               <w:rPr>
                 <w:rStyle w:val="Hyperlink"/>
@@ -1090,7 +1090,7 @@
                 <w:noProof/>
                 <w:webHidden/>
               </w:rPr>
-              <w:instrText xml:space="preserve"> PAGEREF _Toc40284160 \h </w:instrText>
+              <w:instrText xml:space="preserve"> PAGEREF _Toc40292279 \h </w:instrText>
             </w:r>
             <w:r>
               <w:rPr>
@@ -1133,7 +1133,7 @@
               <w:lang w:eastAsia="en-IE"/>
             </w:rPr>
           </w:pPr>
-          <w:hyperlink w:anchor="_Toc40284161" w:history="1">
+          <w:hyperlink w:anchor="_Toc40292280" w:history="1">
             <w:r>
               <w:rPr>
                 <w:rStyle w:val="Hyperlink"/>
@@ -1161,7 +1161,7 @@
                 <w:noProof/>
                 <w:webHidden/>
               </w:rPr>
-              <w:instrText xml:space="preserve"> PAGEREF _Toc40284161 \h </w:instrText>
+              <w:instrText xml:space="preserve"> PAGEREF _Toc40292280 \h </w:instrText>
             </w:r>
             <w:r>
               <w:rPr>
@@ -1204,7 +1204,7 @@
               <w:lang w:eastAsia="en-IE"/>
             </w:rPr>
           </w:pPr>
-          <w:hyperlink w:anchor="_Toc40284162" w:history="1">
+          <w:hyperlink w:anchor="_Toc40292281" w:history="1">
             <w:r>
               <w:rPr>
                 <w:rStyle w:val="Hyperlink"/>
@@ -1232,7 +1232,7 @@
                 <w:noProof/>
                 <w:webHidden/>
               </w:rPr>
-              <w:instrText xml:space="preserve"> PAGEREF _Toc40284162 \h </w:instrText>
+              <w:instrText xml:space="preserve"> PAGEREF _Toc40292281 \h </w:instrText>
             </w:r>
             <w:r>
               <w:rPr>
@@ -1275,14 +1275,14 @@
               <w:lang w:eastAsia="en-IE"/>
             </w:rPr>
           </w:pPr>
-          <w:hyperlink w:anchor="_Toc40284163" w:history="1">
+          <w:hyperlink w:anchor="_Toc40292282" w:history="1">
             <w:r>
               <w:rPr>
                 <w:rStyle w:val="Hyperlink"/>
                 <w:noProof/>
                 <w:lang w:val="en-US"/>
               </w:rPr>
-              <w:t>6.0 Control Procedures</w:t>
+              <w:t>6.0 CONTROL PROCEDURES</w:t>
             </w:r>
             <w:r>
               <w:rPr>
@@ -1303,7 +1303,7 @@
                 <w:noProof/>
                 <w:webHidden/>
               </w:rPr>
-              <w:instrText xml:space="preserve"> PAGEREF _Toc40284163 \h </w:instrText>
+              <w:instrText xml:space="preserve"> PAGEREF _Toc40292282 \h </w:instrText>
             </w:r>
             <w:r>
               <w:rPr>
@@ -1346,14 +1346,14 @@
               <w:lang w:eastAsia="en-IE"/>
             </w:rPr>
           </w:pPr>
-          <w:hyperlink w:anchor="_Toc40284164" w:history="1">
+          <w:hyperlink w:anchor="_Toc40292283" w:history="1">
             <w:r>
               <w:rPr>
                 <w:rStyle w:val="Hyperlink"/>
                 <w:noProof/>
                 <w:lang w:val="en-US"/>
               </w:rPr>
-              <w:t>7.0 Features to be tested</w:t>
+              <w:t>7.0 FEATURES TO BE TESTED</w:t>
             </w:r>
             <w:r>
               <w:rPr>
@@ -1374,7 +1374,7 @@
                 <w:noProof/>
                 <w:webHidden/>
               </w:rPr>
-              <w:instrText xml:space="preserve"> PAGEREF _Toc40284164 \h </w:instrText>
+              <w:instrText xml:space="preserve"> PAGEREF _Toc40292283 \h </w:instrText>
             </w:r>
             <w:r>
               <w:rPr>
@@ -1417,14 +1417,14 @@
               <w:lang w:eastAsia="en-IE"/>
             </w:rPr>
           </w:pPr>
-          <w:hyperlink w:anchor="_Toc40284165" w:history="1">
+          <w:hyperlink w:anchor="_Toc40292284" w:history="1">
             <w:r>
               <w:rPr>
                 <w:rStyle w:val="Hyperlink"/>
                 <w:noProof/>
                 <w:lang w:val="en-US"/>
               </w:rPr>
-              <w:t>8.0 Features not to test</w:t>
+              <w:t>8.0 RESOURCES, ROLES &amp; RESPONSIBILITIES</w:t>
             </w:r>
             <w:r>
               <w:rPr>
@@ -1445,7 +1445,7 @@
                 <w:noProof/>
                 <w:webHidden/>
               </w:rPr>
-              <w:instrText xml:space="preserve"> PAGEREF _Toc40284165 \h </w:instrText>
+              <w:instrText xml:space="preserve"> PAGEREF _Toc40292284 \h </w:instrText>
             </w:r>
             <w:r>
               <w:rPr>
@@ -1466,6 +1466,148 @@
                 <w:webHidden/>
               </w:rPr>
               <w:t>13</w:t>
+            </w:r>
+            <w:r>
+              <w:rPr>
+                <w:noProof/>
+                <w:webHidden/>
+              </w:rPr>
+              <w:fldChar w:fldCharType="end"/>
+            </w:r>
+          </w:hyperlink>
+        </w:p>
+        <w:p>
+          <w:pPr>
+            <w:pStyle w:val="TOC3"/>
+            <w:tabs>
+              <w:tab w:val="right" w:leader="dot" w:pos="9016"/>
+            </w:tabs>
+            <w:rPr>
+              <w:rFonts w:eastAsiaTheme="minorEastAsia"/>
+              <w:noProof/>
+              <w:lang w:eastAsia="en-IE"/>
+            </w:rPr>
+          </w:pPr>
+          <w:hyperlink w:anchor="_Toc40292285" w:history="1">
+            <w:r>
+              <w:rPr>
+                <w:rStyle w:val="Hyperlink"/>
+                <w:noProof/>
+                <w:lang w:val="en-US"/>
+              </w:rPr>
+              <w:t xml:space="preserve">9.0 SCHEDULES </w:t>
+            </w:r>
+            <w:r>
+              <w:rPr>
+                <w:noProof/>
+                <w:webHidden/>
+              </w:rPr>
+              <w:tab/>
+            </w:r>
+            <w:r>
+              <w:rPr>
+                <w:noProof/>
+                <w:webHidden/>
+              </w:rPr>
+              <w:fldChar w:fldCharType="begin"/>
+            </w:r>
+            <w:r>
+              <w:rPr>
+                <w:noProof/>
+                <w:webHidden/>
+              </w:rPr>
+              <w:instrText xml:space="preserve"> PAGEREF _Toc40292285 \h </w:instrText>
+            </w:r>
+            <w:r>
+              <w:rPr>
+                <w:noProof/>
+                <w:webHidden/>
+              </w:rPr>
+            </w:r>
+            <w:r>
+              <w:rPr>
+                <w:noProof/>
+                <w:webHidden/>
+              </w:rPr>
+              <w:fldChar w:fldCharType="separate"/>
+            </w:r>
+            <w:r>
+              <w:rPr>
+                <w:noProof/>
+                <w:webHidden/>
+              </w:rPr>
+              <w:t>14</w:t>
+            </w:r>
+            <w:r>
+              <w:rPr>
+                <w:noProof/>
+                <w:webHidden/>
+              </w:rPr>
+              <w:fldChar w:fldCharType="end"/>
+            </w:r>
+          </w:hyperlink>
+        </w:p>
+        <w:p>
+          <w:pPr>
+            <w:pStyle w:val="TOC3"/>
+            <w:tabs>
+              <w:tab w:val="right" w:leader="dot" w:pos="9016"/>
+            </w:tabs>
+            <w:rPr>
+              <w:rFonts w:eastAsiaTheme="minorEastAsia"/>
+              <w:noProof/>
+              <w:lang w:eastAsia="en-IE"/>
+            </w:rPr>
+          </w:pPr>
+          <w:hyperlink w:anchor="_Toc40292286" w:history="1">
+            <w:r>
+              <w:rPr>
+                <w:rStyle w:val="Hyperlink"/>
+                <w:noProof/>
+                <w:lang w:val="en-US"/>
+              </w:rPr>
+              <w:t xml:space="preserve"> 10.0 RISK ASSUMPTIONS </w:t>
+            </w:r>
+            <w:r>
+              <w:rPr>
+                <w:noProof/>
+                <w:webHidden/>
+              </w:rPr>
+              <w:tab/>
+            </w:r>
+            <w:r>
+              <w:rPr>
+                <w:noProof/>
+                <w:webHidden/>
+              </w:rPr>
+              <w:fldChar w:fldCharType="begin"/>
+            </w:r>
+            <w:r>
+              <w:rPr>
+                <w:noProof/>
+                <w:webHidden/>
+              </w:rPr>
+              <w:instrText xml:space="preserve"> PAGEREF _Toc40292286 \h </w:instrText>
+            </w:r>
+            <w:r>
+              <w:rPr>
+                <w:noProof/>
+                <w:webHidden/>
+              </w:rPr>
+            </w:r>
+            <w:r>
+              <w:rPr>
+                <w:noProof/>
+                <w:webHidden/>
+              </w:rPr>
+              <w:fldChar w:fldCharType="separate"/>
+            </w:r>
+            <w:r>
+              <w:rPr>
+                <w:noProof/>
+                <w:webHidden/>
+              </w:rPr>
+              <w:t>14</w:t>
             </w:r>
             <w:r>
               <w:rPr>
@@ -1488,7 +1630,7 @@
               <w:lang w:val="en-IE" w:eastAsia="en-IE"/>
             </w:rPr>
           </w:pPr>
-          <w:hyperlink w:anchor="_Toc40284166" w:history="1">
+          <w:hyperlink w:anchor="_Toc40292287" w:history="1">
             <w:r>
               <w:rPr>
                 <w:rStyle w:val="Hyperlink"/>
@@ -1516,7 +1658,7 @@
                 <w:noProof/>
                 <w:webHidden/>
               </w:rPr>
-              <w:instrText xml:space="preserve"> PAGEREF _Toc40284166 \h </w:instrText>
+              <w:instrText xml:space="preserve"> PAGEREF _Toc40292287 \h </w:instrText>
             </w:r>
             <w:r>
               <w:rPr>
@@ -1536,7 +1678,7 @@
                 <w:noProof/>
                 <w:webHidden/>
               </w:rPr>
-              <w:t>13</w:t>
+              <w:t>14</w:t>
             </w:r>
             <w:r>
               <w:rPr>
@@ -1658,7 +1800,6 @@
           <w:sz w:val="28"/>
           <w:szCs w:val="28"/>
         </w:rPr>
-        <w:lastRenderedPageBreak/>
         <w:t xml:space="preserve"> </w:t>
       </w:r>
       <w:r>
@@ -1668,7 +1809,7 @@
         </w:rPr>
         <w:t xml:space="preserve">       </w:t>
       </w:r>
-      <w:bookmarkStart w:id="0" w:name="_Toc40284150"/>
+      <w:bookmarkStart w:id="0" w:name="_Toc40292269"/>
       <w:r>
         <w:rPr>
           <w:sz w:val="28"/>
@@ -2095,7 +2236,7 @@
           <w:shd w:val="clear" w:color="auto" w:fill="FFFFFF"/>
         </w:rPr>
       </w:pPr>
-      <w:bookmarkStart w:id="1" w:name="_Toc40284151"/>
+      <w:bookmarkStart w:id="1" w:name="_Toc40292270"/>
       <w:r>
         <w:rPr>
           <w:shd w:val="clear" w:color="auto" w:fill="FFFFFF"/>
@@ -2354,7 +2495,7 @@
           <w:shd w:val="clear" w:color="auto" w:fill="FFFFFF"/>
         </w:rPr>
       </w:pPr>
-      <w:bookmarkStart w:id="2" w:name="_Toc40284152"/>
+      <w:bookmarkStart w:id="2" w:name="_Toc40292271"/>
       <w:r>
         <w:rPr>
           <w:shd w:val="clear" w:color="auto" w:fill="FFFFFF"/>
@@ -2406,7 +2547,25 @@
           <w:color w:val="24292E"/>
           <w:shd w:val="clear" w:color="auto" w:fill="FFFFFF"/>
         </w:rPr>
-        <w:t>Small, clear and non-complex test cases should be written.</w:t>
+        <w:t xml:space="preserve">Small, </w:t>
+      </w:r>
+      <w:proofErr w:type="gramStart"/>
+      <w:r>
+        <w:rPr>
+          <w:rFonts w:asciiTheme="majorHAnsi" w:hAnsiTheme="majorHAnsi" w:cstheme="majorHAnsi"/>
+          <w:color w:val="24292E"/>
+          <w:shd w:val="clear" w:color="auto" w:fill="FFFFFF"/>
+        </w:rPr>
+        <w:t>clear</w:t>
+      </w:r>
+      <w:proofErr w:type="gramEnd"/>
+      <w:r>
+        <w:rPr>
+          <w:rFonts w:asciiTheme="majorHAnsi" w:hAnsiTheme="majorHAnsi" w:cstheme="majorHAnsi"/>
+          <w:color w:val="24292E"/>
+          <w:shd w:val="clear" w:color="auto" w:fill="FFFFFF"/>
+        </w:rPr>
+        <w:t xml:space="preserve"> and non-complex test cases should be written.</w:t>
       </w:r>
     </w:p>
     <w:p>
@@ -2818,7 +2977,7 @@
           <w:lang w:val="en-US"/>
         </w:rPr>
       </w:pPr>
-      <w:bookmarkStart w:id="3" w:name="_Toc40284153"/>
+      <w:bookmarkStart w:id="3" w:name="_Toc40292272"/>
       <w:r>
         <w:rPr>
           <w:lang w:val="en-US"/>
@@ -3057,6 +3216,7 @@
         </w:rPr>
         <w:t xml:space="preserve">, John </w:t>
       </w:r>
+      <w:proofErr w:type="gramStart"/>
       <w:r>
         <w:rPr>
           <w:rFonts w:asciiTheme="majorHAnsi" w:hAnsiTheme="majorHAnsi" w:cstheme="majorHAnsi"/>
@@ -3064,6 +3224,7 @@
         </w:rPr>
         <w:t>Walsh</w:t>
       </w:r>
+      <w:proofErr w:type="gramEnd"/>
       <w:r>
         <w:rPr>
           <w:rFonts w:asciiTheme="majorHAnsi" w:hAnsiTheme="majorHAnsi" w:cstheme="majorHAnsi"/>
@@ -3100,7 +3261,7 @@
           <w:lang w:val="en-US"/>
         </w:rPr>
       </w:pPr>
-      <w:bookmarkStart w:id="4" w:name="_Toc40284154"/>
+      <w:bookmarkStart w:id="4" w:name="_Toc40292273"/>
       <w:r>
         <w:rPr>
           <w:lang w:val="en-US"/>
@@ -3401,7 +3562,7 @@
         </w:p>
       </w:sdtContent>
     </w:sdt>
-    <w:bookmarkStart w:id="5" w:name="_Toc40284155" w:displacedByCustomXml="next"/>
+    <w:bookmarkStart w:id="5" w:name="_Toc40292274" w:displacedByCustomXml="next"/>
     <w:sdt>
       <w:sdtPr>
         <w:rPr>
@@ -3692,7 +3853,23 @@
           <w:rFonts w:asciiTheme="majorHAnsi" w:hAnsiTheme="majorHAnsi" w:cstheme="majorHAnsi"/>
           <w:lang w:val="en-US"/>
         </w:rPr>
-        <w:t xml:space="preserve">the most popular C# unit testing frameworks is NUnit. </w:t>
+        <w:t xml:space="preserve">the most popular C# unit testing frameworks is </w:t>
+      </w:r>
+      <w:proofErr w:type="spellStart"/>
+      <w:r>
+        <w:rPr>
+          <w:rFonts w:asciiTheme="majorHAnsi" w:hAnsiTheme="majorHAnsi" w:cstheme="majorHAnsi"/>
+          <w:lang w:val="en-US"/>
+        </w:rPr>
+        <w:t>NUnit</w:t>
+      </w:r>
+      <w:proofErr w:type="spellEnd"/>
+      <w:r>
+        <w:rPr>
+          <w:rFonts w:asciiTheme="majorHAnsi" w:hAnsiTheme="majorHAnsi" w:cstheme="majorHAnsi"/>
+          <w:lang w:val="en-US"/>
+        </w:rPr>
+        <w:t xml:space="preserve">. </w:t>
       </w:r>
       <w:r>
         <w:rPr>
@@ -3711,6 +3888,7 @@
           <w:lang w:val="en-US"/>
         </w:rPr>
       </w:pPr>
+      <w:proofErr w:type="spellStart"/>
       <w:r>
         <w:rPr>
           <w:rFonts w:asciiTheme="majorHAnsi" w:hAnsiTheme="majorHAnsi" w:cstheme="majorHAnsi"/>
@@ -3718,7 +3896,17 @@
           <w:iCs/>
           <w:lang w:val="en-US"/>
         </w:rPr>
-        <w:t>NUnit features</w:t>
+        <w:t>NUnit</w:t>
+      </w:r>
+      <w:proofErr w:type="spellEnd"/>
+      <w:r>
+        <w:rPr>
+          <w:rFonts w:asciiTheme="majorHAnsi" w:hAnsiTheme="majorHAnsi" w:cstheme="majorHAnsi"/>
+          <w:i/>
+          <w:iCs/>
+          <w:lang w:val="en-US"/>
+        </w:rPr>
+        <w:t xml:space="preserve"> features</w:t>
       </w:r>
     </w:p>
     <w:p>
@@ -3837,12 +4025,21 @@
           <w:lang w:val="en-US"/>
         </w:rPr>
       </w:pPr>
-      <w:r>
-        <w:rPr>
-          <w:rFonts w:asciiTheme="majorHAnsi" w:hAnsiTheme="majorHAnsi" w:cstheme="majorHAnsi"/>
-          <w:lang w:val="en-US"/>
-        </w:rPr>
-        <w:t xml:space="preserve">NUnit has a strong support for </w:t>
+      <w:proofErr w:type="spellStart"/>
+      <w:r>
+        <w:rPr>
+          <w:rFonts w:asciiTheme="majorHAnsi" w:hAnsiTheme="majorHAnsi" w:cstheme="majorHAnsi"/>
+          <w:lang w:val="en-US"/>
+        </w:rPr>
+        <w:t>NUnit</w:t>
+      </w:r>
+      <w:proofErr w:type="spellEnd"/>
+      <w:r>
+        <w:rPr>
+          <w:rFonts w:asciiTheme="majorHAnsi" w:hAnsiTheme="majorHAnsi" w:cstheme="majorHAnsi"/>
+          <w:lang w:val="en-US"/>
+        </w:rPr>
+        <w:t xml:space="preserve"> has a strong support for </w:t>
       </w:r>
       <w:r>
         <w:rPr>
@@ -4076,7 +4273,23 @@
           <w:rFonts w:asciiTheme="majorHAnsi" w:hAnsiTheme="majorHAnsi" w:cstheme="majorHAnsi"/>
           <w:lang w:val="en-US"/>
         </w:rPr>
-        <w:t xml:space="preserve"> Testing can be done manually, automated or by using NUnit.</w:t>
+        <w:t xml:space="preserve"> Testing can be done manually, automated or by using </w:t>
+      </w:r>
+      <w:proofErr w:type="spellStart"/>
+      <w:r>
+        <w:rPr>
+          <w:rFonts w:asciiTheme="majorHAnsi" w:hAnsiTheme="majorHAnsi" w:cstheme="majorHAnsi"/>
+          <w:lang w:val="en-US"/>
+        </w:rPr>
+        <w:t>NUnit</w:t>
+      </w:r>
+      <w:proofErr w:type="spellEnd"/>
+      <w:r>
+        <w:rPr>
+          <w:rFonts w:asciiTheme="majorHAnsi" w:hAnsiTheme="majorHAnsi" w:cstheme="majorHAnsi"/>
+          <w:lang w:val="en-US"/>
+        </w:rPr>
+        <w:t>.</w:t>
       </w:r>
       <w:r>
         <w:rPr>
@@ -4178,8 +4391,17 @@
           <w:rFonts w:asciiTheme="majorHAnsi" w:hAnsiTheme="majorHAnsi" w:cstheme="majorHAnsi"/>
           <w:lang w:val="en-US"/>
         </w:rPr>
-        <w:t>, Sam kelly</w:t>
-      </w:r>
+        <w:t xml:space="preserve">, Sam </w:t>
+      </w:r>
+      <w:proofErr w:type="spellStart"/>
+      <w:r>
+        <w:rPr>
+          <w:rFonts w:asciiTheme="majorHAnsi" w:hAnsiTheme="majorHAnsi" w:cstheme="majorHAnsi"/>
+          <w:lang w:val="en-US"/>
+        </w:rPr>
+        <w:t>kelly</w:t>
+      </w:r>
+      <w:proofErr w:type="spellEnd"/>
     </w:p>
     <w:p>
       <w:pPr>
@@ -4286,12 +4508,21 @@
           <w:lang w:val="en-US"/>
         </w:rPr>
       </w:pPr>
-      <w:r>
-        <w:rPr>
-          <w:rFonts w:asciiTheme="majorHAnsi" w:hAnsiTheme="majorHAnsi" w:cstheme="majorHAnsi"/>
-          <w:lang w:val="en-US"/>
-        </w:rPr>
-        <w:t>NUnit can be used to test score outcomes</w:t>
+      <w:proofErr w:type="spellStart"/>
+      <w:r>
+        <w:rPr>
+          <w:rFonts w:asciiTheme="majorHAnsi" w:hAnsiTheme="majorHAnsi" w:cstheme="majorHAnsi"/>
+          <w:lang w:val="en-US"/>
+        </w:rPr>
+        <w:t>NUnit</w:t>
+      </w:r>
+      <w:proofErr w:type="spellEnd"/>
+      <w:r>
+        <w:rPr>
+          <w:rFonts w:asciiTheme="majorHAnsi" w:hAnsiTheme="majorHAnsi" w:cstheme="majorHAnsi"/>
+          <w:lang w:val="en-US"/>
+        </w:rPr>
+        <w:t xml:space="preserve"> can be used to test score outcomes</w:t>
       </w:r>
       <w:r>
         <w:rPr>
@@ -4423,7 +4654,7 @@
         </w:rPr>
       </w:pPr>
     </w:p>
-    <w:bookmarkStart w:id="6" w:name="_Toc40284156" w:displacedByCustomXml="next"/>
+    <w:bookmarkStart w:id="6" w:name="_Toc40292275" w:displacedByCustomXml="next"/>
     <w:sdt>
       <w:sdtPr>
         <w:rPr>
@@ -5032,7 +5263,7 @@
         </w:rPr>
       </w:pPr>
     </w:p>
-    <w:bookmarkStart w:id="7" w:name="_Toc40284157" w:displacedByCustomXml="next"/>
+    <w:bookmarkStart w:id="7" w:name="_Toc40292276" w:displacedByCustomXml="next"/>
     <w:sdt>
       <w:sdtPr>
         <w:rPr>
@@ -5471,8 +5702,18 @@
           <w:color w:val="222222"/>
           <w:lang w:eastAsia="en-IE"/>
         </w:rPr>
-        <w:t>should be ran</w:t>
-      </w:r>
+        <w:t xml:space="preserve">should be </w:t>
+      </w:r>
+      <w:proofErr w:type="gramStart"/>
+      <w:r>
+        <w:rPr>
+          <w:rFonts w:asciiTheme="majorHAnsi" w:eastAsia="Times New Roman" w:hAnsiTheme="majorHAnsi" w:cstheme="majorHAnsi"/>
+          <w:color w:val="222222"/>
+          <w:lang w:eastAsia="en-IE"/>
+        </w:rPr>
+        <w:t>ran</w:t>
+      </w:r>
+      <w:proofErr w:type="gramEnd"/>
       <w:r>
         <w:rPr>
           <w:rFonts w:asciiTheme="majorHAnsi" w:eastAsia="Times New Roman" w:hAnsiTheme="majorHAnsi" w:cstheme="majorHAnsi"/>
@@ -5706,7 +5947,7 @@
         </w:rPr>
       </w:pPr>
     </w:p>
-    <w:bookmarkStart w:id="8" w:name="_Toc40284158" w:displacedByCustomXml="next"/>
+    <w:bookmarkStart w:id="8" w:name="_Toc40292277" w:displacedByCustomXml="next"/>
     <w:bookmarkStart w:id="9" w:name="_Toc40186826" w:displacedByCustomXml="next"/>
     <w:sdt>
       <w:sdtPr>
@@ -6291,7 +6532,7 @@
         <w:t xml:space="preserve"> of the software product.</w:t>
       </w:r>
     </w:p>
-    <w:bookmarkStart w:id="10" w:name="_Toc40284159" w:displacedByCustomXml="next"/>
+    <w:bookmarkStart w:id="10" w:name="_Toc40292278" w:displacedByCustomXml="next"/>
     <w:sdt>
       <w:sdtPr>
         <w:rPr>
@@ -6439,7 +6680,7 @@
         </w:rPr>
       </w:pPr>
     </w:p>
-    <w:bookmarkStart w:id="11" w:name="_Toc40284160" w:displacedByCustomXml="next"/>
+    <w:bookmarkStart w:id="11" w:name="_Toc40292279" w:displacedByCustomXml="next"/>
     <w:sdt>
       <w:sdtPr>
         <w:rPr>
@@ -6712,6 +6953,7 @@
         </w:rPr>
         <w:t xml:space="preserve">he application should be manually </w:t>
       </w:r>
+      <w:proofErr w:type="gramStart"/>
       <w:r>
         <w:rPr>
           <w:rFonts w:asciiTheme="majorHAnsi" w:hAnsiTheme="majorHAnsi" w:cstheme="majorHAnsi"/>
@@ -6719,6 +6961,7 @@
         </w:rPr>
         <w:t>ran</w:t>
       </w:r>
+      <w:proofErr w:type="gramEnd"/>
       <w:r>
         <w:rPr>
           <w:rFonts w:asciiTheme="majorHAnsi" w:hAnsiTheme="majorHAnsi" w:cstheme="majorHAnsi"/>
@@ -6758,7 +7001,7 @@
         </w:rPr>
       </w:pPr>
     </w:p>
-    <w:bookmarkStart w:id="12" w:name="_Toc40284161" w:displacedByCustomXml="next"/>
+    <w:bookmarkStart w:id="12" w:name="_Toc40292280" w:displacedByCustomXml="next"/>
     <w:sdt>
       <w:sdtPr>
         <w:rPr>
@@ -7167,7 +7410,7 @@
         </w:rPr>
       </w:pPr>
     </w:p>
-    <w:bookmarkStart w:id="13" w:name="_Toc40284162" w:displacedByCustomXml="next"/>
+    <w:bookmarkStart w:id="13" w:name="_Toc40292281" w:displacedByCustomXml="next"/>
     <w:sdt>
       <w:sdtPr>
         <w:rPr>
@@ -7929,7 +8172,7 @@
         </w:rPr>
       </w:pPr>
     </w:p>
-    <w:bookmarkStart w:id="14" w:name="_Toc40284163" w:displacedByCustomXml="next"/>
+    <w:bookmarkStart w:id="14" w:name="_Toc40292282" w:displacedByCustomXml="next"/>
     <w:sdt>
       <w:sdtPr>
         <w:rPr>
@@ -7961,7 +8204,7 @@
         <w:p>
           <w:pPr>
             <w:pStyle w:val="Heading3"/>
-            <w:ind w:left="2880" w:firstLine="720"/>
+            <w:ind w:left="2160" w:firstLine="720"/>
             <w:rPr>
               <w:lang w:val="en-US"/>
             </w:rPr>
@@ -7970,7 +8213,13 @@
             <w:rPr>
               <w:lang w:val="en-US"/>
             </w:rPr>
-            <w:t>6.0 Control Procedures</w:t>
+            <w:t>6.0 C</w:t>
+          </w:r>
+          <w:r>
+            <w:rPr>
+              <w:lang w:val="en-US"/>
+            </w:rPr>
+            <w:t>ONTROL PROCEDURES</w:t>
           </w:r>
         </w:p>
       </w:sdtContent>
@@ -8982,7 +9231,7 @@
         <w:br/>
       </w:r>
     </w:p>
-    <w:bookmarkStart w:id="15" w:name="_Toc40284164" w:displacedByCustomXml="next"/>
+    <w:bookmarkStart w:id="15" w:name="_Toc40292283" w:displacedByCustomXml="next"/>
     <w:sdt>
       <w:sdtPr>
         <w:rPr>
@@ -9014,7 +9263,7 @@
         <w:p>
           <w:pPr>
             <w:pStyle w:val="Heading3"/>
-            <w:ind w:left="2880" w:firstLine="720"/>
+            <w:ind w:left="2160" w:firstLine="720"/>
             <w:rPr>
               <w:lang w:val="en-US"/>
             </w:rPr>
@@ -9029,7 +9278,13 @@
             <w:rPr>
               <w:lang w:val="en-US"/>
             </w:rPr>
-            <w:t>.0 Features to be tested</w:t>
+            <w:t>.0 F</w:t>
+          </w:r>
+          <w:r>
+            <w:rPr>
+              <w:lang w:val="en-US"/>
+            </w:rPr>
+            <w:t>EATURES TO BE TESTED</w:t>
           </w:r>
         </w:p>
       </w:sdtContent>
@@ -9707,6 +9962,7 @@
         </w:rPr>
         <w:t xml:space="preserve">, </w:t>
       </w:r>
+      <w:proofErr w:type="gramStart"/>
       <w:r>
         <w:rPr>
           <w:rFonts w:ascii="Segoe UI" w:eastAsia="Times New Roman" w:hAnsi="Segoe UI" w:cs="Segoe UI"/>
@@ -9717,7 +9973,20 @@
           <w:szCs w:val="20"/>
           <w:lang w:eastAsia="en-IE"/>
         </w:rPr>
-        <w:t>functionality and design</w:t>
+        <w:t>functionality</w:t>
+      </w:r>
+      <w:proofErr w:type="gramEnd"/>
+      <w:r>
+        <w:rPr>
+          <w:rFonts w:ascii="Segoe UI" w:eastAsia="Times New Roman" w:hAnsi="Segoe UI" w:cs="Segoe UI"/>
+          <w:b/>
+          <w:bCs/>
+          <w:color w:val="24292E"/>
+          <w:sz w:val="20"/>
+          <w:szCs w:val="20"/>
+          <w:lang w:eastAsia="en-IE"/>
+        </w:rPr>
+        <w:t xml:space="preserve"> and design</w:t>
       </w:r>
       <w:r>
         <w:rPr>
@@ -10131,7 +10400,7 @@
         </w:rPr>
       </w:pPr>
     </w:p>
-    <w:bookmarkStart w:id="16" w:name="_Toc40284165" w:displacedByCustomXml="next"/>
+    <w:bookmarkStart w:id="16" w:name="_Toc40292284" w:displacedByCustomXml="next"/>
     <w:sdt>
       <w:sdtPr>
         <w:rPr>
@@ -10163,7 +10432,7 @@
         <w:p>
           <w:pPr>
             <w:pStyle w:val="Heading3"/>
-            <w:ind w:left="2160" w:firstLine="720"/>
+            <w:ind w:left="2160"/>
             <w:rPr>
               <w:b/>
               <w:bCs/>
@@ -10180,7 +10449,7 @@
             <w:rPr>
               <w:lang w:val="en-US"/>
             </w:rPr>
-            <w:t>Resources, Roles &amp; Responsibilities</w:t>
+            <w:t>RESOURCES, ROLES &amp; RESPONSIBILITIES</w:t>
           </w:r>
         </w:p>
       </w:sdtContent>
@@ -10880,6 +11149,7 @@
       </w:r>
     </w:p>
     <w:p/>
+    <w:bookmarkStart w:id="17" w:name="_Toc40292285" w:displacedByCustomXml="next"/>
     <w:sdt>
       <w:sdtPr>
         <w:rPr>
@@ -10945,6 +11215,7 @@
         </w:p>
       </w:sdtContent>
     </w:sdt>
+    <w:bookmarkEnd w:id="17" w:displacedByCustomXml="prev"/>
     <w:p/>
     <w:tbl>
       <w:tblPr>
@@ -11279,7 +11550,272 @@
     </w:tbl>
     <w:p/>
     <w:p/>
+    <w:sdt>
+      <w:sdtPr>
+        <w:rPr>
+          <w:rFonts w:asciiTheme="minorHAnsi" w:eastAsiaTheme="minorHAnsi" w:hAnsiTheme="minorHAnsi" w:cstheme="minorBidi"/>
+          <w:color w:val="auto"/>
+          <w:sz w:val="28"/>
+          <w:szCs w:val="28"/>
+          <w:lang w:val="en-US"/>
+        </w:rPr>
+        <w:id w:val="-331688423"/>
+        <w:docPartObj>
+          <w:docPartGallery w:val="Table of Contents"/>
+          <w:docPartUnique/>
+        </w:docPartObj>
+      </w:sdtPr>
+      <w:sdtEndPr>
+        <w:rPr>
+          <w:rFonts w:asciiTheme="majorHAnsi" w:eastAsiaTheme="majorEastAsia" w:hAnsiTheme="majorHAnsi" w:cstheme="majorBidi"/>
+          <w:b/>
+          <w:bCs/>
+          <w:noProof/>
+          <w:color w:val="1F3763" w:themeColor="accent1" w:themeShade="7F"/>
+          <w:sz w:val="24"/>
+          <w:szCs w:val="24"/>
+          <w:lang w:val="en-IE"/>
+        </w:rPr>
+      </w:sdtEndPr>
+      <w:sdtContent>
+        <w:p>
+          <w:pPr>
+            <w:pStyle w:val="Heading3"/>
+            <w:ind w:left="2880"/>
+            <w:rPr>
+              <w:b/>
+              <w:bCs/>
+              <w:noProof/>
+            </w:rPr>
+          </w:pPr>
+          <w:r>
+            <w:rPr>
+              <w:rFonts w:asciiTheme="minorHAnsi" w:eastAsiaTheme="minorHAnsi" w:hAnsiTheme="minorHAnsi" w:cstheme="minorBidi"/>
+              <w:color w:val="auto"/>
+              <w:sz w:val="28"/>
+              <w:szCs w:val="28"/>
+              <w:lang w:val="en-US"/>
+            </w:rPr>
+            <w:t xml:space="preserve">  </w:t>
+          </w:r>
+          <w:bookmarkStart w:id="18" w:name="_Toc40292286"/>
+          <w:r>
+            <w:rPr>
+              <w:rFonts w:asciiTheme="minorHAnsi" w:eastAsiaTheme="minorHAnsi" w:hAnsiTheme="minorHAnsi" w:cstheme="minorBidi"/>
+              <w:color w:val="auto"/>
+              <w:sz w:val="28"/>
+              <w:szCs w:val="28"/>
+              <w:lang w:val="en-US"/>
+            </w:rPr>
+            <w:t xml:space="preserve"> </w:t>
+          </w:r>
+          <w:r>
+            <w:rPr>
+              <w:lang w:val="en-US"/>
+            </w:rPr>
+            <w:t>10</w:t>
+          </w:r>
+          <w:r>
+            <w:rPr>
+              <w:lang w:val="en-US"/>
+            </w:rPr>
+            <w:t xml:space="preserve">.0 </w:t>
+          </w:r>
+          <w:r>
+            <w:rPr>
+              <w:lang w:val="en-US"/>
+            </w:rPr>
+            <w:t>RISK ASSUMPTIONS</w:t>
+          </w:r>
+          <w:r>
+            <w:rPr>
+              <w:lang w:val="en-US"/>
+            </w:rPr>
+            <w:t xml:space="preserve"> </w:t>
+          </w:r>
+        </w:p>
+      </w:sdtContent>
+    </w:sdt>
+    <w:bookmarkEnd w:id="18" w:displacedByCustomXml="prev"/>
+    <w:p>
+      <w:pPr>
+        <w:rPr>
+          <w:rFonts w:asciiTheme="majorHAnsi" w:hAnsiTheme="majorHAnsi" w:cstheme="majorHAnsi"/>
+        </w:rPr>
+      </w:pPr>
+      <w:r>
+        <w:rPr>
+          <w:rFonts w:asciiTheme="majorHAnsi" w:hAnsiTheme="majorHAnsi" w:cstheme="majorHAnsi"/>
+          <w:lang w:val="en-US"/>
+        </w:rPr>
+        <w:t>If by</w:t>
+      </w:r>
+      <w:r>
+        <w:rPr>
+          <w:rFonts w:asciiTheme="majorHAnsi" w:hAnsiTheme="majorHAnsi" w:cstheme="majorHAnsi"/>
+          <w:lang w:val="en-US"/>
+        </w:rPr>
+        <w:t xml:space="preserve"> valid reasons the team does not have enough time to test Pixel Wizar</w:t>
+      </w:r>
+      <w:r>
+        <w:rPr>
+          <w:rFonts w:asciiTheme="majorHAnsi" w:hAnsiTheme="majorHAnsi" w:cstheme="majorHAnsi"/>
+          <w:lang w:val="en-US"/>
+        </w:rPr>
+        <w:t>d</w:t>
+      </w:r>
+      <w:r>
+        <w:rPr>
+          <w:rFonts w:asciiTheme="majorHAnsi" w:hAnsiTheme="majorHAnsi" w:cstheme="majorHAnsi"/>
+          <w:lang w:val="en-US"/>
+        </w:rPr>
+        <w:t>,</w:t>
+      </w:r>
+      <w:r>
+        <w:rPr>
+          <w:rFonts w:asciiTheme="majorHAnsi" w:hAnsiTheme="majorHAnsi" w:cstheme="majorHAnsi"/>
+          <w:lang w:val="en-US"/>
+        </w:rPr>
+        <w:t xml:space="preserve"> </w:t>
+      </w:r>
+      <w:r>
+        <w:rPr>
+          <w:rFonts w:asciiTheme="majorHAnsi" w:hAnsiTheme="majorHAnsi" w:cstheme="majorHAnsi"/>
+        </w:rPr>
+        <w:t>m</w:t>
+      </w:r>
+      <w:r>
+        <w:rPr>
+          <w:rFonts w:asciiTheme="majorHAnsi" w:hAnsiTheme="majorHAnsi" w:cstheme="majorHAnsi"/>
+        </w:rPr>
+        <w:t>ore people might have to be added to the testing team</w:t>
+      </w:r>
+      <w:r>
+        <w:rPr>
+          <w:rFonts w:asciiTheme="majorHAnsi" w:hAnsiTheme="majorHAnsi" w:cstheme="majorHAnsi"/>
+        </w:rPr>
+        <w:t xml:space="preserve"> or </w:t>
+      </w:r>
+      <w:r>
+        <w:rPr>
+          <w:rFonts w:asciiTheme="majorHAnsi" w:hAnsiTheme="majorHAnsi" w:cstheme="majorHAnsi"/>
+        </w:rPr>
+        <w:t>move hours must be put in to ensure all tests have been carried out and the finished product is of high quality and fit for purchase.</w:t>
+      </w:r>
+    </w:p>
     <w:p/>
+    <w:bookmarkStart w:id="19" w:name="_Toc40290632" w:displacedByCustomXml="next"/>
+    <w:sdt>
+      <w:sdtPr>
+        <w:rPr>
+          <w:rFonts w:asciiTheme="minorHAnsi" w:eastAsiaTheme="minorHAnsi" w:hAnsiTheme="minorHAnsi" w:cstheme="minorBidi"/>
+          <w:color w:val="auto"/>
+          <w:sz w:val="28"/>
+          <w:szCs w:val="28"/>
+          <w:lang w:val="en-US"/>
+        </w:rPr>
+        <w:id w:val="1048654564"/>
+        <w:docPartObj>
+          <w:docPartGallery w:val="Table of Contents"/>
+          <w:docPartUnique/>
+        </w:docPartObj>
+      </w:sdtPr>
+      <w:sdtEndPr>
+        <w:rPr>
+          <w:rFonts w:asciiTheme="majorHAnsi" w:eastAsiaTheme="majorEastAsia" w:hAnsiTheme="majorHAnsi" w:cstheme="majorBidi"/>
+          <w:b/>
+          <w:bCs/>
+          <w:noProof/>
+          <w:color w:val="1F3763" w:themeColor="accent1" w:themeShade="7F"/>
+          <w:sz w:val="24"/>
+          <w:szCs w:val="24"/>
+          <w:lang w:val="en-IE"/>
+        </w:rPr>
+      </w:sdtEndPr>
+      <w:sdtContent>
+        <w:p>
+          <w:pPr>
+            <w:pStyle w:val="Heading3"/>
+            <w:ind w:left="2160" w:firstLine="720"/>
+            <w:rPr>
+              <w:b/>
+              <w:bCs/>
+              <w:noProof/>
+            </w:rPr>
+          </w:pPr>
+          <w:r>
+            <w:rPr>
+              <w:rFonts w:asciiTheme="minorHAnsi" w:eastAsiaTheme="minorHAnsi" w:hAnsiTheme="minorHAnsi" w:cstheme="minorBidi"/>
+              <w:color w:val="auto"/>
+              <w:sz w:val="28"/>
+              <w:szCs w:val="28"/>
+              <w:lang w:val="en-US"/>
+            </w:rPr>
+            <w:t xml:space="preserve">           </w:t>
+          </w:r>
+          <w:r>
+            <w:rPr>
+              <w:lang w:val="en-US"/>
+            </w:rPr>
+            <w:t>11</w:t>
+          </w:r>
+          <w:r>
+            <w:rPr>
+              <w:lang w:val="en-US"/>
+            </w:rPr>
+            <w:t xml:space="preserve">.0 </w:t>
+          </w:r>
+          <w:r>
+            <w:rPr>
+              <w:lang w:val="en-US"/>
+            </w:rPr>
+            <w:t>TOOLS</w:t>
+          </w:r>
+          <w:r>
+            <w:rPr>
+              <w:lang w:val="en-US"/>
+            </w:rPr>
+            <w:t xml:space="preserve"> </w:t>
+          </w:r>
+        </w:p>
+      </w:sdtContent>
+    </w:sdt>
+    <w:bookmarkEnd w:id="19" w:displacedByCustomXml="prev"/>
+    <w:p>
+      <w:pPr>
+        <w:pStyle w:val="ListParagraph"/>
+        <w:numPr>
+          <w:ilvl w:val="0"/>
+          <w:numId w:val="26"/>
+        </w:numPr>
+        <w:rPr>
+          <w:rFonts w:asciiTheme="majorHAnsi" w:hAnsiTheme="majorHAnsi" w:cstheme="majorHAnsi"/>
+        </w:rPr>
+      </w:pPr>
+      <w:r>
+        <w:rPr>
+          <w:rFonts w:asciiTheme="majorHAnsi" w:hAnsiTheme="majorHAnsi" w:cstheme="majorHAnsi"/>
+        </w:rPr>
+        <w:t>Game platform</w:t>
+      </w:r>
+    </w:p>
+    <w:p>
+      <w:pPr>
+        <w:pStyle w:val="ListParagraph"/>
+        <w:numPr>
+          <w:ilvl w:val="0"/>
+          <w:numId w:val="26"/>
+        </w:numPr>
+      </w:pPr>
+      <w:proofErr w:type="spellStart"/>
+      <w:r>
+        <w:rPr>
+          <w:rFonts w:asciiTheme="majorHAnsi" w:hAnsiTheme="majorHAnsi" w:cstheme="majorHAnsi"/>
+        </w:rPr>
+        <w:t>NUnit</w:t>
+      </w:r>
+      <w:proofErr w:type="spellEnd"/>
+    </w:p>
     <w:p/>
     <w:p/>
     <w:p>
@@ -11291,14 +11827,14 @@
           <w:rFonts w:ascii="Segoe UI" w:hAnsi="Segoe UI" w:cs="Segoe UI"/>
         </w:rPr>
       </w:pPr>
-      <w:bookmarkStart w:id="17" w:name="_Toc40284166"/>
+      <w:bookmarkStart w:id="20" w:name="_Toc40292287"/>
       <w:r>
         <w:rPr>
           <w:rFonts w:ascii="Segoe UI" w:hAnsi="Segoe UI" w:cs="Segoe UI"/>
         </w:rPr>
         <w:t>PRE-SUBMISSION:</w:t>
       </w:r>
-      <w:bookmarkEnd w:id="17"/>
+      <w:bookmarkEnd w:id="20"/>
     </w:p>
     <w:p>
       <w:pPr>
@@ -11307,7 +11843,23 @@
         <w:textAlignment w:val="baseline"/>
       </w:pPr>
       <w:r>
-        <w:t>The game is sent to the manufacturer (e.g. SONY, Microsoft) so they will briefly look at it and provide us with some feedback. Pre-submission gets us some idea about the readiness of the game. This is sort of an informal review, if we don’t receive any problem, it doesn’t necessarily mean the game is bug free. We often have a couple of pre-submissions for a brand new game (e.g. our first action game of Jackie Chan Stunt master), and we may skip the pre-submission for the second generation of a previous game title.</w:t>
+        <w:t xml:space="preserve">The game is sent to the manufacturer (e.g. SONY, Microsoft) so they will briefly look at it and provide us with some feedback. Pre-submission gets us some idea about the readiness of the game. This is sort of an informal review, if we </w:t>
+      </w:r>
+      <w:proofErr w:type="gramStart"/>
+      <w:r>
+        <w:t>don’t</w:t>
+      </w:r>
+      <w:proofErr w:type="gramEnd"/>
+      <w:r>
+        <w:t xml:space="preserve"> receive any problem, it doesn’t necessarily mean the game is bug free. We often have a couple of pre-submissions for a </w:t>
+      </w:r>
+      <w:proofErr w:type="gramStart"/>
+      <w:r>
+        <w:t>brand new</w:t>
+      </w:r>
+      <w:proofErr w:type="gramEnd"/>
+      <w:r>
+        <w:t xml:space="preserve"> game (e.g. our first action game of Jackie Chan Stunt master), and we may skip the pre-submission for the second generation of a previous game title.</w:t>
       </w:r>
     </w:p>
     <w:p>
@@ -13220,6 +13772,92 @@
     </w:lvl>
   </w:abstractNum>
   <w:abstractNum w:abstractNumId="13" w15:restartNumberingAfterBreak="0">
+    <w:nsid w:val="44342F51"/>
+    <w:multiLevelType w:val="hybridMultilevel"/>
+    <w:tmpl w:val="61E03666"/>
+    <w:lvl w:ilvl="0" w:tplc="1809000F">
+      <w:start w:val="1"/>
+      <w:numFmt w:val="decimal"/>
+      <w:lvlText w:val="%1."/>
+      <w:lvlJc w:val="left"/>
+      <w:pPr>
+        <w:ind w:left="360" w:hanging="360"/>
+      </w:pPr>
+    </w:lvl>
+    <w:lvl w:ilvl="1" w:tplc="18090019" w:tentative="1">
+      <w:start w:val="1"/>
+      <w:numFmt w:val="lowerLetter"/>
+      <w:lvlText w:val="%2."/>
+      <w:lvlJc w:val="left"/>
+      <w:pPr>
+        <w:ind w:left="1080" w:hanging="360"/>
+      </w:pPr>
+    </w:lvl>
+    <w:lvl w:ilvl="2" w:tplc="1809001B" w:tentative="1">
+      <w:start w:val="1"/>
+      <w:numFmt w:val="lowerRoman"/>
+      <w:lvlText w:val="%3."/>
+      <w:lvlJc w:val="right"/>
+      <w:pPr>
+        <w:ind w:left="1800" w:hanging="180"/>
+      </w:pPr>
+    </w:lvl>
+    <w:lvl w:ilvl="3" w:tplc="1809000F" w:tentative="1">
+      <w:start w:val="1"/>
+      <w:numFmt w:val="decimal"/>
+      <w:lvlText w:val="%4."/>
+      <w:lvlJc w:val="left"/>
+      <w:pPr>
+        <w:ind w:left="2520" w:hanging="360"/>
+      </w:pPr>
+    </w:lvl>
+    <w:lvl w:ilvl="4" w:tplc="18090019" w:tentative="1">
+      <w:start w:val="1"/>
+      <w:numFmt w:val="lowerLetter"/>
+      <w:lvlText w:val="%5."/>
+      <w:lvlJc w:val="left"/>
+      <w:pPr>
+        <w:ind w:left="3240" w:hanging="360"/>
+      </w:pPr>
+    </w:lvl>
+    <w:lvl w:ilvl="5" w:tplc="1809001B" w:tentative="1">
+      <w:start w:val="1"/>
+      <w:numFmt w:val="lowerRoman"/>
+      <w:lvlText w:val="%6."/>
+      <w:lvlJc w:val="right"/>
+      <w:pPr>
+        <w:ind w:left="3960" w:hanging="180"/>
+      </w:pPr>
+    </w:lvl>
+    <w:lvl w:ilvl="6" w:tplc="1809000F" w:tentative="1">
+      <w:start w:val="1"/>
+      <w:numFmt w:val="decimal"/>
+      <w:lvlText w:val="%7."/>
+      <w:lvlJc w:val="left"/>
+      <w:pPr>
+        <w:ind w:left="4680" w:hanging="360"/>
+      </w:pPr>
+    </w:lvl>
+    <w:lvl w:ilvl="7" w:tplc="18090019" w:tentative="1">
+      <w:start w:val="1"/>
+      <w:numFmt w:val="lowerLetter"/>
+      <w:lvlText w:val="%8."/>
+      <w:lvlJc w:val="left"/>
+      <w:pPr>
+        <w:ind w:left="5400" w:hanging="360"/>
+      </w:pPr>
+    </w:lvl>
+    <w:lvl w:ilvl="8" w:tplc="1809001B" w:tentative="1">
+      <w:start w:val="1"/>
+      <w:numFmt w:val="lowerRoman"/>
+      <w:lvlText w:val="%9."/>
+      <w:lvlJc w:val="right"/>
+      <w:pPr>
+        <w:ind w:left="6120" w:hanging="180"/>
+      </w:pPr>
+    </w:lvl>
+  </w:abstractNum>
+  <w:abstractNum w:abstractNumId="14" w15:restartNumberingAfterBreak="0">
     <w:nsid w:val="4BCB6871"/>
     <w:multiLevelType w:val="hybridMultilevel"/>
     <w:tmpl w:val="2482EBFA"/>
@@ -13332,7 +13970,7 @@
       </w:rPr>
     </w:lvl>
   </w:abstractNum>
-  <w:abstractNum w:abstractNumId="14" w15:restartNumberingAfterBreak="0">
+  <w:abstractNum w:abstractNumId="15" w15:restartNumberingAfterBreak="0">
     <w:nsid w:val="55B60005"/>
     <w:multiLevelType w:val="hybridMultilevel"/>
     <w:tmpl w:val="B77EFF4C"/>
@@ -13445,7 +14083,7 @@
       </w:rPr>
     </w:lvl>
   </w:abstractNum>
-  <w:abstractNum w:abstractNumId="15" w15:restartNumberingAfterBreak="0">
+  <w:abstractNum w:abstractNumId="16" w15:restartNumberingAfterBreak="0">
     <w:nsid w:val="5B7A2E16"/>
     <w:multiLevelType w:val="hybridMultilevel"/>
     <w:tmpl w:val="6C6E4330"/>
@@ -13531,7 +14169,93 @@
       </w:pPr>
     </w:lvl>
   </w:abstractNum>
-  <w:abstractNum w:abstractNumId="16" w15:restartNumberingAfterBreak="0">
+  <w:abstractNum w:abstractNumId="17" w15:restartNumberingAfterBreak="0">
+    <w:nsid w:val="63F164D4"/>
+    <w:multiLevelType w:val="hybridMultilevel"/>
+    <w:tmpl w:val="E4E02338"/>
+    <w:lvl w:ilvl="0" w:tplc="18090019">
+      <w:start w:val="1"/>
+      <w:numFmt w:val="lowerLetter"/>
+      <w:lvlText w:val="%1."/>
+      <w:lvlJc w:val="left"/>
+      <w:pPr>
+        <w:ind w:left="823" w:hanging="360"/>
+      </w:pPr>
+    </w:lvl>
+    <w:lvl w:ilvl="1" w:tplc="18090019" w:tentative="1">
+      <w:start w:val="1"/>
+      <w:numFmt w:val="lowerLetter"/>
+      <w:lvlText w:val="%2."/>
+      <w:lvlJc w:val="left"/>
+      <w:pPr>
+        <w:ind w:left="1543" w:hanging="360"/>
+      </w:pPr>
+    </w:lvl>
+    <w:lvl w:ilvl="2" w:tplc="1809001B" w:tentative="1">
+      <w:start w:val="1"/>
+      <w:numFmt w:val="lowerRoman"/>
+      <w:lvlText w:val="%3."/>
+      <w:lvlJc w:val="right"/>
+      <w:pPr>
+        <w:ind w:left="2263" w:hanging="180"/>
+      </w:pPr>
+    </w:lvl>
+    <w:lvl w:ilvl="3" w:tplc="1809000F" w:tentative="1">
+      <w:start w:val="1"/>
+      <w:numFmt w:val="decimal"/>
+      <w:lvlText w:val="%4."/>
+      <w:lvlJc w:val="left"/>
+      <w:pPr>
+        <w:ind w:left="2983" w:hanging="360"/>
+      </w:pPr>
+    </w:lvl>
+    <w:lvl w:ilvl="4" w:tplc="18090019" w:tentative="1">
+      <w:start w:val="1"/>
+      <w:numFmt w:val="lowerLetter"/>
+      <w:lvlText w:val="%5."/>
+      <w:lvlJc w:val="left"/>
+      <w:pPr>
+        <w:ind w:left="3703" w:hanging="360"/>
+      </w:pPr>
+    </w:lvl>
+    <w:lvl w:ilvl="5" w:tplc="1809001B" w:tentative="1">
+      <w:start w:val="1"/>
+      <w:numFmt w:val="lowerRoman"/>
+      <w:lvlText w:val="%6."/>
+      <w:lvlJc w:val="right"/>
+      <w:pPr>
+        <w:ind w:left="4423" w:hanging="180"/>
+      </w:pPr>
+    </w:lvl>
+    <w:lvl w:ilvl="6" w:tplc="1809000F" w:tentative="1">
+      <w:start w:val="1"/>
+      <w:numFmt w:val="decimal"/>
+      <w:lvlText w:val="%7."/>
+      <w:lvlJc w:val="left"/>
+      <w:pPr>
+        <w:ind w:left="5143" w:hanging="360"/>
+      </w:pPr>
+    </w:lvl>
+    <w:lvl w:ilvl="7" w:tplc="18090019" w:tentative="1">
+      <w:start w:val="1"/>
+      <w:numFmt w:val="lowerLetter"/>
+      <w:lvlText w:val="%8."/>
+      <w:lvlJc w:val="left"/>
+      <w:pPr>
+        <w:ind w:left="5863" w:hanging="360"/>
+      </w:pPr>
+    </w:lvl>
+    <w:lvl w:ilvl="8" w:tplc="1809001B" w:tentative="1">
+      <w:start w:val="1"/>
+      <w:numFmt w:val="lowerRoman"/>
+      <w:lvlText w:val="%9."/>
+      <w:lvlJc w:val="right"/>
+      <w:pPr>
+        <w:ind w:left="6583" w:hanging="180"/>
+      </w:pPr>
+    </w:lvl>
+  </w:abstractNum>
+  <w:abstractNum w:abstractNumId="18" w15:restartNumberingAfterBreak="0">
     <w:nsid w:val="66325895"/>
     <w:multiLevelType w:val="multilevel"/>
     <w:tmpl w:val="4D62052E"/>
@@ -13680,7 +14404,7 @@
       </w:rPr>
     </w:lvl>
   </w:abstractNum>
-  <w:abstractNum w:abstractNumId="17" w15:restartNumberingAfterBreak="0">
+  <w:abstractNum w:abstractNumId="19" w15:restartNumberingAfterBreak="0">
     <w:nsid w:val="67917247"/>
     <w:multiLevelType w:val="hybridMultilevel"/>
     <w:tmpl w:val="CA92D0D0"/>
@@ -13793,7 +14517,7 @@
       </w:rPr>
     </w:lvl>
   </w:abstractNum>
-  <w:abstractNum w:abstractNumId="18" w15:restartNumberingAfterBreak="0">
+  <w:abstractNum w:abstractNumId="20" w15:restartNumberingAfterBreak="0">
     <w:nsid w:val="69662FC9"/>
     <w:multiLevelType w:val="multilevel"/>
     <w:tmpl w:val="EFB6D604"/>
@@ -13906,7 +14630,7 @@
       </w:rPr>
     </w:lvl>
   </w:abstractNum>
-  <w:abstractNum w:abstractNumId="19" w15:restartNumberingAfterBreak="0">
+  <w:abstractNum w:abstractNumId="21" w15:restartNumberingAfterBreak="0">
     <w:nsid w:val="6B9211CD"/>
     <w:multiLevelType w:val="hybridMultilevel"/>
     <w:tmpl w:val="3A4A91A4"/>
@@ -13992,7 +14716,7 @@
       </w:pPr>
     </w:lvl>
   </w:abstractNum>
-  <w:abstractNum w:abstractNumId="20" w15:restartNumberingAfterBreak="0">
+  <w:abstractNum w:abstractNumId="22" w15:restartNumberingAfterBreak="0">
     <w:nsid w:val="6EDF3097"/>
     <w:multiLevelType w:val="multilevel"/>
     <w:tmpl w:val="7F7C1EF8"/>
@@ -14105,7 +14829,7 @@
       </w:pPr>
     </w:lvl>
   </w:abstractNum>
-  <w:abstractNum w:abstractNumId="21" w15:restartNumberingAfterBreak="0">
+  <w:abstractNum w:abstractNumId="23" w15:restartNumberingAfterBreak="0">
     <w:nsid w:val="721155BC"/>
     <w:multiLevelType w:val="hybridMultilevel"/>
     <w:tmpl w:val="A622DAA2"/>
@@ -14218,7 +14942,7 @@
       </w:rPr>
     </w:lvl>
   </w:abstractNum>
-  <w:abstractNum w:abstractNumId="22" w15:restartNumberingAfterBreak="0">
+  <w:abstractNum w:abstractNumId="24" w15:restartNumberingAfterBreak="0">
     <w:nsid w:val="7F13513B"/>
     <w:multiLevelType w:val="hybridMultilevel"/>
     <w:tmpl w:val="EFCE48FC"/>
@@ -14331,7 +15055,7 @@
       </w:rPr>
     </w:lvl>
   </w:abstractNum>
-  <w:abstractNum w:abstractNumId="23" w15:restartNumberingAfterBreak="0">
+  <w:abstractNum w:abstractNumId="25" w15:restartNumberingAfterBreak="0">
     <w:nsid w:val="7F21594B"/>
     <w:multiLevelType w:val="hybridMultilevel"/>
     <w:tmpl w:val="AF42F7A4"/>
@@ -14445,13 +15169,13 @@
     </w:lvl>
   </w:abstractNum>
   <w:num w:numId="1">
-    <w:abstractNumId w:val="18"/>
+    <w:abstractNumId w:val="20"/>
   </w:num>
   <w:num w:numId="2">
     <w:abstractNumId w:val="1"/>
   </w:num>
   <w:num w:numId="3">
-    <w:abstractNumId w:val="20"/>
+    <w:abstractNumId w:val="22"/>
   </w:num>
   <w:num w:numId="4">
     <w:abstractNumId w:val="2"/>
@@ -14460,43 +15184,43 @@
     <w:abstractNumId w:val="0"/>
   </w:num>
   <w:num w:numId="6">
-    <w:abstractNumId w:val="22"/>
+    <w:abstractNumId w:val="24"/>
   </w:num>
   <w:num w:numId="7">
     <w:abstractNumId w:val="3"/>
   </w:num>
   <w:num w:numId="8">
+    <w:abstractNumId w:val="25"/>
+  </w:num>
+  <w:num w:numId="9">
+    <w:abstractNumId w:val="14"/>
+  </w:num>
+  <w:num w:numId="10">
     <w:abstractNumId w:val="23"/>
   </w:num>
-  <w:num w:numId="9">
-    <w:abstractNumId w:val="13"/>
-  </w:num>
-  <w:num w:numId="10">
-    <w:abstractNumId w:val="21"/>
-  </w:num>
   <w:num w:numId="11">
-    <w:abstractNumId w:val="14"/>
+    <w:abstractNumId w:val="15"/>
   </w:num>
   <w:num w:numId="12">
-    <w:abstractNumId w:val="17"/>
+    <w:abstractNumId w:val="19"/>
   </w:num>
   <w:num w:numId="13">
     <w:abstractNumId w:val="12"/>
   </w:num>
   <w:num w:numId="14">
-    <w:abstractNumId w:val="16"/>
+    <w:abstractNumId w:val="18"/>
   </w:num>
   <w:num w:numId="15">
     <w:abstractNumId w:val="5"/>
   </w:num>
   <w:num w:numId="16">
-    <w:abstractNumId w:val="15"/>
+    <w:abstractNumId w:val="16"/>
   </w:num>
   <w:num w:numId="17">
     <w:abstractNumId w:val="7"/>
   </w:num>
   <w:num w:numId="18">
-    <w:abstractNumId w:val="19"/>
+    <w:abstractNumId w:val="21"/>
   </w:num>
   <w:num w:numId="19">
     <w:abstractNumId w:val="4"/>
@@ -14515,6 +15239,12 @@
   </w:num>
   <w:num w:numId="24">
     <w:abstractNumId w:val="11"/>
+  </w:num>
+  <w:num w:numId="25">
+    <w:abstractNumId w:val="17"/>
+  </w:num>
+  <w:num w:numId="26">
+    <w:abstractNumId w:val="13"/>
   </w:num>
 </w:numbering>
 </file>
@@ -15672,7 +16402,7 @@
 </file>
 
 <file path=customXml/itemProps2.xml><?xml version="1.0" encoding="utf-8"?>
-<ds:datastoreItem xmlns:ds="http://schemas.openxmlformats.org/officeDocument/2006/customXml" ds:itemID="{2E92B849-A9A0-4F07-BD0B-DD7A9A8A46A1}">
+<ds:datastoreItem xmlns:ds="http://schemas.openxmlformats.org/officeDocument/2006/customXml" ds:itemID="{B36B74FB-EED5-4406-B27D-28D1389F2B36}">
   <ds:schemaRefs>
     <ds:schemaRef ds:uri="http://schemas.openxmlformats.org/officeDocument/2006/bibliography"/>
   </ds:schemaRefs>

</xml_diff>